<commit_message>
Started Prev track record
</commit_message>
<xml_diff>
--- a/STFC-NARITCaseforSupport2017.docx
+++ b/STFC-NARITCaseforSupport2017.docx
@@ -657,9 +657,14 @@
               <w:jc w:val="both"/>
               <w:rPr>
                 <w:rFonts w:ascii="Arial" w:hAnsi="Arial" w:cs="Arial"/>
-                <w:b/>
-              </w:rPr>
-            </w:pPr>
+              </w:rPr>
+            </w:pPr>
+            <w:r>
+              <w:rPr>
+                <w:rFonts w:ascii="Arial" w:hAnsi="Arial" w:cs="Arial"/>
+              </w:rPr>
+              <w:t>Data handling</w:t>
+            </w:r>
           </w:p>
         </w:tc>
       </w:tr>
@@ -874,7 +879,13 @@
               <w:rPr>
                 <w:rFonts w:ascii="Arial" w:hAnsi="Arial" w:cs="Arial"/>
               </w:rPr>
-              <w:t>We request funding to broaden and build upon the success of our previous Newton-funded project</w:t>
+              <w:t xml:space="preserve">The Thai and UK researchers will collaborate </w:t>
+            </w:r>
+            <w:r>
+              <w:rPr>
+                <w:rFonts w:ascii="Arial" w:hAnsi="Arial" w:cs="Arial"/>
+              </w:rPr>
+              <w:t>to broaden and build upon the success of our previous Newton-funded project</w:t>
             </w:r>
             <w:r>
               <w:rPr>
@@ -904,7 +915,43 @@
               <w:rPr>
                 <w:rFonts w:ascii="Arial" w:hAnsi="Arial" w:cs="Arial"/>
               </w:rPr>
-              <w:t xml:space="preserve"> During that first phase of the project (lasting twelve months from 1</w:t>
+              <w:t xml:space="preserve"> During that first phase of the project, our multi-disciplinary team has collaborated closely to successfully train Thai graduate students in advanced techniques to handle and analyse large datasets. </w:t>
+            </w:r>
+            <w:r>
+              <w:rPr>
+                <w:rFonts w:ascii="Arial" w:hAnsi="Arial" w:cs="Arial"/>
+              </w:rPr>
+              <w:t xml:space="preserve">This has been achieved by the effective pooling of our resources: the UK and Thai astronomy partners’ access to and understanding of the subtleties of analysing extremely large datasets plus the Thai data scientists’ </w:t>
+            </w:r>
+            <w:bookmarkStart w:id="0" w:name="_GoBack"/>
+            <w:bookmarkEnd w:id="0"/>
+            <w:r>
+              <w:rPr>
+                <w:rFonts w:ascii="Arial" w:hAnsi="Arial" w:cs="Arial"/>
+              </w:rPr>
+              <w:t xml:space="preserve"> </w:t>
+            </w:r>
+          </w:p>
+          <w:p>
+            <w:pPr>
+              <w:jc w:val="both"/>
+              <w:rPr>
+                <w:rFonts w:ascii="Arial" w:hAnsi="Arial" w:cs="Arial"/>
+              </w:rPr>
+            </w:pPr>
+          </w:p>
+          <w:p>
+            <w:pPr>
+              <w:jc w:val="both"/>
+              <w:rPr>
+                <w:rFonts w:ascii="Arial" w:hAnsi="Arial" w:cs="Arial"/>
+              </w:rPr>
+            </w:pPr>
+            <w:r>
+              <w:rPr>
+                <w:rFonts w:ascii="Arial" w:hAnsi="Arial" w:cs="Arial"/>
+              </w:rPr>
+              <w:t>During that first phase of the project (lasting twelve months from 1</w:t>
             </w:r>
             <w:r>
               <w:rPr>
@@ -917,13 +964,74 @@
               <w:rPr>
                 <w:rFonts w:ascii="Arial" w:hAnsi="Arial" w:cs="Arial"/>
               </w:rPr>
-              <w:t xml:space="preserve"> Feb. 2017) the UK and Thai partners have collaborated closely on two key research and training areas: (a) developing machine learning algorithms to automatically analyse astronomical survey images and (b) setting-up a data management systems to archive the large amounts data produced by astronomical surveys.</w:t>
+              <w:t xml:space="preserve"> Feb. 2017) the UK and Thai partners have collaborated closely on two key research and training areas: (a) developing machine learning </w:t>
             </w:r>
             <w:r>
               <w:rPr>
                 <w:rFonts w:ascii="Arial" w:hAnsi="Arial" w:cs="Arial"/>
               </w:rPr>
-              <w:t xml:space="preserve"> The primary role of the UK partners has been to deliver the datasets, which has predominantly been in the form of data simulated to reproduce that obtained by the Gravitational-wave Optical Transient Observatory (GOTO</w:t>
+              <w:t xml:space="preserve">(ML) </w:t>
+            </w:r>
+            <w:r>
+              <w:rPr>
+                <w:rFonts w:ascii="Arial" w:hAnsi="Arial" w:cs="Arial"/>
+              </w:rPr>
+              <w:t xml:space="preserve">algorithms to automatically analyse astronomical survey images and (b) setting-up a data management systems </w:t>
+            </w:r>
+            <w:r>
+              <w:rPr>
+                <w:rFonts w:ascii="Arial" w:hAnsi="Arial" w:cs="Arial"/>
+              </w:rPr>
+              <w:t xml:space="preserve">(DMS) </w:t>
+            </w:r>
+            <w:r>
+              <w:rPr>
+                <w:rFonts w:ascii="Arial" w:hAnsi="Arial" w:cs="Arial"/>
+              </w:rPr>
+              <w:t>to archive the large amounts data produced by astronomical surveys.</w:t>
+            </w:r>
+            <w:r>
+              <w:rPr>
+                <w:rFonts w:ascii="Arial" w:hAnsi="Arial" w:cs="Arial"/>
+              </w:rPr>
+              <w:t xml:space="preserve"> The primary role of th</w:t>
+            </w:r>
+            <w:r>
+              <w:rPr>
+                <w:rFonts w:ascii="Arial" w:hAnsi="Arial" w:cs="Arial"/>
+              </w:rPr>
+              <w:t>e UK collaborators</w:t>
+            </w:r>
+            <w:r>
+              <w:rPr>
+                <w:rFonts w:ascii="Arial" w:hAnsi="Arial" w:cs="Arial"/>
+              </w:rPr>
+              <w:t xml:space="preserve"> </w:t>
+            </w:r>
+            <w:r>
+              <w:rPr>
+                <w:rFonts w:ascii="Arial" w:hAnsi="Arial" w:cs="Arial"/>
+              </w:rPr>
+              <w:lastRenderedPageBreak/>
+              <w:t xml:space="preserve">(both research astronomers) </w:t>
+            </w:r>
+            <w:r>
+              <w:rPr>
+                <w:rFonts w:ascii="Arial" w:hAnsi="Arial" w:cs="Arial"/>
+              </w:rPr>
+              <w:t xml:space="preserve">has been to deliver the </w:t>
+            </w:r>
+            <w:r>
+              <w:rPr>
+                <w:rFonts w:ascii="Arial" w:hAnsi="Arial" w:cs="Arial"/>
+              </w:rPr>
+              <w:t xml:space="preserve">astronomical </w:t>
+            </w:r>
+            <w:r>
+              <w:rPr>
+                <w:rFonts w:ascii="Arial" w:hAnsi="Arial" w:cs="Arial"/>
+              </w:rPr>
+              <w:t>datasets, which has predominantly been in the form of data simulated to reproduce that obtained by the Gravitational-wave Optical Transient Observatory (GOTO</w:t>
             </w:r>
             <w:r>
               <w:rPr>
@@ -965,13 +1073,49 @@
               <w:rPr>
                 <w:rFonts w:ascii="Arial" w:hAnsi="Arial" w:cs="Arial"/>
               </w:rPr>
-              <w:t>four weeks, delivering measurements of over X sources every night.</w:t>
+              <w:t>four weeks, d</w:t>
             </w:r>
             <w:r>
               <w:rPr>
                 <w:rFonts w:ascii="Arial" w:hAnsi="Arial" w:cs="Arial"/>
               </w:rPr>
-              <w:t xml:space="preserve"> We chose to work with simulated data as GOTO, while operational, is currently undertaking engineering observations and is subject to change. </w:t>
+              <w:t>elivering measurements of over 7 million</w:t>
+            </w:r>
+            <w:r>
+              <w:rPr>
+                <w:rFonts w:ascii="Arial" w:hAnsi="Arial" w:cs="Arial"/>
+              </w:rPr>
+              <w:t xml:space="preserve"> sources every night.</w:t>
+            </w:r>
+            <w:r>
+              <w:rPr>
+                <w:rFonts w:ascii="Arial" w:hAnsi="Arial" w:cs="Arial"/>
+              </w:rPr>
+              <w:t xml:space="preserve"> We chose to work with simulated data as GOTO, while operational, is currently undertaking</w:t>
+            </w:r>
+            <w:r>
+              <w:rPr>
+                <w:rFonts w:ascii="Arial" w:hAnsi="Arial" w:cs="Arial"/>
+              </w:rPr>
+              <w:t xml:space="preserve"> engineering observations and the data quality and format are</w:t>
+            </w:r>
+            <w:r>
+              <w:rPr>
+                <w:rFonts w:ascii="Arial" w:hAnsi="Arial" w:cs="Arial"/>
+              </w:rPr>
+              <w:t xml:space="preserve"> subject to </w:t>
+            </w:r>
+            <w:r>
+              <w:rPr>
+                <w:rFonts w:ascii="Arial" w:hAnsi="Arial" w:cs="Arial"/>
+              </w:rPr>
+              <w:t xml:space="preserve">significant </w:t>
+            </w:r>
+            <w:r>
+              <w:rPr>
+                <w:rFonts w:ascii="Arial" w:hAnsi="Arial" w:cs="Arial"/>
+              </w:rPr>
+              <w:t xml:space="preserve">change. </w:t>
             </w:r>
             <w:r>
               <w:rPr>
@@ -989,13 +1133,18 @@
               <w:rPr>
                 <w:rFonts w:ascii="Arial" w:hAnsi="Arial" w:cs="Arial"/>
               </w:rPr>
-              <w:lastRenderedPageBreak/>
-              <w:t>has provided</w:t>
+              <w:t>have</w:t>
             </w:r>
             <w:r>
               <w:rPr>
                 <w:rFonts w:ascii="Arial" w:hAnsi="Arial" w:cs="Arial"/>
               </w:rPr>
+              <w:t xml:space="preserve"> provided</w:t>
+            </w:r>
+            <w:r>
+              <w:rPr>
+                <w:rFonts w:ascii="Arial" w:hAnsi="Arial" w:cs="Arial"/>
+              </w:rPr>
               <w:t xml:space="preserve"> a more stable platform with which the to train Thai MSc and PhD students in data handling and processing.</w:t>
             </w:r>
           </w:p>
@@ -1012,8 +1161,218 @@
               </w:rPr>
               <w:tab/>
             </w:r>
-            <w:bookmarkStart w:id="0" w:name="_GoBack"/>
-            <w:bookmarkEnd w:id="0"/>
+            <w:r>
+              <w:rPr>
+                <w:rFonts w:ascii="Arial" w:hAnsi="Arial" w:cs="Arial"/>
+              </w:rPr>
+              <w:t xml:space="preserve">The primary role of the </w:t>
+            </w:r>
+            <w:r>
+              <w:rPr>
+                <w:rFonts w:ascii="Arial" w:hAnsi="Arial" w:cs="Arial"/>
+              </w:rPr>
+              <w:t>Thai collaborators</w:t>
+            </w:r>
+            <w:r>
+              <w:rPr>
+                <w:rFonts w:ascii="Arial" w:hAnsi="Arial" w:cs="Arial"/>
+              </w:rPr>
+              <w:t xml:space="preserve"> has been to train Thai PhD and Masters students in developing (a) ML algorithms to automatically analyse the simulated datasets and (b) a bespoke database management system capable of storing and efficiently retrieving the large amounts of data (in tabular form) measured from the simulated images. Despite the </w:t>
+            </w:r>
+            <w:r>
+              <w:rPr>
+                <w:rFonts w:ascii="Arial" w:hAnsi="Arial" w:cs="Arial"/>
+              </w:rPr>
+              <w:t xml:space="preserve">significant learning curve at the start of the project that is inevitable to multi-disciplinary research, this project has been highly productive. </w:t>
+            </w:r>
+            <w:r>
+              <w:rPr>
+                <w:rFonts w:ascii="Arial" w:hAnsi="Arial" w:cs="Arial"/>
+              </w:rPr>
+              <w:t xml:space="preserve">For (a) we have researched and developed a ML-based algorithm that is capable of handling extremely the unbalanced data (i.e., where the number of true positives are massively outnumbered by the number of false positives) inherent to astronomical surveys such as </w:t>
+            </w:r>
+            <w:r>
+              <w:rPr>
+                <w:rFonts w:ascii="Arial" w:hAnsi="Arial" w:cs="Arial"/>
+              </w:rPr>
+              <w:t xml:space="preserve">that undertaken by GOTO that are searching for extremely rare events. A description of this work – lead-authored by one of the Masters students in the group, Miss </w:t>
+            </w:r>
+            <w:proofErr w:type="spellStart"/>
+            <w:r>
+              <w:rPr>
+                <w:rFonts w:ascii="Arial" w:hAnsi="Arial" w:cs="Arial"/>
+              </w:rPr>
+              <w:t>Aireen</w:t>
+            </w:r>
+            <w:proofErr w:type="spellEnd"/>
+            <w:r>
+              <w:rPr>
+                <w:rFonts w:ascii="Arial" w:hAnsi="Arial" w:cs="Arial"/>
+              </w:rPr>
+              <w:t xml:space="preserve"> </w:t>
+            </w:r>
+            <w:proofErr w:type="spellStart"/>
+            <w:r>
+              <w:rPr>
+                <w:rFonts w:ascii="Arial" w:hAnsi="Arial" w:cs="Arial"/>
+              </w:rPr>
+              <w:t>Tabacolde</w:t>
+            </w:r>
+            <w:proofErr w:type="spellEnd"/>
+            <w:r>
+              <w:rPr>
+                <w:rFonts w:ascii="Arial" w:hAnsi="Arial" w:cs="Arial"/>
+              </w:rPr>
+              <w:t xml:space="preserve"> – has been accepted for publication in the proceedings of the </w:t>
+            </w:r>
+            <w:r>
+              <w:rPr>
+                <w:rFonts w:ascii="Arial" w:hAnsi="Arial" w:cs="Arial"/>
+              </w:rPr>
+              <w:t>"</w:t>
+            </w:r>
+            <w:r>
+              <w:rPr>
+                <w:rFonts w:ascii="Arial" w:hAnsi="Arial" w:cs="Arial"/>
+              </w:rPr>
+              <w:t>10th International Conference on Machine Learning an</w:t>
+            </w:r>
+            <w:r>
+              <w:rPr>
+                <w:rFonts w:ascii="Arial" w:hAnsi="Arial" w:cs="Arial"/>
+              </w:rPr>
+              <w:t xml:space="preserve">d </w:t>
+            </w:r>
+            <w:r>
+              <w:rPr>
+                <w:rFonts w:ascii="Arial" w:hAnsi="Arial" w:cs="Arial"/>
+              </w:rPr>
+              <w:t>Computing</w:t>
+            </w:r>
+            <w:r>
+              <w:rPr>
+                <w:rFonts w:ascii="Arial" w:hAnsi="Arial" w:cs="Arial"/>
+              </w:rPr>
+              <w:t xml:space="preserve">”, at which </w:t>
+            </w:r>
+            <w:proofErr w:type="spellStart"/>
+            <w:r>
+              <w:rPr>
+                <w:rFonts w:ascii="Arial" w:hAnsi="Arial" w:cs="Arial"/>
+              </w:rPr>
+              <w:t>Aireen</w:t>
+            </w:r>
+            <w:proofErr w:type="spellEnd"/>
+            <w:r>
+              <w:rPr>
+                <w:rFonts w:ascii="Arial" w:hAnsi="Arial" w:cs="Arial"/>
+              </w:rPr>
+              <w:t xml:space="preserve"> has also been selected to give an oral presentation.</w:t>
+            </w:r>
+            <w:r>
+              <w:rPr>
+                <w:rFonts w:ascii="Arial" w:hAnsi="Arial" w:cs="Arial"/>
+              </w:rPr>
+              <w:t xml:space="preserve"> For (b) </w:t>
+            </w:r>
+            <w:r>
+              <w:rPr>
+                <w:rFonts w:ascii="Arial" w:hAnsi="Arial" w:cs="Arial"/>
+              </w:rPr>
+              <w:t xml:space="preserve">we have installed and developed two separate DMS – one a traditional relational system based on </w:t>
+            </w:r>
+            <w:proofErr w:type="spellStart"/>
+            <w:r>
+              <w:rPr>
+                <w:rFonts w:ascii="Arial" w:hAnsi="Arial" w:cs="Arial"/>
+              </w:rPr>
+              <w:t>potsgresql</w:t>
+            </w:r>
+            <w:proofErr w:type="spellEnd"/>
+            <w:r>
+              <w:rPr>
+                <w:rFonts w:ascii="Arial" w:hAnsi="Arial" w:cs="Arial"/>
+              </w:rPr>
+              <w:t xml:space="preserve"> (similar to that used by SDSS), the other a non-relational system based on </w:t>
+            </w:r>
+            <w:proofErr w:type="spellStart"/>
+            <w:r>
+              <w:rPr>
+                <w:rFonts w:ascii="Arial" w:hAnsi="Arial" w:cs="Arial"/>
+              </w:rPr>
+              <w:t>Hadoop</w:t>
+            </w:r>
+            <w:proofErr w:type="spellEnd"/>
+            <w:r>
+              <w:rPr>
+                <w:rFonts w:ascii="Arial" w:hAnsi="Arial" w:cs="Arial"/>
+              </w:rPr>
+              <w:t xml:space="preserve"> that is more typical to that used in tech industries, but rarely used within astronomy.</w:t>
+            </w:r>
+            <w:r>
+              <w:rPr>
+                <w:rFonts w:ascii="Arial" w:hAnsi="Arial" w:cs="Arial"/>
+              </w:rPr>
+              <w:t xml:space="preserve"> Our team </w:t>
+            </w:r>
+            <w:r>
+              <w:rPr>
+                <w:rFonts w:ascii="Arial" w:hAnsi="Arial" w:cs="Arial"/>
+              </w:rPr>
+              <w:t xml:space="preserve">are currently in the process of testing </w:t>
+            </w:r>
+            <w:r>
+              <w:rPr>
+                <w:rFonts w:ascii="Arial" w:hAnsi="Arial" w:cs="Arial"/>
+              </w:rPr>
+              <w:t>both approaches to see which is</w:t>
+            </w:r>
+            <w:r>
+              <w:rPr>
+                <w:rFonts w:ascii="Arial" w:hAnsi="Arial" w:cs="Arial"/>
+              </w:rPr>
+              <w:t xml:space="preserve"> more suited to the frequently updated, large amount</w:t>
+            </w:r>
+            <w:r>
+              <w:rPr>
+                <w:rFonts w:ascii="Arial" w:hAnsi="Arial" w:cs="Arial"/>
+              </w:rPr>
+              <w:t>s of data</w:t>
+            </w:r>
+            <w:r>
+              <w:rPr>
+                <w:rFonts w:ascii="Arial" w:hAnsi="Arial" w:cs="Arial"/>
+              </w:rPr>
+              <w:t xml:space="preserve"> delivered by GOTO.</w:t>
+            </w:r>
+          </w:p>
+          <w:p>
+            <w:pPr>
+              <w:jc w:val="both"/>
+              <w:rPr>
+                <w:rFonts w:ascii="Arial" w:hAnsi="Arial" w:cs="Arial"/>
+              </w:rPr>
+            </w:pPr>
+          </w:p>
+          <w:p>
+            <w:pPr>
+              <w:jc w:val="both"/>
+              <w:rPr>
+                <w:rFonts w:ascii="Arial" w:hAnsi="Arial" w:cs="Arial"/>
+              </w:rPr>
+            </w:pPr>
+            <w:r>
+              <w:rPr>
+                <w:rFonts w:ascii="Arial" w:hAnsi="Arial" w:cs="Arial"/>
+              </w:rPr>
+              <w:t xml:space="preserve">  </w:t>
+            </w:r>
+            <w:r>
+              <w:rPr>
+                <w:rFonts w:ascii="Arial" w:hAnsi="Arial" w:cs="Arial"/>
+              </w:rPr>
+              <w:t xml:space="preserve"> </w:t>
+            </w:r>
           </w:p>
           <w:p>
             <w:pPr>
@@ -1042,271 +1401,6 @@
               <w:jc w:val="both"/>
               <w:rPr>
                 <w:rFonts w:ascii="Arial" w:hAnsi="Arial" w:cs="Arial"/>
-              </w:rPr>
-            </w:pPr>
-            <w:r>
-              <w:rPr>
-                <w:rFonts w:ascii="Arial" w:hAnsi="Arial" w:cs="Arial"/>
-              </w:rPr>
-              <w:t>Highlight the work from the first phase. Publications, workshops/meetings.</w:t>
-            </w:r>
-          </w:p>
-          <w:p>
-            <w:pPr>
-              <w:jc w:val="both"/>
-              <w:rPr>
-                <w:rFonts w:ascii="Arial" w:hAnsi="Arial" w:cs="Arial"/>
-              </w:rPr>
-            </w:pPr>
-            <w:r>
-              <w:rPr>
-                <w:rFonts w:ascii="Arial" w:hAnsi="Arial" w:cs="Arial"/>
-              </w:rPr>
-              <w:t>What have we learned? Unbalanced datasets. Understanding what needs to be databased etc.</w:t>
-            </w:r>
-          </w:p>
-          <w:p>
-            <w:pPr>
-              <w:jc w:val="both"/>
-              <w:rPr>
-                <w:rFonts w:ascii="Arial" w:hAnsi="Arial" w:cs="Arial"/>
-              </w:rPr>
-            </w:pPr>
-            <w:r>
-              <w:rPr>
-                <w:rFonts w:ascii="Arial" w:hAnsi="Arial" w:cs="Arial"/>
-              </w:rPr>
-              <w:t>Team</w:t>
-            </w:r>
-            <w:r>
-              <w:rPr>
-                <w:rFonts w:ascii="Arial" w:hAnsi="Arial" w:cs="Arial"/>
-              </w:rPr>
-              <w:t xml:space="preserve"> members now all have a sense of the data and the associated challenges. This familiarity will enable rapid progress  </w:t>
-            </w:r>
-          </w:p>
-          <w:p>
-            <w:pPr>
-              <w:jc w:val="both"/>
-              <w:rPr>
-                <w:rFonts w:ascii="Arial" w:hAnsi="Arial" w:cs="Arial"/>
-                <w:b/>
-              </w:rPr>
-            </w:pPr>
-          </w:p>
-          <w:p>
-            <w:pPr>
-              <w:jc w:val="both"/>
-              <w:rPr>
-                <w:rFonts w:ascii="Arial" w:hAnsi="Arial" w:cs="Arial"/>
-                <w:b/>
-              </w:rPr>
-            </w:pPr>
-          </w:p>
-          <w:p>
-            <w:pPr>
-              <w:jc w:val="both"/>
-              <w:rPr>
-                <w:rFonts w:ascii="Arial" w:hAnsi="Arial" w:cs="Arial"/>
-                <w:b/>
-              </w:rPr>
-            </w:pPr>
-          </w:p>
-          <w:p>
-            <w:pPr>
-              <w:jc w:val="both"/>
-              <w:rPr>
-                <w:rFonts w:ascii="Arial" w:hAnsi="Arial" w:cs="Arial"/>
-                <w:b/>
-              </w:rPr>
-            </w:pPr>
-          </w:p>
-          <w:p>
-            <w:pPr>
-              <w:jc w:val="both"/>
-              <w:rPr>
-                <w:rFonts w:ascii="Arial" w:hAnsi="Arial" w:cs="Arial"/>
-                <w:b/>
-              </w:rPr>
-            </w:pPr>
-          </w:p>
-          <w:p>
-            <w:pPr>
-              <w:jc w:val="both"/>
-              <w:rPr>
-                <w:rFonts w:ascii="Arial" w:hAnsi="Arial" w:cs="Arial"/>
-                <w:b/>
-              </w:rPr>
-            </w:pPr>
-          </w:p>
-          <w:p>
-            <w:pPr>
-              <w:jc w:val="both"/>
-              <w:rPr>
-                <w:rFonts w:ascii="Arial" w:hAnsi="Arial" w:cs="Arial"/>
-                <w:b/>
-              </w:rPr>
-            </w:pPr>
-          </w:p>
-          <w:p>
-            <w:pPr>
-              <w:jc w:val="both"/>
-              <w:rPr>
-                <w:rFonts w:ascii="Arial" w:hAnsi="Arial" w:cs="Arial"/>
-                <w:b/>
-              </w:rPr>
-            </w:pPr>
-          </w:p>
-          <w:p>
-            <w:pPr>
-              <w:jc w:val="both"/>
-              <w:rPr>
-                <w:rFonts w:ascii="Arial" w:hAnsi="Arial" w:cs="Arial"/>
-                <w:b/>
-              </w:rPr>
-            </w:pPr>
-          </w:p>
-          <w:p>
-            <w:pPr>
-              <w:jc w:val="both"/>
-              <w:rPr>
-                <w:rFonts w:ascii="Arial" w:hAnsi="Arial" w:cs="Arial"/>
-                <w:b/>
-              </w:rPr>
-            </w:pPr>
-          </w:p>
-          <w:p>
-            <w:pPr>
-              <w:jc w:val="both"/>
-              <w:rPr>
-                <w:rFonts w:ascii="Arial" w:hAnsi="Arial" w:cs="Arial"/>
-                <w:b/>
-              </w:rPr>
-            </w:pPr>
-          </w:p>
-          <w:p>
-            <w:pPr>
-              <w:jc w:val="both"/>
-              <w:rPr>
-                <w:rFonts w:ascii="Arial" w:hAnsi="Arial" w:cs="Arial"/>
-                <w:b/>
-              </w:rPr>
-            </w:pPr>
-          </w:p>
-          <w:p>
-            <w:pPr>
-              <w:jc w:val="both"/>
-              <w:rPr>
-                <w:rFonts w:ascii="Arial" w:hAnsi="Arial" w:cs="Arial"/>
-                <w:b/>
-              </w:rPr>
-            </w:pPr>
-          </w:p>
-          <w:p>
-            <w:pPr>
-              <w:jc w:val="both"/>
-              <w:rPr>
-                <w:rFonts w:ascii="Arial" w:hAnsi="Arial" w:cs="Arial"/>
-                <w:b/>
-              </w:rPr>
-            </w:pPr>
-          </w:p>
-          <w:p>
-            <w:pPr>
-              <w:jc w:val="both"/>
-              <w:rPr>
-                <w:rFonts w:ascii="Arial" w:hAnsi="Arial" w:cs="Arial"/>
-                <w:b/>
-              </w:rPr>
-            </w:pPr>
-          </w:p>
-          <w:p>
-            <w:pPr>
-              <w:jc w:val="both"/>
-              <w:rPr>
-                <w:rFonts w:ascii="Arial" w:hAnsi="Arial" w:cs="Arial"/>
-                <w:b/>
-              </w:rPr>
-            </w:pPr>
-          </w:p>
-          <w:p>
-            <w:pPr>
-              <w:jc w:val="both"/>
-              <w:rPr>
-                <w:rFonts w:ascii="Arial" w:hAnsi="Arial" w:cs="Arial"/>
-                <w:b/>
-              </w:rPr>
-            </w:pPr>
-          </w:p>
-          <w:p>
-            <w:pPr>
-              <w:jc w:val="both"/>
-              <w:rPr>
-                <w:rFonts w:ascii="Arial" w:hAnsi="Arial" w:cs="Arial"/>
-                <w:b/>
-              </w:rPr>
-            </w:pPr>
-          </w:p>
-          <w:p>
-            <w:pPr>
-              <w:jc w:val="both"/>
-              <w:rPr>
-                <w:rFonts w:ascii="Arial" w:hAnsi="Arial" w:cs="Arial"/>
-                <w:b/>
-              </w:rPr>
-            </w:pPr>
-          </w:p>
-          <w:p>
-            <w:pPr>
-              <w:jc w:val="both"/>
-              <w:rPr>
-                <w:rFonts w:ascii="Arial" w:hAnsi="Arial" w:cs="Arial"/>
-                <w:b/>
-              </w:rPr>
-            </w:pPr>
-          </w:p>
-          <w:p>
-            <w:pPr>
-              <w:jc w:val="both"/>
-              <w:rPr>
-                <w:rFonts w:ascii="Arial" w:hAnsi="Arial" w:cs="Arial"/>
-                <w:b/>
-              </w:rPr>
-            </w:pPr>
-          </w:p>
-          <w:p>
-            <w:pPr>
-              <w:jc w:val="both"/>
-              <w:rPr>
-                <w:rFonts w:ascii="Arial" w:hAnsi="Arial" w:cs="Arial"/>
-                <w:b/>
-              </w:rPr>
-            </w:pPr>
-          </w:p>
-          <w:p>
-            <w:pPr>
-              <w:jc w:val="both"/>
-              <w:rPr>
-                <w:rFonts w:ascii="Arial" w:hAnsi="Arial" w:cs="Arial"/>
-                <w:b/>
-              </w:rPr>
-            </w:pPr>
-          </w:p>
-          <w:p>
-            <w:pPr>
-              <w:jc w:val="both"/>
-              <w:rPr>
-                <w:rFonts w:ascii="Arial" w:hAnsi="Arial" w:cs="Arial"/>
-                <w:b/>
-              </w:rPr>
-            </w:pPr>
-          </w:p>
-          <w:p>
-            <w:pPr>
-              <w:jc w:val="both"/>
-              <w:rPr>
-                <w:rFonts w:ascii="Arial" w:hAnsi="Arial" w:cs="Arial"/>
-                <w:b/>
               </w:rPr>
             </w:pPr>
           </w:p>
@@ -1478,44 +1572,67 @@
           <w:rFonts w:ascii="Arial" w:hAnsi="Arial" w:cs="Arial"/>
           <w:b/>
         </w:rPr>
+        <w:t>Official Development Assistance</w:t>
+      </w:r>
+      <w:r>
+        <w:rPr>
+          <w:rFonts w:ascii="Arial" w:hAnsi="Arial" w:cs="Arial"/>
+          <w:b/>
+        </w:rPr>
+        <w:t xml:space="preserve"> (ODA) </w:t>
+      </w:r>
+      <w:r>
+        <w:rPr>
+          <w:rFonts w:ascii="Arial" w:hAnsi="Arial" w:cs="Arial"/>
+          <w:b/>
+        </w:rPr>
+        <w:t>compliance</w:t>
+      </w:r>
+    </w:p>
+    <w:p>
+      <w:pPr>
+        <w:rPr>
+          <w:rFonts w:ascii="Arial" w:hAnsi="Arial" w:cs="Arial"/>
+          <w:i/>
+        </w:rPr>
+      </w:pPr>
+      <w:r>
+        <w:rPr>
+          <w:rFonts w:ascii="Arial" w:hAnsi="Arial" w:cs="Arial"/>
+          <w:i/>
+        </w:rPr>
         <w:lastRenderedPageBreak/>
-        <w:t>Official Development Assistance</w:t>
+        <w:t xml:space="preserve">Please provide a statement </w:t>
+      </w:r>
+      <w:r>
+        <w:rPr>
+          <w:rFonts w:ascii="Arial" w:hAnsi="Arial" w:cs="Arial"/>
+          <w:i/>
+        </w:rPr>
+        <w:t xml:space="preserve">and </w:t>
       </w:r>
       <w:r>
         <w:rPr>
           <w:rFonts w:ascii="Arial" w:hAnsi="Arial" w:cs="Arial"/>
           <w:b/>
-        </w:rPr>
-        <w:t xml:space="preserve"> (ODA) </w:t>
+          <w:i/>
+        </w:rPr>
+        <w:t xml:space="preserve">evidence </w:t>
       </w:r>
       <w:r>
         <w:rPr>
           <w:rFonts w:ascii="Arial" w:hAnsi="Arial" w:cs="Arial"/>
           <w:b/>
-        </w:rPr>
-        <w:t>compliance</w:t>
-      </w:r>
-    </w:p>
-    <w:p>
-      <w:pPr>
-        <w:rPr>
-          <w:rFonts w:ascii="Arial" w:hAnsi="Arial" w:cs="Arial"/>
-          <w:i/>
-        </w:rPr>
-      </w:pPr>
-      <w:r>
-        <w:rPr>
-          <w:rFonts w:ascii="Arial" w:hAnsi="Arial" w:cs="Arial"/>
-          <w:i/>
-        </w:rPr>
-        <w:t xml:space="preserve">Please provide a statement </w:t>
-      </w:r>
-      <w:r>
-        <w:rPr>
-          <w:rFonts w:ascii="Arial" w:hAnsi="Arial" w:cs="Arial"/>
-          <w:i/>
-        </w:rPr>
-        <w:t xml:space="preserve">and </w:t>
+          <w:i/>
+        </w:rPr>
+        <w:t>explaining</w:t>
+      </w:r>
+      <w:r>
+        <w:rPr>
+          <w:rFonts w:ascii="Arial" w:hAnsi="Arial" w:cs="Arial"/>
+          <w:i/>
+        </w:rPr>
+        <w:t xml:space="preserve"> </w:t>
       </w:r>
       <w:r>
         <w:rPr>
@@ -1523,15 +1640,42 @@
           <w:b/>
           <w:i/>
         </w:rPr>
-        <w:t xml:space="preserve">evidence </w:t>
-      </w:r>
-      <w:r>
-        <w:rPr>
-          <w:rFonts w:ascii="Arial" w:hAnsi="Arial" w:cs="Arial"/>
-          <w:b/>
-          <w:i/>
-        </w:rPr>
-        <w:t>explaining</w:t>
+        <w:t>how</w:t>
+      </w:r>
+      <w:r>
+        <w:rPr>
+          <w:rFonts w:ascii="Arial" w:hAnsi="Arial" w:cs="Arial"/>
+          <w:i/>
+        </w:rPr>
+        <w:t xml:space="preserve"> your proposed research is compliant with Official Developm</w:t>
+      </w:r>
+      <w:r>
+        <w:rPr>
+          <w:rFonts w:ascii="Arial" w:hAnsi="Arial" w:cs="Arial"/>
+          <w:i/>
+        </w:rPr>
+        <w:t xml:space="preserve">ent Assistance (ODA) guidelines. </w:t>
+      </w:r>
+      <w:r>
+        <w:rPr>
+          <w:rFonts w:ascii="Arial" w:hAnsi="Arial" w:cs="Arial"/>
+          <w:i/>
+        </w:rPr>
+        <w:t xml:space="preserve">Proposals must contribute towards the economic development and welfare of </w:t>
+      </w:r>
+      <w:r>
+        <w:rPr>
+          <w:rFonts w:ascii="Arial" w:hAnsi="Arial" w:cs="Arial"/>
+          <w:i/>
+        </w:rPr>
+        <w:t>Thailand</w:t>
+      </w:r>
+      <w:r>
+        <w:rPr>
+          <w:rFonts w:ascii="Arial" w:hAnsi="Arial" w:cs="Arial"/>
+          <w:i/>
+        </w:rPr>
+        <w:t>.</w:t>
       </w:r>
       <w:r>
         <w:rPr>
@@ -1543,71 +1687,46 @@
       <w:r>
         <w:rPr>
           <w:rFonts w:ascii="Arial" w:hAnsi="Arial" w:cs="Arial"/>
-          <w:b/>
-          <w:i/>
-        </w:rPr>
-        <w:t>how</w:t>
-      </w:r>
-      <w:r>
-        <w:rPr>
-          <w:rFonts w:ascii="Arial" w:hAnsi="Arial" w:cs="Arial"/>
-          <w:i/>
-        </w:rPr>
-        <w:t xml:space="preserve"> your proposed research is compliant with Official Developm</w:t>
-      </w:r>
-      <w:r>
-        <w:rPr>
-          <w:rFonts w:ascii="Arial" w:hAnsi="Arial" w:cs="Arial"/>
-          <w:i/>
-        </w:rPr>
-        <w:t xml:space="preserve">ent Assistance (ODA) guidelines. </w:t>
-      </w:r>
-      <w:r>
-        <w:rPr>
-          <w:rFonts w:ascii="Arial" w:hAnsi="Arial" w:cs="Arial"/>
-          <w:i/>
-        </w:rPr>
-        <w:t xml:space="preserve">Proposals must contribute towards the economic development and welfare of </w:t>
-      </w:r>
-      <w:r>
-        <w:rPr>
-          <w:rFonts w:ascii="Arial" w:hAnsi="Arial" w:cs="Arial"/>
-          <w:i/>
-        </w:rPr>
-        <w:t>Thailand</w:t>
-      </w:r>
-      <w:r>
-        <w:rPr>
-          <w:rFonts w:ascii="Arial" w:hAnsi="Arial" w:cs="Arial"/>
-          <w:i/>
-        </w:rPr>
-        <w:t>.</w:t>
-      </w:r>
-      <w:r>
-        <w:rPr>
-          <w:rFonts w:ascii="Arial" w:hAnsi="Arial" w:cs="Arial"/>
-          <w:i/>
-        </w:rPr>
-        <w:t xml:space="preserve"> </w:t>
-      </w:r>
-      <w:r>
-        <w:rPr>
-          <w:rFonts w:ascii="Arial" w:hAnsi="Arial" w:cs="Arial"/>
-          <w:i/>
-        </w:rPr>
-        <w:t xml:space="preserve">For more information on ODA please refer to the   </w:t>
-      </w:r>
-      <w:hyperlink r:id="rId20" w:history="1">
-        <w:r>
-          <w:rPr>
-            <w:rFonts w:ascii="Arial" w:hAnsi="Arial" w:cs="Arial"/>
-            <w:i/>
-            <w:color w:val="0070C0"/>
-            <w:u w:val="single"/>
-          </w:rPr>
-          <w:t>http://www.newtonfund.ac.uk/about/what-is-oda/</w:t>
-        </w:r>
-      </w:hyperlink>
+          <w:i/>
+        </w:rPr>
+        <w:t xml:space="preserve">For more information on ODA please refer to </w:t>
+      </w:r>
+      <w:proofErr w:type="gramStart"/>
+      <w:r>
+        <w:rPr>
+          <w:rFonts w:ascii="Arial" w:hAnsi="Arial" w:cs="Arial"/>
+          <w:i/>
+        </w:rPr>
+        <w:t xml:space="preserve">the   </w:t>
+      </w:r>
+      <w:proofErr w:type="gramEnd"/>
+      <w:r>
+        <w:fldChar w:fldCharType="begin"/>
+      </w:r>
+      <w:r>
+        <w:instrText xml:space="preserve"> HYPERLINK "http://www.newtonfund.ac.uk/about/what-is-oda/" </w:instrText>
+      </w:r>
+      <w:r>
+        <w:fldChar w:fldCharType="separate"/>
+      </w:r>
+      <w:r>
+        <w:rPr>
+          <w:rFonts w:ascii="Arial" w:hAnsi="Arial" w:cs="Arial"/>
+          <w:i/>
+          <w:color w:val="0070C0"/>
+          <w:u w:val="single"/>
+        </w:rPr>
+        <w:t>http://www.newtonfund.ac.uk/about/what-is-oda/</w:t>
+      </w:r>
+      <w:r>
+        <w:rPr>
+          <w:rFonts w:ascii="Arial" w:hAnsi="Arial" w:cs="Arial"/>
+          <w:i/>
+          <w:color w:val="0070C0"/>
+          <w:u w:val="single"/>
+        </w:rPr>
+        <w:fldChar w:fldCharType="end"/>
+      </w:r>
       <w:r>
         <w:rPr>
           <w:rFonts w:ascii="Arial" w:hAnsi="Arial" w:cs="Arial"/>
@@ -1615,7 +1734,7 @@
         </w:rPr>
         <w:t xml:space="preserve"> and </w:t>
       </w:r>
-      <w:hyperlink r:id="rId21">
+      <w:hyperlink r:id="rId20">
         <w:r>
           <w:rPr>
             <w:rFonts w:ascii="Arial" w:hAnsi="Arial" w:cs="Arial"/>
@@ -2107,7 +2226,6 @@
           <w:b/>
           <w:sz w:val="24"/>
         </w:rPr>
-        <w:lastRenderedPageBreak/>
         <w:t>Detailed Research Information</w:t>
       </w:r>
     </w:p>
@@ -2241,6 +2359,7 @@
           <w:i/>
         </w:rPr>
       </w:pPr>
+      <w:proofErr w:type="gramStart"/>
       <w:r>
         <w:rPr>
           <w:rFonts w:ascii="Arial" w:hAnsi="Arial" w:cs="Arial"/>
@@ -2269,6 +2388,7 @@
         </w:rPr>
         <w:t>].</w:t>
       </w:r>
+      <w:proofErr w:type="gramEnd"/>
     </w:p>
     <w:tbl>
       <w:tblPr>
@@ -2693,23 +2813,23 @@
           <w:rFonts w:ascii="Arial" w:hAnsi="Arial" w:cs="Arial"/>
           <w:b/>
         </w:rPr>
+        <w:t>Description of proposed work</w:t>
+      </w:r>
+    </w:p>
+    <w:p>
+      <w:pPr>
+        <w:spacing w:after="0"/>
+        <w:rPr>
+          <w:rFonts w:ascii="Arial" w:hAnsi="Arial" w:cs="Arial"/>
+          <w:i/>
+        </w:rPr>
+      </w:pPr>
+      <w:r>
+        <w:rPr>
+          <w:rFonts w:ascii="Arial" w:hAnsi="Arial" w:cs="Arial"/>
+          <w:i/>
+        </w:rPr>
         <w:lastRenderedPageBreak/>
-        <w:t>Description of proposed work</w:t>
-      </w:r>
-    </w:p>
-    <w:p>
-      <w:pPr>
-        <w:spacing w:after="0"/>
-        <w:rPr>
-          <w:rFonts w:ascii="Arial" w:hAnsi="Arial" w:cs="Arial"/>
-          <w:i/>
-        </w:rPr>
-      </w:pPr>
-      <w:r>
-        <w:rPr>
-          <w:rFonts w:ascii="Arial" w:hAnsi="Arial" w:cs="Arial"/>
-          <w:i/>
-        </w:rPr>
         <w:t>Please describe the research and partnership activities proposed</w:t>
       </w:r>
       <w:r>
@@ -2844,7 +2964,21 @@
               <w:rPr>
                 <w:rFonts w:ascii="Arial" w:hAnsi="Arial" w:cs="Arial"/>
               </w:rPr>
-              <w:t xml:space="preserve"> what we’ve already learned re: ML and databasing via a series of summer workshops.</w:t>
+              <w:t xml:space="preserve"> what we’ve already learned re: ML and </w:t>
+            </w:r>
+            <w:proofErr w:type="spellStart"/>
+            <w:r>
+              <w:rPr>
+                <w:rFonts w:ascii="Arial" w:hAnsi="Arial" w:cs="Arial"/>
+              </w:rPr>
+              <w:t>databasing</w:t>
+            </w:r>
+            <w:proofErr w:type="spellEnd"/>
+            <w:r>
+              <w:rPr>
+                <w:rFonts w:ascii="Arial" w:hAnsi="Arial" w:cs="Arial"/>
+              </w:rPr>
+              <w:t xml:space="preserve"> via a series of summer workshops.</w:t>
             </w:r>
           </w:p>
           <w:p>
@@ -4404,7 +4538,7 @@
         </w:rPr>
         <w:t>They will follow the guidelines laid out in the</w:t>
       </w:r>
-      <w:hyperlink r:id="rId22" w:history="1">
+      <w:hyperlink r:id="rId21" w:history="1">
         <w:r>
           <w:rPr>
             <w:rStyle w:val="Hyperlink"/>
@@ -4749,7 +4883,23 @@
           <w:rFonts w:ascii="Arial" w:hAnsi="Arial" w:cs="Arial"/>
           <w:i/>
         </w:rPr>
-        <w:t>Any additional information which was not included in the proposal document but which is pertinent to the animal research proposed and which the funders should be aware of.</w:t>
+        <w:t xml:space="preserve">Any additional </w:t>
+      </w:r>
+      <w:proofErr w:type="gramStart"/>
+      <w:r>
+        <w:rPr>
+          <w:rFonts w:ascii="Arial" w:hAnsi="Arial" w:cs="Arial"/>
+          <w:i/>
+        </w:rPr>
+        <w:t>information which was not</w:t>
+      </w:r>
+      <w:proofErr w:type="gramEnd"/>
+      <w:r>
+        <w:rPr>
+          <w:rFonts w:ascii="Arial" w:hAnsi="Arial" w:cs="Arial"/>
+          <w:i/>
+        </w:rPr>
+        <w:t xml:space="preserve"> included in the proposal document but which is pertinent to the animal research proposed and which the funders should be aware of.</w:t>
       </w:r>
     </w:p>
     <w:p>
@@ -4824,7 +4974,6 @@
               <w:rPr>
                 <w:rFonts w:ascii="Arial" w:hAnsi="Arial" w:cs="Arial"/>
               </w:rPr>
-              <w:lastRenderedPageBreak/>
               <w:t>Not applicable</w:t>
             </w:r>
           </w:p>
@@ -5405,12 +5554,12 @@
       </w:r>
     </w:p>
     <w:sectPr>
-      <w:headerReference w:type="even" r:id="rId23"/>
-      <w:headerReference w:type="default" r:id="rId24"/>
-      <w:footerReference w:type="even" r:id="rId25"/>
-      <w:footerReference w:type="default" r:id="rId26"/>
-      <w:headerReference w:type="first" r:id="rId27"/>
-      <w:footerReference w:type="first" r:id="rId28"/>
+      <w:headerReference w:type="even" r:id="rId22"/>
+      <w:headerReference w:type="default" r:id="rId23"/>
+      <w:footerReference w:type="even" r:id="rId24"/>
+      <w:footerReference w:type="default" r:id="rId25"/>
+      <w:headerReference w:type="first" r:id="rId26"/>
+      <w:footerReference w:type="first" r:id="rId27"/>
       <w:pgSz w:w="11906" w:h="16838"/>
       <w:pgMar w:top="1440" w:right="1440" w:bottom="1440" w:left="1440" w:header="708" w:footer="708" w:gutter="0"/>
       <w:cols w:space="708"/>
@@ -7335,6 +7484,31 @@
   <w:style w:type="paragraph" w:default="1" w:styleId="Normal">
     <w:name w:val="Normal"/>
     <w:qFormat/>
+  </w:style>
+  <w:style w:type="paragraph" w:styleId="Heading2">
+    <w:name w:val="heading 2"/>
+    <w:basedOn w:val="Normal"/>
+    <w:next w:val="Normal"/>
+    <w:link w:val="Heading2Char"/>
+    <w:uiPriority w:val="9"/>
+    <w:semiHidden/>
+    <w:unhideWhenUsed/>
+    <w:qFormat/>
+    <w:rsid w:val="00154D8C"/>
+    <w:pPr>
+      <w:keepNext/>
+      <w:keepLines/>
+      <w:spacing w:before="200" w:after="0"/>
+      <w:outlineLvl w:val="1"/>
+    </w:pPr>
+    <w:rPr>
+      <w:rFonts w:asciiTheme="majorHAnsi" w:eastAsiaTheme="majorEastAsia" w:hAnsiTheme="majorHAnsi" w:cstheme="majorBidi"/>
+      <w:b/>
+      <w:bCs/>
+      <w:color w:val="4F81BD" w:themeColor="accent1"/>
+      <w:sz w:val="26"/>
+      <w:szCs w:val="26"/>
+    </w:rPr>
   </w:style>
   <w:style w:type="character" w:default="1" w:styleId="DefaultParagraphFont">
     <w:name w:val="Default Paragraph Font"/>
@@ -7628,6 +7802,22 @@
       <w:spacing w:after="0" w:line="240" w:lineRule="auto"/>
     </w:pPr>
   </w:style>
+  <w:style w:type="character" w:customStyle="1" w:styleId="Heading2Char">
+    <w:name w:val="Heading 2 Char"/>
+    <w:basedOn w:val="DefaultParagraphFont"/>
+    <w:link w:val="Heading2"/>
+    <w:uiPriority w:val="9"/>
+    <w:semiHidden/>
+    <w:rsid w:val="00154D8C"/>
+    <w:rPr>
+      <w:rFonts w:asciiTheme="majorHAnsi" w:eastAsiaTheme="majorEastAsia" w:hAnsiTheme="majorHAnsi" w:cstheme="majorBidi"/>
+      <w:b/>
+      <w:bCs/>
+      <w:color w:val="4F81BD" w:themeColor="accent1"/>
+      <w:sz w:val="26"/>
+      <w:szCs w:val="26"/>
+    </w:rPr>
+  </w:style>
 </w:styles>
 </file>
 
@@ -7790,6 +7980,31 @@
   <w:style w:type="paragraph" w:default="1" w:styleId="Normal">
     <w:name w:val="Normal"/>
     <w:qFormat/>
+  </w:style>
+  <w:style w:type="paragraph" w:styleId="Heading2">
+    <w:name w:val="heading 2"/>
+    <w:basedOn w:val="Normal"/>
+    <w:next w:val="Normal"/>
+    <w:link w:val="Heading2Char"/>
+    <w:uiPriority w:val="9"/>
+    <w:semiHidden/>
+    <w:unhideWhenUsed/>
+    <w:qFormat/>
+    <w:rsid w:val="00154D8C"/>
+    <w:pPr>
+      <w:keepNext/>
+      <w:keepLines/>
+      <w:spacing w:before="200" w:after="0"/>
+      <w:outlineLvl w:val="1"/>
+    </w:pPr>
+    <w:rPr>
+      <w:rFonts w:asciiTheme="majorHAnsi" w:eastAsiaTheme="majorEastAsia" w:hAnsiTheme="majorHAnsi" w:cstheme="majorBidi"/>
+      <w:b/>
+      <w:bCs/>
+      <w:color w:val="4F81BD" w:themeColor="accent1"/>
+      <w:sz w:val="26"/>
+      <w:szCs w:val="26"/>
+    </w:rPr>
   </w:style>
   <w:style w:type="character" w:default="1" w:styleId="DefaultParagraphFont">
     <w:name w:val="Default Paragraph Font"/>
@@ -8082,6 +8297,22 @@
     <w:pPr>
       <w:spacing w:after="0" w:line="240" w:lineRule="auto"/>
     </w:pPr>
+  </w:style>
+  <w:style w:type="character" w:customStyle="1" w:styleId="Heading2Char">
+    <w:name w:val="Heading 2 Char"/>
+    <w:basedOn w:val="DefaultParagraphFont"/>
+    <w:link w:val="Heading2"/>
+    <w:uiPriority w:val="9"/>
+    <w:semiHidden/>
+    <w:rsid w:val="00154D8C"/>
+    <w:rPr>
+      <w:rFonts w:asciiTheme="majorHAnsi" w:eastAsiaTheme="majorEastAsia" w:hAnsiTheme="majorHAnsi" w:cstheme="majorBidi"/>
+      <w:b/>
+      <w:bCs/>
+      <w:color w:val="4F81BD" w:themeColor="accent1"/>
+      <w:sz w:val="26"/>
+      <w:szCs w:val="26"/>
+    </w:rPr>
   </w:style>
 </w:styles>
 </file>
@@ -8600,7 +8831,7 @@
 </file>
 
 <file path=customXml/itemProps6.xml><?xml version="1.0" encoding="utf-8"?>
-<ds:datastoreItem xmlns:ds="http://schemas.openxmlformats.org/officeDocument/2006/customXml" ds:itemID="{E9DE8645-8C3F-6347-99C7-23FC7AB2ED1C}">
+<ds:datastoreItem xmlns:ds="http://schemas.openxmlformats.org/officeDocument/2006/customXml" ds:itemID="{ED9AF973-894D-C04D-956A-3BDFF66BC91D}">
   <ds:schemaRefs>
     <ds:schemaRef ds:uri="http://schemas.openxmlformats.org/officeDocument/2006/bibliography"/>
   </ds:schemaRefs>

</xml_diff>

<commit_message>
Continuing with collaboration section
</commit_message>
<xml_diff>
--- a/STFC-NARITCaseforSupport2017.docx
+++ b/STFC-NARITCaseforSupport2017.docx
@@ -915,13 +915,55 @@
               <w:rPr>
                 <w:rFonts w:ascii="Arial" w:hAnsi="Arial" w:cs="Arial"/>
               </w:rPr>
-              <w:t xml:space="preserve"> During that first phase of the project, our multi-disciplinary team has collaborated closely to successfully train Thai graduate students in advanced techniques to handle and analyse large datasets. </w:t>
-            </w:r>
-            <w:r>
-              <w:rPr>
-                <w:rFonts w:ascii="Arial" w:hAnsi="Arial" w:cs="Arial"/>
-              </w:rPr>
-              <w:t xml:space="preserve">This has been achieved by the effective pooling of our resources: the UK and Thai astronomy partners’ access to and understanding of the subtleties of analysing extremely large datasets plus the Thai data scientists’ </w:t>
+              <w:t xml:space="preserve"> During that first phase of the project, our multi-disciplina</w:t>
+            </w:r>
+            <w:r>
+              <w:rPr>
+                <w:rFonts w:ascii="Arial" w:hAnsi="Arial" w:cs="Arial"/>
+              </w:rPr>
+              <w:t>ry team has collaborated closely</w:t>
+            </w:r>
+            <w:r>
+              <w:rPr>
+                <w:rFonts w:ascii="Arial" w:hAnsi="Arial" w:cs="Arial"/>
+              </w:rPr>
+              <w:t xml:space="preserve"> to successfully train Thai graduate students in advanced techniques to handle and analyse large datasets. </w:t>
+            </w:r>
+            <w:r>
+              <w:rPr>
+                <w:rFonts w:ascii="Arial" w:hAnsi="Arial" w:cs="Arial"/>
+              </w:rPr>
+              <w:t>This has only been possible through the effective pooling the full team’s collective resources and experience. Specifically, the UK and Thai astronomers’</w:t>
+            </w:r>
+            <w:r>
+              <w:rPr>
+                <w:rFonts w:ascii="Arial" w:hAnsi="Arial" w:cs="Arial"/>
+              </w:rPr>
+              <w:t xml:space="preserve"> access to and understanding of the subtleties of analysing extremely large datasets combined with the Thai data scientists’ knowledge of database design and machine learning techniques has fostered a highly productive research and training environment for the Thai graduate students involved in the project. </w:t>
+            </w:r>
+            <w:r>
+              <w:rPr>
+                <w:rFonts w:ascii="Arial" w:hAnsi="Arial" w:cs="Arial"/>
+              </w:rPr>
+              <w:t>Here, we r</w:t>
+            </w:r>
+            <w:r>
+              <w:rPr>
+                <w:rFonts w:ascii="Arial" w:hAnsi="Arial" w:cs="Arial"/>
+              </w:rPr>
+              <w:t xml:space="preserve">equest funds to support the next phase of this project in which we will (a) disseminate the knowledge and skills we have acquired </w:t>
+            </w:r>
+            <w:r>
+              <w:rPr>
+                <w:rFonts w:ascii="Arial" w:hAnsi="Arial" w:cs="Arial"/>
+              </w:rPr>
+              <w:t>through a series of practical workshops</w:t>
+            </w:r>
+            <w:r>
+              <w:rPr>
+                <w:rFonts w:ascii="Arial" w:hAnsi="Arial" w:cs="Arial"/>
+              </w:rPr>
+              <w:t xml:space="preserve"> aimed at a significantly larger number of research staff and st</w:t>
             </w:r>
             <w:bookmarkStart w:id="0" w:name="_GoBack"/>
             <w:bookmarkEnd w:id="0"/>
@@ -929,90 +971,135 @@
               <w:rPr>
                 <w:rFonts w:ascii="Arial" w:hAnsi="Arial" w:cs="Arial"/>
               </w:rPr>
+              <w:t xml:space="preserve">udents, (b) </w:t>
+            </w:r>
+          </w:p>
+          <w:p>
+            <w:pPr>
+              <w:jc w:val="both"/>
+              <w:rPr>
+                <w:rFonts w:ascii="Arial" w:hAnsi="Arial" w:cs="Arial"/>
+              </w:rPr>
+            </w:pPr>
+          </w:p>
+          <w:p>
+            <w:pPr>
+              <w:jc w:val="both"/>
+              <w:rPr>
+                <w:rFonts w:ascii="Arial" w:hAnsi="Arial" w:cs="Arial"/>
+              </w:rPr>
+            </w:pPr>
+            <w:r>
+              <w:rPr>
+                <w:rFonts w:ascii="Arial" w:hAnsi="Arial" w:cs="Arial"/>
+              </w:rPr>
+              <w:t>T</w:t>
+            </w:r>
+            <w:r>
+              <w:rPr>
+                <w:rFonts w:ascii="Arial" w:hAnsi="Arial" w:cs="Arial"/>
+              </w:rPr>
+              <w:t>he UK and Thai astronomy partners’ access to and understanding of the subtleties of analysi</w:t>
+            </w:r>
+            <w:r>
+              <w:rPr>
+                <w:rFonts w:ascii="Arial" w:hAnsi="Arial" w:cs="Arial"/>
+              </w:rPr>
+              <w:t>ng extremely large datasets together with the Thai computer</w:t>
+            </w:r>
+            <w:r>
+              <w:rPr>
+                <w:rFonts w:ascii="Arial" w:hAnsi="Arial" w:cs="Arial"/>
+              </w:rPr>
+              <w:t xml:space="preserve"> scientists’ </w:t>
+            </w:r>
+            <w:r>
+              <w:rPr>
+                <w:rFonts w:ascii="Arial" w:hAnsi="Arial" w:cs="Arial"/>
+              </w:rPr>
+              <w:t xml:space="preserve">knowledge of database design and machine-learning techniques has </w:t>
+            </w:r>
+          </w:p>
+          <w:p>
+            <w:pPr>
+              <w:jc w:val="both"/>
+              <w:rPr>
+                <w:rFonts w:ascii="Arial" w:hAnsi="Arial" w:cs="Arial"/>
+              </w:rPr>
+            </w:pPr>
+          </w:p>
+          <w:p>
+            <w:pPr>
+              <w:jc w:val="both"/>
+              <w:rPr>
+                <w:rFonts w:ascii="Arial" w:hAnsi="Arial" w:cs="Arial"/>
+              </w:rPr>
+            </w:pPr>
+            <w:r>
+              <w:rPr>
+                <w:rFonts w:ascii="Arial" w:hAnsi="Arial" w:cs="Arial"/>
+              </w:rPr>
+              <w:t>During that first phase of the project (lasting twelve months from 1</w:t>
+            </w:r>
+            <w:r>
+              <w:rPr>
+                <w:rFonts w:ascii="Arial" w:hAnsi="Arial" w:cs="Arial"/>
+                <w:vertAlign w:val="superscript"/>
+              </w:rPr>
+              <w:t>st</w:t>
+            </w:r>
+            <w:r>
+              <w:rPr>
+                <w:rFonts w:ascii="Arial" w:hAnsi="Arial" w:cs="Arial"/>
+              </w:rPr>
+              <w:t xml:space="preserve"> Feb. 2017) the UK and Thai partners have collaborated closely on two key research and training areas: (a) developing machine learning </w:t>
+            </w:r>
+            <w:r>
+              <w:rPr>
+                <w:rFonts w:ascii="Arial" w:hAnsi="Arial" w:cs="Arial"/>
+              </w:rPr>
+              <w:t xml:space="preserve">(ML) </w:t>
+            </w:r>
+            <w:r>
+              <w:rPr>
+                <w:rFonts w:ascii="Arial" w:hAnsi="Arial" w:cs="Arial"/>
+              </w:rPr>
+              <w:t xml:space="preserve">algorithms to automatically analyse astronomical survey images and (b) setting-up a data management systems </w:t>
+            </w:r>
+            <w:r>
+              <w:rPr>
+                <w:rFonts w:ascii="Arial" w:hAnsi="Arial" w:cs="Arial"/>
+              </w:rPr>
+              <w:t xml:space="preserve">(DMS) </w:t>
+            </w:r>
+            <w:r>
+              <w:rPr>
+                <w:rFonts w:ascii="Arial" w:hAnsi="Arial" w:cs="Arial"/>
+              </w:rPr>
+              <w:t>to archive the large amounts data produced by astronomical surveys.</w:t>
+            </w:r>
+            <w:r>
+              <w:rPr>
+                <w:rFonts w:ascii="Arial" w:hAnsi="Arial" w:cs="Arial"/>
+              </w:rPr>
+              <w:t xml:space="preserve"> The primary role of th</w:t>
+            </w:r>
+            <w:r>
+              <w:rPr>
+                <w:rFonts w:ascii="Arial" w:hAnsi="Arial" w:cs="Arial"/>
+              </w:rPr>
+              <w:t>e UK collaborators</w:t>
+            </w:r>
+            <w:r>
+              <w:rPr>
+                <w:rFonts w:ascii="Arial" w:hAnsi="Arial" w:cs="Arial"/>
+              </w:rPr>
               <w:t xml:space="preserve"> </w:t>
             </w:r>
-          </w:p>
-          <w:p>
-            <w:pPr>
-              <w:jc w:val="both"/>
-              <w:rPr>
-                <w:rFonts w:ascii="Arial" w:hAnsi="Arial" w:cs="Arial"/>
-              </w:rPr>
-            </w:pPr>
-          </w:p>
-          <w:p>
-            <w:pPr>
-              <w:jc w:val="both"/>
-              <w:rPr>
-                <w:rFonts w:ascii="Arial" w:hAnsi="Arial" w:cs="Arial"/>
-              </w:rPr>
-            </w:pPr>
-            <w:r>
-              <w:rPr>
-                <w:rFonts w:ascii="Arial" w:hAnsi="Arial" w:cs="Arial"/>
-              </w:rPr>
-              <w:t>During that first phase of the project (lasting twelve months from 1</w:t>
-            </w:r>
-            <w:r>
-              <w:rPr>
-                <w:rFonts w:ascii="Arial" w:hAnsi="Arial" w:cs="Arial"/>
-                <w:vertAlign w:val="superscript"/>
-              </w:rPr>
-              <w:t>st</w:t>
-            </w:r>
-            <w:r>
-              <w:rPr>
-                <w:rFonts w:ascii="Arial" w:hAnsi="Arial" w:cs="Arial"/>
-              </w:rPr>
-              <w:t xml:space="preserve"> Feb. 2017) the UK and Thai partners have collaborated closely on two key research and training areas: (a) developing machine learning </w:t>
-            </w:r>
-            <w:r>
-              <w:rPr>
-                <w:rFonts w:ascii="Arial" w:hAnsi="Arial" w:cs="Arial"/>
-              </w:rPr>
-              <w:t xml:space="preserve">(ML) </w:t>
-            </w:r>
-            <w:r>
-              <w:rPr>
-                <w:rFonts w:ascii="Arial" w:hAnsi="Arial" w:cs="Arial"/>
-              </w:rPr>
-              <w:t xml:space="preserve">algorithms to automatically analyse astronomical survey images and (b) setting-up a data management systems </w:t>
-            </w:r>
-            <w:r>
-              <w:rPr>
-                <w:rFonts w:ascii="Arial" w:hAnsi="Arial" w:cs="Arial"/>
-              </w:rPr>
-              <w:t xml:space="preserve">(DMS) </w:t>
-            </w:r>
-            <w:r>
-              <w:rPr>
-                <w:rFonts w:ascii="Arial" w:hAnsi="Arial" w:cs="Arial"/>
-              </w:rPr>
-              <w:t>to archive the large amounts data produced by astronomical surveys.</w:t>
-            </w:r>
-            <w:r>
-              <w:rPr>
-                <w:rFonts w:ascii="Arial" w:hAnsi="Arial" w:cs="Arial"/>
-              </w:rPr>
-              <w:t xml:space="preserve"> The primary role of th</w:t>
-            </w:r>
-            <w:r>
-              <w:rPr>
-                <w:rFonts w:ascii="Arial" w:hAnsi="Arial" w:cs="Arial"/>
-              </w:rPr>
-              <w:t>e UK collaborators</w:t>
-            </w:r>
-            <w:r>
-              <w:rPr>
-                <w:rFonts w:ascii="Arial" w:hAnsi="Arial" w:cs="Arial"/>
-              </w:rPr>
-              <w:t xml:space="preserve"> </w:t>
-            </w:r>
-            <w:r>
-              <w:rPr>
-                <w:rFonts w:ascii="Arial" w:hAnsi="Arial" w:cs="Arial"/>
-              </w:rPr>
-              <w:lastRenderedPageBreak/>
+            <w:r>
+              <w:rPr>
+                <w:rFonts w:ascii="Arial" w:hAnsi="Arial" w:cs="Arial"/>
+              </w:rPr>
               <w:t xml:space="preserve">(both research astronomers) </w:t>
             </w:r>
             <w:r>
@@ -1601,7 +1688,6 @@
           <w:rFonts w:ascii="Arial" w:hAnsi="Arial" w:cs="Arial"/>
           <w:i/>
         </w:rPr>
-        <w:lastRenderedPageBreak/>
         <w:t xml:space="preserve">Please provide a statement </w:t>
       </w:r>
       <w:r>
@@ -2829,7 +2915,6 @@
           <w:rFonts w:ascii="Arial" w:hAnsi="Arial" w:cs="Arial"/>
           <w:i/>
         </w:rPr>
-        <w:lastRenderedPageBreak/>
         <w:t>Please describe the research and partnership activities proposed</w:t>
       </w:r>
       <w:r>
@@ -4814,6 +4899,7 @@
           <w:rFonts w:ascii="Arial" w:hAnsi="Arial" w:cs="Arial"/>
           <w:i/>
         </w:rPr>
+        <w:lastRenderedPageBreak/>
         <w:t xml:space="preserve">Information on the planned procedures to minimise experimental bias (for example, randomisation protocols, blinding) should be outlined or an explanation included as to why such procedures are not appropriate. </w:t>
       </w:r>
     </w:p>
@@ -5078,7 +5164,6 @@
           <w:rFonts w:ascii="Arial" w:hAnsi="Arial" w:cs="Arial"/>
           <w:b/>
         </w:rPr>
-        <w:lastRenderedPageBreak/>
         <w:t>Work plan</w:t>
       </w:r>
     </w:p>
@@ -5624,7 +5709,7 @@
       <w:rPr>
         <w:noProof/>
       </w:rPr>
-      <w:t>2</w:t>
+      <w:t>1</w:t>
     </w:r>
     <w:r>
       <w:rPr>
@@ -7513,6 +7598,7 @@
   <w:style w:type="character" w:default="1" w:styleId="DefaultParagraphFont">
     <w:name w:val="Default Paragraph Font"/>
     <w:uiPriority w:val="1"/>
+    <w:semiHidden/>
     <w:unhideWhenUsed/>
   </w:style>
   <w:style w:type="table" w:default="1" w:styleId="TableNormal">
@@ -8009,6 +8095,7 @@
   <w:style w:type="character" w:default="1" w:styleId="DefaultParagraphFont">
     <w:name w:val="Default Paragraph Font"/>
     <w:uiPriority w:val="1"/>
+    <w:semiHidden/>
     <w:unhideWhenUsed/>
   </w:style>
   <w:style w:type="table" w:default="1" w:styleId="TableNormal">
@@ -8831,7 +8918,7 @@
 </file>
 
 <file path=customXml/itemProps6.xml><?xml version="1.0" encoding="utf-8"?>
-<ds:datastoreItem xmlns:ds="http://schemas.openxmlformats.org/officeDocument/2006/customXml" ds:itemID="{ED9AF973-894D-C04D-956A-3BDFF66BC91D}">
+<ds:datastoreItem xmlns:ds="http://schemas.openxmlformats.org/officeDocument/2006/customXml" ds:itemID="{3647D2ED-B6E1-C441-8D80-B7A449B3E248}">
   <ds:schemaRefs>
     <ds:schemaRef ds:uri="http://schemas.openxmlformats.org/officeDocument/2006/bibliography"/>
   </ds:schemaRefs>

</xml_diff>

<commit_message>
Added sentence on data centre
</commit_message>
<xml_diff>
--- a/STFC-NARITCaseforSupport2017.docx
+++ b/STFC-NARITCaseforSupport2017.docx
@@ -1,6 +1,6 @@
 
 <file path=word/document.xml><?xml version="1.0" encoding="utf-8"?>
-<w:document xmlns:wpc="http://schemas.microsoft.com/office/word/2010/wordprocessingCanvas" xmlns:mo="http://schemas.microsoft.com/office/mac/office/2008/main" xmlns:mc="http://schemas.openxmlformats.org/markup-compatibility/2006" xmlns:mv="urn:schemas-microsoft-com:mac:vml" xmlns:o="urn:schemas-microsoft-com:office:office" xmlns:r="http://schemas.openxmlformats.org/officeDocument/2006/relationships" xmlns:m="http://schemas.openxmlformats.org/officeDocument/2006/math" xmlns:v="urn:schemas-microsoft-com:vml" xmlns:wp14="http://schemas.microsoft.com/office/word/2010/wordprocessingDrawing" xmlns:wp="http://schemas.openxmlformats.org/drawingml/2006/wordprocessingDrawing" xmlns:w10="urn:schemas-microsoft-com:office:word" xmlns:w="http://schemas.openxmlformats.org/wordprocessingml/2006/main" xmlns:w14="http://schemas.microsoft.com/office/word/2010/wordml" xmlns:wpg="http://schemas.microsoft.com/office/word/2010/wordprocessingGroup" xmlns:wpi="http://schemas.microsoft.com/office/word/2010/wordprocessingInk" xmlns:wne="http://schemas.microsoft.com/office/word/2006/wordml" xmlns:wps="http://schemas.microsoft.com/office/word/2010/wordprocessingShape" mc:Ignorable="w14 wp14">
+<w:document xmlns:wpc="http://schemas.microsoft.com/office/word/2010/wordprocessingCanvas" xmlns:mo="http://schemas.microsoft.com/office/mac/office/2008/main" xmlns:mc="http://schemas.openxmlformats.org/markup-compatibility/2006" xmlns:mv="urn:schemas-microsoft-com:mac:vml" xmlns:o="urn:schemas-microsoft-com:office:office" xmlns:r="http://schemas.openxmlformats.org/officeDocument/2006/relationships" xmlns:m="http://schemas.openxmlformats.org/officeDocument/2006/math" xmlns:v="urn:schemas-microsoft-com:vml" xmlns:wp14="http://schemas.microsoft.com/office/word/2010/wordprocessingDrawing" xmlns:wp="http://schemas.openxmlformats.org/drawingml/2006/wordprocessingDrawing" xmlns:w10="urn:schemas-microsoft-com:office:word" xmlns:w="http://schemas.openxmlformats.org/wordprocessingml/2006/main" xmlns:w14="http://schemas.microsoft.com/office/word/2010/wordml" xmlns:w15="http://schemas.microsoft.com/office/word/2012/wordml" xmlns:wpg="http://schemas.microsoft.com/office/word/2010/wordprocessingGroup" xmlns:wpi="http://schemas.microsoft.com/office/word/2010/wordprocessingInk" xmlns:wne="http://schemas.microsoft.com/office/word/2006/wordml" xmlns:wps="http://schemas.microsoft.com/office/word/2010/wordprocessingShape" mc:Ignorable="w14 w15 wp14">
   <w:body>
     <w:p>
       <w:pPr>
@@ -16,7 +16,7 @@
         <w:rPr>
           <w:rFonts w:ascii="Arial" w:hAnsi="Arial" w:cs="Arial"/>
           <w:noProof/>
-          <w:lang w:val="en-US"/>
+          <w:lang w:eastAsia="en-GB"/>
         </w:rPr>
         <mc:AlternateContent>
           <mc:Choice Requires="wpg">
@@ -54,7 +54,7 @@
                           </pic:cNvPicPr>
                         </pic:nvPicPr>
                         <pic:blipFill>
-                          <a:blip r:embed="rId14">
+                          <a:blip r:embed="rId13">
                             <a:extLst>
                               <a:ext uri="{28A0092B-C50C-407E-A947-70E740481C1C}">
                                 <a14:useLocalDpi xmlns:a14="http://schemas.microsoft.com/office/drawing/2010/main" val="0"/>
@@ -88,7 +88,7 @@
                           </pic:cNvPicPr>
                         </pic:nvPicPr>
                         <pic:blipFill>
-                          <a:blip r:embed="rId15" cstate="print">
+                          <a:blip r:embed="rId14" cstate="print">
                             <a:extLst>
                               <a:ext uri="{28A0092B-C50C-407E-A947-70E740481C1C}">
                                 <a14:useLocalDpi xmlns:a14="http://schemas.microsoft.com/office/drawing/2010/main" val="0"/>
@@ -122,7 +122,7 @@
                           </pic:cNvPicPr>
                         </pic:nvPicPr>
                         <pic:blipFill>
-                          <a:blip r:embed="rId16" cstate="print">
+                          <a:blip r:embed="rId15" cstate="print">
                             <a:extLst>
                               <a:ext uri="{28A0092B-C50C-407E-A947-70E740481C1C}">
                                 <a14:useLocalDpi xmlns:a14="http://schemas.microsoft.com/office/drawing/2010/main" val="0"/>
@@ -873,6 +873,7 @@
               <w:jc w:val="both"/>
               <w:rPr>
                 <w:rFonts w:ascii="Arial" w:hAnsi="Arial" w:cs="Arial"/>
+                <w:b/>
               </w:rPr>
             </w:pPr>
             <w:r>
@@ -951,28 +952,72 @@
               <w:rPr>
                 <w:rFonts w:ascii="Arial" w:hAnsi="Arial" w:cs="Arial"/>
               </w:rPr>
-              <w:t xml:space="preserve">equest funds to support the next phase of this project in which we will (a) disseminate the knowledge and skills we have acquired </w:t>
-            </w:r>
-            <w:r>
-              <w:rPr>
-                <w:rFonts w:ascii="Arial" w:hAnsi="Arial" w:cs="Arial"/>
-              </w:rPr>
-              <w:t>through a series of practical workshops</w:t>
-            </w:r>
-            <w:r>
-              <w:rPr>
-                <w:rFonts w:ascii="Arial" w:hAnsi="Arial" w:cs="Arial"/>
-              </w:rPr>
-              <w:t xml:space="preserve"> aimed at a significantly larger number of research staff and st</w:t>
+              <w:t>equest funds to support the next phase of this project in which we will</w:t>
+            </w:r>
+            <w:r>
+              <w:rPr>
+                <w:rFonts w:ascii="Arial" w:hAnsi="Arial" w:cs="Arial"/>
+              </w:rPr>
+              <w:t>:</w:t>
+            </w:r>
+            <w:r>
+              <w:rPr>
+                <w:rFonts w:ascii="Arial" w:hAnsi="Arial" w:cs="Arial"/>
+              </w:rPr>
+              <w:t xml:space="preserve"> (a) disseminate the knowledge and skills we have acquired </w:t>
+            </w:r>
+            <w:r>
+              <w:rPr>
+                <w:rFonts w:ascii="Arial" w:hAnsi="Arial" w:cs="Arial"/>
+              </w:rPr>
+              <w:t xml:space="preserve">to date </w:t>
+            </w:r>
+            <w:r>
+              <w:rPr>
+                <w:rFonts w:ascii="Arial" w:hAnsi="Arial" w:cs="Arial"/>
+              </w:rPr>
+              <w:t>through a series of practical workshops aimed at research staff and students</w:t>
+            </w:r>
+            <w:r>
+              <w:rPr>
+                <w:rFonts w:ascii="Arial" w:hAnsi="Arial" w:cs="Arial"/>
+              </w:rPr>
+              <w:t xml:space="preserve"> based at NARIT and other Thai research institutes, (b) </w:t>
+            </w:r>
+            <w:r>
+              <w:rPr>
+                <w:rFonts w:ascii="Arial" w:hAnsi="Arial" w:cs="Arial"/>
+              </w:rPr>
+              <w:lastRenderedPageBreak/>
+              <w:t>continue our successful graduate training programme in which students gain advanced data-handling techniques through cutting-edge research projects. The knowledge gained from this research will be disseminated during practical workshops held in year 2 of funding. A key c</w:t>
+            </w:r>
+            <w:r>
+              <w:rPr>
+                <w:rFonts w:ascii="Arial" w:hAnsi="Arial" w:cs="Arial"/>
+              </w:rPr>
+              <w:t xml:space="preserve">omponent of both these project </w:t>
+            </w:r>
+            <w:r>
+              <w:rPr>
+                <w:rFonts w:ascii="Arial" w:hAnsi="Arial" w:cs="Arial"/>
+              </w:rPr>
+              <w:t>goals will be the establishment of a data centre based in NARIT</w:t>
+            </w:r>
+            <w:r>
+              <w:rPr>
+                <w:rFonts w:ascii="Arial" w:hAnsi="Arial" w:cs="Arial"/>
+              </w:rPr>
+              <w:t xml:space="preserve"> hosting both simulated and real data which will be used as a training aid for staff and students.</w:t>
+            </w:r>
+            <w:r>
+              <w:rPr>
+                <w:rFonts w:ascii="Arial" w:hAnsi="Arial" w:cs="Arial"/>
+                <w:b/>
+              </w:rPr>
+              <w:t xml:space="preserve"> Can this actually be achieved?</w:t>
             </w:r>
             <w:bookmarkStart w:id="0" w:name="_GoBack"/>
             <w:bookmarkEnd w:id="0"/>
-            <w:r>
-              <w:rPr>
-                <w:rFonts w:ascii="Arial" w:hAnsi="Arial" w:cs="Arial"/>
-              </w:rPr>
-              <w:t xml:space="preserve">udents, (b) </w:t>
-            </w:r>
           </w:p>
           <w:p>
             <w:pPr>
@@ -1282,35 +1327,7 @@
               <w:rPr>
                 <w:rFonts w:ascii="Arial" w:hAnsi="Arial" w:cs="Arial"/>
               </w:rPr>
-              <w:t xml:space="preserve">that undertaken by GOTO that are searching for extremely rare events. A description of this work – lead-authored by one of the Masters students in the group, Miss </w:t>
-            </w:r>
-            <w:proofErr w:type="spellStart"/>
-            <w:r>
-              <w:rPr>
-                <w:rFonts w:ascii="Arial" w:hAnsi="Arial" w:cs="Arial"/>
-              </w:rPr>
-              <w:t>Aireen</w:t>
-            </w:r>
-            <w:proofErr w:type="spellEnd"/>
-            <w:r>
-              <w:rPr>
-                <w:rFonts w:ascii="Arial" w:hAnsi="Arial" w:cs="Arial"/>
-              </w:rPr>
-              <w:t xml:space="preserve"> </w:t>
-            </w:r>
-            <w:proofErr w:type="spellStart"/>
-            <w:r>
-              <w:rPr>
-                <w:rFonts w:ascii="Arial" w:hAnsi="Arial" w:cs="Arial"/>
-              </w:rPr>
-              <w:t>Tabacolde</w:t>
-            </w:r>
-            <w:proofErr w:type="spellEnd"/>
-            <w:r>
-              <w:rPr>
-                <w:rFonts w:ascii="Arial" w:hAnsi="Arial" w:cs="Arial"/>
-              </w:rPr>
-              <w:t xml:space="preserve"> – has been accepted for publication in the proceedings of the </w:t>
+              <w:t xml:space="preserve">that undertaken by GOTO that are searching for extremely rare events. A description of this work – lead-authored by one of the Masters students in the group, Miss Aireen Tabacolde – has been accepted for publication in the proceedings of the </w:t>
             </w:r>
             <w:r>
               <w:rPr>
@@ -1340,16 +1357,8 @@
               <w:rPr>
                 <w:rFonts w:ascii="Arial" w:hAnsi="Arial" w:cs="Arial"/>
               </w:rPr>
-              <w:t xml:space="preserve">”, at which </w:t>
-            </w:r>
-            <w:proofErr w:type="spellStart"/>
-            <w:r>
-              <w:rPr>
-                <w:rFonts w:ascii="Arial" w:hAnsi="Arial" w:cs="Arial"/>
-              </w:rPr>
-              <w:t>Aireen</w:t>
-            </w:r>
-            <w:proofErr w:type="spellEnd"/>
+              <w:t>”, at which Aireen</w:t>
+            </w:r>
             <w:r>
               <w:rPr>
                 <w:rFonts w:ascii="Arial" w:hAnsi="Arial" w:cs="Arial"/>
@@ -1366,35 +1375,7 @@
               <w:rPr>
                 <w:rFonts w:ascii="Arial" w:hAnsi="Arial" w:cs="Arial"/>
               </w:rPr>
-              <w:t xml:space="preserve">we have installed and developed two separate DMS – one a traditional relational system based on </w:t>
-            </w:r>
-            <w:proofErr w:type="spellStart"/>
-            <w:r>
-              <w:rPr>
-                <w:rFonts w:ascii="Arial" w:hAnsi="Arial" w:cs="Arial"/>
-              </w:rPr>
-              <w:t>potsgresql</w:t>
-            </w:r>
-            <w:proofErr w:type="spellEnd"/>
-            <w:r>
-              <w:rPr>
-                <w:rFonts w:ascii="Arial" w:hAnsi="Arial" w:cs="Arial"/>
-              </w:rPr>
-              <w:t xml:space="preserve"> (similar to that used by SDSS), the other a non-relational system based on </w:t>
-            </w:r>
-            <w:proofErr w:type="spellStart"/>
-            <w:r>
-              <w:rPr>
-                <w:rFonts w:ascii="Arial" w:hAnsi="Arial" w:cs="Arial"/>
-              </w:rPr>
-              <w:t>Hadoop</w:t>
-            </w:r>
-            <w:proofErr w:type="spellEnd"/>
-            <w:r>
-              <w:rPr>
-                <w:rFonts w:ascii="Arial" w:hAnsi="Arial" w:cs="Arial"/>
-              </w:rPr>
-              <w:t xml:space="preserve"> that is more typical to that used in tech industries, but rarely used within astronomy.</w:t>
+              <w:t>we have installed and developed two separate DMS – one a traditional relational system based on potsgresql (similar to that used by SDSS), the other a non-relational system based on Hadoop that is more typical to that used in tech industries, but rarely used within astronomy.</w:t>
             </w:r>
             <w:r>
               <w:rPr>
@@ -1775,44 +1756,19 @@
           <w:rFonts w:ascii="Arial" w:hAnsi="Arial" w:cs="Arial"/>
           <w:i/>
         </w:rPr>
-        <w:t xml:space="preserve">For more information on ODA please refer to </w:t>
-      </w:r>
-      <w:proofErr w:type="gramStart"/>
-      <w:r>
-        <w:rPr>
-          <w:rFonts w:ascii="Arial" w:hAnsi="Arial" w:cs="Arial"/>
-          <w:i/>
-        </w:rPr>
-        <w:t xml:space="preserve">the   </w:t>
-      </w:r>
-      <w:proofErr w:type="gramEnd"/>
-      <w:r>
-        <w:fldChar w:fldCharType="begin"/>
-      </w:r>
-      <w:r>
-        <w:instrText xml:space="preserve"> HYPERLINK "http://www.newtonfund.ac.uk/about/what-is-oda/" </w:instrText>
-      </w:r>
-      <w:r>
-        <w:fldChar w:fldCharType="separate"/>
-      </w:r>
-      <w:r>
-        <w:rPr>
-          <w:rFonts w:ascii="Arial" w:hAnsi="Arial" w:cs="Arial"/>
-          <w:i/>
-          <w:color w:val="0070C0"/>
-          <w:u w:val="single"/>
-        </w:rPr>
-        <w:t>http://www.newtonfund.ac.uk/about/what-is-oda/</w:t>
-      </w:r>
-      <w:r>
-        <w:rPr>
-          <w:rFonts w:ascii="Arial" w:hAnsi="Arial" w:cs="Arial"/>
-          <w:i/>
-          <w:color w:val="0070C0"/>
-          <w:u w:val="single"/>
-        </w:rPr>
-        <w:fldChar w:fldCharType="end"/>
-      </w:r>
+        <w:t xml:space="preserve">For more information on ODA please refer to the   </w:t>
+      </w:r>
+      <w:hyperlink r:id="rId20" w:history="1">
+        <w:r>
+          <w:rPr>
+            <w:rFonts w:ascii="Arial" w:hAnsi="Arial" w:cs="Arial"/>
+            <w:i/>
+            <w:color w:val="0070C0"/>
+            <w:u w:val="single"/>
+          </w:rPr>
+          <w:t>http://www.newtonfund.ac.uk/about/what-is-oda/</w:t>
+        </w:r>
+      </w:hyperlink>
       <w:r>
         <w:rPr>
           <w:rFonts w:ascii="Arial" w:hAnsi="Arial" w:cs="Arial"/>
@@ -1820,7 +1776,7 @@
         </w:rPr>
         <w:t xml:space="preserve"> and </w:t>
       </w:r>
-      <w:hyperlink r:id="rId20">
+      <w:hyperlink r:id="rId21">
         <w:r>
           <w:rPr>
             <w:rFonts w:ascii="Arial" w:hAnsi="Arial" w:cs="Arial"/>
@@ -2445,7 +2401,6 @@
           <w:i/>
         </w:rPr>
       </w:pPr>
-      <w:proofErr w:type="gramStart"/>
       <w:r>
         <w:rPr>
           <w:rFonts w:ascii="Arial" w:hAnsi="Arial" w:cs="Arial"/>
@@ -2474,7 +2429,6 @@
         </w:rPr>
         <w:t>].</w:t>
       </w:r>
-      <w:proofErr w:type="gramEnd"/>
     </w:p>
     <w:tbl>
       <w:tblPr>
@@ -3049,21 +3003,7 @@
               <w:rPr>
                 <w:rFonts w:ascii="Arial" w:hAnsi="Arial" w:cs="Arial"/>
               </w:rPr>
-              <w:t xml:space="preserve"> what we’ve already learned re: ML and </w:t>
-            </w:r>
-            <w:proofErr w:type="spellStart"/>
-            <w:r>
-              <w:rPr>
-                <w:rFonts w:ascii="Arial" w:hAnsi="Arial" w:cs="Arial"/>
-              </w:rPr>
-              <w:t>databasing</w:t>
-            </w:r>
-            <w:proofErr w:type="spellEnd"/>
-            <w:r>
-              <w:rPr>
-                <w:rFonts w:ascii="Arial" w:hAnsi="Arial" w:cs="Arial"/>
-              </w:rPr>
-              <w:t xml:space="preserve"> via a series of summer workshops.</w:t>
+              <w:t xml:space="preserve"> what we’ve already learned re: ML and databasing via a series of summer workshops.</w:t>
             </w:r>
           </w:p>
           <w:p>
@@ -4623,7 +4563,7 @@
         </w:rPr>
         <w:t>They will follow the guidelines laid out in the</w:t>
       </w:r>
-      <w:hyperlink r:id="rId21" w:history="1">
+      <w:hyperlink r:id="rId22" w:history="1">
         <w:r>
           <w:rPr>
             <w:rStyle w:val="Hyperlink"/>
@@ -4851,6 +4791,7 @@
           <w:rFonts w:ascii="Arial" w:hAnsi="Arial" w:cs="Arial"/>
           <w:i/>
         </w:rPr>
+        <w:lastRenderedPageBreak/>
         <w:t xml:space="preserve">Justification of the choice of design and numbers of animals and interventions. </w:t>
       </w:r>
     </w:p>
@@ -4899,7 +4840,6 @@
           <w:rFonts w:ascii="Arial" w:hAnsi="Arial" w:cs="Arial"/>
           <w:i/>
         </w:rPr>
-        <w:lastRenderedPageBreak/>
         <w:t xml:space="preserve">Information on the planned procedures to minimise experimental bias (for example, randomisation protocols, blinding) should be outlined or an explanation included as to why such procedures are not appropriate. </w:t>
       </w:r>
     </w:p>
@@ -4969,23 +4909,7 @@
           <w:rFonts w:ascii="Arial" w:hAnsi="Arial" w:cs="Arial"/>
           <w:i/>
         </w:rPr>
-        <w:t xml:space="preserve">Any additional </w:t>
-      </w:r>
-      <w:proofErr w:type="gramStart"/>
-      <w:r>
-        <w:rPr>
-          <w:rFonts w:ascii="Arial" w:hAnsi="Arial" w:cs="Arial"/>
-          <w:i/>
-        </w:rPr>
-        <w:t>information which was not</w:t>
-      </w:r>
-      <w:proofErr w:type="gramEnd"/>
-      <w:r>
-        <w:rPr>
-          <w:rFonts w:ascii="Arial" w:hAnsi="Arial" w:cs="Arial"/>
-          <w:i/>
-        </w:rPr>
-        <w:t xml:space="preserve"> included in the proposal document but which is pertinent to the animal research proposed and which the funders should be aware of.</w:t>
+        <w:t>Any additional information which was not included in the proposal document but which is pertinent to the animal research proposed and which the funders should be aware of.</w:t>
       </w:r>
     </w:p>
     <w:p>
@@ -5639,12 +5563,12 @@
       </w:r>
     </w:p>
     <w:sectPr>
-      <w:headerReference w:type="even" r:id="rId22"/>
-      <w:headerReference w:type="default" r:id="rId23"/>
-      <w:footerReference w:type="even" r:id="rId24"/>
-      <w:footerReference w:type="default" r:id="rId25"/>
-      <w:headerReference w:type="first" r:id="rId26"/>
-      <w:footerReference w:type="first" r:id="rId27"/>
+      <w:headerReference w:type="even" r:id="rId23"/>
+      <w:headerReference w:type="default" r:id="rId24"/>
+      <w:footerReference w:type="even" r:id="rId25"/>
+      <w:footerReference w:type="default" r:id="rId26"/>
+      <w:headerReference w:type="first" r:id="rId27"/>
+      <w:footerReference w:type="first" r:id="rId28"/>
       <w:pgSz w:w="11906" w:h="16838"/>
       <w:pgMar w:top="1440" w:right="1440" w:bottom="1440" w:left="1440" w:header="708" w:footer="708" w:gutter="0"/>
       <w:cols w:space="708"/>
@@ -5655,7 +5579,7 @@
 </file>
 
 <file path=word/endnotes.xml><?xml version="1.0" encoding="utf-8"?>
-<w:endnotes xmlns:wpc="http://schemas.microsoft.com/office/word/2010/wordprocessingCanvas" xmlns:mo="http://schemas.microsoft.com/office/mac/office/2008/main" xmlns:mc="http://schemas.openxmlformats.org/markup-compatibility/2006" xmlns:mv="urn:schemas-microsoft-com:mac:vml" xmlns:o="urn:schemas-microsoft-com:office:office" xmlns:r="http://schemas.openxmlformats.org/officeDocument/2006/relationships" xmlns:m="http://schemas.openxmlformats.org/officeDocument/2006/math" xmlns:v="urn:schemas-microsoft-com:vml" xmlns:wp14="http://schemas.microsoft.com/office/word/2010/wordprocessingDrawing" xmlns:wp="http://schemas.openxmlformats.org/drawingml/2006/wordprocessingDrawing" xmlns:w10="urn:schemas-microsoft-com:office:word" xmlns:w="http://schemas.openxmlformats.org/wordprocessingml/2006/main" xmlns:w14="http://schemas.microsoft.com/office/word/2010/wordml" xmlns:wpg="http://schemas.microsoft.com/office/word/2010/wordprocessingGroup" xmlns:wpi="http://schemas.microsoft.com/office/word/2010/wordprocessingInk" xmlns:wne="http://schemas.microsoft.com/office/word/2006/wordml" xmlns:wps="http://schemas.microsoft.com/office/word/2010/wordprocessingShape" mc:Ignorable="w14 wp14">
+<w:endnotes xmlns:wpc="http://schemas.microsoft.com/office/word/2010/wordprocessingCanvas" xmlns:mo="http://schemas.microsoft.com/office/mac/office/2008/main" xmlns:mc="http://schemas.openxmlformats.org/markup-compatibility/2006" xmlns:mv="urn:schemas-microsoft-com:mac:vml" xmlns:o="urn:schemas-microsoft-com:office:office" xmlns:r="http://schemas.openxmlformats.org/officeDocument/2006/relationships" xmlns:m="http://schemas.openxmlformats.org/officeDocument/2006/math" xmlns:v="urn:schemas-microsoft-com:vml" xmlns:wp14="http://schemas.microsoft.com/office/word/2010/wordprocessingDrawing" xmlns:wp="http://schemas.openxmlformats.org/drawingml/2006/wordprocessingDrawing" xmlns:w10="urn:schemas-microsoft-com:office:word" xmlns:w="http://schemas.openxmlformats.org/wordprocessingml/2006/main" xmlns:w14="http://schemas.microsoft.com/office/word/2010/wordml" xmlns:w15="http://schemas.microsoft.com/office/word/2012/wordml" xmlns:wpg="http://schemas.microsoft.com/office/word/2010/wordprocessingGroup" xmlns:wpi="http://schemas.microsoft.com/office/word/2010/wordprocessingInk" xmlns:wne="http://schemas.microsoft.com/office/word/2006/wordml" xmlns:wps="http://schemas.microsoft.com/office/word/2010/wordprocessingShape" mc:Ignorable="w14 w15 wp14">
   <w:endnote w:type="separator" w:id="-1">
     <w:p>
       <w:pPr>
@@ -5680,7 +5604,7 @@
 </file>
 
 <file path=word/footer1.xml><?xml version="1.0" encoding="utf-8"?>
-<w:ftr xmlns:wpc="http://schemas.microsoft.com/office/word/2010/wordprocessingCanvas" xmlns:mo="http://schemas.microsoft.com/office/mac/office/2008/main" xmlns:mc="http://schemas.openxmlformats.org/markup-compatibility/2006" xmlns:mv="urn:schemas-microsoft-com:mac:vml" xmlns:o="urn:schemas-microsoft-com:office:office" xmlns:r="http://schemas.openxmlformats.org/officeDocument/2006/relationships" xmlns:m="http://schemas.openxmlformats.org/officeDocument/2006/math" xmlns:v="urn:schemas-microsoft-com:vml" xmlns:wp14="http://schemas.microsoft.com/office/word/2010/wordprocessingDrawing" xmlns:wp="http://schemas.openxmlformats.org/drawingml/2006/wordprocessingDrawing" xmlns:w10="urn:schemas-microsoft-com:office:word" xmlns:w="http://schemas.openxmlformats.org/wordprocessingml/2006/main" xmlns:w14="http://schemas.microsoft.com/office/word/2010/wordml" xmlns:wpg="http://schemas.microsoft.com/office/word/2010/wordprocessingGroup" xmlns:wpi="http://schemas.microsoft.com/office/word/2010/wordprocessingInk" xmlns:wne="http://schemas.microsoft.com/office/word/2006/wordml" xmlns:wps="http://schemas.microsoft.com/office/word/2010/wordprocessingShape" mc:Ignorable="w14 wp14">
+<w:ftr xmlns:wpc="http://schemas.microsoft.com/office/word/2010/wordprocessingCanvas" xmlns:mo="http://schemas.microsoft.com/office/mac/office/2008/main" xmlns:mc="http://schemas.openxmlformats.org/markup-compatibility/2006" xmlns:mv="urn:schemas-microsoft-com:mac:vml" xmlns:o="urn:schemas-microsoft-com:office:office" xmlns:r="http://schemas.openxmlformats.org/officeDocument/2006/relationships" xmlns:m="http://schemas.openxmlformats.org/officeDocument/2006/math" xmlns:v="urn:schemas-microsoft-com:vml" xmlns:wp14="http://schemas.microsoft.com/office/word/2010/wordprocessingDrawing" xmlns:wp="http://schemas.openxmlformats.org/drawingml/2006/wordprocessingDrawing" xmlns:w10="urn:schemas-microsoft-com:office:word" xmlns:w="http://schemas.openxmlformats.org/wordprocessingml/2006/main" xmlns:w14="http://schemas.microsoft.com/office/word/2010/wordml" xmlns:w15="http://schemas.microsoft.com/office/word/2012/wordml" xmlns:wpg="http://schemas.microsoft.com/office/word/2010/wordprocessingGroup" xmlns:wpi="http://schemas.microsoft.com/office/word/2010/wordprocessingInk" xmlns:wne="http://schemas.microsoft.com/office/word/2006/wordml" xmlns:wps="http://schemas.microsoft.com/office/word/2010/wordprocessingShape" mc:Ignorable="w14 w15 wp14">
   <w:p>
     <w:pPr>
       <w:pStyle w:val="Footer"/>
@@ -5690,7 +5614,7 @@
 </file>
 
 <file path=word/footer2.xml><?xml version="1.0" encoding="utf-8"?>
-<w:ftr xmlns:wpc="http://schemas.microsoft.com/office/word/2010/wordprocessingCanvas" xmlns:mo="http://schemas.microsoft.com/office/mac/office/2008/main" xmlns:mc="http://schemas.openxmlformats.org/markup-compatibility/2006" xmlns:mv="urn:schemas-microsoft-com:mac:vml" xmlns:o="urn:schemas-microsoft-com:office:office" xmlns:r="http://schemas.openxmlformats.org/officeDocument/2006/relationships" xmlns:m="http://schemas.openxmlformats.org/officeDocument/2006/math" xmlns:v="urn:schemas-microsoft-com:vml" xmlns:wp14="http://schemas.microsoft.com/office/word/2010/wordprocessingDrawing" xmlns:wp="http://schemas.openxmlformats.org/drawingml/2006/wordprocessingDrawing" xmlns:w10="urn:schemas-microsoft-com:office:word" xmlns:w="http://schemas.openxmlformats.org/wordprocessingml/2006/main" xmlns:w14="http://schemas.microsoft.com/office/word/2010/wordml" xmlns:wpg="http://schemas.microsoft.com/office/word/2010/wordprocessingGroup" xmlns:wpi="http://schemas.microsoft.com/office/word/2010/wordprocessingInk" xmlns:wne="http://schemas.microsoft.com/office/word/2006/wordml" xmlns:wps="http://schemas.microsoft.com/office/word/2010/wordprocessingShape" mc:Ignorable="w14 wp14">
+<w:ftr xmlns:wpc="http://schemas.microsoft.com/office/word/2010/wordprocessingCanvas" xmlns:mo="http://schemas.microsoft.com/office/mac/office/2008/main" xmlns:mc="http://schemas.openxmlformats.org/markup-compatibility/2006" xmlns:mv="urn:schemas-microsoft-com:mac:vml" xmlns:o="urn:schemas-microsoft-com:office:office" xmlns:r="http://schemas.openxmlformats.org/officeDocument/2006/relationships" xmlns:m="http://schemas.openxmlformats.org/officeDocument/2006/math" xmlns:v="urn:schemas-microsoft-com:vml" xmlns:wp14="http://schemas.microsoft.com/office/word/2010/wordprocessingDrawing" xmlns:wp="http://schemas.openxmlformats.org/drawingml/2006/wordprocessingDrawing" xmlns:w10="urn:schemas-microsoft-com:office:word" xmlns:w="http://schemas.openxmlformats.org/wordprocessingml/2006/main" xmlns:w14="http://schemas.microsoft.com/office/word/2010/wordml" xmlns:w15="http://schemas.microsoft.com/office/word/2012/wordml" xmlns:wpg="http://schemas.microsoft.com/office/word/2010/wordprocessingGroup" xmlns:wpi="http://schemas.microsoft.com/office/word/2010/wordprocessingInk" xmlns:wne="http://schemas.microsoft.com/office/word/2006/wordml" xmlns:wps="http://schemas.microsoft.com/office/word/2010/wordprocessingShape" mc:Ignorable="w14 w15 wp14">
   <w:p>
     <w:pPr>
       <w:pStyle w:val="Footer"/>
@@ -5753,7 +5677,7 @@
 </file>
 
 <file path=word/footer3.xml><?xml version="1.0" encoding="utf-8"?>
-<w:ftr xmlns:wpc="http://schemas.microsoft.com/office/word/2010/wordprocessingCanvas" xmlns:mo="http://schemas.microsoft.com/office/mac/office/2008/main" xmlns:mc="http://schemas.openxmlformats.org/markup-compatibility/2006" xmlns:mv="urn:schemas-microsoft-com:mac:vml" xmlns:o="urn:schemas-microsoft-com:office:office" xmlns:r="http://schemas.openxmlformats.org/officeDocument/2006/relationships" xmlns:m="http://schemas.openxmlformats.org/officeDocument/2006/math" xmlns:v="urn:schemas-microsoft-com:vml" xmlns:wp14="http://schemas.microsoft.com/office/word/2010/wordprocessingDrawing" xmlns:wp="http://schemas.openxmlformats.org/drawingml/2006/wordprocessingDrawing" xmlns:w10="urn:schemas-microsoft-com:office:word" xmlns:w="http://schemas.openxmlformats.org/wordprocessingml/2006/main" xmlns:w14="http://schemas.microsoft.com/office/word/2010/wordml" xmlns:wpg="http://schemas.microsoft.com/office/word/2010/wordprocessingGroup" xmlns:wpi="http://schemas.microsoft.com/office/word/2010/wordprocessingInk" xmlns:wne="http://schemas.microsoft.com/office/word/2006/wordml" xmlns:wps="http://schemas.microsoft.com/office/word/2010/wordprocessingShape" mc:Ignorable="w14 wp14">
+<w:ftr xmlns:wpc="http://schemas.microsoft.com/office/word/2010/wordprocessingCanvas" xmlns:mo="http://schemas.microsoft.com/office/mac/office/2008/main" xmlns:mc="http://schemas.openxmlformats.org/markup-compatibility/2006" xmlns:mv="urn:schemas-microsoft-com:mac:vml" xmlns:o="urn:schemas-microsoft-com:office:office" xmlns:r="http://schemas.openxmlformats.org/officeDocument/2006/relationships" xmlns:m="http://schemas.openxmlformats.org/officeDocument/2006/math" xmlns:v="urn:schemas-microsoft-com:vml" xmlns:wp14="http://schemas.microsoft.com/office/word/2010/wordprocessingDrawing" xmlns:wp="http://schemas.openxmlformats.org/drawingml/2006/wordprocessingDrawing" xmlns:w10="urn:schemas-microsoft-com:office:word" xmlns:w="http://schemas.openxmlformats.org/wordprocessingml/2006/main" xmlns:w14="http://schemas.microsoft.com/office/word/2010/wordml" xmlns:w15="http://schemas.microsoft.com/office/word/2012/wordml" xmlns:wpg="http://schemas.microsoft.com/office/word/2010/wordprocessingGroup" xmlns:wpi="http://schemas.microsoft.com/office/word/2010/wordprocessingInk" xmlns:wne="http://schemas.microsoft.com/office/word/2006/wordml" xmlns:wps="http://schemas.microsoft.com/office/word/2010/wordprocessingShape" mc:Ignorable="w14 w15 wp14">
   <w:p>
     <w:pPr>
       <w:pStyle w:val="Footer"/>
@@ -5763,7 +5687,7 @@
 </file>
 
 <file path=word/footnotes.xml><?xml version="1.0" encoding="utf-8"?>
-<w:footnotes xmlns:wpc="http://schemas.microsoft.com/office/word/2010/wordprocessingCanvas" xmlns:mo="http://schemas.microsoft.com/office/mac/office/2008/main" xmlns:mc="http://schemas.openxmlformats.org/markup-compatibility/2006" xmlns:mv="urn:schemas-microsoft-com:mac:vml" xmlns:o="urn:schemas-microsoft-com:office:office" xmlns:r="http://schemas.openxmlformats.org/officeDocument/2006/relationships" xmlns:m="http://schemas.openxmlformats.org/officeDocument/2006/math" xmlns:v="urn:schemas-microsoft-com:vml" xmlns:wp14="http://schemas.microsoft.com/office/word/2010/wordprocessingDrawing" xmlns:wp="http://schemas.openxmlformats.org/drawingml/2006/wordprocessingDrawing" xmlns:w10="urn:schemas-microsoft-com:office:word" xmlns:w="http://schemas.openxmlformats.org/wordprocessingml/2006/main" xmlns:w14="http://schemas.microsoft.com/office/word/2010/wordml" xmlns:wpg="http://schemas.microsoft.com/office/word/2010/wordprocessingGroup" xmlns:wpi="http://schemas.microsoft.com/office/word/2010/wordprocessingInk" xmlns:wne="http://schemas.microsoft.com/office/word/2006/wordml" xmlns:wps="http://schemas.microsoft.com/office/word/2010/wordprocessingShape" mc:Ignorable="w14 wp14">
+<w:footnotes xmlns:wpc="http://schemas.microsoft.com/office/word/2010/wordprocessingCanvas" xmlns:mo="http://schemas.microsoft.com/office/mac/office/2008/main" xmlns:mc="http://schemas.openxmlformats.org/markup-compatibility/2006" xmlns:mv="urn:schemas-microsoft-com:mac:vml" xmlns:o="urn:schemas-microsoft-com:office:office" xmlns:r="http://schemas.openxmlformats.org/officeDocument/2006/relationships" xmlns:m="http://schemas.openxmlformats.org/officeDocument/2006/math" xmlns:v="urn:schemas-microsoft-com:vml" xmlns:wp14="http://schemas.microsoft.com/office/word/2010/wordprocessingDrawing" xmlns:wp="http://schemas.openxmlformats.org/drawingml/2006/wordprocessingDrawing" xmlns:w10="urn:schemas-microsoft-com:office:word" xmlns:w="http://schemas.openxmlformats.org/wordprocessingml/2006/main" xmlns:w14="http://schemas.microsoft.com/office/word/2010/wordml" xmlns:w15="http://schemas.microsoft.com/office/word/2012/wordml" xmlns:wpg="http://schemas.microsoft.com/office/word/2010/wordprocessingGroup" xmlns:wpi="http://schemas.microsoft.com/office/word/2010/wordprocessingInk" xmlns:wne="http://schemas.microsoft.com/office/word/2006/wordml" xmlns:wps="http://schemas.microsoft.com/office/word/2010/wordprocessingShape" mc:Ignorable="w14 w15 wp14">
   <w:footnote w:type="separator" w:id="-1">
     <w:p>
       <w:pPr>
@@ -5788,7 +5712,7 @@
 </file>
 
 <file path=word/header1.xml><?xml version="1.0" encoding="utf-8"?>
-<w:hdr xmlns:wpc="http://schemas.microsoft.com/office/word/2010/wordprocessingCanvas" xmlns:mo="http://schemas.microsoft.com/office/mac/office/2008/main" xmlns:mc="http://schemas.openxmlformats.org/markup-compatibility/2006" xmlns:mv="urn:schemas-microsoft-com:mac:vml" xmlns:o="urn:schemas-microsoft-com:office:office" xmlns:r="http://schemas.openxmlformats.org/officeDocument/2006/relationships" xmlns:m="http://schemas.openxmlformats.org/officeDocument/2006/math" xmlns:v="urn:schemas-microsoft-com:vml" xmlns:wp14="http://schemas.microsoft.com/office/word/2010/wordprocessingDrawing" xmlns:wp="http://schemas.openxmlformats.org/drawingml/2006/wordprocessingDrawing" xmlns:w10="urn:schemas-microsoft-com:office:word" xmlns:w="http://schemas.openxmlformats.org/wordprocessingml/2006/main" xmlns:w14="http://schemas.microsoft.com/office/word/2010/wordml" xmlns:wpg="http://schemas.microsoft.com/office/word/2010/wordprocessingGroup" xmlns:wpi="http://schemas.microsoft.com/office/word/2010/wordprocessingInk" xmlns:wne="http://schemas.microsoft.com/office/word/2006/wordml" xmlns:wps="http://schemas.microsoft.com/office/word/2010/wordprocessingShape" mc:Ignorable="w14 wp14">
+<w:hdr xmlns:wpc="http://schemas.microsoft.com/office/word/2010/wordprocessingCanvas" xmlns:mo="http://schemas.microsoft.com/office/mac/office/2008/main" xmlns:mc="http://schemas.openxmlformats.org/markup-compatibility/2006" xmlns:mv="urn:schemas-microsoft-com:mac:vml" xmlns:o="urn:schemas-microsoft-com:office:office" xmlns:r="http://schemas.openxmlformats.org/officeDocument/2006/relationships" xmlns:m="http://schemas.openxmlformats.org/officeDocument/2006/math" xmlns:v="urn:schemas-microsoft-com:vml" xmlns:wp14="http://schemas.microsoft.com/office/word/2010/wordprocessingDrawing" xmlns:wp="http://schemas.openxmlformats.org/drawingml/2006/wordprocessingDrawing" xmlns:w10="urn:schemas-microsoft-com:office:word" xmlns:w="http://schemas.openxmlformats.org/wordprocessingml/2006/main" xmlns:w14="http://schemas.microsoft.com/office/word/2010/wordml" xmlns:w15="http://schemas.microsoft.com/office/word/2012/wordml" xmlns:wpg="http://schemas.microsoft.com/office/word/2010/wordprocessingGroup" xmlns:wpi="http://schemas.microsoft.com/office/word/2010/wordprocessingInk" xmlns:wne="http://schemas.microsoft.com/office/word/2006/wordml" xmlns:wps="http://schemas.microsoft.com/office/word/2010/wordprocessingShape" mc:Ignorable="w14 w15 wp14">
   <w:p>
     <w:pPr>
       <w:pStyle w:val="Header"/>
@@ -5798,7 +5722,7 @@
 </file>
 
 <file path=word/header2.xml><?xml version="1.0" encoding="utf-8"?>
-<w:hdr xmlns:wpc="http://schemas.microsoft.com/office/word/2010/wordprocessingCanvas" xmlns:mo="http://schemas.microsoft.com/office/mac/office/2008/main" xmlns:mc="http://schemas.openxmlformats.org/markup-compatibility/2006" xmlns:mv="urn:schemas-microsoft-com:mac:vml" xmlns:o="urn:schemas-microsoft-com:office:office" xmlns:r="http://schemas.openxmlformats.org/officeDocument/2006/relationships" xmlns:m="http://schemas.openxmlformats.org/officeDocument/2006/math" xmlns:v="urn:schemas-microsoft-com:vml" xmlns:wp14="http://schemas.microsoft.com/office/word/2010/wordprocessingDrawing" xmlns:wp="http://schemas.openxmlformats.org/drawingml/2006/wordprocessingDrawing" xmlns:w10="urn:schemas-microsoft-com:office:word" xmlns:w="http://schemas.openxmlformats.org/wordprocessingml/2006/main" xmlns:w14="http://schemas.microsoft.com/office/word/2010/wordml" xmlns:wpg="http://schemas.microsoft.com/office/word/2010/wordprocessingGroup" xmlns:wpi="http://schemas.microsoft.com/office/word/2010/wordprocessingInk" xmlns:wne="http://schemas.microsoft.com/office/word/2006/wordml" xmlns:wps="http://schemas.microsoft.com/office/word/2010/wordprocessingShape" mc:Ignorable="w14 wp14">
+<w:hdr xmlns:wpc="http://schemas.microsoft.com/office/word/2010/wordprocessingCanvas" xmlns:mo="http://schemas.microsoft.com/office/mac/office/2008/main" xmlns:mc="http://schemas.openxmlformats.org/markup-compatibility/2006" xmlns:mv="urn:schemas-microsoft-com:mac:vml" xmlns:o="urn:schemas-microsoft-com:office:office" xmlns:r="http://schemas.openxmlformats.org/officeDocument/2006/relationships" xmlns:m="http://schemas.openxmlformats.org/officeDocument/2006/math" xmlns:v="urn:schemas-microsoft-com:vml" xmlns:wp14="http://schemas.microsoft.com/office/word/2010/wordprocessingDrawing" xmlns:wp="http://schemas.openxmlformats.org/drawingml/2006/wordprocessingDrawing" xmlns:w10="urn:schemas-microsoft-com:office:word" xmlns:w="http://schemas.openxmlformats.org/wordprocessingml/2006/main" xmlns:w14="http://schemas.microsoft.com/office/word/2010/wordml" xmlns:w15="http://schemas.microsoft.com/office/word/2012/wordml" xmlns:wpg="http://schemas.microsoft.com/office/word/2010/wordprocessingGroup" xmlns:wpi="http://schemas.microsoft.com/office/word/2010/wordprocessingInk" xmlns:wne="http://schemas.microsoft.com/office/word/2006/wordml" xmlns:wps="http://schemas.microsoft.com/office/word/2010/wordprocessingShape" mc:Ignorable="w14 w15 wp14">
   <w:p>
     <w:pPr>
       <w:pStyle w:val="Header"/>
@@ -5825,7 +5749,7 @@
 </file>
 
 <file path=word/header3.xml><?xml version="1.0" encoding="utf-8"?>
-<w:hdr xmlns:wpc="http://schemas.microsoft.com/office/word/2010/wordprocessingCanvas" xmlns:mo="http://schemas.microsoft.com/office/mac/office/2008/main" xmlns:mc="http://schemas.openxmlformats.org/markup-compatibility/2006" xmlns:mv="urn:schemas-microsoft-com:mac:vml" xmlns:o="urn:schemas-microsoft-com:office:office" xmlns:r="http://schemas.openxmlformats.org/officeDocument/2006/relationships" xmlns:m="http://schemas.openxmlformats.org/officeDocument/2006/math" xmlns:v="urn:schemas-microsoft-com:vml" xmlns:wp14="http://schemas.microsoft.com/office/word/2010/wordprocessingDrawing" xmlns:wp="http://schemas.openxmlformats.org/drawingml/2006/wordprocessingDrawing" xmlns:w10="urn:schemas-microsoft-com:office:word" xmlns:w="http://schemas.openxmlformats.org/wordprocessingml/2006/main" xmlns:w14="http://schemas.microsoft.com/office/word/2010/wordml" xmlns:wpg="http://schemas.microsoft.com/office/word/2010/wordprocessingGroup" xmlns:wpi="http://schemas.microsoft.com/office/word/2010/wordprocessingInk" xmlns:wne="http://schemas.microsoft.com/office/word/2006/wordml" xmlns:wps="http://schemas.microsoft.com/office/word/2010/wordprocessingShape" mc:Ignorable="w14 wp14">
+<w:hdr xmlns:wpc="http://schemas.microsoft.com/office/word/2010/wordprocessingCanvas" xmlns:mo="http://schemas.microsoft.com/office/mac/office/2008/main" xmlns:mc="http://schemas.openxmlformats.org/markup-compatibility/2006" xmlns:mv="urn:schemas-microsoft-com:mac:vml" xmlns:o="urn:schemas-microsoft-com:office:office" xmlns:r="http://schemas.openxmlformats.org/officeDocument/2006/relationships" xmlns:m="http://schemas.openxmlformats.org/officeDocument/2006/math" xmlns:v="urn:schemas-microsoft-com:vml" xmlns:wp14="http://schemas.microsoft.com/office/word/2010/wordprocessingDrawing" xmlns:wp="http://schemas.openxmlformats.org/drawingml/2006/wordprocessingDrawing" xmlns:w10="urn:schemas-microsoft-com:office:word" xmlns:w="http://schemas.openxmlformats.org/wordprocessingml/2006/main" xmlns:w14="http://schemas.microsoft.com/office/word/2010/wordml" xmlns:w15="http://schemas.microsoft.com/office/word/2012/wordml" xmlns:wpg="http://schemas.microsoft.com/office/word/2010/wordprocessingGroup" xmlns:wpi="http://schemas.microsoft.com/office/word/2010/wordprocessingInk" xmlns:wne="http://schemas.microsoft.com/office/word/2006/wordml" xmlns:wps="http://schemas.microsoft.com/office/word/2010/wordprocessingShape" mc:Ignorable="w14 w15 wp14">
   <w:p>
     <w:pPr>
       <w:pStyle w:val="Header"/>
@@ -5835,7 +5759,7 @@
 </file>
 
 <file path=word/numbering.xml><?xml version="1.0" encoding="utf-8"?>
-<w:numbering xmlns:wpc="http://schemas.microsoft.com/office/word/2010/wordprocessingCanvas" xmlns:mo="http://schemas.microsoft.com/office/mac/office/2008/main" xmlns:mc="http://schemas.openxmlformats.org/markup-compatibility/2006" xmlns:mv="urn:schemas-microsoft-com:mac:vml" xmlns:o="urn:schemas-microsoft-com:office:office" xmlns:r="http://schemas.openxmlformats.org/officeDocument/2006/relationships" xmlns:m="http://schemas.openxmlformats.org/officeDocument/2006/math" xmlns:v="urn:schemas-microsoft-com:vml" xmlns:wp14="http://schemas.microsoft.com/office/word/2010/wordprocessingDrawing" xmlns:wp="http://schemas.openxmlformats.org/drawingml/2006/wordprocessingDrawing" xmlns:w10="urn:schemas-microsoft-com:office:word" xmlns:w="http://schemas.openxmlformats.org/wordprocessingml/2006/main" xmlns:w14="http://schemas.microsoft.com/office/word/2010/wordml" xmlns:wpg="http://schemas.microsoft.com/office/word/2010/wordprocessingGroup" xmlns:wpi="http://schemas.microsoft.com/office/word/2010/wordprocessingInk" xmlns:wne="http://schemas.microsoft.com/office/word/2006/wordml" xmlns:wps="http://schemas.microsoft.com/office/word/2010/wordprocessingShape" mc:Ignorable="w14 wp14">
+<w:numbering xmlns:wpc="http://schemas.microsoft.com/office/word/2010/wordprocessingCanvas" xmlns:mo="http://schemas.microsoft.com/office/mac/office/2008/main" xmlns:mc="http://schemas.openxmlformats.org/markup-compatibility/2006" xmlns:mv="urn:schemas-microsoft-com:mac:vml" xmlns:o="urn:schemas-microsoft-com:office:office" xmlns:r="http://schemas.openxmlformats.org/officeDocument/2006/relationships" xmlns:m="http://schemas.openxmlformats.org/officeDocument/2006/math" xmlns:v="urn:schemas-microsoft-com:vml" xmlns:wp14="http://schemas.microsoft.com/office/word/2010/wordprocessingDrawing" xmlns:wp="http://schemas.openxmlformats.org/drawingml/2006/wordprocessingDrawing" xmlns:w10="urn:schemas-microsoft-com:office:word" xmlns:w="http://schemas.openxmlformats.org/wordprocessingml/2006/main" xmlns:w14="http://schemas.microsoft.com/office/word/2010/wordml" xmlns:w15="http://schemas.microsoft.com/office/word/2012/wordml" xmlns:wpg="http://schemas.microsoft.com/office/word/2010/wordprocessingGroup" xmlns:wpi="http://schemas.microsoft.com/office/word/2010/wordprocessingInk" xmlns:wne="http://schemas.microsoft.com/office/word/2006/wordml" xmlns:wps="http://schemas.microsoft.com/office/word/2010/wordprocessingShape" mc:Ignorable="w14 w15 wp14">
   <w:abstractNum w:abstractNumId="0">
     <w:nsid w:val="03091BF9"/>
     <w:multiLevelType w:val="hybridMultilevel"/>
@@ -7411,7 +7335,7 @@
 </file>
 
 <file path=word/styles.xml><?xml version="1.0" encoding="utf-8"?>
-<w:styles xmlns:mc="http://schemas.openxmlformats.org/markup-compatibility/2006" xmlns:r="http://schemas.openxmlformats.org/officeDocument/2006/relationships" xmlns:w="http://schemas.openxmlformats.org/wordprocessingml/2006/main" xmlns:w14="http://schemas.microsoft.com/office/word/2010/wordml" mc:Ignorable="w14">
+<w:styles xmlns:mc="http://schemas.openxmlformats.org/markup-compatibility/2006" xmlns:r="http://schemas.openxmlformats.org/officeDocument/2006/relationships" xmlns:w="http://schemas.openxmlformats.org/wordprocessingml/2006/main" xmlns:w14="http://schemas.microsoft.com/office/word/2010/wordml" xmlns:w15="http://schemas.microsoft.com/office/word/2012/wordml" mc:Ignorable="w14 w15">
   <w:docDefaults>
     <w:rPrDefault>
       <w:rPr>
@@ -7427,641 +7351,387 @@
       </w:pPr>
     </w:pPrDefault>
   </w:docDefaults>
-  <w:latentStyles w:defLockedState="0" w:defUIPriority="99" w:defSemiHidden="1" w:defUnhideWhenUsed="1" w:defQFormat="0" w:count="276">
-    <w:lsdException w:name="Normal" w:semiHidden="0" w:uiPriority="0" w:unhideWhenUsed="0" w:qFormat="1"/>
-    <w:lsdException w:name="heading 1" w:semiHidden="0" w:uiPriority="9" w:unhideWhenUsed="0" w:qFormat="1"/>
-    <w:lsdException w:name="heading 2" w:uiPriority="9" w:qFormat="1"/>
-    <w:lsdException w:name="heading 3" w:uiPriority="9" w:qFormat="1"/>
-    <w:lsdException w:name="heading 4" w:uiPriority="9" w:qFormat="1"/>
-    <w:lsdException w:name="heading 5" w:uiPriority="9" w:qFormat="1"/>
-    <w:lsdException w:name="heading 6" w:uiPriority="9" w:qFormat="1"/>
-    <w:lsdException w:name="heading 7" w:uiPriority="9" w:qFormat="1"/>
-    <w:lsdException w:name="heading 8" w:uiPriority="9" w:qFormat="1"/>
-    <w:lsdException w:name="heading 9" w:uiPriority="9" w:qFormat="1"/>
-    <w:lsdException w:name="toc 1" w:uiPriority="39"/>
-    <w:lsdException w:name="toc 2" w:uiPriority="39"/>
-    <w:lsdException w:name="toc 3" w:uiPriority="39"/>
-    <w:lsdException w:name="toc 4" w:uiPriority="39"/>
-    <w:lsdException w:name="toc 5" w:uiPriority="39"/>
-    <w:lsdException w:name="toc 6" w:uiPriority="39"/>
-    <w:lsdException w:name="toc 7" w:uiPriority="39"/>
-    <w:lsdException w:name="toc 8" w:uiPriority="39"/>
-    <w:lsdException w:name="toc 9" w:uiPriority="39"/>
-    <w:lsdException w:name="caption" w:uiPriority="35" w:qFormat="1"/>
-    <w:lsdException w:name="Title" w:semiHidden="0" w:uiPriority="10" w:unhideWhenUsed="0" w:qFormat="1"/>
-    <w:lsdException w:name="Default Paragraph Font" w:uiPriority="1"/>
-    <w:lsdException w:name="Subtitle" w:semiHidden="0" w:uiPriority="11" w:unhideWhenUsed="0" w:qFormat="1"/>
-    <w:lsdException w:name="Strong" w:semiHidden="0" w:uiPriority="22" w:unhideWhenUsed="0" w:qFormat="1"/>
-    <w:lsdException w:name="Emphasis" w:semiHidden="0" w:uiPriority="20" w:unhideWhenUsed="0" w:qFormat="1"/>
-    <w:lsdException w:name="Table Grid" w:semiHidden="0" w:uiPriority="59" w:unhideWhenUsed="0"/>
-    <w:lsdException w:name="Placeholder Text" w:unhideWhenUsed="0"/>
-    <w:lsdException w:name="No Spacing" w:semiHidden="0" w:uiPriority="1" w:unhideWhenUsed="0" w:qFormat="1"/>
-    <w:lsdException w:name="Light Shading" w:semiHidden="0" w:uiPriority="60" w:unhideWhenUsed="0"/>
-    <w:lsdException w:name="Light List" w:semiHidden="0" w:uiPriority="61" w:unhideWhenUsed="0"/>
-    <w:lsdException w:name="Light Grid" w:semiHidden="0" w:uiPriority="62" w:unhideWhenUsed="0"/>
-    <w:lsdException w:name="Medium Shading 1" w:semiHidden="0" w:uiPriority="63" w:unhideWhenUsed="0"/>
-    <w:lsdException w:name="Medium Shading 2" w:semiHidden="0" w:uiPriority="64" w:unhideWhenUsed="0"/>
-    <w:lsdException w:name="Medium List 1" w:semiHidden="0" w:uiPriority="65" w:unhideWhenUsed="0"/>
-    <w:lsdException w:name="Medium List 2" w:semiHidden="0" w:uiPriority="66" w:unhideWhenUsed="0"/>
-    <w:lsdException w:name="Medium Grid 1" w:semiHidden="0" w:uiPriority="67" w:unhideWhenUsed="0"/>
-    <w:lsdException w:name="Medium Grid 2" w:semiHidden="0" w:uiPriority="68" w:unhideWhenUsed="0"/>
-    <w:lsdException w:name="Medium Grid 3" w:semiHidden="0" w:uiPriority="69" w:unhideWhenUsed="0"/>
-    <w:lsdException w:name="Dark List" w:semiHidden="0" w:uiPriority="70" w:unhideWhenUsed="0"/>
-    <w:lsdException w:name="Colorful Shading" w:semiHidden="0" w:uiPriority="71" w:unhideWhenUsed="0"/>
-    <w:lsdException w:name="Colorful List" w:semiHidden="0" w:uiPriority="72" w:unhideWhenUsed="0"/>
-    <w:lsdException w:name="Colorful Grid" w:semiHidden="0" w:uiPriority="73" w:unhideWhenUsed="0"/>
-    <w:lsdException w:name="Light Shading Accent 1" w:semiHidden="0" w:uiPriority="60" w:unhideWhenUsed="0"/>
-    <w:lsdException w:name="Light List Accent 1" w:semiHidden="0" w:uiPriority="61" w:unhideWhenUsed="0"/>
-    <w:lsdException w:name="Light Grid Accent 1" w:semiHidden="0" w:uiPriority="62" w:unhideWhenUsed="0"/>
-    <w:lsdException w:name="Medium Shading 1 Accent 1" w:semiHidden="0" w:uiPriority="63" w:unhideWhenUsed="0"/>
-    <w:lsdException w:name="Medium Shading 2 Accent 1" w:semiHidden="0" w:uiPriority="64" w:unhideWhenUsed="0"/>
-    <w:lsdException w:name="Medium List 1 Accent 1" w:semiHidden="0" w:uiPriority="65" w:unhideWhenUsed="0"/>
-    <w:lsdException w:name="Revision" w:unhideWhenUsed="0"/>
-    <w:lsdException w:name="List Paragraph" w:semiHidden="0" w:uiPriority="34" w:unhideWhenUsed="0" w:qFormat="1"/>
-    <w:lsdException w:name="Quote" w:semiHidden="0" w:uiPriority="29" w:unhideWhenUsed="0" w:qFormat="1"/>
-    <w:lsdException w:name="Intense Quote" w:semiHidden="0" w:uiPriority="30" w:unhideWhenUsed="0" w:qFormat="1"/>
-    <w:lsdException w:name="Medium List 2 Accent 1" w:semiHidden="0" w:uiPriority="66" w:unhideWhenUsed="0"/>
-    <w:lsdException w:name="Medium Grid 1 Accent 1" w:semiHidden="0" w:uiPriority="67" w:unhideWhenUsed="0"/>
-    <w:lsdException w:name="Medium Grid 2 Accent 1" w:semiHidden="0" w:uiPriority="68" w:unhideWhenUsed="0"/>
-    <w:lsdException w:name="Medium Grid 3 Accent 1" w:semiHidden="0" w:uiPriority="69" w:unhideWhenUsed="0"/>
-    <w:lsdException w:name="Dark List Accent 1" w:semiHidden="0" w:uiPriority="70" w:unhideWhenUsed="0"/>
-    <w:lsdException w:name="Colorful Shading Accent 1" w:semiHidden="0" w:uiPriority="71" w:unhideWhenUsed="0"/>
-    <w:lsdException w:name="Colorful List Accent 1" w:semiHidden="0" w:uiPriority="72" w:unhideWhenUsed="0"/>
-    <w:lsdException w:name="Colorful Grid Accent 1" w:semiHidden="0" w:uiPriority="73" w:unhideWhenUsed="0"/>
-    <w:lsdException w:name="Light Shading Accent 2" w:semiHidden="0" w:uiPriority="60" w:unhideWhenUsed="0"/>
-    <w:lsdException w:name="Light List Accent 2" w:semiHidden="0" w:uiPriority="61" w:unhideWhenUsed="0"/>
-    <w:lsdException w:name="Light Grid Accent 2" w:semiHidden="0" w:uiPriority="62" w:unhideWhenUsed="0"/>
-    <w:lsdException w:name="Medium Shading 1 Accent 2" w:semiHidden="0" w:uiPriority="63" w:unhideWhenUsed="0"/>
-    <w:lsdException w:name="Medium Shading 2 Accent 2" w:semiHidden="0" w:uiPriority="64" w:unhideWhenUsed="0"/>
-    <w:lsdException w:name="Medium List 1 Accent 2" w:semiHidden="0" w:uiPriority="65" w:unhideWhenUsed="0"/>
-    <w:lsdException w:name="Medium List 2 Accent 2" w:semiHidden="0" w:uiPriority="66" w:unhideWhenUsed="0"/>
-    <w:lsdException w:name="Medium Grid 1 Accent 2" w:semiHidden="0" w:uiPriority="67" w:unhideWhenUsed="0"/>
-    <w:lsdException w:name="Medium Grid 2 Accent 2" w:semiHidden="0" w:uiPriority="68" w:unhideWhenUsed="0"/>
-    <w:lsdException w:name="Medium Grid 3 Accent 2" w:semiHidden="0" w:uiPriority="69" w:unhideWhenUsed="0"/>
-    <w:lsdException w:name="Dark List Accent 2" w:semiHidden="0" w:uiPriority="70" w:unhideWhenUsed="0"/>
-    <w:lsdException w:name="Colorful Shading Accent 2" w:semiHidden="0" w:uiPriority="71" w:unhideWhenUsed="0"/>
-    <w:lsdException w:name="Colorful List Accent 2" w:semiHidden="0" w:uiPriority="72" w:unhideWhenUsed="0"/>
-    <w:lsdException w:name="Colorful Grid Accent 2" w:semiHidden="0" w:uiPriority="73" w:unhideWhenUsed="0"/>
-    <w:lsdException w:name="Light Shading Accent 3" w:semiHidden="0" w:uiPriority="60" w:unhideWhenUsed="0"/>
-    <w:lsdException w:name="Light List Accent 3" w:semiHidden="0" w:uiPriority="61" w:unhideWhenUsed="0"/>
-    <w:lsdException w:name="Light Grid Accent 3" w:semiHidden="0" w:uiPriority="62" w:unhideWhenUsed="0"/>
-    <w:lsdException w:name="Medium Shading 1 Accent 3" w:semiHidden="0" w:uiPriority="63" w:unhideWhenUsed="0"/>
-    <w:lsdException w:name="Medium Shading 2 Accent 3" w:semiHidden="0" w:uiPriority="64" w:unhideWhenUsed="0"/>
-    <w:lsdException w:name="Medium List 1 Accent 3" w:semiHidden="0" w:uiPriority="65" w:unhideWhenUsed="0"/>
-    <w:lsdException w:name="Medium List 2 Accent 3" w:semiHidden="0" w:uiPriority="66" w:unhideWhenUsed="0"/>
-    <w:lsdException w:name="Medium Grid 1 Accent 3" w:semiHidden="0" w:uiPriority="67" w:unhideWhenUsed="0"/>
-    <w:lsdException w:name="Medium Grid 2 Accent 3" w:semiHidden="0" w:uiPriority="68" w:unhideWhenUsed="0"/>
-    <w:lsdException w:name="Medium Grid 3 Accent 3" w:semiHidden="0" w:uiPriority="69" w:unhideWhenUsed="0"/>
-    <w:lsdException w:name="Dark List Accent 3" w:semiHidden="0" w:uiPriority="70" w:unhideWhenUsed="0"/>
-    <w:lsdException w:name="Colorful Shading Accent 3" w:semiHidden="0" w:uiPriority="71" w:unhideWhenUsed="0"/>
-    <w:lsdException w:name="Colorful List Accent 3" w:semiHidden="0" w:uiPriority="72" w:unhideWhenUsed="0"/>
-    <w:lsdException w:name="Colorful Grid Accent 3" w:semiHidden="0" w:uiPriority="73" w:unhideWhenUsed="0"/>
-    <w:lsdException w:name="Light Shading Accent 4" w:semiHidden="0" w:uiPriority="60" w:unhideWhenUsed="0"/>
-    <w:lsdException w:name="Light List Accent 4" w:semiHidden="0" w:uiPriority="61" w:unhideWhenUsed="0"/>
-    <w:lsdException w:name="Light Grid Accent 4" w:semiHidden="0" w:uiPriority="62" w:unhideWhenUsed="0"/>
-    <w:lsdException w:name="Medium Shading 1 Accent 4" w:semiHidden="0" w:uiPriority="63" w:unhideWhenUsed="0"/>
-    <w:lsdException w:name="Medium Shading 2 Accent 4" w:semiHidden="0" w:uiPriority="64" w:unhideWhenUsed="0"/>
-    <w:lsdException w:name="Medium List 1 Accent 4" w:semiHidden="0" w:uiPriority="65" w:unhideWhenUsed="0"/>
-    <w:lsdException w:name="Medium List 2 Accent 4" w:semiHidden="0" w:uiPriority="66" w:unhideWhenUsed="0"/>
-    <w:lsdException w:name="Medium Grid 1 Accent 4" w:semiHidden="0" w:uiPriority="67" w:unhideWhenUsed="0"/>
-    <w:lsdException w:name="Medium Grid 2 Accent 4" w:semiHidden="0" w:uiPriority="68" w:unhideWhenUsed="0"/>
-    <w:lsdException w:name="Medium Grid 3 Accent 4" w:semiHidden="0" w:uiPriority="69" w:unhideWhenUsed="0"/>
-    <w:lsdException w:name="Dark List Accent 4" w:semiHidden="0" w:uiPriority="70" w:unhideWhenUsed="0"/>
-    <w:lsdException w:name="Colorful Shading Accent 4" w:semiHidden="0" w:uiPriority="71" w:unhideWhenUsed="0"/>
-    <w:lsdException w:name="Colorful List Accent 4" w:semiHidden="0" w:uiPriority="72" w:unhideWhenUsed="0"/>
-    <w:lsdException w:name="Colorful Grid Accent 4" w:semiHidden="0" w:uiPriority="73" w:unhideWhenUsed="0"/>
-    <w:lsdException w:name="Light Shading Accent 5" w:semiHidden="0" w:uiPriority="60" w:unhideWhenUsed="0"/>
-    <w:lsdException w:name="Light List Accent 5" w:semiHidden="0" w:uiPriority="61" w:unhideWhenUsed="0"/>
-    <w:lsdException w:name="Light Grid Accent 5" w:semiHidden="0" w:uiPriority="62" w:unhideWhenUsed="0"/>
-    <w:lsdException w:name="Medium Shading 1 Accent 5" w:semiHidden="0" w:uiPriority="63" w:unhideWhenUsed="0"/>
-    <w:lsdException w:name="Medium Shading 2 Accent 5" w:semiHidden="0" w:uiPriority="64" w:unhideWhenUsed="0"/>
-    <w:lsdException w:name="Medium List 1 Accent 5" w:semiHidden="0" w:uiPriority="65" w:unhideWhenUsed="0"/>
-    <w:lsdException w:name="Medium List 2 Accent 5" w:semiHidden="0" w:uiPriority="66" w:unhideWhenUsed="0"/>
-    <w:lsdException w:name="Medium Grid 1 Accent 5" w:semiHidden="0" w:uiPriority="67" w:unhideWhenUsed="0"/>
-    <w:lsdException w:name="Medium Grid 2 Accent 5" w:semiHidden="0" w:uiPriority="68" w:unhideWhenUsed="0"/>
-    <w:lsdException w:name="Medium Grid 3 Accent 5" w:semiHidden="0" w:uiPriority="69" w:unhideWhenUsed="0"/>
-    <w:lsdException w:name="Dark List Accent 5" w:semiHidden="0" w:uiPriority="70" w:unhideWhenUsed="0"/>
-    <w:lsdException w:name="Colorful Shading Accent 5" w:semiHidden="0" w:uiPriority="71" w:unhideWhenUsed="0"/>
-    <w:lsdException w:name="Colorful List Accent 5" w:semiHidden="0" w:uiPriority="72" w:unhideWhenUsed="0"/>
-    <w:lsdException w:name="Colorful Grid Accent 5" w:semiHidden="0" w:uiPriority="73" w:unhideWhenUsed="0"/>
-    <w:lsdException w:name="Light Shading Accent 6" w:semiHidden="0" w:uiPriority="60" w:unhideWhenUsed="0"/>
-    <w:lsdException w:name="Light List Accent 6" w:semiHidden="0" w:uiPriority="61" w:unhideWhenUsed="0"/>
-    <w:lsdException w:name="Light Grid Accent 6" w:semiHidden="0" w:uiPriority="62" w:unhideWhenUsed="0"/>
-    <w:lsdException w:name="Medium Shading 1 Accent 6" w:semiHidden="0" w:uiPriority="63" w:unhideWhenUsed="0"/>
-    <w:lsdException w:name="Medium Shading 2 Accent 6" w:semiHidden="0" w:uiPriority="64" w:unhideWhenUsed="0"/>
-    <w:lsdException w:name="Medium List 1 Accent 6" w:semiHidden="0" w:uiPriority="65" w:unhideWhenUsed="0"/>
-    <w:lsdException w:name="Medium List 2 Accent 6" w:semiHidden="0" w:uiPriority="66" w:unhideWhenUsed="0"/>
-    <w:lsdException w:name="Medium Grid 1 Accent 6" w:semiHidden="0" w:uiPriority="67" w:unhideWhenUsed="0"/>
-    <w:lsdException w:name="Medium Grid 2 Accent 6" w:semiHidden="0" w:uiPriority="68" w:unhideWhenUsed="0"/>
-    <w:lsdException w:name="Medium Grid 3 Accent 6" w:semiHidden="0" w:uiPriority="69" w:unhideWhenUsed="0"/>
-    <w:lsdException w:name="Dark List Accent 6" w:semiHidden="0" w:uiPriority="70" w:unhideWhenUsed="0"/>
-    <w:lsdException w:name="Colorful Shading Accent 6" w:semiHidden="0" w:uiPriority="71" w:unhideWhenUsed="0"/>
-    <w:lsdException w:name="Colorful List Accent 6" w:semiHidden="0" w:uiPriority="72" w:unhideWhenUsed="0"/>
-    <w:lsdException w:name="Colorful Grid Accent 6" w:semiHidden="0" w:uiPriority="73" w:unhideWhenUsed="0"/>
-    <w:lsdException w:name="Subtle Emphasis" w:semiHidden="0" w:uiPriority="19" w:unhideWhenUsed="0" w:qFormat="1"/>
-    <w:lsdException w:name="Intense Emphasis" w:semiHidden="0" w:uiPriority="21" w:unhideWhenUsed="0" w:qFormat="1"/>
-    <w:lsdException w:name="Subtle Reference" w:semiHidden="0" w:uiPriority="31" w:unhideWhenUsed="0" w:qFormat="1"/>
-    <w:lsdException w:name="Intense Reference" w:semiHidden="0" w:uiPriority="32" w:unhideWhenUsed="0" w:qFormat="1"/>
-    <w:lsdException w:name="Book Title" w:semiHidden="0" w:uiPriority="33" w:unhideWhenUsed="0" w:qFormat="1"/>
-    <w:lsdException w:name="Bibliography" w:uiPriority="37"/>
-    <w:lsdException w:name="TOC Heading" w:uiPriority="39" w:qFormat="1"/>
-  </w:latentStyles>
-  <w:style w:type="paragraph" w:default="1" w:styleId="Normal">
-    <w:name w:val="Normal"/>
-    <w:qFormat/>
-  </w:style>
-  <w:style w:type="paragraph" w:styleId="Heading2">
-    <w:name w:val="heading 2"/>
-    <w:basedOn w:val="Normal"/>
-    <w:next w:val="Normal"/>
-    <w:link w:val="Heading2Char"/>
-    <w:uiPriority w:val="9"/>
-    <w:semiHidden/>
-    <w:unhideWhenUsed/>
-    <w:qFormat/>
-    <w:rsid w:val="00154D8C"/>
-    <w:pPr>
-      <w:keepNext/>
-      <w:keepLines/>
-      <w:spacing w:before="200" w:after="0"/>
-      <w:outlineLvl w:val="1"/>
-    </w:pPr>
-    <w:rPr>
-      <w:rFonts w:asciiTheme="majorHAnsi" w:eastAsiaTheme="majorEastAsia" w:hAnsiTheme="majorHAnsi" w:cstheme="majorBidi"/>
-      <w:b/>
-      <w:bCs/>
-      <w:color w:val="4F81BD" w:themeColor="accent1"/>
-      <w:sz w:val="26"/>
-      <w:szCs w:val="26"/>
-    </w:rPr>
-  </w:style>
-  <w:style w:type="character" w:default="1" w:styleId="DefaultParagraphFont">
-    <w:name w:val="Default Paragraph Font"/>
-    <w:uiPriority w:val="1"/>
-    <w:semiHidden/>
-    <w:unhideWhenUsed/>
-  </w:style>
-  <w:style w:type="table" w:default="1" w:styleId="TableNormal">
-    <w:name w:val="Normal Table"/>
-    <w:uiPriority w:val="99"/>
-    <w:semiHidden/>
-    <w:unhideWhenUsed/>
-    <w:tblPr>
-      <w:tblInd w:w="0" w:type="dxa"/>
-      <w:tblCellMar>
-        <w:top w:w="0" w:type="dxa"/>
-        <w:left w:w="108" w:type="dxa"/>
-        <w:bottom w:w="0" w:type="dxa"/>
-        <w:right w:w="108" w:type="dxa"/>
-      </w:tblCellMar>
-    </w:tblPr>
-  </w:style>
-  <w:style w:type="numbering" w:default="1" w:styleId="NoList">
-    <w:name w:val="No List"/>
-    <w:uiPriority w:val="99"/>
-    <w:semiHidden/>
-    <w:unhideWhenUsed/>
-  </w:style>
-  <w:style w:type="paragraph" w:styleId="ListParagraph">
-    <w:name w:val="List Paragraph"/>
-    <w:basedOn w:val="Normal"/>
-    <w:uiPriority w:val="34"/>
-    <w:qFormat/>
-    <w:rsid w:val="006E2ECE"/>
-    <w:pPr>
-      <w:ind w:left="720"/>
-      <w:contextualSpacing/>
-    </w:pPr>
-  </w:style>
-  <w:style w:type="table" w:styleId="TableGrid">
-    <w:name w:val="Table Grid"/>
-    <w:basedOn w:val="TableNormal"/>
-    <w:uiPriority w:val="59"/>
-    <w:rsid w:val="006E2ECE"/>
-    <w:pPr>
-      <w:spacing w:after="0" w:line="240" w:lineRule="auto"/>
-    </w:pPr>
-    <w:tblPr>
-      <w:tblInd w:w="0" w:type="dxa"/>
-      <w:tblBorders>
-        <w:top w:val="single" w:sz="4" w:space="0" w:color="auto"/>
-        <w:left w:val="single" w:sz="4" w:space="0" w:color="auto"/>
-        <w:bottom w:val="single" w:sz="4" w:space="0" w:color="auto"/>
-        <w:right w:val="single" w:sz="4" w:space="0" w:color="auto"/>
-        <w:insideH w:val="single" w:sz="4" w:space="0" w:color="auto"/>
-        <w:insideV w:val="single" w:sz="4" w:space="0" w:color="auto"/>
-      </w:tblBorders>
-      <w:tblCellMar>
-        <w:top w:w="0" w:type="dxa"/>
-        <w:left w:w="108" w:type="dxa"/>
-        <w:bottom w:w="0" w:type="dxa"/>
-        <w:right w:w="108" w:type="dxa"/>
-      </w:tblCellMar>
-    </w:tblPr>
-  </w:style>
-  <w:style w:type="character" w:styleId="CommentReference">
-    <w:name w:val="annotation reference"/>
-    <w:basedOn w:val="DefaultParagraphFont"/>
-    <w:uiPriority w:val="99"/>
-    <w:semiHidden/>
-    <w:unhideWhenUsed/>
-    <w:rsid w:val="009C524C"/>
-    <w:rPr>
-      <w:sz w:val="16"/>
-      <w:szCs w:val="16"/>
-    </w:rPr>
-  </w:style>
-  <w:style w:type="paragraph" w:styleId="CommentText">
-    <w:name w:val="annotation text"/>
-    <w:basedOn w:val="Normal"/>
-    <w:link w:val="CommentTextChar"/>
-    <w:uiPriority w:val="99"/>
-    <w:semiHidden/>
-    <w:unhideWhenUsed/>
-    <w:rsid w:val="009C524C"/>
-    <w:pPr>
-      <w:spacing w:line="240" w:lineRule="auto"/>
-    </w:pPr>
-    <w:rPr>
-      <w:sz w:val="20"/>
-      <w:szCs w:val="20"/>
-    </w:rPr>
-  </w:style>
-  <w:style w:type="character" w:customStyle="1" w:styleId="CommentTextChar">
-    <w:name w:val="Comment Text Char"/>
-    <w:basedOn w:val="DefaultParagraphFont"/>
-    <w:link w:val="CommentText"/>
-    <w:uiPriority w:val="99"/>
-    <w:semiHidden/>
-    <w:rsid w:val="009C524C"/>
-    <w:rPr>
-      <w:sz w:val="20"/>
-      <w:szCs w:val="20"/>
-    </w:rPr>
-  </w:style>
-  <w:style w:type="paragraph" w:styleId="CommentSubject">
-    <w:name w:val="annotation subject"/>
-    <w:basedOn w:val="CommentText"/>
-    <w:next w:val="CommentText"/>
-    <w:link w:val="CommentSubjectChar"/>
-    <w:uiPriority w:val="99"/>
-    <w:semiHidden/>
-    <w:unhideWhenUsed/>
-    <w:rsid w:val="009C524C"/>
-    <w:rPr>
-      <w:b/>
-      <w:bCs/>
-    </w:rPr>
-  </w:style>
-  <w:style w:type="character" w:customStyle="1" w:styleId="CommentSubjectChar">
-    <w:name w:val="Comment Subject Char"/>
-    <w:basedOn w:val="CommentTextChar"/>
-    <w:link w:val="CommentSubject"/>
-    <w:uiPriority w:val="99"/>
-    <w:semiHidden/>
-    <w:rsid w:val="009C524C"/>
-    <w:rPr>
-      <w:b/>
-      <w:bCs/>
-      <w:sz w:val="20"/>
-      <w:szCs w:val="20"/>
-    </w:rPr>
-  </w:style>
-  <w:style w:type="paragraph" w:styleId="BalloonText">
-    <w:name w:val="Balloon Text"/>
-    <w:basedOn w:val="Normal"/>
-    <w:link w:val="BalloonTextChar"/>
-    <w:uiPriority w:val="99"/>
-    <w:semiHidden/>
-    <w:unhideWhenUsed/>
-    <w:rsid w:val="009C524C"/>
-    <w:pPr>
-      <w:spacing w:after="0" w:line="240" w:lineRule="auto"/>
-    </w:pPr>
-    <w:rPr>
-      <w:rFonts w:ascii="Tahoma" w:hAnsi="Tahoma" w:cs="Tahoma"/>
-      <w:sz w:val="16"/>
-      <w:szCs w:val="16"/>
-    </w:rPr>
-  </w:style>
-  <w:style w:type="character" w:customStyle="1" w:styleId="BalloonTextChar">
-    <w:name w:val="Balloon Text Char"/>
-    <w:basedOn w:val="DefaultParagraphFont"/>
-    <w:link w:val="BalloonText"/>
-    <w:uiPriority w:val="99"/>
-    <w:semiHidden/>
-    <w:rsid w:val="009C524C"/>
-    <w:rPr>
-      <w:rFonts w:ascii="Tahoma" w:hAnsi="Tahoma" w:cs="Tahoma"/>
-      <w:sz w:val="16"/>
-      <w:szCs w:val="16"/>
-    </w:rPr>
-  </w:style>
-  <w:style w:type="paragraph" w:styleId="Header">
-    <w:name w:val="header"/>
-    <w:basedOn w:val="Normal"/>
-    <w:link w:val="HeaderChar"/>
-    <w:uiPriority w:val="99"/>
-    <w:unhideWhenUsed/>
-    <w:rsid w:val="00E077E6"/>
-    <w:pPr>
-      <w:tabs>
-        <w:tab w:val="center" w:pos="4513"/>
-        <w:tab w:val="right" w:pos="9026"/>
-      </w:tabs>
-    </w:pPr>
-    <w:rPr>
-      <w:rFonts w:ascii="Calibri" w:eastAsia="Calibri" w:hAnsi="Calibri" w:cs="Times New Roman"/>
-    </w:rPr>
-  </w:style>
-  <w:style w:type="character" w:customStyle="1" w:styleId="HeaderChar">
-    <w:name w:val="Header Char"/>
-    <w:basedOn w:val="DefaultParagraphFont"/>
-    <w:link w:val="Header"/>
-    <w:uiPriority w:val="99"/>
-    <w:rsid w:val="00E077E6"/>
-    <w:rPr>
-      <w:rFonts w:ascii="Calibri" w:eastAsia="Calibri" w:hAnsi="Calibri" w:cs="Times New Roman"/>
-    </w:rPr>
-  </w:style>
-  <w:style w:type="paragraph" w:styleId="Footer">
-    <w:name w:val="footer"/>
-    <w:basedOn w:val="Normal"/>
-    <w:link w:val="FooterChar"/>
-    <w:uiPriority w:val="99"/>
-    <w:unhideWhenUsed/>
-    <w:rsid w:val="00E077E6"/>
-    <w:pPr>
-      <w:tabs>
-        <w:tab w:val="center" w:pos="4513"/>
-        <w:tab w:val="right" w:pos="9026"/>
-      </w:tabs>
-    </w:pPr>
-    <w:rPr>
-      <w:rFonts w:ascii="Calibri" w:eastAsia="Calibri" w:hAnsi="Calibri" w:cs="Times New Roman"/>
-    </w:rPr>
-  </w:style>
-  <w:style w:type="character" w:customStyle="1" w:styleId="FooterChar">
-    <w:name w:val="Footer Char"/>
-    <w:basedOn w:val="DefaultParagraphFont"/>
-    <w:link w:val="Footer"/>
-    <w:uiPriority w:val="99"/>
-    <w:rsid w:val="00E077E6"/>
-    <w:rPr>
-      <w:rFonts w:ascii="Calibri" w:eastAsia="Calibri" w:hAnsi="Calibri" w:cs="Times New Roman"/>
-    </w:rPr>
-  </w:style>
-  <w:style w:type="paragraph" w:styleId="NoSpacing">
-    <w:name w:val="No Spacing"/>
-    <w:uiPriority w:val="1"/>
-    <w:qFormat/>
-    <w:rsid w:val="00700954"/>
-    <w:pPr>
-      <w:spacing w:after="0" w:line="240" w:lineRule="auto"/>
-    </w:pPr>
-    <w:rPr>
-      <w:rFonts w:ascii="Verdana" w:hAnsi="Verdana"/>
-      <w:sz w:val="20"/>
-      <w:szCs w:val="20"/>
-    </w:rPr>
-  </w:style>
-  <w:style w:type="character" w:styleId="Hyperlink">
-    <w:name w:val="Hyperlink"/>
-    <w:basedOn w:val="DefaultParagraphFont"/>
-    <w:uiPriority w:val="99"/>
-    <w:unhideWhenUsed/>
-    <w:rsid w:val="00700954"/>
-    <w:rPr>
-      <w:strike w:val="0"/>
-      <w:dstrike w:val="0"/>
-      <w:color w:val="3A3A3A"/>
-      <w:u w:val="none"/>
-      <w:effect w:val="none"/>
-    </w:rPr>
-  </w:style>
-  <w:style w:type="character" w:styleId="Strong">
-    <w:name w:val="Strong"/>
-    <w:basedOn w:val="DefaultParagraphFont"/>
-    <w:uiPriority w:val="22"/>
-    <w:qFormat/>
-    <w:rsid w:val="005A154C"/>
-    <w:rPr>
-      <w:b/>
-      <w:bCs/>
-    </w:rPr>
-  </w:style>
-  <w:style w:type="paragraph" w:customStyle="1" w:styleId="Default">
-    <w:name w:val="Default"/>
-    <w:rsid w:val="00BB4D4E"/>
-    <w:pPr>
-      <w:autoSpaceDE w:val="0"/>
-      <w:autoSpaceDN w:val="0"/>
-      <w:adjustRightInd w:val="0"/>
-      <w:spacing w:after="0" w:line="240" w:lineRule="auto"/>
-    </w:pPr>
-    <w:rPr>
-      <w:rFonts w:ascii="Arial" w:hAnsi="Arial" w:cs="Arial"/>
-      <w:color w:val="000000"/>
-      <w:sz w:val="24"/>
-      <w:szCs w:val="24"/>
-    </w:rPr>
-  </w:style>
-  <w:style w:type="character" w:styleId="FollowedHyperlink">
-    <w:name w:val="FollowedHyperlink"/>
-    <w:basedOn w:val="DefaultParagraphFont"/>
-    <w:uiPriority w:val="99"/>
-    <w:semiHidden/>
-    <w:unhideWhenUsed/>
-    <w:rsid w:val="006A345A"/>
-    <w:rPr>
-      <w:color w:val="800080" w:themeColor="followedHyperlink"/>
-      <w:u w:val="single"/>
-    </w:rPr>
-  </w:style>
-  <w:style w:type="paragraph" w:styleId="Revision">
-    <w:name w:val="Revision"/>
-    <w:hidden/>
-    <w:uiPriority w:val="99"/>
-    <w:semiHidden/>
-    <w:rsid w:val="009349DA"/>
-    <w:pPr>
-      <w:spacing w:after="0" w:line="240" w:lineRule="auto"/>
-    </w:pPr>
-  </w:style>
-  <w:style w:type="character" w:customStyle="1" w:styleId="Heading2Char">
-    <w:name w:val="Heading 2 Char"/>
-    <w:basedOn w:val="DefaultParagraphFont"/>
-    <w:link w:val="Heading2"/>
-    <w:uiPriority w:val="9"/>
-    <w:semiHidden/>
-    <w:rsid w:val="00154D8C"/>
-    <w:rPr>
-      <w:rFonts w:asciiTheme="majorHAnsi" w:eastAsiaTheme="majorEastAsia" w:hAnsiTheme="majorHAnsi" w:cstheme="majorBidi"/>
-      <w:b/>
-      <w:bCs/>
-      <w:color w:val="4F81BD" w:themeColor="accent1"/>
-      <w:sz w:val="26"/>
-      <w:szCs w:val="26"/>
-    </w:rPr>
-  </w:style>
-</w:styles>
-</file>
-
-<file path=word/stylesWithEffects.xml><?xml version="1.0" encoding="utf-8"?>
-<w:styles xmlns:wpc="http://schemas.microsoft.com/office/word/2010/wordprocessingCanvas" xmlns:mo="http://schemas.microsoft.com/office/mac/office/2008/main" xmlns:mc="http://schemas.openxmlformats.org/markup-compatibility/2006" xmlns:mv="urn:schemas-microsoft-com:mac:vml" xmlns:o="urn:schemas-microsoft-com:office:office" xmlns:r="http://schemas.openxmlformats.org/officeDocument/2006/relationships" xmlns:m="http://schemas.openxmlformats.org/officeDocument/2006/math" xmlns:v="urn:schemas-microsoft-com:vml" xmlns:wp14="http://schemas.microsoft.com/office/word/2010/wordprocessingDrawing" xmlns:wp="http://schemas.openxmlformats.org/drawingml/2006/wordprocessingDrawing" xmlns:w10="urn:schemas-microsoft-com:office:word" xmlns:w="http://schemas.openxmlformats.org/wordprocessingml/2006/main" xmlns:w14="http://schemas.microsoft.com/office/word/2010/wordml" xmlns:wpg="http://schemas.microsoft.com/office/word/2010/wordprocessingGroup" xmlns:wpi="http://schemas.microsoft.com/office/word/2010/wordprocessingInk" xmlns:wne="http://schemas.microsoft.com/office/word/2006/wordml" xmlns:wps="http://schemas.microsoft.com/office/word/2010/wordprocessingShape" mc:Ignorable="w14 wp14">
-  <w:docDefaults>
-    <w:rPrDefault>
-      <w:rPr>
-        <w:rFonts w:asciiTheme="minorHAnsi" w:eastAsiaTheme="minorHAnsi" w:hAnsiTheme="minorHAnsi" w:cstheme="minorBidi"/>
-        <w:sz w:val="22"/>
-        <w:szCs w:val="22"/>
-        <w:lang w:val="en-GB" w:eastAsia="en-US" w:bidi="ar-SA"/>
-      </w:rPr>
-    </w:rPrDefault>
-    <w:pPrDefault>
-      <w:pPr>
-        <w:spacing w:after="200" w:line="276" w:lineRule="auto"/>
-      </w:pPr>
-    </w:pPrDefault>
-  </w:docDefaults>
-  <w:latentStyles w:defLockedState="0" w:defUIPriority="99" w:defSemiHidden="1" w:defUnhideWhenUsed="1" w:defQFormat="0" w:count="276">
-    <w:lsdException w:name="Normal" w:semiHidden="0" w:uiPriority="0" w:unhideWhenUsed="0" w:qFormat="1"/>
-    <w:lsdException w:name="heading 1" w:semiHidden="0" w:uiPriority="9" w:unhideWhenUsed="0" w:qFormat="1"/>
-    <w:lsdException w:name="heading 2" w:uiPriority="9" w:qFormat="1"/>
-    <w:lsdException w:name="heading 3" w:uiPriority="9" w:qFormat="1"/>
-    <w:lsdException w:name="heading 4" w:uiPriority="9" w:qFormat="1"/>
-    <w:lsdException w:name="heading 5" w:uiPriority="9" w:qFormat="1"/>
-    <w:lsdException w:name="heading 6" w:uiPriority="9" w:qFormat="1"/>
-    <w:lsdException w:name="heading 7" w:uiPriority="9" w:qFormat="1"/>
-    <w:lsdException w:name="heading 8" w:uiPriority="9" w:qFormat="1"/>
-    <w:lsdException w:name="heading 9" w:uiPriority="9" w:qFormat="1"/>
-    <w:lsdException w:name="toc 1" w:uiPriority="39"/>
-    <w:lsdException w:name="toc 2" w:uiPriority="39"/>
-    <w:lsdException w:name="toc 3" w:uiPriority="39"/>
-    <w:lsdException w:name="toc 4" w:uiPriority="39"/>
-    <w:lsdException w:name="toc 5" w:uiPriority="39"/>
-    <w:lsdException w:name="toc 6" w:uiPriority="39"/>
-    <w:lsdException w:name="toc 7" w:uiPriority="39"/>
-    <w:lsdException w:name="toc 8" w:uiPriority="39"/>
-    <w:lsdException w:name="toc 9" w:uiPriority="39"/>
-    <w:lsdException w:name="caption" w:uiPriority="35" w:qFormat="1"/>
-    <w:lsdException w:name="Title" w:semiHidden="0" w:uiPriority="10" w:unhideWhenUsed="0" w:qFormat="1"/>
-    <w:lsdException w:name="Default Paragraph Font" w:uiPriority="1"/>
-    <w:lsdException w:name="Subtitle" w:semiHidden="0" w:uiPriority="11" w:unhideWhenUsed="0" w:qFormat="1"/>
-    <w:lsdException w:name="Strong" w:semiHidden="0" w:uiPriority="22" w:unhideWhenUsed="0" w:qFormat="1"/>
-    <w:lsdException w:name="Emphasis" w:semiHidden="0" w:uiPriority="20" w:unhideWhenUsed="0" w:qFormat="1"/>
-    <w:lsdException w:name="Table Grid" w:semiHidden="0" w:uiPriority="59" w:unhideWhenUsed="0"/>
-    <w:lsdException w:name="Placeholder Text" w:unhideWhenUsed="0"/>
-    <w:lsdException w:name="No Spacing" w:semiHidden="0" w:uiPriority="1" w:unhideWhenUsed="0" w:qFormat="1"/>
-    <w:lsdException w:name="Light Shading" w:semiHidden="0" w:uiPriority="60" w:unhideWhenUsed="0"/>
-    <w:lsdException w:name="Light List" w:semiHidden="0" w:uiPriority="61" w:unhideWhenUsed="0"/>
-    <w:lsdException w:name="Light Grid" w:semiHidden="0" w:uiPriority="62" w:unhideWhenUsed="0"/>
-    <w:lsdException w:name="Medium Shading 1" w:semiHidden="0" w:uiPriority="63" w:unhideWhenUsed="0"/>
-    <w:lsdException w:name="Medium Shading 2" w:semiHidden="0" w:uiPriority="64" w:unhideWhenUsed="0"/>
-    <w:lsdException w:name="Medium List 1" w:semiHidden="0" w:uiPriority="65" w:unhideWhenUsed="0"/>
-    <w:lsdException w:name="Medium List 2" w:semiHidden="0" w:uiPriority="66" w:unhideWhenUsed="0"/>
-    <w:lsdException w:name="Medium Grid 1" w:semiHidden="0" w:uiPriority="67" w:unhideWhenUsed="0"/>
-    <w:lsdException w:name="Medium Grid 2" w:semiHidden="0" w:uiPriority="68" w:unhideWhenUsed="0"/>
-    <w:lsdException w:name="Medium Grid 3" w:semiHidden="0" w:uiPriority="69" w:unhideWhenUsed="0"/>
-    <w:lsdException w:name="Dark List" w:semiHidden="0" w:uiPriority="70" w:unhideWhenUsed="0"/>
-    <w:lsdException w:name="Colorful Shading" w:semiHidden="0" w:uiPriority="71" w:unhideWhenUsed="0"/>
-    <w:lsdException w:name="Colorful List" w:semiHidden="0" w:uiPriority="72" w:unhideWhenUsed="0"/>
-    <w:lsdException w:name="Colorful Grid" w:semiHidden="0" w:uiPriority="73" w:unhideWhenUsed="0"/>
-    <w:lsdException w:name="Light Shading Accent 1" w:semiHidden="0" w:uiPriority="60" w:unhideWhenUsed="0"/>
-    <w:lsdException w:name="Light List Accent 1" w:semiHidden="0" w:uiPriority="61" w:unhideWhenUsed="0"/>
-    <w:lsdException w:name="Light Grid Accent 1" w:semiHidden="0" w:uiPriority="62" w:unhideWhenUsed="0"/>
-    <w:lsdException w:name="Medium Shading 1 Accent 1" w:semiHidden="0" w:uiPriority="63" w:unhideWhenUsed="0"/>
-    <w:lsdException w:name="Medium Shading 2 Accent 1" w:semiHidden="0" w:uiPriority="64" w:unhideWhenUsed="0"/>
-    <w:lsdException w:name="Medium List 1 Accent 1" w:semiHidden="0" w:uiPriority="65" w:unhideWhenUsed="0"/>
-    <w:lsdException w:name="Revision" w:unhideWhenUsed="0"/>
-    <w:lsdException w:name="List Paragraph" w:semiHidden="0" w:uiPriority="34" w:unhideWhenUsed="0" w:qFormat="1"/>
-    <w:lsdException w:name="Quote" w:semiHidden="0" w:uiPriority="29" w:unhideWhenUsed="0" w:qFormat="1"/>
-    <w:lsdException w:name="Intense Quote" w:semiHidden="0" w:uiPriority="30" w:unhideWhenUsed="0" w:qFormat="1"/>
-    <w:lsdException w:name="Medium List 2 Accent 1" w:semiHidden="0" w:uiPriority="66" w:unhideWhenUsed="0"/>
-    <w:lsdException w:name="Medium Grid 1 Accent 1" w:semiHidden="0" w:uiPriority="67" w:unhideWhenUsed="0"/>
-    <w:lsdException w:name="Medium Grid 2 Accent 1" w:semiHidden="0" w:uiPriority="68" w:unhideWhenUsed="0"/>
-    <w:lsdException w:name="Medium Grid 3 Accent 1" w:semiHidden="0" w:uiPriority="69" w:unhideWhenUsed="0"/>
-    <w:lsdException w:name="Dark List Accent 1" w:semiHidden="0" w:uiPriority="70" w:unhideWhenUsed="0"/>
-    <w:lsdException w:name="Colorful Shading Accent 1" w:semiHidden="0" w:uiPriority="71" w:unhideWhenUsed="0"/>
-    <w:lsdException w:name="Colorful List Accent 1" w:semiHidden="0" w:uiPriority="72" w:unhideWhenUsed="0"/>
-    <w:lsdException w:name="Colorful Grid Accent 1" w:semiHidden="0" w:uiPriority="73" w:unhideWhenUsed="0"/>
-    <w:lsdException w:name="Light Shading Accent 2" w:semiHidden="0" w:uiPriority="60" w:unhideWhenUsed="0"/>
-    <w:lsdException w:name="Light List Accent 2" w:semiHidden="0" w:uiPriority="61" w:unhideWhenUsed="0"/>
-    <w:lsdException w:name="Light Grid Accent 2" w:semiHidden="0" w:uiPriority="62" w:unhideWhenUsed="0"/>
-    <w:lsdException w:name="Medium Shading 1 Accent 2" w:semiHidden="0" w:uiPriority="63" w:unhideWhenUsed="0"/>
-    <w:lsdException w:name="Medium Shading 2 Accent 2" w:semiHidden="0" w:uiPriority="64" w:unhideWhenUsed="0"/>
-    <w:lsdException w:name="Medium List 1 Accent 2" w:semiHidden="0" w:uiPriority="65" w:unhideWhenUsed="0"/>
-    <w:lsdException w:name="Medium List 2 Accent 2" w:semiHidden="0" w:uiPriority="66" w:unhideWhenUsed="0"/>
-    <w:lsdException w:name="Medium Grid 1 Accent 2" w:semiHidden="0" w:uiPriority="67" w:unhideWhenUsed="0"/>
-    <w:lsdException w:name="Medium Grid 2 Accent 2" w:semiHidden="0" w:uiPriority="68" w:unhideWhenUsed="0"/>
-    <w:lsdException w:name="Medium Grid 3 Accent 2" w:semiHidden="0" w:uiPriority="69" w:unhideWhenUsed="0"/>
-    <w:lsdException w:name="Dark List Accent 2" w:semiHidden="0" w:uiPriority="70" w:unhideWhenUsed="0"/>
-    <w:lsdException w:name="Colorful Shading Accent 2" w:semiHidden="0" w:uiPriority="71" w:unhideWhenUsed="0"/>
-    <w:lsdException w:name="Colorful List Accent 2" w:semiHidden="0" w:uiPriority="72" w:unhideWhenUsed="0"/>
-    <w:lsdException w:name="Colorful Grid Accent 2" w:semiHidden="0" w:uiPriority="73" w:unhideWhenUsed="0"/>
-    <w:lsdException w:name="Light Shading Accent 3" w:semiHidden="0" w:uiPriority="60" w:unhideWhenUsed="0"/>
-    <w:lsdException w:name="Light List Accent 3" w:semiHidden="0" w:uiPriority="61" w:unhideWhenUsed="0"/>
-    <w:lsdException w:name="Light Grid Accent 3" w:semiHidden="0" w:uiPriority="62" w:unhideWhenUsed="0"/>
-    <w:lsdException w:name="Medium Shading 1 Accent 3" w:semiHidden="0" w:uiPriority="63" w:unhideWhenUsed="0"/>
-    <w:lsdException w:name="Medium Shading 2 Accent 3" w:semiHidden="0" w:uiPriority="64" w:unhideWhenUsed="0"/>
-    <w:lsdException w:name="Medium List 1 Accent 3" w:semiHidden="0" w:uiPriority="65" w:unhideWhenUsed="0"/>
-    <w:lsdException w:name="Medium List 2 Accent 3" w:semiHidden="0" w:uiPriority="66" w:unhideWhenUsed="0"/>
-    <w:lsdException w:name="Medium Grid 1 Accent 3" w:semiHidden="0" w:uiPriority="67" w:unhideWhenUsed="0"/>
-    <w:lsdException w:name="Medium Grid 2 Accent 3" w:semiHidden="0" w:uiPriority="68" w:unhideWhenUsed="0"/>
-    <w:lsdException w:name="Medium Grid 3 Accent 3" w:semiHidden="0" w:uiPriority="69" w:unhideWhenUsed="0"/>
-    <w:lsdException w:name="Dark List Accent 3" w:semiHidden="0" w:uiPriority="70" w:unhideWhenUsed="0"/>
-    <w:lsdException w:name="Colorful Shading Accent 3" w:semiHidden="0" w:uiPriority="71" w:unhideWhenUsed="0"/>
-    <w:lsdException w:name="Colorful List Accent 3" w:semiHidden="0" w:uiPriority="72" w:unhideWhenUsed="0"/>
-    <w:lsdException w:name="Colorful Grid Accent 3" w:semiHidden="0" w:uiPriority="73" w:unhideWhenUsed="0"/>
-    <w:lsdException w:name="Light Shading Accent 4" w:semiHidden="0" w:uiPriority="60" w:unhideWhenUsed="0"/>
-    <w:lsdException w:name="Light List Accent 4" w:semiHidden="0" w:uiPriority="61" w:unhideWhenUsed="0"/>
-    <w:lsdException w:name="Light Grid Accent 4" w:semiHidden="0" w:uiPriority="62" w:unhideWhenUsed="0"/>
-    <w:lsdException w:name="Medium Shading 1 Accent 4" w:semiHidden="0" w:uiPriority="63" w:unhideWhenUsed="0"/>
-    <w:lsdException w:name="Medium Shading 2 Accent 4" w:semiHidden="0" w:uiPriority="64" w:unhideWhenUsed="0"/>
-    <w:lsdException w:name="Medium List 1 Accent 4" w:semiHidden="0" w:uiPriority="65" w:unhideWhenUsed="0"/>
-    <w:lsdException w:name="Medium List 2 Accent 4" w:semiHidden="0" w:uiPriority="66" w:unhideWhenUsed="0"/>
-    <w:lsdException w:name="Medium Grid 1 Accent 4" w:semiHidden="0" w:uiPriority="67" w:unhideWhenUsed="0"/>
-    <w:lsdException w:name="Medium Grid 2 Accent 4" w:semiHidden="0" w:uiPriority="68" w:unhideWhenUsed="0"/>
-    <w:lsdException w:name="Medium Grid 3 Accent 4" w:semiHidden="0" w:uiPriority="69" w:unhideWhenUsed="0"/>
-    <w:lsdException w:name="Dark List Accent 4" w:semiHidden="0" w:uiPriority="70" w:unhideWhenUsed="0"/>
-    <w:lsdException w:name="Colorful Shading Accent 4" w:semiHidden="0" w:uiPriority="71" w:unhideWhenUsed="0"/>
-    <w:lsdException w:name="Colorful List Accent 4" w:semiHidden="0" w:uiPriority="72" w:unhideWhenUsed="0"/>
-    <w:lsdException w:name="Colorful Grid Accent 4" w:semiHidden="0" w:uiPriority="73" w:unhideWhenUsed="0"/>
-    <w:lsdException w:name="Light Shading Accent 5" w:semiHidden="0" w:uiPriority="60" w:unhideWhenUsed="0"/>
-    <w:lsdException w:name="Light List Accent 5" w:semiHidden="0" w:uiPriority="61" w:unhideWhenUsed="0"/>
-    <w:lsdException w:name="Light Grid Accent 5" w:semiHidden="0" w:uiPriority="62" w:unhideWhenUsed="0"/>
-    <w:lsdException w:name="Medium Shading 1 Accent 5" w:semiHidden="0" w:uiPriority="63" w:unhideWhenUsed="0"/>
-    <w:lsdException w:name="Medium Shading 2 Accent 5" w:semiHidden="0" w:uiPriority="64" w:unhideWhenUsed="0"/>
-    <w:lsdException w:name="Medium List 1 Accent 5" w:semiHidden="0" w:uiPriority="65" w:unhideWhenUsed="0"/>
-    <w:lsdException w:name="Medium List 2 Accent 5" w:semiHidden="0" w:uiPriority="66" w:unhideWhenUsed="0"/>
-    <w:lsdException w:name="Medium Grid 1 Accent 5" w:semiHidden="0" w:uiPriority="67" w:unhideWhenUsed="0"/>
-    <w:lsdException w:name="Medium Grid 2 Accent 5" w:semiHidden="0" w:uiPriority="68" w:unhideWhenUsed="0"/>
-    <w:lsdException w:name="Medium Grid 3 Accent 5" w:semiHidden="0" w:uiPriority="69" w:unhideWhenUsed="0"/>
-    <w:lsdException w:name="Dark List Accent 5" w:semiHidden="0" w:uiPriority="70" w:unhideWhenUsed="0"/>
-    <w:lsdException w:name="Colorful Shading Accent 5" w:semiHidden="0" w:uiPriority="71" w:unhideWhenUsed="0"/>
-    <w:lsdException w:name="Colorful List Accent 5" w:semiHidden="0" w:uiPriority="72" w:unhideWhenUsed="0"/>
-    <w:lsdException w:name="Colorful Grid Accent 5" w:semiHidden="0" w:uiPriority="73" w:unhideWhenUsed="0"/>
-    <w:lsdException w:name="Light Shading Accent 6" w:semiHidden="0" w:uiPriority="60" w:unhideWhenUsed="0"/>
-    <w:lsdException w:name="Light List Accent 6" w:semiHidden="0" w:uiPriority="61" w:unhideWhenUsed="0"/>
-    <w:lsdException w:name="Light Grid Accent 6" w:semiHidden="0" w:uiPriority="62" w:unhideWhenUsed="0"/>
-    <w:lsdException w:name="Medium Shading 1 Accent 6" w:semiHidden="0" w:uiPriority="63" w:unhideWhenUsed="0"/>
-    <w:lsdException w:name="Medium Shading 2 Accent 6" w:semiHidden="0" w:uiPriority="64" w:unhideWhenUsed="0"/>
-    <w:lsdException w:name="Medium List 1 Accent 6" w:semiHidden="0" w:uiPriority="65" w:unhideWhenUsed="0"/>
-    <w:lsdException w:name="Medium List 2 Accent 6" w:semiHidden="0" w:uiPriority="66" w:unhideWhenUsed="0"/>
-    <w:lsdException w:name="Medium Grid 1 Accent 6" w:semiHidden="0" w:uiPriority="67" w:unhideWhenUsed="0"/>
-    <w:lsdException w:name="Medium Grid 2 Accent 6" w:semiHidden="0" w:uiPriority="68" w:unhideWhenUsed="0"/>
-    <w:lsdException w:name="Medium Grid 3 Accent 6" w:semiHidden="0" w:uiPriority="69" w:unhideWhenUsed="0"/>
-    <w:lsdException w:name="Dark List Accent 6" w:semiHidden="0" w:uiPriority="70" w:unhideWhenUsed="0"/>
-    <w:lsdException w:name="Colorful Shading Accent 6" w:semiHidden="0" w:uiPriority="71" w:unhideWhenUsed="0"/>
-    <w:lsdException w:name="Colorful List Accent 6" w:semiHidden="0" w:uiPriority="72" w:unhideWhenUsed="0"/>
-    <w:lsdException w:name="Colorful Grid Accent 6" w:semiHidden="0" w:uiPriority="73" w:unhideWhenUsed="0"/>
-    <w:lsdException w:name="Subtle Emphasis" w:semiHidden="0" w:uiPriority="19" w:unhideWhenUsed="0" w:qFormat="1"/>
-    <w:lsdException w:name="Intense Emphasis" w:semiHidden="0" w:uiPriority="21" w:unhideWhenUsed="0" w:qFormat="1"/>
-    <w:lsdException w:name="Subtle Reference" w:semiHidden="0" w:uiPriority="31" w:unhideWhenUsed="0" w:qFormat="1"/>
-    <w:lsdException w:name="Intense Reference" w:semiHidden="0" w:uiPriority="32" w:unhideWhenUsed="0" w:qFormat="1"/>
-    <w:lsdException w:name="Book Title" w:semiHidden="0" w:uiPriority="33" w:unhideWhenUsed="0" w:qFormat="1"/>
-    <w:lsdException w:name="Bibliography" w:uiPriority="37"/>
-    <w:lsdException w:name="TOC Heading" w:uiPriority="39" w:qFormat="1"/>
+  <w:latentStyles w:defLockedState="0" w:defUIPriority="99" w:defSemiHidden="0" w:defUnhideWhenUsed="0" w:defQFormat="0" w:count="380">
+    <w:lsdException w:name="Normal" w:uiPriority="0" w:qFormat="1"/>
+    <w:lsdException w:name="heading 1" w:uiPriority="9" w:qFormat="1"/>
+    <w:lsdException w:name="heading 2" w:semiHidden="1" w:uiPriority="9" w:unhideWhenUsed="1" w:qFormat="1"/>
+    <w:lsdException w:name="heading 3" w:semiHidden="1" w:uiPriority="9" w:unhideWhenUsed="1" w:qFormat="1"/>
+    <w:lsdException w:name="heading 4" w:semiHidden="1" w:uiPriority="9" w:unhideWhenUsed="1" w:qFormat="1"/>
+    <w:lsdException w:name="heading 5" w:semiHidden="1" w:uiPriority="9" w:unhideWhenUsed="1" w:qFormat="1"/>
+    <w:lsdException w:name="heading 6" w:semiHidden="1" w:uiPriority="9" w:unhideWhenUsed="1" w:qFormat="1"/>
+    <w:lsdException w:name="heading 7" w:semiHidden="1" w:uiPriority="9" w:unhideWhenUsed="1" w:qFormat="1"/>
+    <w:lsdException w:name="heading 8" w:semiHidden="1" w:uiPriority="9" w:unhideWhenUsed="1" w:qFormat="1"/>
+    <w:lsdException w:name="heading 9" w:semiHidden="1" w:uiPriority="9" w:unhideWhenUsed="1" w:qFormat="1"/>
+    <w:lsdException w:name="index 1" w:semiHidden="1" w:unhideWhenUsed="1"/>
+    <w:lsdException w:name="index 2" w:semiHidden="1" w:unhideWhenUsed="1"/>
+    <w:lsdException w:name="index 3" w:semiHidden="1" w:unhideWhenUsed="1"/>
+    <w:lsdException w:name="index 4" w:semiHidden="1" w:unhideWhenUsed="1"/>
+    <w:lsdException w:name="index 5" w:semiHidden="1" w:unhideWhenUsed="1"/>
+    <w:lsdException w:name="index 6" w:semiHidden="1" w:unhideWhenUsed="1"/>
+    <w:lsdException w:name="index 7" w:semiHidden="1" w:unhideWhenUsed="1"/>
+    <w:lsdException w:name="index 8" w:semiHidden="1" w:unhideWhenUsed="1"/>
+    <w:lsdException w:name="index 9" w:semiHidden="1" w:unhideWhenUsed="1"/>
+    <w:lsdException w:name="toc 1" w:semiHidden="1" w:uiPriority="39" w:unhideWhenUsed="1"/>
+    <w:lsdException w:name="toc 2" w:semiHidden="1" w:uiPriority="39" w:unhideWhenUsed="1"/>
+    <w:lsdException w:name="toc 3" w:semiHidden="1" w:uiPriority="39" w:unhideWhenUsed="1"/>
+    <w:lsdException w:name="toc 4" w:semiHidden="1" w:uiPriority="39" w:unhideWhenUsed="1"/>
+    <w:lsdException w:name="toc 5" w:semiHidden="1" w:uiPriority="39" w:unhideWhenUsed="1"/>
+    <w:lsdException w:name="toc 6" w:semiHidden="1" w:uiPriority="39" w:unhideWhenUsed="1"/>
+    <w:lsdException w:name="toc 7" w:semiHidden="1" w:uiPriority="39" w:unhideWhenUsed="1"/>
+    <w:lsdException w:name="toc 8" w:semiHidden="1" w:uiPriority="39" w:unhideWhenUsed="1"/>
+    <w:lsdException w:name="toc 9" w:semiHidden="1" w:uiPriority="39" w:unhideWhenUsed="1"/>
+    <w:lsdException w:name="Normal Indent" w:semiHidden="1" w:unhideWhenUsed="1"/>
+    <w:lsdException w:name="footnote text" w:semiHidden="1" w:unhideWhenUsed="1"/>
+    <w:lsdException w:name="annotation text" w:semiHidden="1" w:unhideWhenUsed="1"/>
+    <w:lsdException w:name="header" w:semiHidden="1" w:unhideWhenUsed="1"/>
+    <w:lsdException w:name="footer" w:semiHidden="1" w:unhideWhenUsed="1"/>
+    <w:lsdException w:name="index heading" w:semiHidden="1" w:unhideWhenUsed="1"/>
+    <w:lsdException w:name="caption" w:semiHidden="1" w:uiPriority="35" w:unhideWhenUsed="1" w:qFormat="1"/>
+    <w:lsdException w:name="table of figures" w:semiHidden="1" w:unhideWhenUsed="1"/>
+    <w:lsdException w:name="envelope address" w:semiHidden="1" w:unhideWhenUsed="1"/>
+    <w:lsdException w:name="envelope return" w:semiHidden="1" w:unhideWhenUsed="1"/>
+    <w:lsdException w:name="footnote reference" w:semiHidden="1" w:unhideWhenUsed="1"/>
+    <w:lsdException w:name="annotation reference" w:semiHidden="1" w:unhideWhenUsed="1"/>
+    <w:lsdException w:name="line number" w:semiHidden="1" w:unhideWhenUsed="1"/>
+    <w:lsdException w:name="page number" w:semiHidden="1" w:unhideWhenUsed="1"/>
+    <w:lsdException w:name="endnote reference" w:semiHidden="1" w:unhideWhenUsed="1"/>
+    <w:lsdException w:name="endnote text" w:semiHidden="1" w:unhideWhenUsed="1"/>
+    <w:lsdException w:name="table of authorities" w:semiHidden="1" w:unhideWhenUsed="1"/>
+    <w:lsdException w:name="macro" w:semiHidden="1" w:unhideWhenUsed="1"/>
+    <w:lsdException w:name="toa heading" w:semiHidden="1" w:unhideWhenUsed="1"/>
+    <w:lsdException w:name="List" w:semiHidden="1" w:unhideWhenUsed="1"/>
+    <w:lsdException w:name="List Bullet" w:semiHidden="1" w:unhideWhenUsed="1"/>
+    <w:lsdException w:name="List Number" w:semiHidden="1" w:unhideWhenUsed="1"/>
+    <w:lsdException w:name="List 2" w:semiHidden="1" w:unhideWhenUsed="1"/>
+    <w:lsdException w:name="List 3" w:semiHidden="1" w:unhideWhenUsed="1"/>
+    <w:lsdException w:name="List 4" w:semiHidden="1" w:unhideWhenUsed="1"/>
+    <w:lsdException w:name="List 5" w:semiHidden="1" w:unhideWhenUsed="1"/>
+    <w:lsdException w:name="List Bullet 2" w:semiHidden="1" w:unhideWhenUsed="1"/>
+    <w:lsdException w:name="List Bullet 3" w:semiHidden="1" w:unhideWhenUsed="1"/>
+    <w:lsdException w:name="List Bullet 4" w:semiHidden="1" w:unhideWhenUsed="1"/>
+    <w:lsdException w:name="List Bullet 5" w:semiHidden="1" w:unhideWhenUsed="1"/>
+    <w:lsdException w:name="List Number 2" w:semiHidden="1" w:unhideWhenUsed="1"/>
+    <w:lsdException w:name="List Number 3" w:semiHidden="1" w:unhideWhenUsed="1"/>
+    <w:lsdException w:name="List Number 4" w:semiHidden="1" w:unhideWhenUsed="1"/>
+    <w:lsdException w:name="List Number 5" w:semiHidden="1" w:unhideWhenUsed="1"/>
+    <w:lsdException w:name="Title" w:uiPriority="10" w:qFormat="1"/>
+    <w:lsdException w:name="Closing" w:semiHidden="1" w:unhideWhenUsed="1"/>
+    <w:lsdException w:name="Signature" w:semiHidden="1" w:unhideWhenUsed="1"/>
+    <w:lsdException w:name="Default Paragraph Font" w:semiHidden="1" w:uiPriority="1" w:unhideWhenUsed="1"/>
+    <w:lsdException w:name="Body Text" w:semiHidden="1" w:unhideWhenUsed="1"/>
+    <w:lsdException w:name="Body Text Indent" w:semiHidden="1" w:unhideWhenUsed="1"/>
+    <w:lsdException w:name="List Continue" w:semiHidden="1" w:unhideWhenUsed="1"/>
+    <w:lsdException w:name="List Continue 2" w:semiHidden="1" w:unhideWhenUsed="1"/>
+    <w:lsdException w:name="List Continue 3" w:semiHidden="1" w:unhideWhenUsed="1"/>
+    <w:lsdException w:name="List Continue 4" w:semiHidden="1" w:unhideWhenUsed="1"/>
+    <w:lsdException w:name="List Continue 5" w:semiHidden="1" w:unhideWhenUsed="1"/>
+    <w:lsdException w:name="Message Header" w:semiHidden="1" w:unhideWhenUsed="1"/>
+    <w:lsdException w:name="Subtitle" w:uiPriority="11" w:qFormat="1"/>
+    <w:lsdException w:name="Salutation" w:semiHidden="1" w:unhideWhenUsed="1"/>
+    <w:lsdException w:name="Date" w:semiHidden="1" w:unhideWhenUsed="1"/>
+    <w:lsdException w:name="Body Text First Indent" w:semiHidden="1" w:unhideWhenUsed="1"/>
+    <w:lsdException w:name="Body Text First Indent 2" w:semiHidden="1" w:unhideWhenUsed="1"/>
+    <w:lsdException w:name="Note Heading" w:semiHidden="1" w:unhideWhenUsed="1"/>
+    <w:lsdException w:name="Body Text 2" w:semiHidden="1" w:unhideWhenUsed="1"/>
+    <w:lsdException w:name="Body Text 3" w:semiHidden="1" w:unhideWhenUsed="1"/>
+    <w:lsdException w:name="Body Text Indent 2" w:semiHidden="1" w:unhideWhenUsed="1"/>
+    <w:lsdException w:name="Body Text Indent 3" w:semiHidden="1" w:unhideWhenUsed="1"/>
+    <w:lsdException w:name="Block Text" w:semiHidden="1" w:unhideWhenUsed="1"/>
+    <w:lsdException w:name="Hyperlink" w:semiHidden="1" w:unhideWhenUsed="1"/>
+    <w:lsdException w:name="FollowedHyperlink" w:semiHidden="1" w:unhideWhenUsed="1"/>
+    <w:lsdException w:name="Strong" w:uiPriority="22" w:qFormat="1"/>
+    <w:lsdException w:name="Emphasis" w:uiPriority="20" w:qFormat="1"/>
+    <w:lsdException w:name="Document Map" w:semiHidden="1" w:unhideWhenUsed="1"/>
+    <w:lsdException w:name="Plain Text" w:semiHidden="1" w:unhideWhenUsed="1"/>
+    <w:lsdException w:name="E-mail Signature" w:semiHidden="1" w:unhideWhenUsed="1"/>
+    <w:lsdException w:name="HTML Top of Form" w:semiHidden="1" w:unhideWhenUsed="1"/>
+    <w:lsdException w:name="HTML Bottom of Form" w:semiHidden="1" w:unhideWhenUsed="1"/>
+    <w:lsdException w:name="Normal (Web)" w:semiHidden="1" w:unhideWhenUsed="1"/>
+    <w:lsdException w:name="HTML Acronym" w:semiHidden="1" w:unhideWhenUsed="1"/>
+    <w:lsdException w:name="HTML Address" w:semiHidden="1" w:unhideWhenUsed="1"/>
+    <w:lsdException w:name="HTML Cite" w:semiHidden="1" w:unhideWhenUsed="1"/>
+    <w:lsdException w:name="HTML Code" w:semiHidden="1" w:unhideWhenUsed="1"/>
+    <w:lsdException w:name="HTML Definition" w:semiHidden="1" w:unhideWhenUsed="1"/>
+    <w:lsdException w:name="HTML Keyboard" w:semiHidden="1" w:unhideWhenUsed="1"/>
+    <w:lsdException w:name="HTML Preformatted" w:semiHidden="1" w:unhideWhenUsed="1"/>
+    <w:lsdException w:name="HTML Sample" w:semiHidden="1" w:unhideWhenUsed="1"/>
+    <w:lsdException w:name="HTML Typewriter" w:semiHidden="1" w:unhideWhenUsed="1"/>
+    <w:lsdException w:name="HTML Variable" w:semiHidden="1" w:unhideWhenUsed="1"/>
+    <w:lsdException w:name="Normal Table" w:semiHidden="1" w:unhideWhenUsed="1"/>
+    <w:lsdException w:name="annotation subject" w:semiHidden="1" w:unhideWhenUsed="1"/>
+    <w:lsdException w:name="No List" w:semiHidden="1" w:unhideWhenUsed="1"/>
+    <w:lsdException w:name="Outline List 1" w:semiHidden="1" w:unhideWhenUsed="1"/>
+    <w:lsdException w:name="Outline List 2" w:semiHidden="1" w:unhideWhenUsed="1"/>
+    <w:lsdException w:name="Outline List 3" w:semiHidden="1" w:unhideWhenUsed="1"/>
+    <w:lsdException w:name="Table Simple 1" w:semiHidden="1" w:unhideWhenUsed="1"/>
+    <w:lsdException w:name="Table Simple 2" w:semiHidden="1" w:unhideWhenUsed="1"/>
+    <w:lsdException w:name="Table Simple 3" w:semiHidden="1" w:unhideWhenUsed="1"/>
+    <w:lsdException w:name="Table Classic 1" w:semiHidden="1" w:unhideWhenUsed="1"/>
+    <w:lsdException w:name="Table Classic 2" w:semiHidden="1" w:unhideWhenUsed="1"/>
+    <w:lsdException w:name="Table Classic 3" w:semiHidden="1" w:unhideWhenUsed="1"/>
+    <w:lsdException w:name="Table Classic 4" w:semiHidden="1" w:unhideWhenUsed="1"/>
+    <w:lsdException w:name="Table Colorful 1" w:semiHidden="1" w:unhideWhenUsed="1"/>
+    <w:lsdException w:name="Table Colorful 2" w:semiHidden="1" w:unhideWhenUsed="1"/>
+    <w:lsdException w:name="Table Colorful 3" w:semiHidden="1" w:unhideWhenUsed="1"/>
+    <w:lsdException w:name="Table Columns 1" w:semiHidden="1" w:unhideWhenUsed="1"/>
+    <w:lsdException w:name="Table Columns 2" w:semiHidden="1" w:unhideWhenUsed="1"/>
+    <w:lsdException w:name="Table Columns 3" w:semiHidden="1" w:unhideWhenUsed="1"/>
+    <w:lsdException w:name="Table Columns 4" w:semiHidden="1" w:unhideWhenUsed="1"/>
+    <w:lsdException w:name="Table Columns 5" w:semiHidden="1" w:unhideWhenUsed="1"/>
+    <w:lsdException w:name="Table Grid 1" w:semiHidden="1" w:unhideWhenUsed="1"/>
+    <w:lsdException w:name="Table Grid 2" w:semiHidden="1" w:unhideWhenUsed="1"/>
+    <w:lsdException w:name="Table Grid 3" w:semiHidden="1" w:unhideWhenUsed="1"/>
+    <w:lsdException w:name="Table Grid 4" w:semiHidden="1" w:unhideWhenUsed="1"/>
+    <w:lsdException w:name="Table Grid 5" w:semiHidden="1" w:unhideWhenUsed="1"/>
+    <w:lsdException w:name="Table Grid 6" w:semiHidden="1" w:unhideWhenUsed="1"/>
+    <w:lsdException w:name="Table Grid 7" w:semiHidden="1" w:unhideWhenUsed="1"/>
+    <w:lsdException w:name="Table Grid 8" w:semiHidden="1" w:unhideWhenUsed="1"/>
+    <w:lsdException w:name="Table List 1" w:semiHidden="1" w:unhideWhenUsed="1"/>
+    <w:lsdException w:name="Table List 2" w:semiHidden="1" w:unhideWhenUsed="1"/>
+    <w:lsdException w:name="Table List 3" w:semiHidden="1" w:unhideWhenUsed="1"/>
+    <w:lsdException w:name="Table List 4" w:semiHidden="1" w:unhideWhenUsed="1"/>
+    <w:lsdException w:name="Table List 5" w:semiHidden="1" w:unhideWhenUsed="1"/>
+    <w:lsdException w:name="Table List 6" w:semiHidden="1" w:unhideWhenUsed="1"/>
+    <w:lsdException w:name="Table List 7" w:semiHidden="1" w:unhideWhenUsed="1"/>
+    <w:lsdException w:name="Table List 8" w:semiHidden="1" w:unhideWhenUsed="1"/>
+    <w:lsdException w:name="Table 3D effects 1" w:semiHidden="1" w:unhideWhenUsed="1"/>
+    <w:lsdException w:name="Table 3D effects 2" w:semiHidden="1" w:unhideWhenUsed="1"/>
+    <w:lsdException w:name="Table 3D effects 3" w:semiHidden="1" w:unhideWhenUsed="1"/>
+    <w:lsdException w:name="Table Contemporary" w:semiHidden="1" w:unhideWhenUsed="1"/>
+    <w:lsdException w:name="Table Elegant" w:semiHidden="1" w:unhideWhenUsed="1"/>
+    <w:lsdException w:name="Table Professional" w:semiHidden="1" w:unhideWhenUsed="1"/>
+    <w:lsdException w:name="Table Subtle 1" w:semiHidden="1" w:unhideWhenUsed="1"/>
+    <w:lsdException w:name="Table Subtle 2" w:semiHidden="1" w:unhideWhenUsed="1"/>
+    <w:lsdException w:name="Table Web 1" w:semiHidden="1" w:unhideWhenUsed="1"/>
+    <w:lsdException w:name="Table Web 2" w:semiHidden="1" w:unhideWhenUsed="1"/>
+    <w:lsdException w:name="Table Web 3" w:semiHidden="1" w:unhideWhenUsed="1"/>
+    <w:lsdException w:name="Balloon Text" w:semiHidden="1" w:unhideWhenUsed="1"/>
+    <w:lsdException w:name="Table Grid" w:uiPriority="59"/>
+    <w:lsdException w:name="Table Theme" w:semiHidden="1" w:unhideWhenUsed="1"/>
+    <w:lsdException w:name="Note Level 1" w:semiHidden="1" w:unhideWhenUsed="1"/>
+    <w:lsdException w:name="Note Level 2" w:semiHidden="1" w:unhideWhenUsed="1"/>
+    <w:lsdException w:name="Note Level 3" w:semiHidden="1" w:unhideWhenUsed="1"/>
+    <w:lsdException w:name="Note Level 4" w:semiHidden="1" w:unhideWhenUsed="1"/>
+    <w:lsdException w:name="Note Level 5" w:semiHidden="1" w:unhideWhenUsed="1"/>
+    <w:lsdException w:name="Note Level 6" w:semiHidden="1" w:unhideWhenUsed="1"/>
+    <w:lsdException w:name="Note Level 7" w:semiHidden="1" w:unhideWhenUsed="1"/>
+    <w:lsdException w:name="Note Level 8" w:semiHidden="1" w:unhideWhenUsed="1"/>
+    <w:lsdException w:name="Note Level 9" w:semiHidden="1" w:unhideWhenUsed="1"/>
+    <w:lsdException w:name="Placeholder Text" w:semiHidden="1"/>
+    <w:lsdException w:name="No Spacing" w:uiPriority="1" w:qFormat="1"/>
+    <w:lsdException w:name="Light Shading" w:uiPriority="60"/>
+    <w:lsdException w:name="Light List" w:uiPriority="61"/>
+    <w:lsdException w:name="Light Grid" w:uiPriority="62"/>
+    <w:lsdException w:name="Medium Shading 1" w:uiPriority="63"/>
+    <w:lsdException w:name="Medium Shading 2" w:uiPriority="64"/>
+    <w:lsdException w:name="Medium List 1" w:uiPriority="65"/>
+    <w:lsdException w:name="Medium List 2" w:uiPriority="66"/>
+    <w:lsdException w:name="Medium Grid 1" w:uiPriority="67"/>
+    <w:lsdException w:name="Medium Grid 2" w:uiPriority="68"/>
+    <w:lsdException w:name="Medium Grid 3" w:uiPriority="69"/>
+    <w:lsdException w:name="Dark List" w:uiPriority="70"/>
+    <w:lsdException w:name="Colorful Shading" w:uiPriority="71"/>
+    <w:lsdException w:name="Colorful List" w:uiPriority="72"/>
+    <w:lsdException w:name="Colorful Grid" w:uiPriority="73"/>
+    <w:lsdException w:name="Light Shading Accent 1" w:uiPriority="60"/>
+    <w:lsdException w:name="Light List Accent 1" w:uiPriority="61"/>
+    <w:lsdException w:name="Light Grid Accent 1" w:uiPriority="62"/>
+    <w:lsdException w:name="Medium Shading 1 Accent 1" w:uiPriority="63"/>
+    <w:lsdException w:name="Medium Shading 2 Accent 1" w:uiPriority="64"/>
+    <w:lsdException w:name="Medium List 1 Accent 1" w:uiPriority="65"/>
+    <w:lsdException w:name="Revision" w:semiHidden="1"/>
+    <w:lsdException w:name="List Paragraph" w:uiPriority="34" w:qFormat="1"/>
+    <w:lsdException w:name="Quote" w:uiPriority="29" w:qFormat="1"/>
+    <w:lsdException w:name="Intense Quote" w:uiPriority="30" w:qFormat="1"/>
+    <w:lsdException w:name="Medium List 2 Accent 1" w:uiPriority="66"/>
+    <w:lsdException w:name="Medium Grid 1 Accent 1" w:uiPriority="67"/>
+    <w:lsdException w:name="Medium Grid 2 Accent 1" w:uiPriority="68"/>
+    <w:lsdException w:name="Medium Grid 3 Accent 1" w:uiPriority="69"/>
+    <w:lsdException w:name="Dark List Accent 1" w:uiPriority="70"/>
+    <w:lsdException w:name="Colorful Shading Accent 1" w:uiPriority="71"/>
+    <w:lsdException w:name="Colorful List Accent 1" w:uiPriority="72"/>
+    <w:lsdException w:name="Colorful Grid Accent 1" w:uiPriority="73"/>
+    <w:lsdException w:name="Light Shading Accent 2" w:uiPriority="60"/>
+    <w:lsdException w:name="Light List Accent 2" w:uiPriority="61"/>
+    <w:lsdException w:name="Light Grid Accent 2" w:uiPriority="62"/>
+    <w:lsdException w:name="Medium Shading 1 Accent 2" w:uiPriority="63"/>
+    <w:lsdException w:name="Medium Shading 2 Accent 2" w:uiPriority="64"/>
+    <w:lsdException w:name="Medium List 1 Accent 2" w:uiPriority="65"/>
+    <w:lsdException w:name="Medium List 2 Accent 2" w:uiPriority="66"/>
+    <w:lsdException w:name="Medium Grid 1 Accent 2" w:uiPriority="67"/>
+    <w:lsdException w:name="Medium Grid 2 Accent 2" w:uiPriority="68"/>
+    <w:lsdException w:name="Medium Grid 3 Accent 2" w:uiPriority="69"/>
+    <w:lsdException w:name="Dark List Accent 2" w:uiPriority="70"/>
+    <w:lsdException w:name="Colorful Shading Accent 2" w:uiPriority="71"/>
+    <w:lsdException w:name="Colorful List Accent 2" w:uiPriority="72"/>
+    <w:lsdException w:name="Colorful Grid Accent 2" w:uiPriority="73"/>
+    <w:lsdException w:name="Light Shading Accent 3" w:uiPriority="60"/>
+    <w:lsdException w:name="Light List Accent 3" w:uiPriority="61"/>
+    <w:lsdException w:name="Light Grid Accent 3" w:uiPriority="62"/>
+    <w:lsdException w:name="Medium Shading 1 Accent 3" w:uiPriority="63"/>
+    <w:lsdException w:name="Medium Shading 2 Accent 3" w:uiPriority="64"/>
+    <w:lsdException w:name="Medium List 1 Accent 3" w:uiPriority="65"/>
+    <w:lsdException w:name="Medium List 2 Accent 3" w:uiPriority="66"/>
+    <w:lsdException w:name="Medium Grid 1 Accent 3" w:uiPriority="67"/>
+    <w:lsdException w:name="Medium Grid 2 Accent 3" w:uiPriority="68"/>
+    <w:lsdException w:name="Medium Grid 3 Accent 3" w:uiPriority="69"/>
+    <w:lsdException w:name="Dark List Accent 3" w:uiPriority="70"/>
+    <w:lsdException w:name="Colorful Shading Accent 3" w:uiPriority="71"/>
+    <w:lsdException w:name="Colorful List Accent 3" w:uiPriority="72"/>
+    <w:lsdException w:name="Colorful Grid Accent 3" w:uiPriority="73"/>
+    <w:lsdException w:name="Light Shading Accent 4" w:uiPriority="60"/>
+    <w:lsdException w:name="Light List Accent 4" w:uiPriority="61"/>
+    <w:lsdException w:name="Light Grid Accent 4" w:uiPriority="62"/>
+    <w:lsdException w:name="Medium Shading 1 Accent 4" w:uiPriority="63"/>
+    <w:lsdException w:name="Medium Shading 2 Accent 4" w:uiPriority="64"/>
+    <w:lsdException w:name="Medium List 1 Accent 4" w:uiPriority="65"/>
+    <w:lsdException w:name="Medium List 2 Accent 4" w:uiPriority="66"/>
+    <w:lsdException w:name="Medium Grid 1 Accent 4" w:uiPriority="67"/>
+    <w:lsdException w:name="Medium Grid 2 Accent 4" w:uiPriority="68"/>
+    <w:lsdException w:name="Medium Grid 3 Accent 4" w:uiPriority="69"/>
+    <w:lsdException w:name="Dark List Accent 4" w:uiPriority="70"/>
+    <w:lsdException w:name="Colorful Shading Accent 4" w:uiPriority="71"/>
+    <w:lsdException w:name="Colorful List Accent 4" w:uiPriority="72"/>
+    <w:lsdException w:name="Colorful Grid Accent 4" w:uiPriority="73"/>
+    <w:lsdException w:name="Light Shading Accent 5" w:uiPriority="60"/>
+    <w:lsdException w:name="Light List Accent 5" w:uiPriority="61"/>
+    <w:lsdException w:name="Light Grid Accent 5" w:uiPriority="62"/>
+    <w:lsdException w:name="Medium Shading 1 Accent 5" w:uiPriority="63"/>
+    <w:lsdException w:name="Medium Shading 2 Accent 5" w:uiPriority="64"/>
+    <w:lsdException w:name="Medium List 1 Accent 5" w:uiPriority="65"/>
+    <w:lsdException w:name="Medium List 2 Accent 5" w:uiPriority="66"/>
+    <w:lsdException w:name="Medium Grid 1 Accent 5" w:uiPriority="67"/>
+    <w:lsdException w:name="Medium Grid 2 Accent 5" w:uiPriority="68"/>
+    <w:lsdException w:name="Medium Grid 3 Accent 5" w:uiPriority="69"/>
+    <w:lsdException w:name="Dark List Accent 5" w:uiPriority="70"/>
+    <w:lsdException w:name="Colorful Shading Accent 5" w:uiPriority="71"/>
+    <w:lsdException w:name="Colorful List Accent 5" w:uiPriority="72"/>
+    <w:lsdException w:name="Colorful Grid Accent 5" w:uiPriority="73"/>
+    <w:lsdException w:name="Light Shading Accent 6" w:uiPriority="60"/>
+    <w:lsdException w:name="Light List Accent 6" w:uiPriority="61"/>
+    <w:lsdException w:name="Light Grid Accent 6" w:uiPriority="62"/>
+    <w:lsdException w:name="Medium Shading 1 Accent 6" w:uiPriority="63"/>
+    <w:lsdException w:name="Medium Shading 2 Accent 6" w:uiPriority="64"/>
+    <w:lsdException w:name="Medium List 1 Accent 6" w:uiPriority="65"/>
+    <w:lsdException w:name="Medium List 2 Accent 6" w:uiPriority="66"/>
+    <w:lsdException w:name="Medium Grid 1 Accent 6" w:uiPriority="67"/>
+    <w:lsdException w:name="Medium Grid 2 Accent 6" w:uiPriority="68"/>
+    <w:lsdException w:name="Medium Grid 3 Accent 6" w:uiPriority="69"/>
+    <w:lsdException w:name="Dark List Accent 6" w:uiPriority="70"/>
+    <w:lsdException w:name="Colorful Shading Accent 6" w:uiPriority="71"/>
+    <w:lsdException w:name="Colorful List Accent 6" w:uiPriority="72"/>
+    <w:lsdException w:name="Colorful Grid Accent 6" w:uiPriority="73"/>
+    <w:lsdException w:name="Subtle Emphasis" w:uiPriority="19" w:qFormat="1"/>
+    <w:lsdException w:name="Intense Emphasis" w:uiPriority="21" w:qFormat="1"/>
+    <w:lsdException w:name="Subtle Reference" w:uiPriority="31" w:qFormat="1"/>
+    <w:lsdException w:name="Intense Reference" w:uiPriority="32" w:qFormat="1"/>
+    <w:lsdException w:name="Book Title" w:uiPriority="33" w:qFormat="1"/>
+    <w:lsdException w:name="Bibliography" w:semiHidden="1" w:uiPriority="37" w:unhideWhenUsed="1"/>
+    <w:lsdException w:name="TOC Heading" w:semiHidden="1" w:uiPriority="39" w:unhideWhenUsed="1" w:qFormat="1"/>
+    <w:lsdException w:name="Plain Table 1" w:uiPriority="41"/>
+    <w:lsdException w:name="Plain Table 2" w:uiPriority="42"/>
+    <w:lsdException w:name="Plain Table 3" w:uiPriority="43"/>
+    <w:lsdException w:name="Plain Table 4" w:uiPriority="44"/>
+    <w:lsdException w:name="Plain Table 5" w:uiPriority="45"/>
+    <w:lsdException w:name="Grid Table Light" w:uiPriority="40"/>
+    <w:lsdException w:name="Grid Table 1 Light" w:uiPriority="46"/>
+    <w:lsdException w:name="Grid Table 2" w:uiPriority="47"/>
+    <w:lsdException w:name="Grid Table 3" w:uiPriority="48"/>
+    <w:lsdException w:name="Grid Table 4" w:uiPriority="49"/>
+    <w:lsdException w:name="Grid Table 5 Dark" w:uiPriority="50"/>
+    <w:lsdException w:name="Grid Table 6 Colorful" w:uiPriority="51"/>
+    <w:lsdException w:name="Grid Table 7 Colorful" w:uiPriority="52"/>
+    <w:lsdException w:name="Grid Table 1 Light Accent 1" w:uiPriority="46"/>
+    <w:lsdException w:name="Grid Table 2 Accent 1" w:uiPriority="47"/>
+    <w:lsdException w:name="Grid Table 3 Accent 1" w:uiPriority="48"/>
+    <w:lsdException w:name="Grid Table 4 Accent 1" w:uiPriority="49"/>
+    <w:lsdException w:name="Grid Table 5 Dark Accent 1" w:uiPriority="50"/>
+    <w:lsdException w:name="Grid Table 6 Colorful Accent 1" w:uiPriority="51"/>
+    <w:lsdException w:name="Grid Table 7 Colorful Accent 1" w:uiPriority="52"/>
+    <w:lsdException w:name="Grid Table 1 Light Accent 2" w:uiPriority="46"/>
+    <w:lsdException w:name="Grid Table 2 Accent 2" w:uiPriority="47"/>
+    <w:lsdException w:name="Grid Table 3 Accent 2" w:uiPriority="48"/>
+    <w:lsdException w:name="Grid Table 4 Accent 2" w:uiPriority="49"/>
+    <w:lsdException w:name="Grid Table 5 Dark Accent 2" w:uiPriority="50"/>
+    <w:lsdException w:name="Grid Table 6 Colorful Accent 2" w:uiPriority="51"/>
+    <w:lsdException w:name="Grid Table 7 Colorful Accent 2" w:uiPriority="52"/>
+    <w:lsdException w:name="Grid Table 1 Light Accent 3" w:uiPriority="46"/>
+    <w:lsdException w:name="Grid Table 2 Accent 3" w:uiPriority="47"/>
+    <w:lsdException w:name="Grid Table 3 Accent 3" w:uiPriority="48"/>
+    <w:lsdException w:name="Grid Table 4 Accent 3" w:uiPriority="49"/>
+    <w:lsdException w:name="Grid Table 5 Dark Accent 3" w:uiPriority="50"/>
+    <w:lsdException w:name="Grid Table 6 Colorful Accent 3" w:uiPriority="51"/>
+    <w:lsdException w:name="Grid Table 7 Colorful Accent 3" w:uiPriority="52"/>
+    <w:lsdException w:name="Grid Table 1 Light Accent 4" w:uiPriority="46"/>
+    <w:lsdException w:name="Grid Table 2 Accent 4" w:uiPriority="47"/>
+    <w:lsdException w:name="Grid Table 3 Accent 4" w:uiPriority="48"/>
+    <w:lsdException w:name="Grid Table 4 Accent 4" w:uiPriority="49"/>
+    <w:lsdException w:name="Grid Table 5 Dark Accent 4" w:uiPriority="50"/>
+    <w:lsdException w:name="Grid Table 6 Colorful Accent 4" w:uiPriority="51"/>
+    <w:lsdException w:name="Grid Table 7 Colorful Accent 4" w:uiPriority="52"/>
+    <w:lsdException w:name="Grid Table 1 Light Accent 5" w:uiPriority="46"/>
+    <w:lsdException w:name="Grid Table 2 Accent 5" w:uiPriority="47"/>
+    <w:lsdException w:name="Grid Table 3 Accent 5" w:uiPriority="48"/>
+    <w:lsdException w:name="Grid Table 4 Accent 5" w:uiPriority="49"/>
+    <w:lsdException w:name="Grid Table 5 Dark Accent 5" w:uiPriority="50"/>
+    <w:lsdException w:name="Grid Table 6 Colorful Accent 5" w:uiPriority="51"/>
+    <w:lsdException w:name="Grid Table 7 Colorful Accent 5" w:uiPriority="52"/>
+    <w:lsdException w:name="Grid Table 1 Light Accent 6" w:uiPriority="46"/>
+    <w:lsdException w:name="Grid Table 2 Accent 6" w:uiPriority="47"/>
+    <w:lsdException w:name="Grid Table 3 Accent 6" w:uiPriority="48"/>
+    <w:lsdException w:name="Grid Table 4 Accent 6" w:uiPriority="49"/>
+    <w:lsdException w:name="Grid Table 5 Dark Accent 6" w:uiPriority="50"/>
+    <w:lsdException w:name="Grid Table 6 Colorful Accent 6" w:uiPriority="51"/>
+    <w:lsdException w:name="Grid Table 7 Colorful Accent 6" w:uiPriority="52"/>
+    <w:lsdException w:name="List Table 1 Light" w:uiPriority="46"/>
+    <w:lsdException w:name="List Table 2" w:uiPriority="47"/>
+    <w:lsdException w:name="List Table 3" w:uiPriority="48"/>
+    <w:lsdException w:name="List Table 4" w:uiPriority="49"/>
+    <w:lsdException w:name="List Table 5 Dark" w:uiPriority="50"/>
+    <w:lsdException w:name="List Table 6 Colorful" w:uiPriority="51"/>
+    <w:lsdException w:name="List Table 7 Colorful" w:uiPriority="52"/>
+    <w:lsdException w:name="List Table 1 Light Accent 1" w:uiPriority="46"/>
+    <w:lsdException w:name="List Table 2 Accent 1" w:uiPriority="47"/>
+    <w:lsdException w:name="List Table 3 Accent 1" w:uiPriority="48"/>
+    <w:lsdException w:name="List Table 4 Accent 1" w:uiPriority="49"/>
+    <w:lsdException w:name="List Table 5 Dark Accent 1" w:uiPriority="50"/>
+    <w:lsdException w:name="List Table 6 Colorful Accent 1" w:uiPriority="51"/>
+    <w:lsdException w:name="List Table 7 Colorful Accent 1" w:uiPriority="52"/>
+    <w:lsdException w:name="List Table 1 Light Accent 2" w:uiPriority="46"/>
+    <w:lsdException w:name="List Table 2 Accent 2" w:uiPriority="47"/>
+    <w:lsdException w:name="List Table 3 Accent 2" w:uiPriority="48"/>
+    <w:lsdException w:name="List Table 4 Accent 2" w:uiPriority="49"/>
+    <w:lsdException w:name="List Table 5 Dark Accent 2" w:uiPriority="50"/>
+    <w:lsdException w:name="List Table 6 Colorful Accent 2" w:uiPriority="51"/>
+    <w:lsdException w:name="List Table 7 Colorful Accent 2" w:uiPriority="52"/>
+    <w:lsdException w:name="List Table 1 Light Accent 3" w:uiPriority="46"/>
+    <w:lsdException w:name="List Table 2 Accent 3" w:uiPriority="47"/>
+    <w:lsdException w:name="List Table 3 Accent 3" w:uiPriority="48"/>
+    <w:lsdException w:name="List Table 4 Accent 3" w:uiPriority="49"/>
+    <w:lsdException w:name="List Table 5 Dark Accent 3" w:uiPriority="50"/>
+    <w:lsdException w:name="List Table 6 Colorful Accent 3" w:uiPriority="51"/>
+    <w:lsdException w:name="List Table 7 Colorful Accent 3" w:uiPriority="52"/>
+    <w:lsdException w:name="List Table 1 Light Accent 4" w:uiPriority="46"/>
+    <w:lsdException w:name="List Table 2 Accent 4" w:uiPriority="47"/>
+    <w:lsdException w:name="List Table 3 Accent 4" w:uiPriority="48"/>
+    <w:lsdException w:name="List Table 4 Accent 4" w:uiPriority="49"/>
+    <w:lsdException w:name="List Table 5 Dark Accent 4" w:uiPriority="50"/>
+    <w:lsdException w:name="List Table 6 Colorful Accent 4" w:uiPriority="51"/>
+    <w:lsdException w:name="List Table 7 Colorful Accent 4" w:uiPriority="52"/>
+    <w:lsdException w:name="List Table 1 Light Accent 5" w:uiPriority="46"/>
+    <w:lsdException w:name="List Table 2 Accent 5" w:uiPriority="47"/>
+    <w:lsdException w:name="List Table 3 Accent 5" w:uiPriority="48"/>
+    <w:lsdException w:name="List Table 4 Accent 5" w:uiPriority="49"/>
+    <w:lsdException w:name="List Table 5 Dark Accent 5" w:uiPriority="50"/>
+    <w:lsdException w:name="List Table 6 Colorful Accent 5" w:uiPriority="51"/>
+    <w:lsdException w:name="List Table 7 Colorful Accent 5" w:uiPriority="52"/>
+    <w:lsdException w:name="List Table 1 Light Accent 6" w:uiPriority="46"/>
+    <w:lsdException w:name="List Table 2 Accent 6" w:uiPriority="47"/>
+    <w:lsdException w:name="List Table 3 Accent 6" w:uiPriority="48"/>
+    <w:lsdException w:name="List Table 4 Accent 6" w:uiPriority="49"/>
+    <w:lsdException w:name="List Table 5 Dark Accent 6" w:uiPriority="50"/>
+    <w:lsdException w:name="List Table 6 Colorful Accent 6" w:uiPriority="51"/>
+    <w:lsdException w:name="List Table 7 Colorful Accent 6" w:uiPriority="52"/>
   </w:latentStyles>
   <w:style w:type="paragraph" w:default="1" w:styleId="Normal">
     <w:name w:val="Normal"/>
@@ -8895,16 +8565,9 @@
 <file path=customXml/itemProps4.xml><?xml version="1.0" encoding="utf-8"?>
 <ds:datastoreItem xmlns:ds="http://schemas.openxmlformats.org/officeDocument/2006/customXml" ds:itemID="{EF60DDE0-601B-43A6-952E-5F405A504A7E}">
   <ds:schemaRefs>
-    <ds:schemaRef ds:uri="http://schemas.openxmlformats.org/package/2006/metadata/core-properties"/>
-    <ds:schemaRef ds:uri="http://purl.org/dc/terms/"/>
-    <ds:schemaRef ds:uri="http://purl.org/dc/dcmitype/"/>
-    <ds:schemaRef ds:uri="http://schemas.microsoft.com/sharepoint/v3"/>
-    <ds:schemaRef ds:uri="http://schemas.microsoft.com/office/2006/documentManagement/types"/>
-    <ds:schemaRef ds:uri="5f67090a-b690-4b3f-9190-538c6490533a"/>
-    <ds:schemaRef ds:uri="http://purl.org/dc/elements/1.1/"/>
-    <ds:schemaRef ds:uri="http://www.w3.org/XML/1998/namespace"/>
     <ds:schemaRef ds:uri="http://schemas.microsoft.com/office/2006/metadata/properties"/>
     <ds:schemaRef ds:uri="http://schemas.microsoft.com/office/infopath/2007/PartnerControls"/>
+    <ds:schemaRef ds:uri="http://schemas.microsoft.com/sharepoint/v3"/>
   </ds:schemaRefs>
 </ds:datastoreItem>
 </file>
@@ -8918,7 +8581,7 @@
 </file>
 
 <file path=customXml/itemProps6.xml><?xml version="1.0" encoding="utf-8"?>
-<ds:datastoreItem xmlns:ds="http://schemas.openxmlformats.org/officeDocument/2006/customXml" ds:itemID="{3647D2ED-B6E1-C441-8D80-B7A449B3E248}">
+<ds:datastoreItem xmlns:ds="http://schemas.openxmlformats.org/officeDocument/2006/customXml" ds:itemID="{E3DE0172-87E6-074E-8DD3-42EB4AF13EF2}">
   <ds:schemaRefs>
     <ds:schemaRef ds:uri="http://schemas.openxmlformats.org/officeDocument/2006/bibliography"/>
   </ds:schemaRefs>

</xml_diff>

<commit_message>
Minor change from previous
</commit_message>
<xml_diff>
--- a/STFC-NARITCaseforSupport2017.docx
+++ b/STFC-NARITCaseforSupport2017.docx
@@ -1016,6 +1016,13 @@
               </w:rPr>
               <w:t xml:space="preserve"> Can this actually be achieved?</w:t>
             </w:r>
+            <w:r>
+              <w:rPr>
+                <w:rFonts w:ascii="Arial" w:hAnsi="Arial" w:cs="Arial"/>
+                <w:b/>
+              </w:rPr>
+              <w:t xml:space="preserve"> Explore the possibility of cloud-based systems such as AWS?</w:t>
+            </w:r>
             <w:bookmarkStart w:id="0" w:name="_GoBack"/>
             <w:bookmarkEnd w:id="0"/>
           </w:p>
@@ -1277,7 +1284,21 @@
               <w:rPr>
                 <w:rFonts w:ascii="Arial" w:hAnsi="Arial" w:cs="Arial"/>
               </w:rPr>
-              <w:t xml:space="preserve"> a more stable platform with which the to train Thai MSc and PhD students in data handling and processing.</w:t>
+              <w:t xml:space="preserve"> a more stable platform with which the </w:t>
+            </w:r>
+            <w:proofErr w:type="spellStart"/>
+            <w:r>
+              <w:rPr>
+                <w:rFonts w:ascii="Arial" w:hAnsi="Arial" w:cs="Arial"/>
+              </w:rPr>
+              <w:t>to</w:t>
+            </w:r>
+            <w:proofErr w:type="spellEnd"/>
+            <w:r>
+              <w:rPr>
+                <w:rFonts w:ascii="Arial" w:hAnsi="Arial" w:cs="Arial"/>
+              </w:rPr>
+              <w:t xml:space="preserve"> train Thai MSc and PhD students in data handling and processing.</w:t>
             </w:r>
           </w:p>
           <w:p>
@@ -1327,7 +1348,35 @@
               <w:rPr>
                 <w:rFonts w:ascii="Arial" w:hAnsi="Arial" w:cs="Arial"/>
               </w:rPr>
-              <w:t xml:space="preserve">that undertaken by GOTO that are searching for extremely rare events. A description of this work – lead-authored by one of the Masters students in the group, Miss Aireen Tabacolde – has been accepted for publication in the proceedings of the </w:t>
+              <w:t xml:space="preserve">that undertaken by GOTO that are searching for extremely rare events. A description of this work – lead-authored by one of the Masters students in the group, Miss </w:t>
+            </w:r>
+            <w:proofErr w:type="spellStart"/>
+            <w:r>
+              <w:rPr>
+                <w:rFonts w:ascii="Arial" w:hAnsi="Arial" w:cs="Arial"/>
+              </w:rPr>
+              <w:t>Aireen</w:t>
+            </w:r>
+            <w:proofErr w:type="spellEnd"/>
+            <w:r>
+              <w:rPr>
+                <w:rFonts w:ascii="Arial" w:hAnsi="Arial" w:cs="Arial"/>
+              </w:rPr>
+              <w:t xml:space="preserve"> </w:t>
+            </w:r>
+            <w:proofErr w:type="spellStart"/>
+            <w:r>
+              <w:rPr>
+                <w:rFonts w:ascii="Arial" w:hAnsi="Arial" w:cs="Arial"/>
+              </w:rPr>
+              <w:t>Tabacolde</w:t>
+            </w:r>
+            <w:proofErr w:type="spellEnd"/>
+            <w:r>
+              <w:rPr>
+                <w:rFonts w:ascii="Arial" w:hAnsi="Arial" w:cs="Arial"/>
+              </w:rPr>
+              <w:t xml:space="preserve"> – has been accepted for publication in the proceedings of the </w:t>
             </w:r>
             <w:r>
               <w:rPr>
@@ -1357,8 +1406,16 @@
               <w:rPr>
                 <w:rFonts w:ascii="Arial" w:hAnsi="Arial" w:cs="Arial"/>
               </w:rPr>
-              <w:t>”, at which Aireen</w:t>
-            </w:r>
+              <w:t xml:space="preserve">”, at which </w:t>
+            </w:r>
+            <w:proofErr w:type="spellStart"/>
+            <w:r>
+              <w:rPr>
+                <w:rFonts w:ascii="Arial" w:hAnsi="Arial" w:cs="Arial"/>
+              </w:rPr>
+              <w:t>Aireen</w:t>
+            </w:r>
+            <w:proofErr w:type="spellEnd"/>
             <w:r>
               <w:rPr>
                 <w:rFonts w:ascii="Arial" w:hAnsi="Arial" w:cs="Arial"/>
@@ -1375,7 +1432,21 @@
               <w:rPr>
                 <w:rFonts w:ascii="Arial" w:hAnsi="Arial" w:cs="Arial"/>
               </w:rPr>
-              <w:t>we have installed and developed two separate DMS – one a traditional relational system based on potsgresql (similar to that used by SDSS), the other a non-relational system based on Hadoop that is more typical to that used in tech industries, but rarely used within astronomy.</w:t>
+              <w:t xml:space="preserve">we have installed and developed two separate DMS – one a traditional relational system based on </w:t>
+            </w:r>
+            <w:proofErr w:type="spellStart"/>
+            <w:r>
+              <w:rPr>
+                <w:rFonts w:ascii="Arial" w:hAnsi="Arial" w:cs="Arial"/>
+              </w:rPr>
+              <w:t>potsgresql</w:t>
+            </w:r>
+            <w:proofErr w:type="spellEnd"/>
+            <w:r>
+              <w:rPr>
+                <w:rFonts w:ascii="Arial" w:hAnsi="Arial" w:cs="Arial"/>
+              </w:rPr>
+              <w:t xml:space="preserve"> (similar to that used by SDSS), the other a non-relational system based on Hadoop that is more typical to that used in tech industries, but rarely used within astronomy.</w:t>
             </w:r>
             <w:r>
               <w:rPr>
@@ -3003,7 +3074,21 @@
               <w:rPr>
                 <w:rFonts w:ascii="Arial" w:hAnsi="Arial" w:cs="Arial"/>
               </w:rPr>
-              <w:t xml:space="preserve"> what we’ve already learned re: ML and databasing via a series of summer workshops.</w:t>
+              <w:t xml:space="preserve"> what we’ve already learned re: ML and </w:t>
+            </w:r>
+            <w:proofErr w:type="spellStart"/>
+            <w:r>
+              <w:rPr>
+                <w:rFonts w:ascii="Arial" w:hAnsi="Arial" w:cs="Arial"/>
+              </w:rPr>
+              <w:t>databasing</w:t>
+            </w:r>
+            <w:proofErr w:type="spellEnd"/>
+            <w:r>
+              <w:rPr>
+                <w:rFonts w:ascii="Arial" w:hAnsi="Arial" w:cs="Arial"/>
+              </w:rPr>
+              <w:t xml:space="preserve"> via a series of summer workshops.</w:t>
             </w:r>
           </w:p>
           <w:p>
@@ -3643,7 +3728,23 @@
           <w:rFonts w:ascii="Arial" w:hAnsi="Arial" w:cs="Arial"/>
           <w:i/>
         </w:rPr>
-        <w:t>write ‘Non applicable’:</w:t>
+        <w:t>write ‘</w:t>
+      </w:r>
+      <w:proofErr w:type="gramStart"/>
+      <w:r>
+        <w:rPr>
+          <w:rFonts w:ascii="Arial" w:hAnsi="Arial" w:cs="Arial"/>
+          <w:i/>
+        </w:rPr>
+        <w:t>Non applicable</w:t>
+      </w:r>
+      <w:proofErr w:type="gramEnd"/>
+      <w:r>
+        <w:rPr>
+          <w:rFonts w:ascii="Arial" w:hAnsi="Arial" w:cs="Arial"/>
+          <w:i/>
+        </w:rPr>
+        <w:t>’:</w:t>
       </w:r>
     </w:p>
     <w:p>
@@ -4069,6 +4170,7 @@
           <w:rFonts w:ascii="Arial" w:hAnsi="Arial" w:cs="Arial"/>
           <w:i/>
         </w:rPr>
+        <w:lastRenderedPageBreak/>
         <w:t xml:space="preserve"> </w:t>
       </w:r>
       <w:r>
@@ -4424,7 +4526,23 @@
           <w:rFonts w:ascii="Arial" w:hAnsi="Arial" w:cs="Arial"/>
           <w:i/>
         </w:rPr>
-        <w:t>If the project does not involve animal use, write ‘Non applicable’</w:t>
+        <w:t>If the project does not involve animal use, write ‘</w:t>
+      </w:r>
+      <w:proofErr w:type="gramStart"/>
+      <w:r>
+        <w:rPr>
+          <w:rFonts w:ascii="Arial" w:hAnsi="Arial" w:cs="Arial"/>
+          <w:i/>
+        </w:rPr>
+        <w:t>Non applicable</w:t>
+      </w:r>
+      <w:proofErr w:type="gramEnd"/>
+      <w:r>
+        <w:rPr>
+          <w:rFonts w:ascii="Arial" w:hAnsi="Arial" w:cs="Arial"/>
+          <w:i/>
+        </w:rPr>
+        <w:t>’</w:t>
       </w:r>
     </w:p>
     <w:p>
@@ -4739,7 +4857,15 @@
           <w:rFonts w:ascii="Arial" w:hAnsi="Arial" w:cs="Arial"/>
           <w:i/>
         </w:rPr>
-        <w:t>) and through which funder the resources are being sought. Applicants should include confirmation th</w:t>
+        <w:t xml:space="preserve">) and through which funder the resources are being sought. Applicants should include </w:t>
+      </w:r>
+      <w:r>
+        <w:rPr>
+          <w:rFonts w:ascii="Arial" w:hAnsi="Arial" w:cs="Arial"/>
+          <w:i/>
+        </w:rPr>
+        <w:lastRenderedPageBreak/>
+        <w:t>confirmation th</w:t>
       </w:r>
       <w:r>
         <w:rPr>
@@ -4791,7 +4917,6 @@
           <w:rFonts w:ascii="Arial" w:hAnsi="Arial" w:cs="Arial"/>
           <w:i/>
         </w:rPr>
-        <w:lastRenderedPageBreak/>
         <w:t xml:space="preserve">Justification of the choice of design and numbers of animals and interventions. </w:t>
       </w:r>
     </w:p>
@@ -5405,6 +5530,7 @@
           <w:rFonts w:ascii="Arial" w:hAnsi="Arial" w:cs="Arial"/>
           <w:i/>
         </w:rPr>
+        <w:lastRenderedPageBreak/>
         <w:t>_____________</w:t>
       </w:r>
       <w:r>
@@ -7351,7 +7477,7 @@
       </w:pPr>
     </w:pPrDefault>
   </w:docDefaults>
-  <w:latentStyles w:defLockedState="0" w:defUIPriority="99" w:defSemiHidden="0" w:defUnhideWhenUsed="0" w:defQFormat="0" w:count="380">
+  <w:latentStyles w:defLockedState="0" w:defUIPriority="99" w:defSemiHidden="0" w:defUnhideWhenUsed="0" w:defQFormat="0" w:count="382">
     <w:lsdException w:name="Normal" w:uiPriority="0" w:qFormat="1"/>
     <w:lsdException w:name="heading 1" w:uiPriority="9" w:qFormat="1"/>
     <w:lsdException w:name="heading 2" w:semiHidden="1" w:uiPriority="9" w:unhideWhenUsed="1" w:qFormat="1"/>
@@ -7457,7 +7583,6 @@
     <w:lsdException w:name="HTML Sample" w:semiHidden="1" w:unhideWhenUsed="1"/>
     <w:lsdException w:name="HTML Typewriter" w:semiHidden="1" w:unhideWhenUsed="1"/>
     <w:lsdException w:name="HTML Variable" w:semiHidden="1" w:unhideWhenUsed="1"/>
-    <w:lsdException w:name="Normal Table" w:semiHidden="1" w:unhideWhenUsed="1"/>
     <w:lsdException w:name="annotation subject" w:semiHidden="1" w:unhideWhenUsed="1"/>
     <w:lsdException w:name="No List" w:semiHidden="1" w:unhideWhenUsed="1"/>
     <w:lsdException w:name="Outline List 1" w:semiHidden="1" w:unhideWhenUsed="1"/>
@@ -7503,11 +7628,9 @@
     <w:lsdException w:name="Table Subtle 1" w:semiHidden="1" w:unhideWhenUsed="1"/>
     <w:lsdException w:name="Table Subtle 2" w:semiHidden="1" w:unhideWhenUsed="1"/>
     <w:lsdException w:name="Table Web 1" w:semiHidden="1" w:unhideWhenUsed="1"/>
-    <w:lsdException w:name="Table Web 2" w:semiHidden="1" w:unhideWhenUsed="1"/>
     <w:lsdException w:name="Table Web 3" w:semiHidden="1" w:unhideWhenUsed="1"/>
     <w:lsdException w:name="Balloon Text" w:semiHidden="1" w:unhideWhenUsed="1"/>
     <w:lsdException w:name="Table Grid" w:uiPriority="59"/>
-    <w:lsdException w:name="Table Theme" w:semiHidden="1" w:unhideWhenUsed="1"/>
     <w:lsdException w:name="Note Level 1" w:semiHidden="1" w:unhideWhenUsed="1"/>
     <w:lsdException w:name="Note Level 2" w:semiHidden="1" w:unhideWhenUsed="1"/>
     <w:lsdException w:name="Note Level 3" w:semiHidden="1" w:unhideWhenUsed="1"/>
@@ -7732,6 +7855,8 @@
     <w:lsdException w:name="List Table 5 Dark Accent 6" w:uiPriority="50"/>
     <w:lsdException w:name="List Table 6 Colorful Accent 6" w:uiPriority="51"/>
     <w:lsdException w:name="List Table 7 Colorful Accent 6" w:uiPriority="52"/>
+    <w:lsdException w:name="Mention" w:semiHidden="1" w:unhideWhenUsed="1"/>
+    <w:lsdException w:name="Smart Hyperlink" w:semiHidden="1" w:unhideWhenUsed="1"/>
   </w:latentStyles>
   <w:style w:type="paragraph" w:default="1" w:styleId="Normal">
     <w:name w:val="Normal"/>
@@ -8581,7 +8706,7 @@
 </file>
 
 <file path=customXml/itemProps6.xml><?xml version="1.0" encoding="utf-8"?>
-<ds:datastoreItem xmlns:ds="http://schemas.openxmlformats.org/officeDocument/2006/customXml" ds:itemID="{E3DE0172-87E6-074E-8DD3-42EB4AF13EF2}">
+<ds:datastoreItem xmlns:ds="http://schemas.openxmlformats.org/officeDocument/2006/customXml" ds:itemID="{B45D87E7-784C-4D4E-8758-147976342793}">
   <ds:schemaRefs>
     <ds:schemaRef ds:uri="http://schemas.openxmlformats.org/officeDocument/2006/bibliography"/>
   </ds:schemaRefs>

</xml_diff>

<commit_message>
Describing what weve learned
</commit_message>
<xml_diff>
--- a/STFC-NARITCaseforSupport2017.docx
+++ b/STFC-NARITCaseforSupport2017.docx
@@ -1,6 +1,6 @@
 
 <file path=word/document.xml><?xml version="1.0" encoding="utf-8"?>
-<w:document xmlns:wpc="http://schemas.microsoft.com/office/word/2010/wordprocessingCanvas" xmlns:mo="http://schemas.microsoft.com/office/mac/office/2008/main" xmlns:mc="http://schemas.openxmlformats.org/markup-compatibility/2006" xmlns:mv="urn:schemas-microsoft-com:mac:vml" xmlns:o="urn:schemas-microsoft-com:office:office" xmlns:r="http://schemas.openxmlformats.org/officeDocument/2006/relationships" xmlns:m="http://schemas.openxmlformats.org/officeDocument/2006/math" xmlns:v="urn:schemas-microsoft-com:vml" xmlns:wp14="http://schemas.microsoft.com/office/word/2010/wordprocessingDrawing" xmlns:wp="http://schemas.openxmlformats.org/drawingml/2006/wordprocessingDrawing" xmlns:w10="urn:schemas-microsoft-com:office:word" xmlns:w="http://schemas.openxmlformats.org/wordprocessingml/2006/main" xmlns:w14="http://schemas.microsoft.com/office/word/2010/wordml" xmlns:w15="http://schemas.microsoft.com/office/word/2012/wordml" xmlns:wpg="http://schemas.microsoft.com/office/word/2010/wordprocessingGroup" xmlns:wpi="http://schemas.microsoft.com/office/word/2010/wordprocessingInk" xmlns:wne="http://schemas.microsoft.com/office/word/2006/wordml" xmlns:wps="http://schemas.microsoft.com/office/word/2010/wordprocessingShape" mc:Ignorable="w14 w15 wp14">
+<w:document xmlns:wpc="http://schemas.microsoft.com/office/word/2010/wordprocessingCanvas" xmlns:mo="http://schemas.microsoft.com/office/mac/office/2008/main" xmlns:mc="http://schemas.openxmlformats.org/markup-compatibility/2006" xmlns:mv="urn:schemas-microsoft-com:mac:vml" xmlns:o="urn:schemas-microsoft-com:office:office" xmlns:r="http://schemas.openxmlformats.org/officeDocument/2006/relationships" xmlns:m="http://schemas.openxmlformats.org/officeDocument/2006/math" xmlns:v="urn:schemas-microsoft-com:vml" xmlns:wp14="http://schemas.microsoft.com/office/word/2010/wordprocessingDrawing" xmlns:wp="http://schemas.openxmlformats.org/drawingml/2006/wordprocessingDrawing" xmlns:w10="urn:schemas-microsoft-com:office:word" xmlns:w="http://schemas.openxmlformats.org/wordprocessingml/2006/main" xmlns:w14="http://schemas.microsoft.com/office/word/2010/wordml" xmlns:wpg="http://schemas.microsoft.com/office/word/2010/wordprocessingGroup" xmlns:wpi="http://schemas.microsoft.com/office/word/2010/wordprocessingInk" xmlns:wne="http://schemas.microsoft.com/office/word/2006/wordml" xmlns:wps="http://schemas.microsoft.com/office/word/2010/wordprocessingShape" mc:Ignorable="w14 wp14">
   <w:body>
     <w:p>
       <w:pPr>
@@ -16,7 +16,7 @@
         <w:rPr>
           <w:rFonts w:ascii="Arial" w:hAnsi="Arial" w:cs="Arial"/>
           <w:noProof/>
-          <w:lang w:eastAsia="en-GB"/>
+          <w:lang w:val="en-US"/>
         </w:rPr>
         <mc:AlternateContent>
           <mc:Choice Requires="wpg">
@@ -54,7 +54,7 @@
                           </pic:cNvPicPr>
                         </pic:nvPicPr>
                         <pic:blipFill>
-                          <a:blip r:embed="rId13">
+                          <a:blip r:embed="rId14">
                             <a:extLst>
                               <a:ext uri="{28A0092B-C50C-407E-A947-70E740481C1C}">
                                 <a14:useLocalDpi xmlns:a14="http://schemas.microsoft.com/office/drawing/2010/main" val="0"/>
@@ -88,7 +88,7 @@
                           </pic:cNvPicPr>
                         </pic:nvPicPr>
                         <pic:blipFill>
-                          <a:blip r:embed="rId14" cstate="print">
+                          <a:blip r:embed="rId15" cstate="print">
                             <a:extLst>
                               <a:ext uri="{28A0092B-C50C-407E-A947-70E740481C1C}">
                                 <a14:useLocalDpi xmlns:a14="http://schemas.microsoft.com/office/drawing/2010/main" val="0"/>
@@ -122,7 +122,7 @@
                           </pic:cNvPicPr>
                         </pic:nvPicPr>
                         <pic:blipFill>
-                          <a:blip r:embed="rId15" cstate="print">
+                          <a:blip r:embed="rId16" cstate="print">
                             <a:extLst>
                               <a:ext uri="{28A0092B-C50C-407E-A947-70E740481C1C}">
                                 <a14:useLocalDpi xmlns:a14="http://schemas.microsoft.com/office/drawing/2010/main" val="0"/>
@@ -154,7 +154,7 @@
               </wp:anchor>
             </w:drawing>
           </mc:Choice>
-          <mc:Fallback>
+          <mc:Fallback xmlns:w15="http://schemas.microsoft.com/office/word/2012/wordml">
             <w:pict>
               <v:group id="Group 3" o:spid="_x0000_s1026" style="position:absolute;margin-left:12pt;margin-top:-21.1pt;width:488.8pt;height:45.15pt;z-index:-251657216" coordsize="62076,5731" o:gfxdata="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">
                 <v:shapetype id="_x0000_t75" coordsize="21600,21600" o:spt="75" o:preferrelative="t" path="m@4@5l@4@11@9@11@9@5xe" filled="f" stroked="f">
@@ -873,7 +873,6 @@
               <w:jc w:val="both"/>
               <w:rPr>
                 <w:rFonts w:ascii="Arial" w:hAnsi="Arial" w:cs="Arial"/>
-                <w:b/>
               </w:rPr>
             </w:pPr>
             <w:r>
@@ -928,7 +927,31 @@
               <w:rPr>
                 <w:rFonts w:ascii="Arial" w:hAnsi="Arial" w:cs="Arial"/>
               </w:rPr>
-              <w:t xml:space="preserve"> to successfully train Thai graduate students in advanced techniques to handle and analyse large datasets. </w:t>
+              <w:t xml:space="preserve"> to successfully train Thai graduate students in advanced </w:t>
+            </w:r>
+            <w:r>
+              <w:rPr>
+                <w:rFonts w:ascii="Arial" w:hAnsi="Arial" w:cs="Arial"/>
+              </w:rPr>
+              <w:t xml:space="preserve">data handling and analysis </w:t>
+            </w:r>
+            <w:r>
+              <w:rPr>
+                <w:rFonts w:ascii="Arial" w:hAnsi="Arial" w:cs="Arial"/>
+              </w:rPr>
+              <w:t>techniques</w:t>
+            </w:r>
+            <w:r>
+              <w:rPr>
+                <w:rFonts w:ascii="Arial" w:hAnsi="Arial" w:cs="Arial"/>
+              </w:rPr>
+              <w:t>, covering machine learning and database management</w:t>
+            </w:r>
+            <w:r>
+              <w:rPr>
+                <w:rFonts w:ascii="Arial" w:hAnsi="Arial" w:cs="Arial"/>
+              </w:rPr>
+              <w:t xml:space="preserve">. </w:t>
             </w:r>
             <w:r>
               <w:rPr>
@@ -940,7 +963,59 @@
               <w:rPr>
                 <w:rFonts w:ascii="Arial" w:hAnsi="Arial" w:cs="Arial"/>
               </w:rPr>
-              <w:t xml:space="preserve"> access to and understanding of the subtleties of analysing extremely large datasets combined with the Thai data scientists’ knowledge of database design and machine learning techniques has fostered a highly productive research and training environment for the Thai graduate students involved in the project. </w:t>
+              <w:t xml:space="preserve"> access to and understanding of the subtleties of analysing extremely large datasets combined with the Thai data scientists’ knowledge of database design and machine learning techniques has fostered a highly productive </w:t>
+            </w:r>
+            <w:r>
+              <w:rPr>
+                <w:rFonts w:ascii="Arial" w:hAnsi="Arial" w:cs="Arial"/>
+              </w:rPr>
+              <w:t xml:space="preserve">multi-disciplinary </w:t>
+            </w:r>
+            <w:r>
+              <w:rPr>
+                <w:rFonts w:ascii="Arial" w:hAnsi="Arial" w:cs="Arial"/>
+              </w:rPr>
+              <w:t xml:space="preserve">training </w:t>
+            </w:r>
+            <w:r>
+              <w:rPr>
+                <w:rFonts w:ascii="Arial" w:hAnsi="Arial" w:cs="Arial"/>
+              </w:rPr>
+              <w:t xml:space="preserve">and research </w:t>
+            </w:r>
+            <w:r>
+              <w:rPr>
+                <w:rFonts w:ascii="Arial" w:hAnsi="Arial" w:cs="Arial"/>
+              </w:rPr>
+              <w:t xml:space="preserve">environment for the Thai graduate students involved in the project. </w:t>
+            </w:r>
+            <w:r>
+              <w:rPr>
+                <w:rFonts w:ascii="Arial" w:hAnsi="Arial" w:cs="Arial"/>
+              </w:rPr>
+              <w:t xml:space="preserve">The skills that the graduate students have acquired through involvement in the project are directly applicable to economic sectors outside astronomy such as information technology, medicine, finance, modern agriculture, security, </w:t>
+            </w:r>
+            <w:r>
+              <w:rPr>
+                <w:rFonts w:ascii="Arial" w:hAnsi="Arial" w:cs="Arial"/>
+              </w:rPr>
+              <w:lastRenderedPageBreak/>
+              <w:t>etc</w:t>
+            </w:r>
+          </w:p>
+          <w:p>
+            <w:pPr>
+              <w:jc w:val="both"/>
+              <w:rPr>
+                <w:rFonts w:ascii="Arial" w:hAnsi="Arial" w:cs="Arial"/>
+                <w:b/>
+              </w:rPr>
+            </w:pPr>
+            <w:r>
+              <w:rPr>
+                <w:rFonts w:ascii="Arial" w:hAnsi="Arial" w:cs="Arial"/>
+              </w:rPr>
+              <w:tab/>
             </w:r>
             <w:r>
               <w:rPr>
@@ -982,14 +1057,43 @@
               <w:rPr>
                 <w:rFonts w:ascii="Arial" w:hAnsi="Arial" w:cs="Arial"/>
               </w:rPr>
-              <w:t xml:space="preserve"> based at NARIT and other Thai research institutes, (b) </w:t>
-            </w:r>
-            <w:r>
-              <w:rPr>
-                <w:rFonts w:ascii="Arial" w:hAnsi="Arial" w:cs="Arial"/>
-              </w:rPr>
-              <w:lastRenderedPageBreak/>
-              <w:t>continue our successful graduate training programme in which students gain advanced data-handling techniques through cutting-edge research projects. The knowledge gained from this research will be disseminated during practical workshops held in year 2 of funding. A key c</w:t>
+              <w:t xml:space="preserve"> based at NARIT and other Thai research institutes, (b) continue our successful graduate training programme in which students gain advanced data-handling techniques through cutting-edge research projects</w:t>
+            </w:r>
+            <w:r>
+              <w:rPr>
+                <w:rFonts w:ascii="Arial" w:hAnsi="Arial" w:cs="Arial"/>
+              </w:rPr>
+              <w:t>. The knowledge gained from these</w:t>
+            </w:r>
+            <w:r>
+              <w:rPr>
+                <w:rFonts w:ascii="Arial" w:hAnsi="Arial" w:cs="Arial"/>
+              </w:rPr>
+              <w:t xml:space="preserve"> </w:t>
+            </w:r>
+            <w:r>
+              <w:rPr>
+                <w:rFonts w:ascii="Arial" w:hAnsi="Arial" w:cs="Arial"/>
+              </w:rPr>
+              <w:t xml:space="preserve">graduate </w:t>
+            </w:r>
+            <w:r>
+              <w:rPr>
+                <w:rFonts w:ascii="Arial" w:hAnsi="Arial" w:cs="Arial"/>
+              </w:rPr>
+              <w:t xml:space="preserve">research </w:t>
+            </w:r>
+            <w:r>
+              <w:rPr>
+                <w:rFonts w:ascii="Arial" w:hAnsi="Arial" w:cs="Arial"/>
+              </w:rPr>
+              <w:t xml:space="preserve">projects </w:t>
+            </w:r>
+            <w:r>
+              <w:rPr>
+                <w:rFonts w:ascii="Arial" w:hAnsi="Arial" w:cs="Arial"/>
+              </w:rPr>
+              <w:t>will be disseminated during practical workshops held in year 2 of funding. A key c</w:t>
             </w:r>
             <w:r>
               <w:rPr>
@@ -1007,7 +1111,7 @@
               <w:rPr>
                 <w:rFonts w:ascii="Arial" w:hAnsi="Arial" w:cs="Arial"/>
               </w:rPr>
-              <w:t xml:space="preserve"> hosting both simulated and real data which will be used as a training aid for staff and students.</w:t>
+              <w:t xml:space="preserve"> which will be used as a training aid for staff and students.</w:t>
             </w:r>
             <w:r>
               <w:rPr>
@@ -1022,9 +1126,69 @@
                 <w:b/>
               </w:rPr>
               <w:t xml:space="preserve"> Explore the possibility of cloud-based systems such as AWS?</w:t>
+            </w:r>
+          </w:p>
+          <w:p>
+            <w:pPr>
+              <w:jc w:val="both"/>
+              <w:rPr>
+                <w:rFonts w:ascii="Arial" w:hAnsi="Arial" w:cs="Arial"/>
+                <w:b/>
+              </w:rPr>
+            </w:pPr>
+            <w:r>
+              <w:rPr>
+                <w:rFonts w:ascii="Arial" w:hAnsi="Arial" w:cs="Arial"/>
+              </w:rPr>
+              <w:tab/>
+            </w:r>
+            <w:r>
+              <w:rPr>
+                <w:rFonts w:ascii="Arial" w:hAnsi="Arial" w:cs="Arial"/>
+                <w:b/>
+              </w:rPr>
+              <w:t xml:space="preserve">The </w:t>
+            </w:r>
+            <w:r>
+              <w:rPr>
+                <w:rFonts w:ascii="Arial" w:hAnsi="Arial" w:cs="Arial"/>
+                <w:b/>
+              </w:rPr>
+              <w:t>practical workshop component</w:t>
+            </w:r>
+          </w:p>
+          <w:p>
+            <w:pPr>
+              <w:jc w:val="both"/>
+              <w:rPr>
+                <w:rFonts w:ascii="Arial" w:hAnsi="Arial" w:cs="Arial"/>
+                <w:b/>
+              </w:rPr>
+            </w:pPr>
+            <w:r>
+              <w:rPr>
+                <w:rFonts w:ascii="Arial" w:hAnsi="Arial" w:cs="Arial"/>
+                <w:b/>
+              </w:rPr>
+              <w:tab/>
             </w:r>
             <w:bookmarkStart w:id="0" w:name="_GoBack"/>
             <w:bookmarkEnd w:id="0"/>
+            <w:r>
+              <w:rPr>
+                <w:rFonts w:ascii="Arial" w:hAnsi="Arial" w:cs="Arial"/>
+                <w:b/>
+              </w:rPr>
+              <w:t>The graduate research component</w:t>
+            </w:r>
+          </w:p>
+          <w:p>
+            <w:pPr>
+              <w:jc w:val="both"/>
+              <w:rPr>
+                <w:rFonts w:ascii="Arial" w:hAnsi="Arial" w:cs="Arial"/>
+              </w:rPr>
+            </w:pPr>
           </w:p>
           <w:p>
             <w:pPr>
@@ -1284,21 +1448,7 @@
               <w:rPr>
                 <w:rFonts w:ascii="Arial" w:hAnsi="Arial" w:cs="Arial"/>
               </w:rPr>
-              <w:t xml:space="preserve"> a more stable platform with which the </w:t>
-            </w:r>
-            <w:proofErr w:type="spellStart"/>
-            <w:r>
-              <w:rPr>
-                <w:rFonts w:ascii="Arial" w:hAnsi="Arial" w:cs="Arial"/>
-              </w:rPr>
-              <w:t>to</w:t>
-            </w:r>
-            <w:proofErr w:type="spellEnd"/>
-            <w:r>
-              <w:rPr>
-                <w:rFonts w:ascii="Arial" w:hAnsi="Arial" w:cs="Arial"/>
-              </w:rPr>
-              <w:t xml:space="preserve"> train Thai MSc and PhD students in data handling and processing.</w:t>
+              <w:t xml:space="preserve"> a more stable platform with which the to train Thai MSc and PhD students in data handling and processing.</w:t>
             </w:r>
           </w:p>
           <w:p>
@@ -1348,170 +1498,127 @@
               <w:rPr>
                 <w:rFonts w:ascii="Arial" w:hAnsi="Arial" w:cs="Arial"/>
               </w:rPr>
-              <w:t xml:space="preserve">that undertaken by GOTO that are searching for extremely rare events. A description of this work – lead-authored by one of the Masters students in the group, Miss </w:t>
-            </w:r>
-            <w:proofErr w:type="spellStart"/>
-            <w:r>
-              <w:rPr>
-                <w:rFonts w:ascii="Arial" w:hAnsi="Arial" w:cs="Arial"/>
-              </w:rPr>
-              <w:t>Aireen</w:t>
-            </w:r>
-            <w:proofErr w:type="spellEnd"/>
+              <w:t xml:space="preserve">that undertaken by GOTO that are searching for extremely rare events. A description of this work – lead-authored by one of the Masters students in the group, Miss Aireen Tabacolde – has been accepted for publication in the proceedings of the </w:t>
+            </w:r>
+            <w:r>
+              <w:rPr>
+                <w:rFonts w:ascii="Arial" w:hAnsi="Arial" w:cs="Arial"/>
+              </w:rPr>
+              <w:t>"</w:t>
+            </w:r>
+            <w:r>
+              <w:rPr>
+                <w:rFonts w:ascii="Arial" w:hAnsi="Arial" w:cs="Arial"/>
+              </w:rPr>
+              <w:t>10th International Conference on Machine Learning an</w:t>
+            </w:r>
+            <w:r>
+              <w:rPr>
+                <w:rFonts w:ascii="Arial" w:hAnsi="Arial" w:cs="Arial"/>
+              </w:rPr>
+              <w:t xml:space="preserve">d </w:t>
+            </w:r>
+            <w:r>
+              <w:rPr>
+                <w:rFonts w:ascii="Arial" w:hAnsi="Arial" w:cs="Arial"/>
+              </w:rPr>
+              <w:t>Computing</w:t>
+            </w:r>
+            <w:r>
+              <w:rPr>
+                <w:rFonts w:ascii="Arial" w:hAnsi="Arial" w:cs="Arial"/>
+              </w:rPr>
+              <w:t>”, at which Aireen</w:t>
+            </w:r>
+            <w:r>
+              <w:rPr>
+                <w:rFonts w:ascii="Arial" w:hAnsi="Arial" w:cs="Arial"/>
+              </w:rPr>
+              <w:t xml:space="preserve"> has also been selected to give an oral presentation.</w:t>
+            </w:r>
+            <w:r>
+              <w:rPr>
+                <w:rFonts w:ascii="Arial" w:hAnsi="Arial" w:cs="Arial"/>
+              </w:rPr>
+              <w:t xml:space="preserve"> For (b) </w:t>
+            </w:r>
+            <w:r>
+              <w:rPr>
+                <w:rFonts w:ascii="Arial" w:hAnsi="Arial" w:cs="Arial"/>
+              </w:rPr>
+              <w:t>we have installed and developed two separate DMS – one a traditional relational system based on potsgresql (similar to that used by SDSS), the other a non-relational system based on Hadoop that is more typical to that used in tech industries, but rarely used within astronomy.</w:t>
+            </w:r>
+            <w:r>
+              <w:rPr>
+                <w:rFonts w:ascii="Arial" w:hAnsi="Arial" w:cs="Arial"/>
+              </w:rPr>
+              <w:t xml:space="preserve"> Our team </w:t>
+            </w:r>
+            <w:r>
+              <w:rPr>
+                <w:rFonts w:ascii="Arial" w:hAnsi="Arial" w:cs="Arial"/>
+              </w:rPr>
+              <w:t xml:space="preserve">are currently in the process of testing </w:t>
+            </w:r>
+            <w:r>
+              <w:rPr>
+                <w:rFonts w:ascii="Arial" w:hAnsi="Arial" w:cs="Arial"/>
+              </w:rPr>
+              <w:t>both approaches to see which is</w:t>
+            </w:r>
+            <w:r>
+              <w:rPr>
+                <w:rFonts w:ascii="Arial" w:hAnsi="Arial" w:cs="Arial"/>
+              </w:rPr>
+              <w:t xml:space="preserve"> more suited to the frequently updated, large amount</w:t>
+            </w:r>
+            <w:r>
+              <w:rPr>
+                <w:rFonts w:ascii="Arial" w:hAnsi="Arial" w:cs="Arial"/>
+              </w:rPr>
+              <w:t>s of data</w:t>
+            </w:r>
+            <w:r>
+              <w:rPr>
+                <w:rFonts w:ascii="Arial" w:hAnsi="Arial" w:cs="Arial"/>
+              </w:rPr>
+              <w:t xml:space="preserve"> delivered by </w:t>
+            </w:r>
+            <w:r>
+              <w:rPr>
+                <w:rFonts w:ascii="Arial" w:hAnsi="Arial" w:cs="Arial"/>
+              </w:rPr>
+              <w:lastRenderedPageBreak/>
+              <w:t>GOTO.</w:t>
+            </w:r>
+          </w:p>
+          <w:p>
+            <w:pPr>
+              <w:jc w:val="both"/>
+              <w:rPr>
+                <w:rFonts w:ascii="Arial" w:hAnsi="Arial" w:cs="Arial"/>
+              </w:rPr>
+            </w:pPr>
+          </w:p>
+          <w:p>
+            <w:pPr>
+              <w:jc w:val="both"/>
+              <w:rPr>
+                <w:rFonts w:ascii="Arial" w:hAnsi="Arial" w:cs="Arial"/>
+              </w:rPr>
+            </w:pPr>
+            <w:r>
+              <w:rPr>
+                <w:rFonts w:ascii="Arial" w:hAnsi="Arial" w:cs="Arial"/>
+              </w:rPr>
+              <w:t xml:space="preserve">  </w:t>
+            </w:r>
             <w:r>
               <w:rPr>
                 <w:rFonts w:ascii="Arial" w:hAnsi="Arial" w:cs="Arial"/>
               </w:rPr>
               <w:t xml:space="preserve"> </w:t>
             </w:r>
-            <w:proofErr w:type="spellStart"/>
-            <w:r>
-              <w:rPr>
-                <w:rFonts w:ascii="Arial" w:hAnsi="Arial" w:cs="Arial"/>
-              </w:rPr>
-              <w:t>Tabacolde</w:t>
-            </w:r>
-            <w:proofErr w:type="spellEnd"/>
-            <w:r>
-              <w:rPr>
-                <w:rFonts w:ascii="Arial" w:hAnsi="Arial" w:cs="Arial"/>
-              </w:rPr>
-              <w:t xml:space="preserve"> – has been accepted for publication in the proceedings of the </w:t>
-            </w:r>
-            <w:r>
-              <w:rPr>
-                <w:rFonts w:ascii="Arial" w:hAnsi="Arial" w:cs="Arial"/>
-              </w:rPr>
-              <w:t>"</w:t>
-            </w:r>
-            <w:r>
-              <w:rPr>
-                <w:rFonts w:ascii="Arial" w:hAnsi="Arial" w:cs="Arial"/>
-              </w:rPr>
-              <w:t>10th International Conference on Machine Learning an</w:t>
-            </w:r>
-            <w:r>
-              <w:rPr>
-                <w:rFonts w:ascii="Arial" w:hAnsi="Arial" w:cs="Arial"/>
-              </w:rPr>
-              <w:t xml:space="preserve">d </w:t>
-            </w:r>
-            <w:r>
-              <w:rPr>
-                <w:rFonts w:ascii="Arial" w:hAnsi="Arial" w:cs="Arial"/>
-              </w:rPr>
-              <w:t>Computing</w:t>
-            </w:r>
-            <w:r>
-              <w:rPr>
-                <w:rFonts w:ascii="Arial" w:hAnsi="Arial" w:cs="Arial"/>
-              </w:rPr>
-              <w:t xml:space="preserve">”, at which </w:t>
-            </w:r>
-            <w:proofErr w:type="spellStart"/>
-            <w:r>
-              <w:rPr>
-                <w:rFonts w:ascii="Arial" w:hAnsi="Arial" w:cs="Arial"/>
-              </w:rPr>
-              <w:t>Aireen</w:t>
-            </w:r>
-            <w:proofErr w:type="spellEnd"/>
-            <w:r>
-              <w:rPr>
-                <w:rFonts w:ascii="Arial" w:hAnsi="Arial" w:cs="Arial"/>
-              </w:rPr>
-              <w:t xml:space="preserve"> has also been selected to give an oral presentation.</w:t>
-            </w:r>
-            <w:r>
-              <w:rPr>
-                <w:rFonts w:ascii="Arial" w:hAnsi="Arial" w:cs="Arial"/>
-              </w:rPr>
-              <w:t xml:space="preserve"> For (b) </w:t>
-            </w:r>
-            <w:r>
-              <w:rPr>
-                <w:rFonts w:ascii="Arial" w:hAnsi="Arial" w:cs="Arial"/>
-              </w:rPr>
-              <w:t xml:space="preserve">we have installed and developed two separate DMS – one a traditional relational system based on </w:t>
-            </w:r>
-            <w:proofErr w:type="spellStart"/>
-            <w:r>
-              <w:rPr>
-                <w:rFonts w:ascii="Arial" w:hAnsi="Arial" w:cs="Arial"/>
-              </w:rPr>
-              <w:t>potsgresql</w:t>
-            </w:r>
-            <w:proofErr w:type="spellEnd"/>
-            <w:r>
-              <w:rPr>
-                <w:rFonts w:ascii="Arial" w:hAnsi="Arial" w:cs="Arial"/>
-              </w:rPr>
-              <w:t xml:space="preserve"> (similar to that used by SDSS), the other a non-relational system based on Hadoop that is more typical to that used in tech industries, but rarely used within astronomy.</w:t>
-            </w:r>
-            <w:r>
-              <w:rPr>
-                <w:rFonts w:ascii="Arial" w:hAnsi="Arial" w:cs="Arial"/>
-              </w:rPr>
-              <w:t xml:space="preserve"> Our team </w:t>
-            </w:r>
-            <w:r>
-              <w:rPr>
-                <w:rFonts w:ascii="Arial" w:hAnsi="Arial" w:cs="Arial"/>
-              </w:rPr>
-              <w:t xml:space="preserve">are currently in the process of testing </w:t>
-            </w:r>
-            <w:r>
-              <w:rPr>
-                <w:rFonts w:ascii="Arial" w:hAnsi="Arial" w:cs="Arial"/>
-              </w:rPr>
-              <w:t>both approaches to see which is</w:t>
-            </w:r>
-            <w:r>
-              <w:rPr>
-                <w:rFonts w:ascii="Arial" w:hAnsi="Arial" w:cs="Arial"/>
-              </w:rPr>
-              <w:t xml:space="preserve"> more suited to the frequently updated, large amount</w:t>
-            </w:r>
-            <w:r>
-              <w:rPr>
-                <w:rFonts w:ascii="Arial" w:hAnsi="Arial" w:cs="Arial"/>
-              </w:rPr>
-              <w:t>s of data</w:t>
-            </w:r>
-            <w:r>
-              <w:rPr>
-                <w:rFonts w:ascii="Arial" w:hAnsi="Arial" w:cs="Arial"/>
-              </w:rPr>
-              <w:t xml:space="preserve"> delivered by GOTO.</w:t>
-            </w:r>
-          </w:p>
-          <w:p>
-            <w:pPr>
-              <w:jc w:val="both"/>
-              <w:rPr>
-                <w:rFonts w:ascii="Arial" w:hAnsi="Arial" w:cs="Arial"/>
-              </w:rPr>
-            </w:pPr>
-          </w:p>
-          <w:p>
-            <w:pPr>
-              <w:jc w:val="both"/>
-              <w:rPr>
-                <w:rFonts w:ascii="Arial" w:hAnsi="Arial" w:cs="Arial"/>
-              </w:rPr>
-            </w:pPr>
-            <w:r>
-              <w:rPr>
-                <w:rFonts w:ascii="Arial" w:hAnsi="Arial" w:cs="Arial"/>
-              </w:rPr>
-              <w:t xml:space="preserve">  </w:t>
-            </w:r>
-            <w:r>
-              <w:rPr>
-                <w:rFonts w:ascii="Arial" w:hAnsi="Arial" w:cs="Arial"/>
-              </w:rPr>
-              <w:t xml:space="preserve"> </w:t>
-            </w:r>
           </w:p>
           <w:p>
             <w:pPr>
@@ -1675,6 +1782,21 @@
               <w:rPr>
                 <w:rFonts w:ascii="Arial" w:hAnsi="Arial" w:cs="Arial"/>
                 <w:b/>
+              </w:rPr>
+            </w:pPr>
+          </w:p>
+        </w:tc>
+      </w:tr>
+      <w:tr>
+        <w:tc>
+          <w:tcPr>
+            <w:tcW w:w="9072" w:type="dxa"/>
+          </w:tcPr>
+          <w:p>
+            <w:pPr>
+              <w:jc w:val="both"/>
+              <w:rPr>
+                <w:rFonts w:ascii="Arial" w:hAnsi="Arial" w:cs="Arial"/>
               </w:rPr>
             </w:pPr>
           </w:p>
@@ -3074,21 +3196,7 @@
               <w:rPr>
                 <w:rFonts w:ascii="Arial" w:hAnsi="Arial" w:cs="Arial"/>
               </w:rPr>
-              <w:t xml:space="preserve"> what we’ve already learned re: ML and </w:t>
-            </w:r>
-            <w:proofErr w:type="spellStart"/>
-            <w:r>
-              <w:rPr>
-                <w:rFonts w:ascii="Arial" w:hAnsi="Arial" w:cs="Arial"/>
-              </w:rPr>
-              <w:t>databasing</w:t>
-            </w:r>
-            <w:proofErr w:type="spellEnd"/>
-            <w:r>
-              <w:rPr>
-                <w:rFonts w:ascii="Arial" w:hAnsi="Arial" w:cs="Arial"/>
-              </w:rPr>
-              <w:t xml:space="preserve"> via a series of summer workshops.</w:t>
+              <w:t xml:space="preserve"> what we’ve already learned re: ML and databasing via a series of summer workshops.</w:t>
             </w:r>
           </w:p>
           <w:p>
@@ -3728,23 +3836,7 @@
           <w:rFonts w:ascii="Arial" w:hAnsi="Arial" w:cs="Arial"/>
           <w:i/>
         </w:rPr>
-        <w:t>write ‘</w:t>
-      </w:r>
-      <w:proofErr w:type="gramStart"/>
-      <w:r>
-        <w:rPr>
-          <w:rFonts w:ascii="Arial" w:hAnsi="Arial" w:cs="Arial"/>
-          <w:i/>
-        </w:rPr>
-        <w:t>Non applicable</w:t>
-      </w:r>
-      <w:proofErr w:type="gramEnd"/>
-      <w:r>
-        <w:rPr>
-          <w:rFonts w:ascii="Arial" w:hAnsi="Arial" w:cs="Arial"/>
-          <w:i/>
-        </w:rPr>
-        <w:t>’:</w:t>
+        <w:t>write ‘Non applicable’:</w:t>
       </w:r>
     </w:p>
     <w:p>
@@ -3934,6 +4026,7 @@
           <w:rFonts w:ascii="Arial" w:hAnsi="Arial" w:cs="Arial"/>
           <w:i/>
         </w:rPr>
+        <w:lastRenderedPageBreak/>
         <w:t>Please indicate</w:t>
       </w:r>
       <w:r>
@@ -4170,7 +4263,6 @@
           <w:rFonts w:ascii="Arial" w:hAnsi="Arial" w:cs="Arial"/>
           <w:i/>
         </w:rPr>
-        <w:lastRenderedPageBreak/>
         <w:t xml:space="preserve"> </w:t>
       </w:r>
       <w:r>
@@ -4526,23 +4618,7 @@
           <w:rFonts w:ascii="Arial" w:hAnsi="Arial" w:cs="Arial"/>
           <w:i/>
         </w:rPr>
-        <w:t>If the project does not involve animal use, write ‘</w:t>
-      </w:r>
-      <w:proofErr w:type="gramStart"/>
-      <w:r>
-        <w:rPr>
-          <w:rFonts w:ascii="Arial" w:hAnsi="Arial" w:cs="Arial"/>
-          <w:i/>
-        </w:rPr>
-        <w:t>Non applicable</w:t>
-      </w:r>
-      <w:proofErr w:type="gramEnd"/>
-      <w:r>
-        <w:rPr>
-          <w:rFonts w:ascii="Arial" w:hAnsi="Arial" w:cs="Arial"/>
-          <w:i/>
-        </w:rPr>
-        <w:t>’</w:t>
+        <w:t>If the project does not involve animal use, write ‘Non applicable’</w:t>
       </w:r>
     </w:p>
     <w:p>
@@ -4727,6 +4803,7 @@
           <w:rFonts w:ascii="Arial" w:hAnsi="Arial" w:cs="Arial"/>
           <w:i/>
         </w:rPr>
+        <w:lastRenderedPageBreak/>
         <w:t>Before initiation of the proposed research work, appropriate approvals from Institutional and/or central animal ethics committees will be obtained for experimental protocols to be adopted in their projects</w:t>
       </w:r>
       <w:r>
@@ -4857,15 +4934,7 @@
           <w:rFonts w:ascii="Arial" w:hAnsi="Arial" w:cs="Arial"/>
           <w:i/>
         </w:rPr>
-        <w:t xml:space="preserve">) and through which funder the resources are being sought. Applicants should include </w:t>
-      </w:r>
-      <w:r>
-        <w:rPr>
-          <w:rFonts w:ascii="Arial" w:hAnsi="Arial" w:cs="Arial"/>
-          <w:i/>
-        </w:rPr>
-        <w:lastRenderedPageBreak/>
-        <w:t>confirmation th</w:t>
+        <w:t>) and through which funder the resources are being sought. Applicants should include confirmation th</w:t>
       </w:r>
       <w:r>
         <w:rPr>
@@ -5530,7 +5599,6 @@
           <w:rFonts w:ascii="Arial" w:hAnsi="Arial" w:cs="Arial"/>
           <w:i/>
         </w:rPr>
-        <w:lastRenderedPageBreak/>
         <w:t>_____________</w:t>
       </w:r>
       <w:r>
@@ -5705,7 +5773,7 @@
 </file>
 
 <file path=word/endnotes.xml><?xml version="1.0" encoding="utf-8"?>
-<w:endnotes xmlns:wpc="http://schemas.microsoft.com/office/word/2010/wordprocessingCanvas" xmlns:mo="http://schemas.microsoft.com/office/mac/office/2008/main" xmlns:mc="http://schemas.openxmlformats.org/markup-compatibility/2006" xmlns:mv="urn:schemas-microsoft-com:mac:vml" xmlns:o="urn:schemas-microsoft-com:office:office" xmlns:r="http://schemas.openxmlformats.org/officeDocument/2006/relationships" xmlns:m="http://schemas.openxmlformats.org/officeDocument/2006/math" xmlns:v="urn:schemas-microsoft-com:vml" xmlns:wp14="http://schemas.microsoft.com/office/word/2010/wordprocessingDrawing" xmlns:wp="http://schemas.openxmlformats.org/drawingml/2006/wordprocessingDrawing" xmlns:w10="urn:schemas-microsoft-com:office:word" xmlns:w="http://schemas.openxmlformats.org/wordprocessingml/2006/main" xmlns:w14="http://schemas.microsoft.com/office/word/2010/wordml" xmlns:w15="http://schemas.microsoft.com/office/word/2012/wordml" xmlns:wpg="http://schemas.microsoft.com/office/word/2010/wordprocessingGroup" xmlns:wpi="http://schemas.microsoft.com/office/word/2010/wordprocessingInk" xmlns:wne="http://schemas.microsoft.com/office/word/2006/wordml" xmlns:wps="http://schemas.microsoft.com/office/word/2010/wordprocessingShape" mc:Ignorable="w14 w15 wp14">
+<w:endnotes xmlns:wpc="http://schemas.microsoft.com/office/word/2010/wordprocessingCanvas" xmlns:mo="http://schemas.microsoft.com/office/mac/office/2008/main" xmlns:mc="http://schemas.openxmlformats.org/markup-compatibility/2006" xmlns:mv="urn:schemas-microsoft-com:mac:vml" xmlns:o="urn:schemas-microsoft-com:office:office" xmlns:r="http://schemas.openxmlformats.org/officeDocument/2006/relationships" xmlns:m="http://schemas.openxmlformats.org/officeDocument/2006/math" xmlns:v="urn:schemas-microsoft-com:vml" xmlns:wp14="http://schemas.microsoft.com/office/word/2010/wordprocessingDrawing" xmlns:wp="http://schemas.openxmlformats.org/drawingml/2006/wordprocessingDrawing" xmlns:w10="urn:schemas-microsoft-com:office:word" xmlns:w="http://schemas.openxmlformats.org/wordprocessingml/2006/main" xmlns:w14="http://schemas.microsoft.com/office/word/2010/wordml" xmlns:wpg="http://schemas.microsoft.com/office/word/2010/wordprocessingGroup" xmlns:wpi="http://schemas.microsoft.com/office/word/2010/wordprocessingInk" xmlns:wne="http://schemas.microsoft.com/office/word/2006/wordml" xmlns:wps="http://schemas.microsoft.com/office/word/2010/wordprocessingShape" mc:Ignorable="w14 wp14">
   <w:endnote w:type="separator" w:id="-1">
     <w:p>
       <w:pPr>
@@ -5730,7 +5798,7 @@
 </file>
 
 <file path=word/footer1.xml><?xml version="1.0" encoding="utf-8"?>
-<w:ftr xmlns:wpc="http://schemas.microsoft.com/office/word/2010/wordprocessingCanvas" xmlns:mo="http://schemas.microsoft.com/office/mac/office/2008/main" xmlns:mc="http://schemas.openxmlformats.org/markup-compatibility/2006" xmlns:mv="urn:schemas-microsoft-com:mac:vml" xmlns:o="urn:schemas-microsoft-com:office:office" xmlns:r="http://schemas.openxmlformats.org/officeDocument/2006/relationships" xmlns:m="http://schemas.openxmlformats.org/officeDocument/2006/math" xmlns:v="urn:schemas-microsoft-com:vml" xmlns:wp14="http://schemas.microsoft.com/office/word/2010/wordprocessingDrawing" xmlns:wp="http://schemas.openxmlformats.org/drawingml/2006/wordprocessingDrawing" xmlns:w10="urn:schemas-microsoft-com:office:word" xmlns:w="http://schemas.openxmlformats.org/wordprocessingml/2006/main" xmlns:w14="http://schemas.microsoft.com/office/word/2010/wordml" xmlns:w15="http://schemas.microsoft.com/office/word/2012/wordml" xmlns:wpg="http://schemas.microsoft.com/office/word/2010/wordprocessingGroup" xmlns:wpi="http://schemas.microsoft.com/office/word/2010/wordprocessingInk" xmlns:wne="http://schemas.microsoft.com/office/word/2006/wordml" xmlns:wps="http://schemas.microsoft.com/office/word/2010/wordprocessingShape" mc:Ignorable="w14 w15 wp14">
+<w:ftr xmlns:wpc="http://schemas.microsoft.com/office/word/2010/wordprocessingCanvas" xmlns:mo="http://schemas.microsoft.com/office/mac/office/2008/main" xmlns:mc="http://schemas.openxmlformats.org/markup-compatibility/2006" xmlns:mv="urn:schemas-microsoft-com:mac:vml" xmlns:o="urn:schemas-microsoft-com:office:office" xmlns:r="http://schemas.openxmlformats.org/officeDocument/2006/relationships" xmlns:m="http://schemas.openxmlformats.org/officeDocument/2006/math" xmlns:v="urn:schemas-microsoft-com:vml" xmlns:wp14="http://schemas.microsoft.com/office/word/2010/wordprocessingDrawing" xmlns:wp="http://schemas.openxmlformats.org/drawingml/2006/wordprocessingDrawing" xmlns:w10="urn:schemas-microsoft-com:office:word" xmlns:w="http://schemas.openxmlformats.org/wordprocessingml/2006/main" xmlns:w14="http://schemas.microsoft.com/office/word/2010/wordml" xmlns:wpg="http://schemas.microsoft.com/office/word/2010/wordprocessingGroup" xmlns:wpi="http://schemas.microsoft.com/office/word/2010/wordprocessingInk" xmlns:wne="http://schemas.microsoft.com/office/word/2006/wordml" xmlns:wps="http://schemas.microsoft.com/office/word/2010/wordprocessingShape" mc:Ignorable="w14 wp14">
   <w:p>
     <w:pPr>
       <w:pStyle w:val="Footer"/>
@@ -5740,7 +5808,7 @@
 </file>
 
 <file path=word/footer2.xml><?xml version="1.0" encoding="utf-8"?>
-<w:ftr xmlns:wpc="http://schemas.microsoft.com/office/word/2010/wordprocessingCanvas" xmlns:mo="http://schemas.microsoft.com/office/mac/office/2008/main" xmlns:mc="http://schemas.openxmlformats.org/markup-compatibility/2006" xmlns:mv="urn:schemas-microsoft-com:mac:vml" xmlns:o="urn:schemas-microsoft-com:office:office" xmlns:r="http://schemas.openxmlformats.org/officeDocument/2006/relationships" xmlns:m="http://schemas.openxmlformats.org/officeDocument/2006/math" xmlns:v="urn:schemas-microsoft-com:vml" xmlns:wp14="http://schemas.microsoft.com/office/word/2010/wordprocessingDrawing" xmlns:wp="http://schemas.openxmlformats.org/drawingml/2006/wordprocessingDrawing" xmlns:w10="urn:schemas-microsoft-com:office:word" xmlns:w="http://schemas.openxmlformats.org/wordprocessingml/2006/main" xmlns:w14="http://schemas.microsoft.com/office/word/2010/wordml" xmlns:w15="http://schemas.microsoft.com/office/word/2012/wordml" xmlns:wpg="http://schemas.microsoft.com/office/word/2010/wordprocessingGroup" xmlns:wpi="http://schemas.microsoft.com/office/word/2010/wordprocessingInk" xmlns:wne="http://schemas.microsoft.com/office/word/2006/wordml" xmlns:wps="http://schemas.microsoft.com/office/word/2010/wordprocessingShape" mc:Ignorable="w14 w15 wp14">
+<w:ftr xmlns:wpc="http://schemas.microsoft.com/office/word/2010/wordprocessingCanvas" xmlns:mo="http://schemas.microsoft.com/office/mac/office/2008/main" xmlns:mc="http://schemas.openxmlformats.org/markup-compatibility/2006" xmlns:mv="urn:schemas-microsoft-com:mac:vml" xmlns:o="urn:schemas-microsoft-com:office:office" xmlns:r="http://schemas.openxmlformats.org/officeDocument/2006/relationships" xmlns:m="http://schemas.openxmlformats.org/officeDocument/2006/math" xmlns:v="urn:schemas-microsoft-com:vml" xmlns:wp14="http://schemas.microsoft.com/office/word/2010/wordprocessingDrawing" xmlns:wp="http://schemas.openxmlformats.org/drawingml/2006/wordprocessingDrawing" xmlns:w10="urn:schemas-microsoft-com:office:word" xmlns:w="http://schemas.openxmlformats.org/wordprocessingml/2006/main" xmlns:w14="http://schemas.microsoft.com/office/word/2010/wordml" xmlns:wpg="http://schemas.microsoft.com/office/word/2010/wordprocessingGroup" xmlns:wpi="http://schemas.microsoft.com/office/word/2010/wordprocessingInk" xmlns:wne="http://schemas.microsoft.com/office/word/2006/wordml" xmlns:wps="http://schemas.microsoft.com/office/word/2010/wordprocessingShape" mc:Ignorable="w14 wp14">
   <w:p>
     <w:pPr>
       <w:pStyle w:val="Footer"/>
@@ -5759,7 +5827,7 @@
       <w:rPr>
         <w:noProof/>
       </w:rPr>
-      <w:t>1</w:t>
+      <w:t>2</w:t>
     </w:r>
     <w:r>
       <w:rPr>
@@ -5803,7 +5871,7 @@
 </file>
 
 <file path=word/footer3.xml><?xml version="1.0" encoding="utf-8"?>
-<w:ftr xmlns:wpc="http://schemas.microsoft.com/office/word/2010/wordprocessingCanvas" xmlns:mo="http://schemas.microsoft.com/office/mac/office/2008/main" xmlns:mc="http://schemas.openxmlformats.org/markup-compatibility/2006" xmlns:mv="urn:schemas-microsoft-com:mac:vml" xmlns:o="urn:schemas-microsoft-com:office:office" xmlns:r="http://schemas.openxmlformats.org/officeDocument/2006/relationships" xmlns:m="http://schemas.openxmlformats.org/officeDocument/2006/math" xmlns:v="urn:schemas-microsoft-com:vml" xmlns:wp14="http://schemas.microsoft.com/office/word/2010/wordprocessingDrawing" xmlns:wp="http://schemas.openxmlformats.org/drawingml/2006/wordprocessingDrawing" xmlns:w10="urn:schemas-microsoft-com:office:word" xmlns:w="http://schemas.openxmlformats.org/wordprocessingml/2006/main" xmlns:w14="http://schemas.microsoft.com/office/word/2010/wordml" xmlns:w15="http://schemas.microsoft.com/office/word/2012/wordml" xmlns:wpg="http://schemas.microsoft.com/office/word/2010/wordprocessingGroup" xmlns:wpi="http://schemas.microsoft.com/office/word/2010/wordprocessingInk" xmlns:wne="http://schemas.microsoft.com/office/word/2006/wordml" xmlns:wps="http://schemas.microsoft.com/office/word/2010/wordprocessingShape" mc:Ignorable="w14 w15 wp14">
+<w:ftr xmlns:wpc="http://schemas.microsoft.com/office/word/2010/wordprocessingCanvas" xmlns:mo="http://schemas.microsoft.com/office/mac/office/2008/main" xmlns:mc="http://schemas.openxmlformats.org/markup-compatibility/2006" xmlns:mv="urn:schemas-microsoft-com:mac:vml" xmlns:o="urn:schemas-microsoft-com:office:office" xmlns:r="http://schemas.openxmlformats.org/officeDocument/2006/relationships" xmlns:m="http://schemas.openxmlformats.org/officeDocument/2006/math" xmlns:v="urn:schemas-microsoft-com:vml" xmlns:wp14="http://schemas.microsoft.com/office/word/2010/wordprocessingDrawing" xmlns:wp="http://schemas.openxmlformats.org/drawingml/2006/wordprocessingDrawing" xmlns:w10="urn:schemas-microsoft-com:office:word" xmlns:w="http://schemas.openxmlformats.org/wordprocessingml/2006/main" xmlns:w14="http://schemas.microsoft.com/office/word/2010/wordml" xmlns:wpg="http://schemas.microsoft.com/office/word/2010/wordprocessingGroup" xmlns:wpi="http://schemas.microsoft.com/office/word/2010/wordprocessingInk" xmlns:wne="http://schemas.microsoft.com/office/word/2006/wordml" xmlns:wps="http://schemas.microsoft.com/office/word/2010/wordprocessingShape" mc:Ignorable="w14 wp14">
   <w:p>
     <w:pPr>
       <w:pStyle w:val="Footer"/>
@@ -5813,7 +5881,7 @@
 </file>
 
 <file path=word/footnotes.xml><?xml version="1.0" encoding="utf-8"?>
-<w:footnotes xmlns:wpc="http://schemas.microsoft.com/office/word/2010/wordprocessingCanvas" xmlns:mo="http://schemas.microsoft.com/office/mac/office/2008/main" xmlns:mc="http://schemas.openxmlformats.org/markup-compatibility/2006" xmlns:mv="urn:schemas-microsoft-com:mac:vml" xmlns:o="urn:schemas-microsoft-com:office:office" xmlns:r="http://schemas.openxmlformats.org/officeDocument/2006/relationships" xmlns:m="http://schemas.openxmlformats.org/officeDocument/2006/math" xmlns:v="urn:schemas-microsoft-com:vml" xmlns:wp14="http://schemas.microsoft.com/office/word/2010/wordprocessingDrawing" xmlns:wp="http://schemas.openxmlformats.org/drawingml/2006/wordprocessingDrawing" xmlns:w10="urn:schemas-microsoft-com:office:word" xmlns:w="http://schemas.openxmlformats.org/wordprocessingml/2006/main" xmlns:w14="http://schemas.microsoft.com/office/word/2010/wordml" xmlns:w15="http://schemas.microsoft.com/office/word/2012/wordml" xmlns:wpg="http://schemas.microsoft.com/office/word/2010/wordprocessingGroup" xmlns:wpi="http://schemas.microsoft.com/office/word/2010/wordprocessingInk" xmlns:wne="http://schemas.microsoft.com/office/word/2006/wordml" xmlns:wps="http://schemas.microsoft.com/office/word/2010/wordprocessingShape" mc:Ignorable="w14 w15 wp14">
+<w:footnotes xmlns:wpc="http://schemas.microsoft.com/office/word/2010/wordprocessingCanvas" xmlns:mo="http://schemas.microsoft.com/office/mac/office/2008/main" xmlns:mc="http://schemas.openxmlformats.org/markup-compatibility/2006" xmlns:mv="urn:schemas-microsoft-com:mac:vml" xmlns:o="urn:schemas-microsoft-com:office:office" xmlns:r="http://schemas.openxmlformats.org/officeDocument/2006/relationships" xmlns:m="http://schemas.openxmlformats.org/officeDocument/2006/math" xmlns:v="urn:schemas-microsoft-com:vml" xmlns:wp14="http://schemas.microsoft.com/office/word/2010/wordprocessingDrawing" xmlns:wp="http://schemas.openxmlformats.org/drawingml/2006/wordprocessingDrawing" xmlns:w10="urn:schemas-microsoft-com:office:word" xmlns:w="http://schemas.openxmlformats.org/wordprocessingml/2006/main" xmlns:w14="http://schemas.microsoft.com/office/word/2010/wordml" xmlns:wpg="http://schemas.microsoft.com/office/word/2010/wordprocessingGroup" xmlns:wpi="http://schemas.microsoft.com/office/word/2010/wordprocessingInk" xmlns:wne="http://schemas.microsoft.com/office/word/2006/wordml" xmlns:wps="http://schemas.microsoft.com/office/word/2010/wordprocessingShape" mc:Ignorable="w14 wp14">
   <w:footnote w:type="separator" w:id="-1">
     <w:p>
       <w:pPr>
@@ -5838,7 +5906,7 @@
 </file>
 
 <file path=word/header1.xml><?xml version="1.0" encoding="utf-8"?>
-<w:hdr xmlns:wpc="http://schemas.microsoft.com/office/word/2010/wordprocessingCanvas" xmlns:mo="http://schemas.microsoft.com/office/mac/office/2008/main" xmlns:mc="http://schemas.openxmlformats.org/markup-compatibility/2006" xmlns:mv="urn:schemas-microsoft-com:mac:vml" xmlns:o="urn:schemas-microsoft-com:office:office" xmlns:r="http://schemas.openxmlformats.org/officeDocument/2006/relationships" xmlns:m="http://schemas.openxmlformats.org/officeDocument/2006/math" xmlns:v="urn:schemas-microsoft-com:vml" xmlns:wp14="http://schemas.microsoft.com/office/word/2010/wordprocessingDrawing" xmlns:wp="http://schemas.openxmlformats.org/drawingml/2006/wordprocessingDrawing" xmlns:w10="urn:schemas-microsoft-com:office:word" xmlns:w="http://schemas.openxmlformats.org/wordprocessingml/2006/main" xmlns:w14="http://schemas.microsoft.com/office/word/2010/wordml" xmlns:w15="http://schemas.microsoft.com/office/word/2012/wordml" xmlns:wpg="http://schemas.microsoft.com/office/word/2010/wordprocessingGroup" xmlns:wpi="http://schemas.microsoft.com/office/word/2010/wordprocessingInk" xmlns:wne="http://schemas.microsoft.com/office/word/2006/wordml" xmlns:wps="http://schemas.microsoft.com/office/word/2010/wordprocessingShape" mc:Ignorable="w14 w15 wp14">
+<w:hdr xmlns:wpc="http://schemas.microsoft.com/office/word/2010/wordprocessingCanvas" xmlns:mo="http://schemas.microsoft.com/office/mac/office/2008/main" xmlns:mc="http://schemas.openxmlformats.org/markup-compatibility/2006" xmlns:mv="urn:schemas-microsoft-com:mac:vml" xmlns:o="urn:schemas-microsoft-com:office:office" xmlns:r="http://schemas.openxmlformats.org/officeDocument/2006/relationships" xmlns:m="http://schemas.openxmlformats.org/officeDocument/2006/math" xmlns:v="urn:schemas-microsoft-com:vml" xmlns:wp14="http://schemas.microsoft.com/office/word/2010/wordprocessingDrawing" xmlns:wp="http://schemas.openxmlformats.org/drawingml/2006/wordprocessingDrawing" xmlns:w10="urn:schemas-microsoft-com:office:word" xmlns:w="http://schemas.openxmlformats.org/wordprocessingml/2006/main" xmlns:w14="http://schemas.microsoft.com/office/word/2010/wordml" xmlns:wpg="http://schemas.microsoft.com/office/word/2010/wordprocessingGroup" xmlns:wpi="http://schemas.microsoft.com/office/word/2010/wordprocessingInk" xmlns:wne="http://schemas.microsoft.com/office/word/2006/wordml" xmlns:wps="http://schemas.microsoft.com/office/word/2010/wordprocessingShape" mc:Ignorable="w14 wp14">
   <w:p>
     <w:pPr>
       <w:pStyle w:val="Header"/>
@@ -5848,7 +5916,7 @@
 </file>
 
 <file path=word/header2.xml><?xml version="1.0" encoding="utf-8"?>
-<w:hdr xmlns:wpc="http://schemas.microsoft.com/office/word/2010/wordprocessingCanvas" xmlns:mo="http://schemas.microsoft.com/office/mac/office/2008/main" xmlns:mc="http://schemas.openxmlformats.org/markup-compatibility/2006" xmlns:mv="urn:schemas-microsoft-com:mac:vml" xmlns:o="urn:schemas-microsoft-com:office:office" xmlns:r="http://schemas.openxmlformats.org/officeDocument/2006/relationships" xmlns:m="http://schemas.openxmlformats.org/officeDocument/2006/math" xmlns:v="urn:schemas-microsoft-com:vml" xmlns:wp14="http://schemas.microsoft.com/office/word/2010/wordprocessingDrawing" xmlns:wp="http://schemas.openxmlformats.org/drawingml/2006/wordprocessingDrawing" xmlns:w10="urn:schemas-microsoft-com:office:word" xmlns:w="http://schemas.openxmlformats.org/wordprocessingml/2006/main" xmlns:w14="http://schemas.microsoft.com/office/word/2010/wordml" xmlns:w15="http://schemas.microsoft.com/office/word/2012/wordml" xmlns:wpg="http://schemas.microsoft.com/office/word/2010/wordprocessingGroup" xmlns:wpi="http://schemas.microsoft.com/office/word/2010/wordprocessingInk" xmlns:wne="http://schemas.microsoft.com/office/word/2006/wordml" xmlns:wps="http://schemas.microsoft.com/office/word/2010/wordprocessingShape" mc:Ignorable="w14 w15 wp14">
+<w:hdr xmlns:wpc="http://schemas.microsoft.com/office/word/2010/wordprocessingCanvas" xmlns:mo="http://schemas.microsoft.com/office/mac/office/2008/main" xmlns:mc="http://schemas.openxmlformats.org/markup-compatibility/2006" xmlns:mv="urn:schemas-microsoft-com:mac:vml" xmlns:o="urn:schemas-microsoft-com:office:office" xmlns:r="http://schemas.openxmlformats.org/officeDocument/2006/relationships" xmlns:m="http://schemas.openxmlformats.org/officeDocument/2006/math" xmlns:v="urn:schemas-microsoft-com:vml" xmlns:wp14="http://schemas.microsoft.com/office/word/2010/wordprocessingDrawing" xmlns:wp="http://schemas.openxmlformats.org/drawingml/2006/wordprocessingDrawing" xmlns:w10="urn:schemas-microsoft-com:office:word" xmlns:w="http://schemas.openxmlformats.org/wordprocessingml/2006/main" xmlns:w14="http://schemas.microsoft.com/office/word/2010/wordml" xmlns:wpg="http://schemas.microsoft.com/office/word/2010/wordprocessingGroup" xmlns:wpi="http://schemas.microsoft.com/office/word/2010/wordprocessingInk" xmlns:wne="http://schemas.microsoft.com/office/word/2006/wordml" xmlns:wps="http://schemas.microsoft.com/office/word/2010/wordprocessingShape" mc:Ignorable="w14 wp14">
   <w:p>
     <w:pPr>
       <w:pStyle w:val="Header"/>
@@ -5875,7 +5943,7 @@
 </file>
 
 <file path=word/header3.xml><?xml version="1.0" encoding="utf-8"?>
-<w:hdr xmlns:wpc="http://schemas.microsoft.com/office/word/2010/wordprocessingCanvas" xmlns:mo="http://schemas.microsoft.com/office/mac/office/2008/main" xmlns:mc="http://schemas.openxmlformats.org/markup-compatibility/2006" xmlns:mv="urn:schemas-microsoft-com:mac:vml" xmlns:o="urn:schemas-microsoft-com:office:office" xmlns:r="http://schemas.openxmlformats.org/officeDocument/2006/relationships" xmlns:m="http://schemas.openxmlformats.org/officeDocument/2006/math" xmlns:v="urn:schemas-microsoft-com:vml" xmlns:wp14="http://schemas.microsoft.com/office/word/2010/wordprocessingDrawing" xmlns:wp="http://schemas.openxmlformats.org/drawingml/2006/wordprocessingDrawing" xmlns:w10="urn:schemas-microsoft-com:office:word" xmlns:w="http://schemas.openxmlformats.org/wordprocessingml/2006/main" xmlns:w14="http://schemas.microsoft.com/office/word/2010/wordml" xmlns:w15="http://schemas.microsoft.com/office/word/2012/wordml" xmlns:wpg="http://schemas.microsoft.com/office/word/2010/wordprocessingGroup" xmlns:wpi="http://schemas.microsoft.com/office/word/2010/wordprocessingInk" xmlns:wne="http://schemas.microsoft.com/office/word/2006/wordml" xmlns:wps="http://schemas.microsoft.com/office/word/2010/wordprocessingShape" mc:Ignorable="w14 w15 wp14">
+<w:hdr xmlns:wpc="http://schemas.microsoft.com/office/word/2010/wordprocessingCanvas" xmlns:mo="http://schemas.microsoft.com/office/mac/office/2008/main" xmlns:mc="http://schemas.openxmlformats.org/markup-compatibility/2006" xmlns:mv="urn:schemas-microsoft-com:mac:vml" xmlns:o="urn:schemas-microsoft-com:office:office" xmlns:r="http://schemas.openxmlformats.org/officeDocument/2006/relationships" xmlns:m="http://schemas.openxmlformats.org/officeDocument/2006/math" xmlns:v="urn:schemas-microsoft-com:vml" xmlns:wp14="http://schemas.microsoft.com/office/word/2010/wordprocessingDrawing" xmlns:wp="http://schemas.openxmlformats.org/drawingml/2006/wordprocessingDrawing" xmlns:w10="urn:schemas-microsoft-com:office:word" xmlns:w="http://schemas.openxmlformats.org/wordprocessingml/2006/main" xmlns:w14="http://schemas.microsoft.com/office/word/2010/wordml" xmlns:wpg="http://schemas.microsoft.com/office/word/2010/wordprocessingGroup" xmlns:wpi="http://schemas.microsoft.com/office/word/2010/wordprocessingInk" xmlns:wne="http://schemas.microsoft.com/office/word/2006/wordml" xmlns:wps="http://schemas.microsoft.com/office/word/2010/wordprocessingShape" mc:Ignorable="w14 wp14">
   <w:p>
     <w:pPr>
       <w:pStyle w:val="Header"/>
@@ -5885,7 +5953,7 @@
 </file>
 
 <file path=word/numbering.xml><?xml version="1.0" encoding="utf-8"?>
-<w:numbering xmlns:wpc="http://schemas.microsoft.com/office/word/2010/wordprocessingCanvas" xmlns:mo="http://schemas.microsoft.com/office/mac/office/2008/main" xmlns:mc="http://schemas.openxmlformats.org/markup-compatibility/2006" xmlns:mv="urn:schemas-microsoft-com:mac:vml" xmlns:o="urn:schemas-microsoft-com:office:office" xmlns:r="http://schemas.openxmlformats.org/officeDocument/2006/relationships" xmlns:m="http://schemas.openxmlformats.org/officeDocument/2006/math" xmlns:v="urn:schemas-microsoft-com:vml" xmlns:wp14="http://schemas.microsoft.com/office/word/2010/wordprocessingDrawing" xmlns:wp="http://schemas.openxmlformats.org/drawingml/2006/wordprocessingDrawing" xmlns:w10="urn:schemas-microsoft-com:office:word" xmlns:w="http://schemas.openxmlformats.org/wordprocessingml/2006/main" xmlns:w14="http://schemas.microsoft.com/office/word/2010/wordml" xmlns:w15="http://schemas.microsoft.com/office/word/2012/wordml" xmlns:wpg="http://schemas.microsoft.com/office/word/2010/wordprocessingGroup" xmlns:wpi="http://schemas.microsoft.com/office/word/2010/wordprocessingInk" xmlns:wne="http://schemas.microsoft.com/office/word/2006/wordml" xmlns:wps="http://schemas.microsoft.com/office/word/2010/wordprocessingShape" mc:Ignorable="w14 w15 wp14">
+<w:numbering xmlns:wpc="http://schemas.microsoft.com/office/word/2010/wordprocessingCanvas" xmlns:mo="http://schemas.microsoft.com/office/mac/office/2008/main" xmlns:mc="http://schemas.openxmlformats.org/markup-compatibility/2006" xmlns:mv="urn:schemas-microsoft-com:mac:vml" xmlns:o="urn:schemas-microsoft-com:office:office" xmlns:r="http://schemas.openxmlformats.org/officeDocument/2006/relationships" xmlns:m="http://schemas.openxmlformats.org/officeDocument/2006/math" xmlns:v="urn:schemas-microsoft-com:vml" xmlns:wp14="http://schemas.microsoft.com/office/word/2010/wordprocessingDrawing" xmlns:wp="http://schemas.openxmlformats.org/drawingml/2006/wordprocessingDrawing" xmlns:w10="urn:schemas-microsoft-com:office:word" xmlns:w="http://schemas.openxmlformats.org/wordprocessingml/2006/main" xmlns:w14="http://schemas.microsoft.com/office/word/2010/wordml" xmlns:wpg="http://schemas.microsoft.com/office/word/2010/wordprocessingGroup" xmlns:wpi="http://schemas.microsoft.com/office/word/2010/wordprocessingInk" xmlns:wne="http://schemas.microsoft.com/office/word/2006/wordml" xmlns:wps="http://schemas.microsoft.com/office/word/2010/wordprocessingShape" mc:Ignorable="w14 wp14">
   <w:abstractNum w:abstractNumId="0">
     <w:nsid w:val="03091BF9"/>
     <w:multiLevelType w:val="hybridMultilevel"/>
@@ -7461,7 +7529,7 @@
 </file>
 
 <file path=word/styles.xml><?xml version="1.0" encoding="utf-8"?>
-<w:styles xmlns:mc="http://schemas.openxmlformats.org/markup-compatibility/2006" xmlns:r="http://schemas.openxmlformats.org/officeDocument/2006/relationships" xmlns:w="http://schemas.openxmlformats.org/wordprocessingml/2006/main" xmlns:w14="http://schemas.microsoft.com/office/word/2010/wordml" xmlns:w15="http://schemas.microsoft.com/office/word/2012/wordml" mc:Ignorable="w14 w15">
+<w:styles xmlns:mc="http://schemas.openxmlformats.org/markup-compatibility/2006" xmlns:r="http://schemas.openxmlformats.org/officeDocument/2006/relationships" xmlns:w="http://schemas.openxmlformats.org/wordprocessingml/2006/main" xmlns:w14="http://schemas.microsoft.com/office/word/2010/wordml" mc:Ignorable="w14">
   <w:docDefaults>
     <w:rPrDefault>
       <w:rPr>
@@ -7477,386 +7545,647 @@
       </w:pPr>
     </w:pPrDefault>
   </w:docDefaults>
-  <w:latentStyles w:defLockedState="0" w:defUIPriority="99" w:defSemiHidden="0" w:defUnhideWhenUsed="0" w:defQFormat="0" w:count="382">
-    <w:lsdException w:name="Normal" w:uiPriority="0" w:qFormat="1"/>
-    <w:lsdException w:name="heading 1" w:uiPriority="9" w:qFormat="1"/>
-    <w:lsdException w:name="heading 2" w:semiHidden="1" w:uiPriority="9" w:unhideWhenUsed="1" w:qFormat="1"/>
-    <w:lsdException w:name="heading 3" w:semiHidden="1" w:uiPriority="9" w:unhideWhenUsed="1" w:qFormat="1"/>
-    <w:lsdException w:name="heading 4" w:semiHidden="1" w:uiPriority="9" w:unhideWhenUsed="1" w:qFormat="1"/>
-    <w:lsdException w:name="heading 5" w:semiHidden="1" w:uiPriority="9" w:unhideWhenUsed="1" w:qFormat="1"/>
-    <w:lsdException w:name="heading 6" w:semiHidden="1" w:uiPriority="9" w:unhideWhenUsed="1" w:qFormat="1"/>
-    <w:lsdException w:name="heading 7" w:semiHidden="1" w:uiPriority="9" w:unhideWhenUsed="1" w:qFormat="1"/>
-    <w:lsdException w:name="heading 8" w:semiHidden="1" w:uiPriority="9" w:unhideWhenUsed="1" w:qFormat="1"/>
-    <w:lsdException w:name="heading 9" w:semiHidden="1" w:uiPriority="9" w:unhideWhenUsed="1" w:qFormat="1"/>
-    <w:lsdException w:name="index 1" w:semiHidden="1" w:unhideWhenUsed="1"/>
-    <w:lsdException w:name="index 2" w:semiHidden="1" w:unhideWhenUsed="1"/>
-    <w:lsdException w:name="index 3" w:semiHidden="1" w:unhideWhenUsed="1"/>
-    <w:lsdException w:name="index 4" w:semiHidden="1" w:unhideWhenUsed="1"/>
-    <w:lsdException w:name="index 5" w:semiHidden="1" w:unhideWhenUsed="1"/>
-    <w:lsdException w:name="index 6" w:semiHidden="1" w:unhideWhenUsed="1"/>
-    <w:lsdException w:name="index 7" w:semiHidden="1" w:unhideWhenUsed="1"/>
-    <w:lsdException w:name="index 8" w:semiHidden="1" w:unhideWhenUsed="1"/>
-    <w:lsdException w:name="index 9" w:semiHidden="1" w:unhideWhenUsed="1"/>
-    <w:lsdException w:name="toc 1" w:semiHidden="1" w:uiPriority="39" w:unhideWhenUsed="1"/>
-    <w:lsdException w:name="toc 2" w:semiHidden="1" w:uiPriority="39" w:unhideWhenUsed="1"/>
-    <w:lsdException w:name="toc 3" w:semiHidden="1" w:uiPriority="39" w:unhideWhenUsed="1"/>
-    <w:lsdException w:name="toc 4" w:semiHidden="1" w:uiPriority="39" w:unhideWhenUsed="1"/>
-    <w:lsdException w:name="toc 5" w:semiHidden="1" w:uiPriority="39" w:unhideWhenUsed="1"/>
-    <w:lsdException w:name="toc 6" w:semiHidden="1" w:uiPriority="39" w:unhideWhenUsed="1"/>
-    <w:lsdException w:name="toc 7" w:semiHidden="1" w:uiPriority="39" w:unhideWhenUsed="1"/>
-    <w:lsdException w:name="toc 8" w:semiHidden="1" w:uiPriority="39" w:unhideWhenUsed="1"/>
-    <w:lsdException w:name="toc 9" w:semiHidden="1" w:uiPriority="39" w:unhideWhenUsed="1"/>
-    <w:lsdException w:name="Normal Indent" w:semiHidden="1" w:unhideWhenUsed="1"/>
-    <w:lsdException w:name="footnote text" w:semiHidden="1" w:unhideWhenUsed="1"/>
-    <w:lsdException w:name="annotation text" w:semiHidden="1" w:unhideWhenUsed="1"/>
-    <w:lsdException w:name="header" w:semiHidden="1" w:unhideWhenUsed="1"/>
-    <w:lsdException w:name="footer" w:semiHidden="1" w:unhideWhenUsed="1"/>
-    <w:lsdException w:name="index heading" w:semiHidden="1" w:unhideWhenUsed="1"/>
-    <w:lsdException w:name="caption" w:semiHidden="1" w:uiPriority="35" w:unhideWhenUsed="1" w:qFormat="1"/>
-    <w:lsdException w:name="table of figures" w:semiHidden="1" w:unhideWhenUsed="1"/>
-    <w:lsdException w:name="envelope address" w:semiHidden="1" w:unhideWhenUsed="1"/>
-    <w:lsdException w:name="envelope return" w:semiHidden="1" w:unhideWhenUsed="1"/>
-    <w:lsdException w:name="footnote reference" w:semiHidden="1" w:unhideWhenUsed="1"/>
-    <w:lsdException w:name="annotation reference" w:semiHidden="1" w:unhideWhenUsed="1"/>
-    <w:lsdException w:name="line number" w:semiHidden="1" w:unhideWhenUsed="1"/>
-    <w:lsdException w:name="page number" w:semiHidden="1" w:unhideWhenUsed="1"/>
-    <w:lsdException w:name="endnote reference" w:semiHidden="1" w:unhideWhenUsed="1"/>
-    <w:lsdException w:name="endnote text" w:semiHidden="1" w:unhideWhenUsed="1"/>
-    <w:lsdException w:name="table of authorities" w:semiHidden="1" w:unhideWhenUsed="1"/>
-    <w:lsdException w:name="macro" w:semiHidden="1" w:unhideWhenUsed="1"/>
-    <w:lsdException w:name="toa heading" w:semiHidden="1" w:unhideWhenUsed="1"/>
-    <w:lsdException w:name="List" w:semiHidden="1" w:unhideWhenUsed="1"/>
-    <w:lsdException w:name="List Bullet" w:semiHidden="1" w:unhideWhenUsed="1"/>
-    <w:lsdException w:name="List Number" w:semiHidden="1" w:unhideWhenUsed="1"/>
-    <w:lsdException w:name="List 2" w:semiHidden="1" w:unhideWhenUsed="1"/>
-    <w:lsdException w:name="List 3" w:semiHidden="1" w:unhideWhenUsed="1"/>
-    <w:lsdException w:name="List 4" w:semiHidden="1" w:unhideWhenUsed="1"/>
-    <w:lsdException w:name="List 5" w:semiHidden="1" w:unhideWhenUsed="1"/>
-    <w:lsdException w:name="List Bullet 2" w:semiHidden="1" w:unhideWhenUsed="1"/>
-    <w:lsdException w:name="List Bullet 3" w:semiHidden="1" w:unhideWhenUsed="1"/>
-    <w:lsdException w:name="List Bullet 4" w:semiHidden="1" w:unhideWhenUsed="1"/>
-    <w:lsdException w:name="List Bullet 5" w:semiHidden="1" w:unhideWhenUsed="1"/>
-    <w:lsdException w:name="List Number 2" w:semiHidden="1" w:unhideWhenUsed="1"/>
-    <w:lsdException w:name="List Number 3" w:semiHidden="1" w:unhideWhenUsed="1"/>
-    <w:lsdException w:name="List Number 4" w:semiHidden="1" w:unhideWhenUsed="1"/>
-    <w:lsdException w:name="List Number 5" w:semiHidden="1" w:unhideWhenUsed="1"/>
-    <w:lsdException w:name="Title" w:uiPriority="10" w:qFormat="1"/>
-    <w:lsdException w:name="Closing" w:semiHidden="1" w:unhideWhenUsed="1"/>
-    <w:lsdException w:name="Signature" w:semiHidden="1" w:unhideWhenUsed="1"/>
-    <w:lsdException w:name="Default Paragraph Font" w:semiHidden="1" w:uiPriority="1" w:unhideWhenUsed="1"/>
-    <w:lsdException w:name="Body Text" w:semiHidden="1" w:unhideWhenUsed="1"/>
-    <w:lsdException w:name="Body Text Indent" w:semiHidden="1" w:unhideWhenUsed="1"/>
-    <w:lsdException w:name="List Continue" w:semiHidden="1" w:unhideWhenUsed="1"/>
-    <w:lsdException w:name="List Continue 2" w:semiHidden="1" w:unhideWhenUsed="1"/>
-    <w:lsdException w:name="List Continue 3" w:semiHidden="1" w:unhideWhenUsed="1"/>
-    <w:lsdException w:name="List Continue 4" w:semiHidden="1" w:unhideWhenUsed="1"/>
-    <w:lsdException w:name="List Continue 5" w:semiHidden="1" w:unhideWhenUsed="1"/>
-    <w:lsdException w:name="Message Header" w:semiHidden="1" w:unhideWhenUsed="1"/>
-    <w:lsdException w:name="Subtitle" w:uiPriority="11" w:qFormat="1"/>
-    <w:lsdException w:name="Salutation" w:semiHidden="1" w:unhideWhenUsed="1"/>
-    <w:lsdException w:name="Date" w:semiHidden="1" w:unhideWhenUsed="1"/>
-    <w:lsdException w:name="Body Text First Indent" w:semiHidden="1" w:unhideWhenUsed="1"/>
-    <w:lsdException w:name="Body Text First Indent 2" w:semiHidden="1" w:unhideWhenUsed="1"/>
-    <w:lsdException w:name="Note Heading" w:semiHidden="1" w:unhideWhenUsed="1"/>
-    <w:lsdException w:name="Body Text 2" w:semiHidden="1" w:unhideWhenUsed="1"/>
-    <w:lsdException w:name="Body Text 3" w:semiHidden="1" w:unhideWhenUsed="1"/>
-    <w:lsdException w:name="Body Text Indent 2" w:semiHidden="1" w:unhideWhenUsed="1"/>
-    <w:lsdException w:name="Body Text Indent 3" w:semiHidden="1" w:unhideWhenUsed="1"/>
-    <w:lsdException w:name="Block Text" w:semiHidden="1" w:unhideWhenUsed="1"/>
-    <w:lsdException w:name="Hyperlink" w:semiHidden="1" w:unhideWhenUsed="1"/>
-    <w:lsdException w:name="FollowedHyperlink" w:semiHidden="1" w:unhideWhenUsed="1"/>
-    <w:lsdException w:name="Strong" w:uiPriority="22" w:qFormat="1"/>
-    <w:lsdException w:name="Emphasis" w:uiPriority="20" w:qFormat="1"/>
-    <w:lsdException w:name="Document Map" w:semiHidden="1" w:unhideWhenUsed="1"/>
-    <w:lsdException w:name="Plain Text" w:semiHidden="1" w:unhideWhenUsed="1"/>
-    <w:lsdException w:name="E-mail Signature" w:semiHidden="1" w:unhideWhenUsed="1"/>
-    <w:lsdException w:name="HTML Top of Form" w:semiHidden="1" w:unhideWhenUsed="1"/>
-    <w:lsdException w:name="HTML Bottom of Form" w:semiHidden="1" w:unhideWhenUsed="1"/>
-    <w:lsdException w:name="Normal (Web)" w:semiHidden="1" w:unhideWhenUsed="1"/>
-    <w:lsdException w:name="HTML Acronym" w:semiHidden="1" w:unhideWhenUsed="1"/>
-    <w:lsdException w:name="HTML Address" w:semiHidden="1" w:unhideWhenUsed="1"/>
-    <w:lsdException w:name="HTML Cite" w:semiHidden="1" w:unhideWhenUsed="1"/>
-    <w:lsdException w:name="HTML Code" w:semiHidden="1" w:unhideWhenUsed="1"/>
-    <w:lsdException w:name="HTML Definition" w:semiHidden="1" w:unhideWhenUsed="1"/>
-    <w:lsdException w:name="HTML Keyboard" w:semiHidden="1" w:unhideWhenUsed="1"/>
-    <w:lsdException w:name="HTML Preformatted" w:semiHidden="1" w:unhideWhenUsed="1"/>
-    <w:lsdException w:name="HTML Sample" w:semiHidden="1" w:unhideWhenUsed="1"/>
-    <w:lsdException w:name="HTML Typewriter" w:semiHidden="1" w:unhideWhenUsed="1"/>
-    <w:lsdException w:name="HTML Variable" w:semiHidden="1" w:unhideWhenUsed="1"/>
-    <w:lsdException w:name="annotation subject" w:semiHidden="1" w:unhideWhenUsed="1"/>
-    <w:lsdException w:name="No List" w:semiHidden="1" w:unhideWhenUsed="1"/>
-    <w:lsdException w:name="Outline List 1" w:semiHidden="1" w:unhideWhenUsed="1"/>
-    <w:lsdException w:name="Outline List 2" w:semiHidden="1" w:unhideWhenUsed="1"/>
-    <w:lsdException w:name="Outline List 3" w:semiHidden="1" w:unhideWhenUsed="1"/>
-    <w:lsdException w:name="Table Simple 1" w:semiHidden="1" w:unhideWhenUsed="1"/>
-    <w:lsdException w:name="Table Simple 2" w:semiHidden="1" w:unhideWhenUsed="1"/>
-    <w:lsdException w:name="Table Simple 3" w:semiHidden="1" w:unhideWhenUsed="1"/>
-    <w:lsdException w:name="Table Classic 1" w:semiHidden="1" w:unhideWhenUsed="1"/>
-    <w:lsdException w:name="Table Classic 2" w:semiHidden="1" w:unhideWhenUsed="1"/>
-    <w:lsdException w:name="Table Classic 3" w:semiHidden="1" w:unhideWhenUsed="1"/>
-    <w:lsdException w:name="Table Classic 4" w:semiHidden="1" w:unhideWhenUsed="1"/>
-    <w:lsdException w:name="Table Colorful 1" w:semiHidden="1" w:unhideWhenUsed="1"/>
-    <w:lsdException w:name="Table Colorful 2" w:semiHidden="1" w:unhideWhenUsed="1"/>
-    <w:lsdException w:name="Table Colorful 3" w:semiHidden="1" w:unhideWhenUsed="1"/>
-    <w:lsdException w:name="Table Columns 1" w:semiHidden="1" w:unhideWhenUsed="1"/>
-    <w:lsdException w:name="Table Columns 2" w:semiHidden="1" w:unhideWhenUsed="1"/>
-    <w:lsdException w:name="Table Columns 3" w:semiHidden="1" w:unhideWhenUsed="1"/>
-    <w:lsdException w:name="Table Columns 4" w:semiHidden="1" w:unhideWhenUsed="1"/>
-    <w:lsdException w:name="Table Columns 5" w:semiHidden="1" w:unhideWhenUsed="1"/>
-    <w:lsdException w:name="Table Grid 1" w:semiHidden="1" w:unhideWhenUsed="1"/>
-    <w:lsdException w:name="Table Grid 2" w:semiHidden="1" w:unhideWhenUsed="1"/>
-    <w:lsdException w:name="Table Grid 3" w:semiHidden="1" w:unhideWhenUsed="1"/>
-    <w:lsdException w:name="Table Grid 4" w:semiHidden="1" w:unhideWhenUsed="1"/>
-    <w:lsdException w:name="Table Grid 5" w:semiHidden="1" w:unhideWhenUsed="1"/>
-    <w:lsdException w:name="Table Grid 6" w:semiHidden="1" w:unhideWhenUsed="1"/>
-    <w:lsdException w:name="Table Grid 7" w:semiHidden="1" w:unhideWhenUsed="1"/>
-    <w:lsdException w:name="Table Grid 8" w:semiHidden="1" w:unhideWhenUsed="1"/>
-    <w:lsdException w:name="Table List 1" w:semiHidden="1" w:unhideWhenUsed="1"/>
-    <w:lsdException w:name="Table List 2" w:semiHidden="1" w:unhideWhenUsed="1"/>
-    <w:lsdException w:name="Table List 3" w:semiHidden="1" w:unhideWhenUsed="1"/>
-    <w:lsdException w:name="Table List 4" w:semiHidden="1" w:unhideWhenUsed="1"/>
-    <w:lsdException w:name="Table List 5" w:semiHidden="1" w:unhideWhenUsed="1"/>
-    <w:lsdException w:name="Table List 6" w:semiHidden="1" w:unhideWhenUsed="1"/>
-    <w:lsdException w:name="Table List 7" w:semiHidden="1" w:unhideWhenUsed="1"/>
-    <w:lsdException w:name="Table List 8" w:semiHidden="1" w:unhideWhenUsed="1"/>
-    <w:lsdException w:name="Table 3D effects 1" w:semiHidden="1" w:unhideWhenUsed="1"/>
-    <w:lsdException w:name="Table 3D effects 2" w:semiHidden="1" w:unhideWhenUsed="1"/>
-    <w:lsdException w:name="Table 3D effects 3" w:semiHidden="1" w:unhideWhenUsed="1"/>
-    <w:lsdException w:name="Table Contemporary" w:semiHidden="1" w:unhideWhenUsed="1"/>
-    <w:lsdException w:name="Table Elegant" w:semiHidden="1" w:unhideWhenUsed="1"/>
-    <w:lsdException w:name="Table Professional" w:semiHidden="1" w:unhideWhenUsed="1"/>
-    <w:lsdException w:name="Table Subtle 1" w:semiHidden="1" w:unhideWhenUsed="1"/>
-    <w:lsdException w:name="Table Subtle 2" w:semiHidden="1" w:unhideWhenUsed="1"/>
-    <w:lsdException w:name="Table Web 1" w:semiHidden="1" w:unhideWhenUsed="1"/>
-    <w:lsdException w:name="Table Web 3" w:semiHidden="1" w:unhideWhenUsed="1"/>
-    <w:lsdException w:name="Balloon Text" w:semiHidden="1" w:unhideWhenUsed="1"/>
-    <w:lsdException w:name="Table Grid" w:uiPriority="59"/>
-    <w:lsdException w:name="Note Level 1" w:semiHidden="1" w:unhideWhenUsed="1"/>
-    <w:lsdException w:name="Note Level 2" w:semiHidden="1" w:unhideWhenUsed="1"/>
-    <w:lsdException w:name="Note Level 3" w:semiHidden="1" w:unhideWhenUsed="1"/>
-    <w:lsdException w:name="Note Level 4" w:semiHidden="1" w:unhideWhenUsed="1"/>
-    <w:lsdException w:name="Note Level 5" w:semiHidden="1" w:unhideWhenUsed="1"/>
-    <w:lsdException w:name="Note Level 6" w:semiHidden="1" w:unhideWhenUsed="1"/>
-    <w:lsdException w:name="Note Level 7" w:semiHidden="1" w:unhideWhenUsed="1"/>
-    <w:lsdException w:name="Note Level 8" w:semiHidden="1" w:unhideWhenUsed="1"/>
-    <w:lsdException w:name="Note Level 9" w:semiHidden="1" w:unhideWhenUsed="1"/>
-    <w:lsdException w:name="Placeholder Text" w:semiHidden="1"/>
-    <w:lsdException w:name="No Spacing" w:uiPriority="1" w:qFormat="1"/>
-    <w:lsdException w:name="Light Shading" w:uiPriority="60"/>
-    <w:lsdException w:name="Light List" w:uiPriority="61"/>
-    <w:lsdException w:name="Light Grid" w:uiPriority="62"/>
-    <w:lsdException w:name="Medium Shading 1" w:uiPriority="63"/>
-    <w:lsdException w:name="Medium Shading 2" w:uiPriority="64"/>
-    <w:lsdException w:name="Medium List 1" w:uiPriority="65"/>
-    <w:lsdException w:name="Medium List 2" w:uiPriority="66"/>
-    <w:lsdException w:name="Medium Grid 1" w:uiPriority="67"/>
-    <w:lsdException w:name="Medium Grid 2" w:uiPriority="68"/>
-    <w:lsdException w:name="Medium Grid 3" w:uiPriority="69"/>
-    <w:lsdException w:name="Dark List" w:uiPriority="70"/>
-    <w:lsdException w:name="Colorful Shading" w:uiPriority="71"/>
-    <w:lsdException w:name="Colorful List" w:uiPriority="72"/>
-    <w:lsdException w:name="Colorful Grid" w:uiPriority="73"/>
-    <w:lsdException w:name="Light Shading Accent 1" w:uiPriority="60"/>
-    <w:lsdException w:name="Light List Accent 1" w:uiPriority="61"/>
-    <w:lsdException w:name="Light Grid Accent 1" w:uiPriority="62"/>
-    <w:lsdException w:name="Medium Shading 1 Accent 1" w:uiPriority="63"/>
-    <w:lsdException w:name="Medium Shading 2 Accent 1" w:uiPriority="64"/>
-    <w:lsdException w:name="Medium List 1 Accent 1" w:uiPriority="65"/>
-    <w:lsdException w:name="Revision" w:semiHidden="1"/>
-    <w:lsdException w:name="List Paragraph" w:uiPriority="34" w:qFormat="1"/>
-    <w:lsdException w:name="Quote" w:uiPriority="29" w:qFormat="1"/>
-    <w:lsdException w:name="Intense Quote" w:uiPriority="30" w:qFormat="1"/>
-    <w:lsdException w:name="Medium List 2 Accent 1" w:uiPriority="66"/>
-    <w:lsdException w:name="Medium Grid 1 Accent 1" w:uiPriority="67"/>
-    <w:lsdException w:name="Medium Grid 2 Accent 1" w:uiPriority="68"/>
-    <w:lsdException w:name="Medium Grid 3 Accent 1" w:uiPriority="69"/>
-    <w:lsdException w:name="Dark List Accent 1" w:uiPriority="70"/>
-    <w:lsdException w:name="Colorful Shading Accent 1" w:uiPriority="71"/>
-    <w:lsdException w:name="Colorful List Accent 1" w:uiPriority="72"/>
-    <w:lsdException w:name="Colorful Grid Accent 1" w:uiPriority="73"/>
-    <w:lsdException w:name="Light Shading Accent 2" w:uiPriority="60"/>
-    <w:lsdException w:name="Light List Accent 2" w:uiPriority="61"/>
-    <w:lsdException w:name="Light Grid Accent 2" w:uiPriority="62"/>
-    <w:lsdException w:name="Medium Shading 1 Accent 2" w:uiPriority="63"/>
-    <w:lsdException w:name="Medium Shading 2 Accent 2" w:uiPriority="64"/>
-    <w:lsdException w:name="Medium List 1 Accent 2" w:uiPriority="65"/>
-    <w:lsdException w:name="Medium List 2 Accent 2" w:uiPriority="66"/>
-    <w:lsdException w:name="Medium Grid 1 Accent 2" w:uiPriority="67"/>
-    <w:lsdException w:name="Medium Grid 2 Accent 2" w:uiPriority="68"/>
-    <w:lsdException w:name="Medium Grid 3 Accent 2" w:uiPriority="69"/>
-    <w:lsdException w:name="Dark List Accent 2" w:uiPriority="70"/>
-    <w:lsdException w:name="Colorful Shading Accent 2" w:uiPriority="71"/>
-    <w:lsdException w:name="Colorful List Accent 2" w:uiPriority="72"/>
-    <w:lsdException w:name="Colorful Grid Accent 2" w:uiPriority="73"/>
-    <w:lsdException w:name="Light Shading Accent 3" w:uiPriority="60"/>
-    <w:lsdException w:name="Light List Accent 3" w:uiPriority="61"/>
-    <w:lsdException w:name="Light Grid Accent 3" w:uiPriority="62"/>
-    <w:lsdException w:name="Medium Shading 1 Accent 3" w:uiPriority="63"/>
-    <w:lsdException w:name="Medium Shading 2 Accent 3" w:uiPriority="64"/>
-    <w:lsdException w:name="Medium List 1 Accent 3" w:uiPriority="65"/>
-    <w:lsdException w:name="Medium List 2 Accent 3" w:uiPriority="66"/>
-    <w:lsdException w:name="Medium Grid 1 Accent 3" w:uiPriority="67"/>
-    <w:lsdException w:name="Medium Grid 2 Accent 3" w:uiPriority="68"/>
-    <w:lsdException w:name="Medium Grid 3 Accent 3" w:uiPriority="69"/>
-    <w:lsdException w:name="Dark List Accent 3" w:uiPriority="70"/>
-    <w:lsdException w:name="Colorful Shading Accent 3" w:uiPriority="71"/>
-    <w:lsdException w:name="Colorful List Accent 3" w:uiPriority="72"/>
-    <w:lsdException w:name="Colorful Grid Accent 3" w:uiPriority="73"/>
-    <w:lsdException w:name="Light Shading Accent 4" w:uiPriority="60"/>
-    <w:lsdException w:name="Light List Accent 4" w:uiPriority="61"/>
-    <w:lsdException w:name="Light Grid Accent 4" w:uiPriority="62"/>
-    <w:lsdException w:name="Medium Shading 1 Accent 4" w:uiPriority="63"/>
-    <w:lsdException w:name="Medium Shading 2 Accent 4" w:uiPriority="64"/>
-    <w:lsdException w:name="Medium List 1 Accent 4" w:uiPriority="65"/>
-    <w:lsdException w:name="Medium List 2 Accent 4" w:uiPriority="66"/>
-    <w:lsdException w:name="Medium Grid 1 Accent 4" w:uiPriority="67"/>
-    <w:lsdException w:name="Medium Grid 2 Accent 4" w:uiPriority="68"/>
-    <w:lsdException w:name="Medium Grid 3 Accent 4" w:uiPriority="69"/>
-    <w:lsdException w:name="Dark List Accent 4" w:uiPriority="70"/>
-    <w:lsdException w:name="Colorful Shading Accent 4" w:uiPriority="71"/>
-    <w:lsdException w:name="Colorful List Accent 4" w:uiPriority="72"/>
-    <w:lsdException w:name="Colorful Grid Accent 4" w:uiPriority="73"/>
-    <w:lsdException w:name="Light Shading Accent 5" w:uiPriority="60"/>
-    <w:lsdException w:name="Light List Accent 5" w:uiPriority="61"/>
-    <w:lsdException w:name="Light Grid Accent 5" w:uiPriority="62"/>
-    <w:lsdException w:name="Medium Shading 1 Accent 5" w:uiPriority="63"/>
-    <w:lsdException w:name="Medium Shading 2 Accent 5" w:uiPriority="64"/>
-    <w:lsdException w:name="Medium List 1 Accent 5" w:uiPriority="65"/>
-    <w:lsdException w:name="Medium List 2 Accent 5" w:uiPriority="66"/>
-    <w:lsdException w:name="Medium Grid 1 Accent 5" w:uiPriority="67"/>
-    <w:lsdException w:name="Medium Grid 2 Accent 5" w:uiPriority="68"/>
-    <w:lsdException w:name="Medium Grid 3 Accent 5" w:uiPriority="69"/>
-    <w:lsdException w:name="Dark List Accent 5" w:uiPriority="70"/>
-    <w:lsdException w:name="Colorful Shading Accent 5" w:uiPriority="71"/>
-    <w:lsdException w:name="Colorful List Accent 5" w:uiPriority="72"/>
-    <w:lsdException w:name="Colorful Grid Accent 5" w:uiPriority="73"/>
-    <w:lsdException w:name="Light Shading Accent 6" w:uiPriority="60"/>
-    <w:lsdException w:name="Light List Accent 6" w:uiPriority="61"/>
-    <w:lsdException w:name="Light Grid Accent 6" w:uiPriority="62"/>
-    <w:lsdException w:name="Medium Shading 1 Accent 6" w:uiPriority="63"/>
-    <w:lsdException w:name="Medium Shading 2 Accent 6" w:uiPriority="64"/>
-    <w:lsdException w:name="Medium List 1 Accent 6" w:uiPriority="65"/>
-    <w:lsdException w:name="Medium List 2 Accent 6" w:uiPriority="66"/>
-    <w:lsdException w:name="Medium Grid 1 Accent 6" w:uiPriority="67"/>
-    <w:lsdException w:name="Medium Grid 2 Accent 6" w:uiPriority="68"/>
-    <w:lsdException w:name="Medium Grid 3 Accent 6" w:uiPriority="69"/>
-    <w:lsdException w:name="Dark List Accent 6" w:uiPriority="70"/>
-    <w:lsdException w:name="Colorful Shading Accent 6" w:uiPriority="71"/>
-    <w:lsdException w:name="Colorful List Accent 6" w:uiPriority="72"/>
-    <w:lsdException w:name="Colorful Grid Accent 6" w:uiPriority="73"/>
-    <w:lsdException w:name="Subtle Emphasis" w:uiPriority="19" w:qFormat="1"/>
-    <w:lsdException w:name="Intense Emphasis" w:uiPriority="21" w:qFormat="1"/>
-    <w:lsdException w:name="Subtle Reference" w:uiPriority="31" w:qFormat="1"/>
-    <w:lsdException w:name="Intense Reference" w:uiPriority="32" w:qFormat="1"/>
-    <w:lsdException w:name="Book Title" w:uiPriority="33" w:qFormat="1"/>
-    <w:lsdException w:name="Bibliography" w:semiHidden="1" w:uiPriority="37" w:unhideWhenUsed="1"/>
-    <w:lsdException w:name="TOC Heading" w:semiHidden="1" w:uiPriority="39" w:unhideWhenUsed="1" w:qFormat="1"/>
-    <w:lsdException w:name="Plain Table 1" w:uiPriority="41"/>
-    <w:lsdException w:name="Plain Table 2" w:uiPriority="42"/>
-    <w:lsdException w:name="Plain Table 3" w:uiPriority="43"/>
-    <w:lsdException w:name="Plain Table 4" w:uiPriority="44"/>
-    <w:lsdException w:name="Plain Table 5" w:uiPriority="45"/>
-    <w:lsdException w:name="Grid Table Light" w:uiPriority="40"/>
-    <w:lsdException w:name="Grid Table 1 Light" w:uiPriority="46"/>
-    <w:lsdException w:name="Grid Table 2" w:uiPriority="47"/>
-    <w:lsdException w:name="Grid Table 3" w:uiPriority="48"/>
-    <w:lsdException w:name="Grid Table 4" w:uiPriority="49"/>
-    <w:lsdException w:name="Grid Table 5 Dark" w:uiPriority="50"/>
-    <w:lsdException w:name="Grid Table 6 Colorful" w:uiPriority="51"/>
-    <w:lsdException w:name="Grid Table 7 Colorful" w:uiPriority="52"/>
-    <w:lsdException w:name="Grid Table 1 Light Accent 1" w:uiPriority="46"/>
-    <w:lsdException w:name="Grid Table 2 Accent 1" w:uiPriority="47"/>
-    <w:lsdException w:name="Grid Table 3 Accent 1" w:uiPriority="48"/>
-    <w:lsdException w:name="Grid Table 4 Accent 1" w:uiPriority="49"/>
-    <w:lsdException w:name="Grid Table 5 Dark Accent 1" w:uiPriority="50"/>
-    <w:lsdException w:name="Grid Table 6 Colorful Accent 1" w:uiPriority="51"/>
-    <w:lsdException w:name="Grid Table 7 Colorful Accent 1" w:uiPriority="52"/>
-    <w:lsdException w:name="Grid Table 1 Light Accent 2" w:uiPriority="46"/>
-    <w:lsdException w:name="Grid Table 2 Accent 2" w:uiPriority="47"/>
-    <w:lsdException w:name="Grid Table 3 Accent 2" w:uiPriority="48"/>
-    <w:lsdException w:name="Grid Table 4 Accent 2" w:uiPriority="49"/>
-    <w:lsdException w:name="Grid Table 5 Dark Accent 2" w:uiPriority="50"/>
-    <w:lsdException w:name="Grid Table 6 Colorful Accent 2" w:uiPriority="51"/>
-    <w:lsdException w:name="Grid Table 7 Colorful Accent 2" w:uiPriority="52"/>
-    <w:lsdException w:name="Grid Table 1 Light Accent 3" w:uiPriority="46"/>
-    <w:lsdException w:name="Grid Table 2 Accent 3" w:uiPriority="47"/>
-    <w:lsdException w:name="Grid Table 3 Accent 3" w:uiPriority="48"/>
-    <w:lsdException w:name="Grid Table 4 Accent 3" w:uiPriority="49"/>
-    <w:lsdException w:name="Grid Table 5 Dark Accent 3" w:uiPriority="50"/>
-    <w:lsdException w:name="Grid Table 6 Colorful Accent 3" w:uiPriority="51"/>
-    <w:lsdException w:name="Grid Table 7 Colorful Accent 3" w:uiPriority="52"/>
-    <w:lsdException w:name="Grid Table 1 Light Accent 4" w:uiPriority="46"/>
-    <w:lsdException w:name="Grid Table 2 Accent 4" w:uiPriority="47"/>
-    <w:lsdException w:name="Grid Table 3 Accent 4" w:uiPriority="48"/>
-    <w:lsdException w:name="Grid Table 4 Accent 4" w:uiPriority="49"/>
-    <w:lsdException w:name="Grid Table 5 Dark Accent 4" w:uiPriority="50"/>
-    <w:lsdException w:name="Grid Table 6 Colorful Accent 4" w:uiPriority="51"/>
-    <w:lsdException w:name="Grid Table 7 Colorful Accent 4" w:uiPriority="52"/>
-    <w:lsdException w:name="Grid Table 1 Light Accent 5" w:uiPriority="46"/>
-    <w:lsdException w:name="Grid Table 2 Accent 5" w:uiPriority="47"/>
-    <w:lsdException w:name="Grid Table 3 Accent 5" w:uiPriority="48"/>
-    <w:lsdException w:name="Grid Table 4 Accent 5" w:uiPriority="49"/>
-    <w:lsdException w:name="Grid Table 5 Dark Accent 5" w:uiPriority="50"/>
-    <w:lsdException w:name="Grid Table 6 Colorful Accent 5" w:uiPriority="51"/>
-    <w:lsdException w:name="Grid Table 7 Colorful Accent 5" w:uiPriority="52"/>
-    <w:lsdException w:name="Grid Table 1 Light Accent 6" w:uiPriority="46"/>
-    <w:lsdException w:name="Grid Table 2 Accent 6" w:uiPriority="47"/>
-    <w:lsdException w:name="Grid Table 3 Accent 6" w:uiPriority="48"/>
-    <w:lsdException w:name="Grid Table 4 Accent 6" w:uiPriority="49"/>
-    <w:lsdException w:name="Grid Table 5 Dark Accent 6" w:uiPriority="50"/>
-    <w:lsdException w:name="Grid Table 6 Colorful Accent 6" w:uiPriority="51"/>
-    <w:lsdException w:name="Grid Table 7 Colorful Accent 6" w:uiPriority="52"/>
-    <w:lsdException w:name="List Table 1 Light" w:uiPriority="46"/>
-    <w:lsdException w:name="List Table 2" w:uiPriority="47"/>
-    <w:lsdException w:name="List Table 3" w:uiPriority="48"/>
-    <w:lsdException w:name="List Table 4" w:uiPriority="49"/>
-    <w:lsdException w:name="List Table 5 Dark" w:uiPriority="50"/>
-    <w:lsdException w:name="List Table 6 Colorful" w:uiPriority="51"/>
-    <w:lsdException w:name="List Table 7 Colorful" w:uiPriority="52"/>
-    <w:lsdException w:name="List Table 1 Light Accent 1" w:uiPriority="46"/>
-    <w:lsdException w:name="List Table 2 Accent 1" w:uiPriority="47"/>
-    <w:lsdException w:name="List Table 3 Accent 1" w:uiPriority="48"/>
-    <w:lsdException w:name="List Table 4 Accent 1" w:uiPriority="49"/>
-    <w:lsdException w:name="List Table 5 Dark Accent 1" w:uiPriority="50"/>
-    <w:lsdException w:name="List Table 6 Colorful Accent 1" w:uiPriority="51"/>
-    <w:lsdException w:name="List Table 7 Colorful Accent 1" w:uiPriority="52"/>
-    <w:lsdException w:name="List Table 1 Light Accent 2" w:uiPriority="46"/>
-    <w:lsdException w:name="List Table 2 Accent 2" w:uiPriority="47"/>
-    <w:lsdException w:name="List Table 3 Accent 2" w:uiPriority="48"/>
-    <w:lsdException w:name="List Table 4 Accent 2" w:uiPriority="49"/>
-    <w:lsdException w:name="List Table 5 Dark Accent 2" w:uiPriority="50"/>
-    <w:lsdException w:name="List Table 6 Colorful Accent 2" w:uiPriority="51"/>
-    <w:lsdException w:name="List Table 7 Colorful Accent 2" w:uiPriority="52"/>
-    <w:lsdException w:name="List Table 1 Light Accent 3" w:uiPriority="46"/>
-    <w:lsdException w:name="List Table 2 Accent 3" w:uiPriority="47"/>
-    <w:lsdException w:name="List Table 3 Accent 3" w:uiPriority="48"/>
-    <w:lsdException w:name="List Table 4 Accent 3" w:uiPriority="49"/>
-    <w:lsdException w:name="List Table 5 Dark Accent 3" w:uiPriority="50"/>
-    <w:lsdException w:name="List Table 6 Colorful Accent 3" w:uiPriority="51"/>
-    <w:lsdException w:name="List Table 7 Colorful Accent 3" w:uiPriority="52"/>
-    <w:lsdException w:name="List Table 1 Light Accent 4" w:uiPriority="46"/>
-    <w:lsdException w:name="List Table 2 Accent 4" w:uiPriority="47"/>
-    <w:lsdException w:name="List Table 3 Accent 4" w:uiPriority="48"/>
-    <w:lsdException w:name="List Table 4 Accent 4" w:uiPriority="49"/>
-    <w:lsdException w:name="List Table 5 Dark Accent 4" w:uiPriority="50"/>
-    <w:lsdException w:name="List Table 6 Colorful Accent 4" w:uiPriority="51"/>
-    <w:lsdException w:name="List Table 7 Colorful Accent 4" w:uiPriority="52"/>
-    <w:lsdException w:name="List Table 1 Light Accent 5" w:uiPriority="46"/>
-    <w:lsdException w:name="List Table 2 Accent 5" w:uiPriority="47"/>
-    <w:lsdException w:name="List Table 3 Accent 5" w:uiPriority="48"/>
-    <w:lsdException w:name="List Table 4 Accent 5" w:uiPriority="49"/>
-    <w:lsdException w:name="List Table 5 Dark Accent 5" w:uiPriority="50"/>
-    <w:lsdException w:name="List Table 6 Colorful Accent 5" w:uiPriority="51"/>
-    <w:lsdException w:name="List Table 7 Colorful Accent 5" w:uiPriority="52"/>
-    <w:lsdException w:name="List Table 1 Light Accent 6" w:uiPriority="46"/>
-    <w:lsdException w:name="List Table 2 Accent 6" w:uiPriority="47"/>
-    <w:lsdException w:name="List Table 3 Accent 6" w:uiPriority="48"/>
-    <w:lsdException w:name="List Table 4 Accent 6" w:uiPriority="49"/>
-    <w:lsdException w:name="List Table 5 Dark Accent 6" w:uiPriority="50"/>
-    <w:lsdException w:name="List Table 6 Colorful Accent 6" w:uiPriority="51"/>
-    <w:lsdException w:name="List Table 7 Colorful Accent 6" w:uiPriority="52"/>
-    <w:lsdException w:name="Mention" w:semiHidden="1" w:unhideWhenUsed="1"/>
-    <w:lsdException w:name="Smart Hyperlink" w:semiHidden="1" w:unhideWhenUsed="1"/>
+  <w:latentStyles w:defLockedState="0" w:defUIPriority="99" w:defSemiHidden="1" w:defUnhideWhenUsed="1" w:defQFormat="0" w:count="276">
+    <w:lsdException w:name="Normal" w:semiHidden="0" w:uiPriority="0" w:unhideWhenUsed="0" w:qFormat="1"/>
+    <w:lsdException w:name="heading 1" w:semiHidden="0" w:uiPriority="9" w:unhideWhenUsed="0" w:qFormat="1"/>
+    <w:lsdException w:name="heading 2" w:uiPriority="9" w:qFormat="1"/>
+    <w:lsdException w:name="heading 3" w:uiPriority="9" w:qFormat="1"/>
+    <w:lsdException w:name="heading 4" w:uiPriority="9" w:qFormat="1"/>
+    <w:lsdException w:name="heading 5" w:uiPriority="9" w:qFormat="1"/>
+    <w:lsdException w:name="heading 6" w:uiPriority="9" w:qFormat="1"/>
+    <w:lsdException w:name="heading 7" w:uiPriority="9" w:qFormat="1"/>
+    <w:lsdException w:name="heading 8" w:uiPriority="9" w:qFormat="1"/>
+    <w:lsdException w:name="heading 9" w:uiPriority="9" w:qFormat="1"/>
+    <w:lsdException w:name="toc 1" w:uiPriority="39"/>
+    <w:lsdException w:name="toc 2" w:uiPriority="39"/>
+    <w:lsdException w:name="toc 3" w:uiPriority="39"/>
+    <w:lsdException w:name="toc 4" w:uiPriority="39"/>
+    <w:lsdException w:name="toc 5" w:uiPriority="39"/>
+    <w:lsdException w:name="toc 6" w:uiPriority="39"/>
+    <w:lsdException w:name="toc 7" w:uiPriority="39"/>
+    <w:lsdException w:name="toc 8" w:uiPriority="39"/>
+    <w:lsdException w:name="toc 9" w:uiPriority="39"/>
+    <w:lsdException w:name="caption" w:uiPriority="35" w:qFormat="1"/>
+    <w:lsdException w:name="Title" w:semiHidden="0" w:uiPriority="10" w:unhideWhenUsed="0" w:qFormat="1"/>
+    <w:lsdException w:name="Default Paragraph Font" w:uiPriority="1"/>
+    <w:lsdException w:name="Subtitle" w:semiHidden="0" w:uiPriority="11" w:unhideWhenUsed="0" w:qFormat="1"/>
+    <w:lsdException w:name="Strong" w:semiHidden="0" w:uiPriority="22" w:unhideWhenUsed="0" w:qFormat="1"/>
+    <w:lsdException w:name="Emphasis" w:semiHidden="0" w:uiPriority="20" w:unhideWhenUsed="0" w:qFormat="1"/>
+    <w:lsdException w:name="Normal Table" w:semiHidden="0" w:unhideWhenUsed="0"/>
+    <w:lsdException w:name="Table Web 2" w:semiHidden="0" w:unhideWhenUsed="0"/>
+    <w:lsdException w:name="Table Grid" w:semiHidden="0" w:uiPriority="59" w:unhideWhenUsed="0"/>
+    <w:lsdException w:name="Table Theme" w:semiHidden="0" w:unhideWhenUsed="0"/>
+    <w:lsdException w:name="Placeholder Text" w:unhideWhenUsed="0"/>
+    <w:lsdException w:name="No Spacing" w:semiHidden="0" w:uiPriority="1" w:unhideWhenUsed="0" w:qFormat="1"/>
+    <w:lsdException w:name="Light Shading" w:semiHidden="0" w:uiPriority="60" w:unhideWhenUsed="0"/>
+    <w:lsdException w:name="Light List" w:semiHidden="0" w:uiPriority="61" w:unhideWhenUsed="0"/>
+    <w:lsdException w:name="Light Grid" w:semiHidden="0" w:uiPriority="62" w:unhideWhenUsed="0"/>
+    <w:lsdException w:name="Medium Shading 1" w:semiHidden="0" w:uiPriority="63" w:unhideWhenUsed="0"/>
+    <w:lsdException w:name="Medium Shading 2" w:semiHidden="0" w:uiPriority="64" w:unhideWhenUsed="0"/>
+    <w:lsdException w:name="Medium List 1" w:semiHidden="0" w:uiPriority="65" w:unhideWhenUsed="0"/>
+    <w:lsdException w:name="Medium List 2" w:semiHidden="0" w:uiPriority="66" w:unhideWhenUsed="0"/>
+    <w:lsdException w:name="Medium Grid 1" w:semiHidden="0" w:uiPriority="67" w:unhideWhenUsed="0"/>
+    <w:lsdException w:name="Medium Grid 2" w:semiHidden="0" w:uiPriority="68" w:unhideWhenUsed="0"/>
+    <w:lsdException w:name="Medium Grid 3" w:semiHidden="0" w:uiPriority="69" w:unhideWhenUsed="0"/>
+    <w:lsdException w:name="Dark List" w:semiHidden="0" w:uiPriority="70" w:unhideWhenUsed="0"/>
+    <w:lsdException w:name="Colorful Shading" w:semiHidden="0" w:uiPriority="71" w:unhideWhenUsed="0"/>
+    <w:lsdException w:name="Colorful List" w:semiHidden="0" w:uiPriority="72" w:unhideWhenUsed="0"/>
+    <w:lsdException w:name="Colorful Grid" w:semiHidden="0" w:uiPriority="73" w:unhideWhenUsed="0"/>
+    <w:lsdException w:name="Light Shading Accent 1" w:semiHidden="0" w:uiPriority="60" w:unhideWhenUsed="0"/>
+    <w:lsdException w:name="Light List Accent 1" w:semiHidden="0" w:uiPriority="61" w:unhideWhenUsed="0"/>
+    <w:lsdException w:name="Light Grid Accent 1" w:semiHidden="0" w:uiPriority="62" w:unhideWhenUsed="0"/>
+    <w:lsdException w:name="Medium Shading 1 Accent 1" w:semiHidden="0" w:uiPriority="63" w:unhideWhenUsed="0"/>
+    <w:lsdException w:name="Medium Shading 2 Accent 1" w:semiHidden="0" w:uiPriority="64" w:unhideWhenUsed="0"/>
+    <w:lsdException w:name="Medium List 1 Accent 1" w:semiHidden="0" w:uiPriority="65" w:unhideWhenUsed="0"/>
+    <w:lsdException w:name="Revision" w:unhideWhenUsed="0"/>
+    <w:lsdException w:name="List Paragraph" w:semiHidden="0" w:uiPriority="34" w:unhideWhenUsed="0" w:qFormat="1"/>
+    <w:lsdException w:name="Quote" w:semiHidden="0" w:uiPriority="29" w:unhideWhenUsed="0" w:qFormat="1"/>
+    <w:lsdException w:name="Intense Quote" w:semiHidden="0" w:uiPriority="30" w:unhideWhenUsed="0" w:qFormat="1"/>
+    <w:lsdException w:name="Medium List 2 Accent 1" w:semiHidden="0" w:uiPriority="66" w:unhideWhenUsed="0"/>
+    <w:lsdException w:name="Medium Grid 1 Accent 1" w:semiHidden="0" w:uiPriority="67" w:unhideWhenUsed="0"/>
+    <w:lsdException w:name="Medium Grid 2 Accent 1" w:semiHidden="0" w:uiPriority="68" w:unhideWhenUsed="0"/>
+    <w:lsdException w:name="Medium Grid 3 Accent 1" w:semiHidden="0" w:uiPriority="69" w:unhideWhenUsed="0"/>
+    <w:lsdException w:name="Dark List Accent 1" w:semiHidden="0" w:uiPriority="70" w:unhideWhenUsed="0"/>
+    <w:lsdException w:name="Colorful Shading Accent 1" w:semiHidden="0" w:uiPriority="71" w:unhideWhenUsed="0"/>
+    <w:lsdException w:name="Colorful List Accent 1" w:semiHidden="0" w:uiPriority="72" w:unhideWhenUsed="0"/>
+    <w:lsdException w:name="Colorful Grid Accent 1" w:semiHidden="0" w:uiPriority="73" w:unhideWhenUsed="0"/>
+    <w:lsdException w:name="Light Shading Accent 2" w:semiHidden="0" w:uiPriority="60" w:unhideWhenUsed="0"/>
+    <w:lsdException w:name="Light List Accent 2" w:semiHidden="0" w:uiPriority="61" w:unhideWhenUsed="0"/>
+    <w:lsdException w:name="Light Grid Accent 2" w:semiHidden="0" w:uiPriority="62" w:unhideWhenUsed="0"/>
+    <w:lsdException w:name="Medium Shading 1 Accent 2" w:semiHidden="0" w:uiPriority="63" w:unhideWhenUsed="0"/>
+    <w:lsdException w:name="Medium Shading 2 Accent 2" w:semiHidden="0" w:uiPriority="64" w:unhideWhenUsed="0"/>
+    <w:lsdException w:name="Medium List 1 Accent 2" w:semiHidden="0" w:uiPriority="65" w:unhideWhenUsed="0"/>
+    <w:lsdException w:name="Medium List 2 Accent 2" w:semiHidden="0" w:uiPriority="66" w:unhideWhenUsed="0"/>
+    <w:lsdException w:name="Medium Grid 1 Accent 2" w:semiHidden="0" w:uiPriority="67" w:unhideWhenUsed="0"/>
+    <w:lsdException w:name="Medium Grid 2 Accent 2" w:semiHidden="0" w:uiPriority="68" w:unhideWhenUsed="0"/>
+    <w:lsdException w:name="Medium Grid 3 Accent 2" w:semiHidden="0" w:uiPriority="69" w:unhideWhenUsed="0"/>
+    <w:lsdException w:name="Dark List Accent 2" w:semiHidden="0" w:uiPriority="70" w:unhideWhenUsed="0"/>
+    <w:lsdException w:name="Colorful Shading Accent 2" w:semiHidden="0" w:uiPriority="71" w:unhideWhenUsed="0"/>
+    <w:lsdException w:name="Colorful List Accent 2" w:semiHidden="0" w:uiPriority="72" w:unhideWhenUsed="0"/>
+    <w:lsdException w:name="Colorful Grid Accent 2" w:semiHidden="0" w:uiPriority="73" w:unhideWhenUsed="0"/>
+    <w:lsdException w:name="Light Shading Accent 3" w:semiHidden="0" w:uiPriority="60" w:unhideWhenUsed="0"/>
+    <w:lsdException w:name="Light List Accent 3" w:semiHidden="0" w:uiPriority="61" w:unhideWhenUsed="0"/>
+    <w:lsdException w:name="Light Grid Accent 3" w:semiHidden="0" w:uiPriority="62" w:unhideWhenUsed="0"/>
+    <w:lsdException w:name="Medium Shading 1 Accent 3" w:semiHidden="0" w:uiPriority="63" w:unhideWhenUsed="0"/>
+    <w:lsdException w:name="Medium Shading 2 Accent 3" w:semiHidden="0" w:uiPriority="64" w:unhideWhenUsed="0"/>
+    <w:lsdException w:name="Medium List 1 Accent 3" w:semiHidden="0" w:uiPriority="65" w:unhideWhenUsed="0"/>
+    <w:lsdException w:name="Medium List 2 Accent 3" w:semiHidden="0" w:uiPriority="66" w:unhideWhenUsed="0"/>
+    <w:lsdException w:name="Medium Grid 1 Accent 3" w:semiHidden="0" w:uiPriority="67" w:unhideWhenUsed="0"/>
+    <w:lsdException w:name="Medium Grid 2 Accent 3" w:semiHidden="0" w:uiPriority="68" w:unhideWhenUsed="0"/>
+    <w:lsdException w:name="Medium Grid 3 Accent 3" w:semiHidden="0" w:uiPriority="69" w:unhideWhenUsed="0"/>
+    <w:lsdException w:name="Dark List Accent 3" w:semiHidden="0" w:uiPriority="70" w:unhideWhenUsed="0"/>
+    <w:lsdException w:name="Colorful Shading Accent 3" w:semiHidden="0" w:uiPriority="71" w:unhideWhenUsed="0"/>
+    <w:lsdException w:name="Colorful List Accent 3" w:semiHidden="0" w:uiPriority="72" w:unhideWhenUsed="0"/>
+    <w:lsdException w:name="Colorful Grid Accent 3" w:semiHidden="0" w:uiPriority="73" w:unhideWhenUsed="0"/>
+    <w:lsdException w:name="Light Shading Accent 4" w:semiHidden="0" w:uiPriority="60" w:unhideWhenUsed="0"/>
+    <w:lsdException w:name="Light List Accent 4" w:semiHidden="0" w:uiPriority="61" w:unhideWhenUsed="0"/>
+    <w:lsdException w:name="Light Grid Accent 4" w:semiHidden="0" w:uiPriority="62" w:unhideWhenUsed="0"/>
+    <w:lsdException w:name="Medium Shading 1 Accent 4" w:semiHidden="0" w:uiPriority="63" w:unhideWhenUsed="0"/>
+    <w:lsdException w:name="Medium Shading 2 Accent 4" w:semiHidden="0" w:uiPriority="64" w:unhideWhenUsed="0"/>
+    <w:lsdException w:name="Medium List 1 Accent 4" w:semiHidden="0" w:uiPriority="65" w:unhideWhenUsed="0"/>
+    <w:lsdException w:name="Medium List 2 Accent 4" w:semiHidden="0" w:uiPriority="66" w:unhideWhenUsed="0"/>
+    <w:lsdException w:name="Medium Grid 1 Accent 4" w:semiHidden="0" w:uiPriority="67" w:unhideWhenUsed="0"/>
+    <w:lsdException w:name="Medium Grid 2 Accent 4" w:semiHidden="0" w:uiPriority="68" w:unhideWhenUsed="0"/>
+    <w:lsdException w:name="Medium Grid 3 Accent 4" w:semiHidden="0" w:uiPriority="69" w:unhideWhenUsed="0"/>
+    <w:lsdException w:name="Dark List Accent 4" w:semiHidden="0" w:uiPriority="70" w:unhideWhenUsed="0"/>
+    <w:lsdException w:name="Colorful Shading Accent 4" w:semiHidden="0" w:uiPriority="71" w:unhideWhenUsed="0"/>
+    <w:lsdException w:name="Colorful List Accent 4" w:semiHidden="0" w:uiPriority="72" w:unhideWhenUsed="0"/>
+    <w:lsdException w:name="Colorful Grid Accent 4" w:semiHidden="0" w:uiPriority="73" w:unhideWhenUsed="0"/>
+    <w:lsdException w:name="Light Shading Accent 5" w:semiHidden="0" w:uiPriority="60" w:unhideWhenUsed="0"/>
+    <w:lsdException w:name="Light List Accent 5" w:semiHidden="0" w:uiPriority="61" w:unhideWhenUsed="0"/>
+    <w:lsdException w:name="Light Grid Accent 5" w:semiHidden="0" w:uiPriority="62" w:unhideWhenUsed="0"/>
+    <w:lsdException w:name="Medium Shading 1 Accent 5" w:semiHidden="0" w:uiPriority="63" w:unhideWhenUsed="0"/>
+    <w:lsdException w:name="Medium Shading 2 Accent 5" w:semiHidden="0" w:uiPriority="64" w:unhideWhenUsed="0"/>
+    <w:lsdException w:name="Medium List 1 Accent 5" w:semiHidden="0" w:uiPriority="65" w:unhideWhenUsed="0"/>
+    <w:lsdException w:name="Medium List 2 Accent 5" w:semiHidden="0" w:uiPriority="66" w:unhideWhenUsed="0"/>
+    <w:lsdException w:name="Medium Grid 1 Accent 5" w:semiHidden="0" w:uiPriority="67" w:unhideWhenUsed="0"/>
+    <w:lsdException w:name="Medium Grid 2 Accent 5" w:semiHidden="0" w:uiPriority="68" w:unhideWhenUsed="0"/>
+    <w:lsdException w:name="Medium Grid 3 Accent 5" w:semiHidden="0" w:uiPriority="69" w:unhideWhenUsed="0"/>
+    <w:lsdException w:name="Dark List Accent 5" w:semiHidden="0" w:uiPriority="70" w:unhideWhenUsed="0"/>
+    <w:lsdException w:name="Colorful Shading Accent 5" w:semiHidden="0" w:uiPriority="71" w:unhideWhenUsed="0"/>
+    <w:lsdException w:name="Colorful List Accent 5" w:semiHidden="0" w:uiPriority="72" w:unhideWhenUsed="0"/>
+    <w:lsdException w:name="Colorful Grid Accent 5" w:semiHidden="0" w:uiPriority="73" w:unhideWhenUsed="0"/>
+    <w:lsdException w:name="Light Shading Accent 6" w:semiHidden="0" w:uiPriority="60" w:unhideWhenUsed="0"/>
+    <w:lsdException w:name="Light List Accent 6" w:semiHidden="0" w:uiPriority="61" w:unhideWhenUsed="0"/>
+    <w:lsdException w:name="Light Grid Accent 6" w:semiHidden="0" w:uiPriority="62" w:unhideWhenUsed="0"/>
+    <w:lsdException w:name="Medium Shading 1 Accent 6" w:semiHidden="0" w:uiPriority="63" w:unhideWhenUsed="0"/>
+    <w:lsdException w:name="Medium Shading 2 Accent 6" w:semiHidden="0" w:uiPriority="64" w:unhideWhenUsed="0"/>
+    <w:lsdException w:name="Medium List 1 Accent 6" w:semiHidden="0" w:uiPriority="65" w:unhideWhenUsed="0"/>
+    <w:lsdException w:name="Medium List 2 Accent 6" w:semiHidden="0" w:uiPriority="66" w:unhideWhenUsed="0"/>
+    <w:lsdException w:name="Medium Grid 1 Accent 6" w:semiHidden="0" w:uiPriority="67" w:unhideWhenUsed="0"/>
+    <w:lsdException w:name="Medium Grid 2 Accent 6" w:semiHidden="0" w:uiPriority="68" w:unhideWhenUsed="0"/>
+    <w:lsdException w:name="Medium Grid 3 Accent 6" w:semiHidden="0" w:uiPriority="69" w:unhideWhenUsed="0"/>
+    <w:lsdException w:name="Dark List Accent 6" w:semiHidden="0" w:uiPriority="70" w:unhideWhenUsed="0"/>
+    <w:lsdException w:name="Colorful Shading Accent 6" w:semiHidden="0" w:uiPriority="71" w:unhideWhenUsed="0"/>
+    <w:lsdException w:name="Colorful List Accent 6" w:semiHidden="0" w:uiPriority="72" w:unhideWhenUsed="0"/>
+    <w:lsdException w:name="Colorful Grid Accent 6" w:semiHidden="0" w:uiPriority="73" w:unhideWhenUsed="0"/>
+    <w:lsdException w:name="Subtle Emphasis" w:semiHidden="0" w:uiPriority="19" w:unhideWhenUsed="0" w:qFormat="1"/>
+    <w:lsdException w:name="Intense Emphasis" w:semiHidden="0" w:uiPriority="21" w:unhideWhenUsed="0" w:qFormat="1"/>
+    <w:lsdException w:name="Subtle Reference" w:semiHidden="0" w:uiPriority="31" w:unhideWhenUsed="0" w:qFormat="1"/>
+    <w:lsdException w:name="Intense Reference" w:semiHidden="0" w:uiPriority="32" w:unhideWhenUsed="0" w:qFormat="1"/>
+    <w:lsdException w:name="Book Title" w:semiHidden="0" w:uiPriority="33" w:unhideWhenUsed="0" w:qFormat="1"/>
+    <w:lsdException w:name="Bibliography" w:uiPriority="37"/>
+    <w:lsdException w:name="TOC Heading" w:uiPriority="39" w:qFormat="1"/>
+  </w:latentStyles>
+  <w:style w:type="paragraph" w:default="1" w:styleId="Normal">
+    <w:name w:val="Normal"/>
+    <w:qFormat/>
+  </w:style>
+  <w:style w:type="paragraph" w:styleId="Heading2">
+    <w:name w:val="heading 2"/>
+    <w:basedOn w:val="Normal"/>
+    <w:next w:val="Normal"/>
+    <w:link w:val="Heading2Char"/>
+    <w:uiPriority w:val="9"/>
+    <w:semiHidden/>
+    <w:unhideWhenUsed/>
+    <w:qFormat/>
+    <w:rsid w:val="00154D8C"/>
+    <w:pPr>
+      <w:keepNext/>
+      <w:keepLines/>
+      <w:spacing w:before="200" w:after="0"/>
+      <w:outlineLvl w:val="1"/>
+    </w:pPr>
+    <w:rPr>
+      <w:rFonts w:asciiTheme="majorHAnsi" w:eastAsiaTheme="majorEastAsia" w:hAnsiTheme="majorHAnsi" w:cstheme="majorBidi"/>
+      <w:b/>
+      <w:bCs/>
+      <w:color w:val="4F81BD" w:themeColor="accent1"/>
+      <w:sz w:val="26"/>
+      <w:szCs w:val="26"/>
+    </w:rPr>
+  </w:style>
+  <w:style w:type="character" w:default="1" w:styleId="DefaultParagraphFont">
+    <w:name w:val="Default Paragraph Font"/>
+    <w:uiPriority w:val="1"/>
+    <w:semiHidden/>
+    <w:unhideWhenUsed/>
+  </w:style>
+  <w:style w:type="table" w:default="1" w:styleId="TableNormal">
+    <w:name w:val="Normal Table"/>
+    <w:uiPriority w:val="99"/>
+    <w:semiHidden/>
+    <w:unhideWhenUsed/>
+    <w:tblPr>
+      <w:tblInd w:w="0" w:type="dxa"/>
+      <w:tblCellMar>
+        <w:top w:w="0" w:type="dxa"/>
+        <w:left w:w="108" w:type="dxa"/>
+        <w:bottom w:w="0" w:type="dxa"/>
+        <w:right w:w="108" w:type="dxa"/>
+      </w:tblCellMar>
+    </w:tblPr>
+  </w:style>
+  <w:style w:type="numbering" w:default="1" w:styleId="NoList">
+    <w:name w:val="No List"/>
+    <w:uiPriority w:val="99"/>
+    <w:semiHidden/>
+    <w:unhideWhenUsed/>
+  </w:style>
+  <w:style w:type="paragraph" w:styleId="ListParagraph">
+    <w:name w:val="List Paragraph"/>
+    <w:basedOn w:val="Normal"/>
+    <w:uiPriority w:val="34"/>
+    <w:qFormat/>
+    <w:rsid w:val="006E2ECE"/>
+    <w:pPr>
+      <w:ind w:left="720"/>
+      <w:contextualSpacing/>
+    </w:pPr>
+  </w:style>
+  <w:style w:type="table" w:styleId="TableGrid">
+    <w:name w:val="Table Grid"/>
+    <w:basedOn w:val="TableNormal"/>
+    <w:uiPriority w:val="59"/>
+    <w:rsid w:val="006E2ECE"/>
+    <w:pPr>
+      <w:spacing w:after="0" w:line="240" w:lineRule="auto"/>
+    </w:pPr>
+    <w:tblPr>
+      <w:tblInd w:w="0" w:type="dxa"/>
+      <w:tblBorders>
+        <w:top w:val="single" w:sz="4" w:space="0" w:color="auto"/>
+        <w:left w:val="single" w:sz="4" w:space="0" w:color="auto"/>
+        <w:bottom w:val="single" w:sz="4" w:space="0" w:color="auto"/>
+        <w:right w:val="single" w:sz="4" w:space="0" w:color="auto"/>
+        <w:insideH w:val="single" w:sz="4" w:space="0" w:color="auto"/>
+        <w:insideV w:val="single" w:sz="4" w:space="0" w:color="auto"/>
+      </w:tblBorders>
+      <w:tblCellMar>
+        <w:top w:w="0" w:type="dxa"/>
+        <w:left w:w="108" w:type="dxa"/>
+        <w:bottom w:w="0" w:type="dxa"/>
+        <w:right w:w="108" w:type="dxa"/>
+      </w:tblCellMar>
+    </w:tblPr>
+  </w:style>
+  <w:style w:type="character" w:styleId="CommentReference">
+    <w:name w:val="annotation reference"/>
+    <w:basedOn w:val="DefaultParagraphFont"/>
+    <w:uiPriority w:val="99"/>
+    <w:semiHidden/>
+    <w:unhideWhenUsed/>
+    <w:rsid w:val="009C524C"/>
+    <w:rPr>
+      <w:sz w:val="16"/>
+      <w:szCs w:val="16"/>
+    </w:rPr>
+  </w:style>
+  <w:style w:type="paragraph" w:styleId="CommentText">
+    <w:name w:val="annotation text"/>
+    <w:basedOn w:val="Normal"/>
+    <w:link w:val="CommentTextChar"/>
+    <w:uiPriority w:val="99"/>
+    <w:semiHidden/>
+    <w:unhideWhenUsed/>
+    <w:rsid w:val="009C524C"/>
+    <w:pPr>
+      <w:spacing w:line="240" w:lineRule="auto"/>
+    </w:pPr>
+    <w:rPr>
+      <w:sz w:val="20"/>
+      <w:szCs w:val="20"/>
+    </w:rPr>
+  </w:style>
+  <w:style w:type="character" w:customStyle="1" w:styleId="CommentTextChar">
+    <w:name w:val="Comment Text Char"/>
+    <w:basedOn w:val="DefaultParagraphFont"/>
+    <w:link w:val="CommentText"/>
+    <w:uiPriority w:val="99"/>
+    <w:semiHidden/>
+    <w:rsid w:val="009C524C"/>
+    <w:rPr>
+      <w:sz w:val="20"/>
+      <w:szCs w:val="20"/>
+    </w:rPr>
+  </w:style>
+  <w:style w:type="paragraph" w:styleId="CommentSubject">
+    <w:name w:val="annotation subject"/>
+    <w:basedOn w:val="CommentText"/>
+    <w:next w:val="CommentText"/>
+    <w:link w:val="CommentSubjectChar"/>
+    <w:uiPriority w:val="99"/>
+    <w:semiHidden/>
+    <w:unhideWhenUsed/>
+    <w:rsid w:val="009C524C"/>
+    <w:rPr>
+      <w:b/>
+      <w:bCs/>
+    </w:rPr>
+  </w:style>
+  <w:style w:type="character" w:customStyle="1" w:styleId="CommentSubjectChar">
+    <w:name w:val="Comment Subject Char"/>
+    <w:basedOn w:val="CommentTextChar"/>
+    <w:link w:val="CommentSubject"/>
+    <w:uiPriority w:val="99"/>
+    <w:semiHidden/>
+    <w:rsid w:val="009C524C"/>
+    <w:rPr>
+      <w:b/>
+      <w:bCs/>
+      <w:sz w:val="20"/>
+      <w:szCs w:val="20"/>
+    </w:rPr>
+  </w:style>
+  <w:style w:type="paragraph" w:styleId="BalloonText">
+    <w:name w:val="Balloon Text"/>
+    <w:basedOn w:val="Normal"/>
+    <w:link w:val="BalloonTextChar"/>
+    <w:uiPriority w:val="99"/>
+    <w:semiHidden/>
+    <w:unhideWhenUsed/>
+    <w:rsid w:val="009C524C"/>
+    <w:pPr>
+      <w:spacing w:after="0" w:line="240" w:lineRule="auto"/>
+    </w:pPr>
+    <w:rPr>
+      <w:rFonts w:ascii="Tahoma" w:hAnsi="Tahoma" w:cs="Tahoma"/>
+      <w:sz w:val="16"/>
+      <w:szCs w:val="16"/>
+    </w:rPr>
+  </w:style>
+  <w:style w:type="character" w:customStyle="1" w:styleId="BalloonTextChar">
+    <w:name w:val="Balloon Text Char"/>
+    <w:basedOn w:val="DefaultParagraphFont"/>
+    <w:link w:val="BalloonText"/>
+    <w:uiPriority w:val="99"/>
+    <w:semiHidden/>
+    <w:rsid w:val="009C524C"/>
+    <w:rPr>
+      <w:rFonts w:ascii="Tahoma" w:hAnsi="Tahoma" w:cs="Tahoma"/>
+      <w:sz w:val="16"/>
+      <w:szCs w:val="16"/>
+    </w:rPr>
+  </w:style>
+  <w:style w:type="paragraph" w:styleId="Header">
+    <w:name w:val="header"/>
+    <w:basedOn w:val="Normal"/>
+    <w:link w:val="HeaderChar"/>
+    <w:uiPriority w:val="99"/>
+    <w:unhideWhenUsed/>
+    <w:rsid w:val="00E077E6"/>
+    <w:pPr>
+      <w:tabs>
+        <w:tab w:val="center" w:pos="4513"/>
+        <w:tab w:val="right" w:pos="9026"/>
+      </w:tabs>
+    </w:pPr>
+    <w:rPr>
+      <w:rFonts w:ascii="Calibri" w:eastAsia="Calibri" w:hAnsi="Calibri" w:cs="Times New Roman"/>
+    </w:rPr>
+  </w:style>
+  <w:style w:type="character" w:customStyle="1" w:styleId="HeaderChar">
+    <w:name w:val="Header Char"/>
+    <w:basedOn w:val="DefaultParagraphFont"/>
+    <w:link w:val="Header"/>
+    <w:uiPriority w:val="99"/>
+    <w:rsid w:val="00E077E6"/>
+    <w:rPr>
+      <w:rFonts w:ascii="Calibri" w:eastAsia="Calibri" w:hAnsi="Calibri" w:cs="Times New Roman"/>
+    </w:rPr>
+  </w:style>
+  <w:style w:type="paragraph" w:styleId="Footer">
+    <w:name w:val="footer"/>
+    <w:basedOn w:val="Normal"/>
+    <w:link w:val="FooterChar"/>
+    <w:uiPriority w:val="99"/>
+    <w:unhideWhenUsed/>
+    <w:rsid w:val="00E077E6"/>
+    <w:pPr>
+      <w:tabs>
+        <w:tab w:val="center" w:pos="4513"/>
+        <w:tab w:val="right" w:pos="9026"/>
+      </w:tabs>
+    </w:pPr>
+    <w:rPr>
+      <w:rFonts w:ascii="Calibri" w:eastAsia="Calibri" w:hAnsi="Calibri" w:cs="Times New Roman"/>
+    </w:rPr>
+  </w:style>
+  <w:style w:type="character" w:customStyle="1" w:styleId="FooterChar">
+    <w:name w:val="Footer Char"/>
+    <w:basedOn w:val="DefaultParagraphFont"/>
+    <w:link w:val="Footer"/>
+    <w:uiPriority w:val="99"/>
+    <w:rsid w:val="00E077E6"/>
+    <w:rPr>
+      <w:rFonts w:ascii="Calibri" w:eastAsia="Calibri" w:hAnsi="Calibri" w:cs="Times New Roman"/>
+    </w:rPr>
+  </w:style>
+  <w:style w:type="paragraph" w:styleId="NoSpacing">
+    <w:name w:val="No Spacing"/>
+    <w:uiPriority w:val="1"/>
+    <w:qFormat/>
+    <w:rsid w:val="00700954"/>
+    <w:pPr>
+      <w:spacing w:after="0" w:line="240" w:lineRule="auto"/>
+    </w:pPr>
+    <w:rPr>
+      <w:rFonts w:ascii="Verdana" w:hAnsi="Verdana"/>
+      <w:sz w:val="20"/>
+      <w:szCs w:val="20"/>
+    </w:rPr>
+  </w:style>
+  <w:style w:type="character" w:styleId="Hyperlink">
+    <w:name w:val="Hyperlink"/>
+    <w:basedOn w:val="DefaultParagraphFont"/>
+    <w:uiPriority w:val="99"/>
+    <w:unhideWhenUsed/>
+    <w:rsid w:val="00700954"/>
+    <w:rPr>
+      <w:strike w:val="0"/>
+      <w:dstrike w:val="0"/>
+      <w:color w:val="3A3A3A"/>
+      <w:u w:val="none"/>
+      <w:effect w:val="none"/>
+    </w:rPr>
+  </w:style>
+  <w:style w:type="character" w:styleId="Strong">
+    <w:name w:val="Strong"/>
+    <w:basedOn w:val="DefaultParagraphFont"/>
+    <w:uiPriority w:val="22"/>
+    <w:qFormat/>
+    <w:rsid w:val="005A154C"/>
+    <w:rPr>
+      <w:b/>
+      <w:bCs/>
+    </w:rPr>
+  </w:style>
+  <w:style w:type="paragraph" w:customStyle="1" w:styleId="Default">
+    <w:name w:val="Default"/>
+    <w:rsid w:val="00BB4D4E"/>
+    <w:pPr>
+      <w:autoSpaceDE w:val="0"/>
+      <w:autoSpaceDN w:val="0"/>
+      <w:adjustRightInd w:val="0"/>
+      <w:spacing w:after="0" w:line="240" w:lineRule="auto"/>
+    </w:pPr>
+    <w:rPr>
+      <w:rFonts w:ascii="Arial" w:hAnsi="Arial" w:cs="Arial"/>
+      <w:color w:val="000000"/>
+      <w:sz w:val="24"/>
+      <w:szCs w:val="24"/>
+    </w:rPr>
+  </w:style>
+  <w:style w:type="character" w:styleId="FollowedHyperlink">
+    <w:name w:val="FollowedHyperlink"/>
+    <w:basedOn w:val="DefaultParagraphFont"/>
+    <w:uiPriority w:val="99"/>
+    <w:semiHidden/>
+    <w:unhideWhenUsed/>
+    <w:rsid w:val="006A345A"/>
+    <w:rPr>
+      <w:color w:val="800080" w:themeColor="followedHyperlink"/>
+      <w:u w:val="single"/>
+    </w:rPr>
+  </w:style>
+  <w:style w:type="paragraph" w:styleId="Revision">
+    <w:name w:val="Revision"/>
+    <w:hidden/>
+    <w:uiPriority w:val="99"/>
+    <w:semiHidden/>
+    <w:rsid w:val="009349DA"/>
+    <w:pPr>
+      <w:spacing w:after="0" w:line="240" w:lineRule="auto"/>
+    </w:pPr>
+  </w:style>
+  <w:style w:type="character" w:customStyle="1" w:styleId="Heading2Char">
+    <w:name w:val="Heading 2 Char"/>
+    <w:basedOn w:val="DefaultParagraphFont"/>
+    <w:link w:val="Heading2"/>
+    <w:uiPriority w:val="9"/>
+    <w:semiHidden/>
+    <w:rsid w:val="00154D8C"/>
+    <w:rPr>
+      <w:rFonts w:asciiTheme="majorHAnsi" w:eastAsiaTheme="majorEastAsia" w:hAnsiTheme="majorHAnsi" w:cstheme="majorBidi"/>
+      <w:b/>
+      <w:bCs/>
+      <w:color w:val="4F81BD" w:themeColor="accent1"/>
+      <w:sz w:val="26"/>
+      <w:szCs w:val="26"/>
+    </w:rPr>
+  </w:style>
+</w:styles>
+</file>
+
+<file path=word/stylesWithEffects.xml><?xml version="1.0" encoding="utf-8"?>
+<w:styles xmlns:wpc="http://schemas.microsoft.com/office/word/2010/wordprocessingCanvas" xmlns:mo="http://schemas.microsoft.com/office/mac/office/2008/main" xmlns:mc="http://schemas.openxmlformats.org/markup-compatibility/2006" xmlns:mv="urn:schemas-microsoft-com:mac:vml" xmlns:o="urn:schemas-microsoft-com:office:office" xmlns:r="http://schemas.openxmlformats.org/officeDocument/2006/relationships" xmlns:m="http://schemas.openxmlformats.org/officeDocument/2006/math" xmlns:v="urn:schemas-microsoft-com:vml" xmlns:wp14="http://schemas.microsoft.com/office/word/2010/wordprocessingDrawing" xmlns:wp="http://schemas.openxmlformats.org/drawingml/2006/wordprocessingDrawing" xmlns:w10="urn:schemas-microsoft-com:office:word" xmlns:w="http://schemas.openxmlformats.org/wordprocessingml/2006/main" xmlns:w14="http://schemas.microsoft.com/office/word/2010/wordml" xmlns:wpg="http://schemas.microsoft.com/office/word/2010/wordprocessingGroup" xmlns:wpi="http://schemas.microsoft.com/office/word/2010/wordprocessingInk" xmlns:wne="http://schemas.microsoft.com/office/word/2006/wordml" xmlns:wps="http://schemas.microsoft.com/office/word/2010/wordprocessingShape" mc:Ignorable="w14 wp14">
+  <w:docDefaults>
+    <w:rPrDefault>
+      <w:rPr>
+        <w:rFonts w:asciiTheme="minorHAnsi" w:eastAsiaTheme="minorHAnsi" w:hAnsiTheme="minorHAnsi" w:cstheme="minorBidi"/>
+        <w:sz w:val="22"/>
+        <w:szCs w:val="22"/>
+        <w:lang w:val="en-GB" w:eastAsia="en-US" w:bidi="ar-SA"/>
+      </w:rPr>
+    </w:rPrDefault>
+    <w:pPrDefault>
+      <w:pPr>
+        <w:spacing w:after="200" w:line="276" w:lineRule="auto"/>
+      </w:pPr>
+    </w:pPrDefault>
+  </w:docDefaults>
+  <w:latentStyles w:defLockedState="0" w:defUIPriority="99" w:defSemiHidden="1" w:defUnhideWhenUsed="1" w:defQFormat="0" w:count="276">
+    <w:lsdException w:name="Normal" w:semiHidden="0" w:uiPriority="0" w:unhideWhenUsed="0" w:qFormat="1"/>
+    <w:lsdException w:name="heading 1" w:semiHidden="0" w:uiPriority="9" w:unhideWhenUsed="0" w:qFormat="1"/>
+    <w:lsdException w:name="heading 2" w:uiPriority="9" w:qFormat="1"/>
+    <w:lsdException w:name="heading 3" w:uiPriority="9" w:qFormat="1"/>
+    <w:lsdException w:name="heading 4" w:uiPriority="9" w:qFormat="1"/>
+    <w:lsdException w:name="heading 5" w:uiPriority="9" w:qFormat="1"/>
+    <w:lsdException w:name="heading 6" w:uiPriority="9" w:qFormat="1"/>
+    <w:lsdException w:name="heading 7" w:uiPriority="9" w:qFormat="1"/>
+    <w:lsdException w:name="heading 8" w:uiPriority="9" w:qFormat="1"/>
+    <w:lsdException w:name="heading 9" w:uiPriority="9" w:qFormat="1"/>
+    <w:lsdException w:name="toc 1" w:uiPriority="39"/>
+    <w:lsdException w:name="toc 2" w:uiPriority="39"/>
+    <w:lsdException w:name="toc 3" w:uiPriority="39"/>
+    <w:lsdException w:name="toc 4" w:uiPriority="39"/>
+    <w:lsdException w:name="toc 5" w:uiPriority="39"/>
+    <w:lsdException w:name="toc 6" w:uiPriority="39"/>
+    <w:lsdException w:name="toc 7" w:uiPriority="39"/>
+    <w:lsdException w:name="toc 8" w:uiPriority="39"/>
+    <w:lsdException w:name="toc 9" w:uiPriority="39"/>
+    <w:lsdException w:name="caption" w:uiPriority="35" w:qFormat="1"/>
+    <w:lsdException w:name="Title" w:semiHidden="0" w:uiPriority="10" w:unhideWhenUsed="0" w:qFormat="1"/>
+    <w:lsdException w:name="Default Paragraph Font" w:uiPriority="1"/>
+    <w:lsdException w:name="Subtitle" w:semiHidden="0" w:uiPriority="11" w:unhideWhenUsed="0" w:qFormat="1"/>
+    <w:lsdException w:name="Strong" w:semiHidden="0" w:uiPriority="22" w:unhideWhenUsed="0" w:qFormat="1"/>
+    <w:lsdException w:name="Emphasis" w:semiHidden="0" w:uiPriority="20" w:unhideWhenUsed="0" w:qFormat="1"/>
+    <w:lsdException w:name="Normal Table" w:semiHidden="0" w:unhideWhenUsed="0"/>
+    <w:lsdException w:name="Table Web 2" w:semiHidden="0" w:unhideWhenUsed="0"/>
+    <w:lsdException w:name="Table Grid" w:semiHidden="0" w:uiPriority="59" w:unhideWhenUsed="0"/>
+    <w:lsdException w:name="Table Theme" w:semiHidden="0" w:unhideWhenUsed="0"/>
+    <w:lsdException w:name="Placeholder Text" w:unhideWhenUsed="0"/>
+    <w:lsdException w:name="No Spacing" w:semiHidden="0" w:uiPriority="1" w:unhideWhenUsed="0" w:qFormat="1"/>
+    <w:lsdException w:name="Light Shading" w:semiHidden="0" w:uiPriority="60" w:unhideWhenUsed="0"/>
+    <w:lsdException w:name="Light List" w:semiHidden="0" w:uiPriority="61" w:unhideWhenUsed="0"/>
+    <w:lsdException w:name="Light Grid" w:semiHidden="0" w:uiPriority="62" w:unhideWhenUsed="0"/>
+    <w:lsdException w:name="Medium Shading 1" w:semiHidden="0" w:uiPriority="63" w:unhideWhenUsed="0"/>
+    <w:lsdException w:name="Medium Shading 2" w:semiHidden="0" w:uiPriority="64" w:unhideWhenUsed="0"/>
+    <w:lsdException w:name="Medium List 1" w:semiHidden="0" w:uiPriority="65" w:unhideWhenUsed="0"/>
+    <w:lsdException w:name="Medium List 2" w:semiHidden="0" w:uiPriority="66" w:unhideWhenUsed="0"/>
+    <w:lsdException w:name="Medium Grid 1" w:semiHidden="0" w:uiPriority="67" w:unhideWhenUsed="0"/>
+    <w:lsdException w:name="Medium Grid 2" w:semiHidden="0" w:uiPriority="68" w:unhideWhenUsed="0"/>
+    <w:lsdException w:name="Medium Grid 3" w:semiHidden="0" w:uiPriority="69" w:unhideWhenUsed="0"/>
+    <w:lsdException w:name="Dark List" w:semiHidden="0" w:uiPriority="70" w:unhideWhenUsed="0"/>
+    <w:lsdException w:name="Colorful Shading" w:semiHidden="0" w:uiPriority="71" w:unhideWhenUsed="0"/>
+    <w:lsdException w:name="Colorful List" w:semiHidden="0" w:uiPriority="72" w:unhideWhenUsed="0"/>
+    <w:lsdException w:name="Colorful Grid" w:semiHidden="0" w:uiPriority="73" w:unhideWhenUsed="0"/>
+    <w:lsdException w:name="Light Shading Accent 1" w:semiHidden="0" w:uiPriority="60" w:unhideWhenUsed="0"/>
+    <w:lsdException w:name="Light List Accent 1" w:semiHidden="0" w:uiPriority="61" w:unhideWhenUsed="0"/>
+    <w:lsdException w:name="Light Grid Accent 1" w:semiHidden="0" w:uiPriority="62" w:unhideWhenUsed="0"/>
+    <w:lsdException w:name="Medium Shading 1 Accent 1" w:semiHidden="0" w:uiPriority="63" w:unhideWhenUsed="0"/>
+    <w:lsdException w:name="Medium Shading 2 Accent 1" w:semiHidden="0" w:uiPriority="64" w:unhideWhenUsed="0"/>
+    <w:lsdException w:name="Medium List 1 Accent 1" w:semiHidden="0" w:uiPriority="65" w:unhideWhenUsed="0"/>
+    <w:lsdException w:name="Revision" w:unhideWhenUsed="0"/>
+    <w:lsdException w:name="List Paragraph" w:semiHidden="0" w:uiPriority="34" w:unhideWhenUsed="0" w:qFormat="1"/>
+    <w:lsdException w:name="Quote" w:semiHidden="0" w:uiPriority="29" w:unhideWhenUsed="0" w:qFormat="1"/>
+    <w:lsdException w:name="Intense Quote" w:semiHidden="0" w:uiPriority="30" w:unhideWhenUsed="0" w:qFormat="1"/>
+    <w:lsdException w:name="Medium List 2 Accent 1" w:semiHidden="0" w:uiPriority="66" w:unhideWhenUsed="0"/>
+    <w:lsdException w:name="Medium Grid 1 Accent 1" w:semiHidden="0" w:uiPriority="67" w:unhideWhenUsed="0"/>
+    <w:lsdException w:name="Medium Grid 2 Accent 1" w:semiHidden="0" w:uiPriority="68" w:unhideWhenUsed="0"/>
+    <w:lsdException w:name="Medium Grid 3 Accent 1" w:semiHidden="0" w:uiPriority="69" w:unhideWhenUsed="0"/>
+    <w:lsdException w:name="Dark List Accent 1" w:semiHidden="0" w:uiPriority="70" w:unhideWhenUsed="0"/>
+    <w:lsdException w:name="Colorful Shading Accent 1" w:semiHidden="0" w:uiPriority="71" w:unhideWhenUsed="0"/>
+    <w:lsdException w:name="Colorful List Accent 1" w:semiHidden="0" w:uiPriority="72" w:unhideWhenUsed="0"/>
+    <w:lsdException w:name="Colorful Grid Accent 1" w:semiHidden="0" w:uiPriority="73" w:unhideWhenUsed="0"/>
+    <w:lsdException w:name="Light Shading Accent 2" w:semiHidden="0" w:uiPriority="60" w:unhideWhenUsed="0"/>
+    <w:lsdException w:name="Light List Accent 2" w:semiHidden="0" w:uiPriority="61" w:unhideWhenUsed="0"/>
+    <w:lsdException w:name="Light Grid Accent 2" w:semiHidden="0" w:uiPriority="62" w:unhideWhenUsed="0"/>
+    <w:lsdException w:name="Medium Shading 1 Accent 2" w:semiHidden="0" w:uiPriority="63" w:unhideWhenUsed="0"/>
+    <w:lsdException w:name="Medium Shading 2 Accent 2" w:semiHidden="0" w:uiPriority="64" w:unhideWhenUsed="0"/>
+    <w:lsdException w:name="Medium List 1 Accent 2" w:semiHidden="0" w:uiPriority="65" w:unhideWhenUsed="0"/>
+    <w:lsdException w:name="Medium List 2 Accent 2" w:semiHidden="0" w:uiPriority="66" w:unhideWhenUsed="0"/>
+    <w:lsdException w:name="Medium Grid 1 Accent 2" w:semiHidden="0" w:uiPriority="67" w:unhideWhenUsed="0"/>
+    <w:lsdException w:name="Medium Grid 2 Accent 2" w:semiHidden="0" w:uiPriority="68" w:unhideWhenUsed="0"/>
+    <w:lsdException w:name="Medium Grid 3 Accent 2" w:semiHidden="0" w:uiPriority="69" w:unhideWhenUsed="0"/>
+    <w:lsdException w:name="Dark List Accent 2" w:semiHidden="0" w:uiPriority="70" w:unhideWhenUsed="0"/>
+    <w:lsdException w:name="Colorful Shading Accent 2" w:semiHidden="0" w:uiPriority="71" w:unhideWhenUsed="0"/>
+    <w:lsdException w:name="Colorful List Accent 2" w:semiHidden="0" w:uiPriority="72" w:unhideWhenUsed="0"/>
+    <w:lsdException w:name="Colorful Grid Accent 2" w:semiHidden="0" w:uiPriority="73" w:unhideWhenUsed="0"/>
+    <w:lsdException w:name="Light Shading Accent 3" w:semiHidden="0" w:uiPriority="60" w:unhideWhenUsed="0"/>
+    <w:lsdException w:name="Light List Accent 3" w:semiHidden="0" w:uiPriority="61" w:unhideWhenUsed="0"/>
+    <w:lsdException w:name="Light Grid Accent 3" w:semiHidden="0" w:uiPriority="62" w:unhideWhenUsed="0"/>
+    <w:lsdException w:name="Medium Shading 1 Accent 3" w:semiHidden="0" w:uiPriority="63" w:unhideWhenUsed="0"/>
+    <w:lsdException w:name="Medium Shading 2 Accent 3" w:semiHidden="0" w:uiPriority="64" w:unhideWhenUsed="0"/>
+    <w:lsdException w:name="Medium List 1 Accent 3" w:semiHidden="0" w:uiPriority="65" w:unhideWhenUsed="0"/>
+    <w:lsdException w:name="Medium List 2 Accent 3" w:semiHidden="0" w:uiPriority="66" w:unhideWhenUsed="0"/>
+    <w:lsdException w:name="Medium Grid 1 Accent 3" w:semiHidden="0" w:uiPriority="67" w:unhideWhenUsed="0"/>
+    <w:lsdException w:name="Medium Grid 2 Accent 3" w:semiHidden="0" w:uiPriority="68" w:unhideWhenUsed="0"/>
+    <w:lsdException w:name="Medium Grid 3 Accent 3" w:semiHidden="0" w:uiPriority="69" w:unhideWhenUsed="0"/>
+    <w:lsdException w:name="Dark List Accent 3" w:semiHidden="0" w:uiPriority="70" w:unhideWhenUsed="0"/>
+    <w:lsdException w:name="Colorful Shading Accent 3" w:semiHidden="0" w:uiPriority="71" w:unhideWhenUsed="0"/>
+    <w:lsdException w:name="Colorful List Accent 3" w:semiHidden="0" w:uiPriority="72" w:unhideWhenUsed="0"/>
+    <w:lsdException w:name="Colorful Grid Accent 3" w:semiHidden="0" w:uiPriority="73" w:unhideWhenUsed="0"/>
+    <w:lsdException w:name="Light Shading Accent 4" w:semiHidden="0" w:uiPriority="60" w:unhideWhenUsed="0"/>
+    <w:lsdException w:name="Light List Accent 4" w:semiHidden="0" w:uiPriority="61" w:unhideWhenUsed="0"/>
+    <w:lsdException w:name="Light Grid Accent 4" w:semiHidden="0" w:uiPriority="62" w:unhideWhenUsed="0"/>
+    <w:lsdException w:name="Medium Shading 1 Accent 4" w:semiHidden="0" w:uiPriority="63" w:unhideWhenUsed="0"/>
+    <w:lsdException w:name="Medium Shading 2 Accent 4" w:semiHidden="0" w:uiPriority="64" w:unhideWhenUsed="0"/>
+    <w:lsdException w:name="Medium List 1 Accent 4" w:semiHidden="0" w:uiPriority="65" w:unhideWhenUsed="0"/>
+    <w:lsdException w:name="Medium List 2 Accent 4" w:semiHidden="0" w:uiPriority="66" w:unhideWhenUsed="0"/>
+    <w:lsdException w:name="Medium Grid 1 Accent 4" w:semiHidden="0" w:uiPriority="67" w:unhideWhenUsed="0"/>
+    <w:lsdException w:name="Medium Grid 2 Accent 4" w:semiHidden="0" w:uiPriority="68" w:unhideWhenUsed="0"/>
+    <w:lsdException w:name="Medium Grid 3 Accent 4" w:semiHidden="0" w:uiPriority="69" w:unhideWhenUsed="0"/>
+    <w:lsdException w:name="Dark List Accent 4" w:semiHidden="0" w:uiPriority="70" w:unhideWhenUsed="0"/>
+    <w:lsdException w:name="Colorful Shading Accent 4" w:semiHidden="0" w:uiPriority="71" w:unhideWhenUsed="0"/>
+    <w:lsdException w:name="Colorful List Accent 4" w:semiHidden="0" w:uiPriority="72" w:unhideWhenUsed="0"/>
+    <w:lsdException w:name="Colorful Grid Accent 4" w:semiHidden="0" w:uiPriority="73" w:unhideWhenUsed="0"/>
+    <w:lsdException w:name="Light Shading Accent 5" w:semiHidden="0" w:uiPriority="60" w:unhideWhenUsed="0"/>
+    <w:lsdException w:name="Light List Accent 5" w:semiHidden="0" w:uiPriority="61" w:unhideWhenUsed="0"/>
+    <w:lsdException w:name="Light Grid Accent 5" w:semiHidden="0" w:uiPriority="62" w:unhideWhenUsed="0"/>
+    <w:lsdException w:name="Medium Shading 1 Accent 5" w:semiHidden="0" w:uiPriority="63" w:unhideWhenUsed="0"/>
+    <w:lsdException w:name="Medium Shading 2 Accent 5" w:semiHidden="0" w:uiPriority="64" w:unhideWhenUsed="0"/>
+    <w:lsdException w:name="Medium List 1 Accent 5" w:semiHidden="0" w:uiPriority="65" w:unhideWhenUsed="0"/>
+    <w:lsdException w:name="Medium List 2 Accent 5" w:semiHidden="0" w:uiPriority="66" w:unhideWhenUsed="0"/>
+    <w:lsdException w:name="Medium Grid 1 Accent 5" w:semiHidden="0" w:uiPriority="67" w:unhideWhenUsed="0"/>
+    <w:lsdException w:name="Medium Grid 2 Accent 5" w:semiHidden="0" w:uiPriority="68" w:unhideWhenUsed="0"/>
+    <w:lsdException w:name="Medium Grid 3 Accent 5" w:semiHidden="0" w:uiPriority="69" w:unhideWhenUsed="0"/>
+    <w:lsdException w:name="Dark List Accent 5" w:semiHidden="0" w:uiPriority="70" w:unhideWhenUsed="0"/>
+    <w:lsdException w:name="Colorful Shading Accent 5" w:semiHidden="0" w:uiPriority="71" w:unhideWhenUsed="0"/>
+    <w:lsdException w:name="Colorful List Accent 5" w:semiHidden="0" w:uiPriority="72" w:unhideWhenUsed="0"/>
+    <w:lsdException w:name="Colorful Grid Accent 5" w:semiHidden="0" w:uiPriority="73" w:unhideWhenUsed="0"/>
+    <w:lsdException w:name="Light Shading Accent 6" w:semiHidden="0" w:uiPriority="60" w:unhideWhenUsed="0"/>
+    <w:lsdException w:name="Light List Accent 6" w:semiHidden="0" w:uiPriority="61" w:unhideWhenUsed="0"/>
+    <w:lsdException w:name="Light Grid Accent 6" w:semiHidden="0" w:uiPriority="62" w:unhideWhenUsed="0"/>
+    <w:lsdException w:name="Medium Shading 1 Accent 6" w:semiHidden="0" w:uiPriority="63" w:unhideWhenUsed="0"/>
+    <w:lsdException w:name="Medium Shading 2 Accent 6" w:semiHidden="0" w:uiPriority="64" w:unhideWhenUsed="0"/>
+    <w:lsdException w:name="Medium List 1 Accent 6" w:semiHidden="0" w:uiPriority="65" w:unhideWhenUsed="0"/>
+    <w:lsdException w:name="Medium List 2 Accent 6" w:semiHidden="0" w:uiPriority="66" w:unhideWhenUsed="0"/>
+    <w:lsdException w:name="Medium Grid 1 Accent 6" w:semiHidden="0" w:uiPriority="67" w:unhideWhenUsed="0"/>
+    <w:lsdException w:name="Medium Grid 2 Accent 6" w:semiHidden="0" w:uiPriority="68" w:unhideWhenUsed="0"/>
+    <w:lsdException w:name="Medium Grid 3 Accent 6" w:semiHidden="0" w:uiPriority="69" w:unhideWhenUsed="0"/>
+    <w:lsdException w:name="Dark List Accent 6" w:semiHidden="0" w:uiPriority="70" w:unhideWhenUsed="0"/>
+    <w:lsdException w:name="Colorful Shading Accent 6" w:semiHidden="0" w:uiPriority="71" w:unhideWhenUsed="0"/>
+    <w:lsdException w:name="Colorful List Accent 6" w:semiHidden="0" w:uiPriority="72" w:unhideWhenUsed="0"/>
+    <w:lsdException w:name="Colorful Grid Accent 6" w:semiHidden="0" w:uiPriority="73" w:unhideWhenUsed="0"/>
+    <w:lsdException w:name="Subtle Emphasis" w:semiHidden="0" w:uiPriority="19" w:unhideWhenUsed="0" w:qFormat="1"/>
+    <w:lsdException w:name="Intense Emphasis" w:semiHidden="0" w:uiPriority="21" w:unhideWhenUsed="0" w:qFormat="1"/>
+    <w:lsdException w:name="Subtle Reference" w:semiHidden="0" w:uiPriority="31" w:unhideWhenUsed="0" w:qFormat="1"/>
+    <w:lsdException w:name="Intense Reference" w:semiHidden="0" w:uiPriority="32" w:unhideWhenUsed="0" w:qFormat="1"/>
+    <w:lsdException w:name="Book Title" w:semiHidden="0" w:uiPriority="33" w:unhideWhenUsed="0" w:qFormat="1"/>
+    <w:lsdException w:name="Bibliography" w:uiPriority="37"/>
+    <w:lsdException w:name="TOC Heading" w:uiPriority="39" w:qFormat="1"/>
   </w:latentStyles>
   <w:style w:type="paragraph" w:default="1" w:styleId="Normal">
     <w:name w:val="Normal"/>
@@ -8706,7 +9035,7 @@
 </file>
 
 <file path=customXml/itemProps6.xml><?xml version="1.0" encoding="utf-8"?>
-<ds:datastoreItem xmlns:ds="http://schemas.openxmlformats.org/officeDocument/2006/customXml" ds:itemID="{B45D87E7-784C-4D4E-8758-147976342793}">
+<ds:datastoreItem xmlns:ds="http://schemas.openxmlformats.org/officeDocument/2006/customXml" ds:itemID="{1FC9AEFA-8552-0144-A668-1250252FA5BF}">
   <ds:schemaRefs>
     <ds:schemaRef ds:uri="http://schemas.openxmlformats.org/officeDocument/2006/bibliography"/>
   </ds:schemaRefs>

</xml_diff>

<commit_message>
Decribing the project goals
</commit_message>
<xml_diff>
--- a/STFC-NARITCaseforSupport2017.docx
+++ b/STFC-NARITCaseforSupport2017.docx
@@ -1040,8 +1040,16 @@
               <w:rPr>
                 <w:rFonts w:ascii="Arial" w:hAnsi="Arial" w:cs="Arial"/>
               </w:rPr>
-              <w:t>The skills that the graduate students have acquired through involvement in the project are directly applicable to economic sectors outside astronomy such as information technology, medicine, finance, modern agriculture, security, etc</w:t>
-            </w:r>
+              <w:t xml:space="preserve">The skills that the graduate students have acquired through involvement in the project are directly applicable to economic sectors outside astronomy such as information technology, medicine, finance, modern agriculture, security, </w:t>
+            </w:r>
+            <w:proofErr w:type="spellStart"/>
+            <w:r>
+              <w:rPr>
+                <w:rFonts w:ascii="Arial" w:hAnsi="Arial" w:cs="Arial"/>
+              </w:rPr>
+              <w:t>etc</w:t>
+            </w:r>
+            <w:proofErr w:type="spellEnd"/>
           </w:p>
           <w:p>
             <w:pPr>
@@ -1145,13 +1153,27 @@
               <w:rPr>
                 <w:rFonts w:ascii="Arial" w:hAnsi="Arial" w:cs="Arial"/>
               </w:rPr>
-              <w:t>goals will be the establishment of a data centre based in NARIT</w:t>
-            </w:r>
-            <w:r>
-              <w:rPr>
-                <w:rFonts w:ascii="Arial" w:hAnsi="Arial" w:cs="Arial"/>
-              </w:rPr>
-              <w:t xml:space="preserve"> which will be used as a training aid for staff and students.</w:t>
+              <w:t xml:space="preserve">goals will be the establishment of a data centre based in </w:t>
+            </w:r>
+            <w:proofErr w:type="gramStart"/>
+            <w:r>
+              <w:rPr>
+                <w:rFonts w:ascii="Arial" w:hAnsi="Arial" w:cs="Arial"/>
+              </w:rPr>
+              <w:t>NARIT</w:t>
+            </w:r>
+            <w:r>
+              <w:rPr>
+                <w:rFonts w:ascii="Arial" w:hAnsi="Arial" w:cs="Arial"/>
+              </w:rPr>
+              <w:t xml:space="preserve"> which</w:t>
+            </w:r>
+            <w:proofErr w:type="gramEnd"/>
+            <w:r>
+              <w:rPr>
+                <w:rFonts w:ascii="Arial" w:hAnsi="Arial" w:cs="Arial"/>
+              </w:rPr>
+              <w:t xml:space="preserve"> will be used as a training aid for staff and students.</w:t>
             </w:r>
             <w:r>
               <w:rPr>
@@ -1307,7 +1329,21 @@
               <w:rPr>
                 <w:rFonts w:ascii="Arial" w:hAnsi="Arial" w:cs="Arial"/>
               </w:rPr>
-              <w:t xml:space="preserve">organise two week-long practical workshops </w:t>
+              <w:t xml:space="preserve">organise two </w:t>
+            </w:r>
+            <w:proofErr w:type="gramStart"/>
+            <w:r>
+              <w:rPr>
+                <w:rFonts w:ascii="Arial" w:hAnsi="Arial" w:cs="Arial"/>
+              </w:rPr>
+              <w:t>week-long</w:t>
+            </w:r>
+            <w:proofErr w:type="gramEnd"/>
+            <w:r>
+              <w:rPr>
+                <w:rFonts w:ascii="Arial" w:hAnsi="Arial" w:cs="Arial"/>
+              </w:rPr>
+              <w:t xml:space="preserve"> practical workshops </w:t>
             </w:r>
             <w:r>
               <w:rPr>
@@ -1675,19 +1711,44 @@
           <w:rFonts w:ascii="Arial" w:hAnsi="Arial" w:cs="Arial"/>
           <w:i/>
         </w:rPr>
-        <w:t xml:space="preserve">For more information on ODA please refer to the   </w:t>
-      </w:r>
-      <w:hyperlink r:id="rId20" w:history="1">
-        <w:r>
-          <w:rPr>
-            <w:rFonts w:ascii="Arial" w:hAnsi="Arial" w:cs="Arial"/>
-            <w:i/>
-            <w:color w:val="0070C0"/>
-            <w:u w:val="single"/>
-          </w:rPr>
-          <w:t>http://www.newtonfund.ac.uk/about/what-is-oda/</w:t>
-        </w:r>
-      </w:hyperlink>
+        <w:t xml:space="preserve">For more information on ODA please refer to </w:t>
+      </w:r>
+      <w:proofErr w:type="gramStart"/>
+      <w:r>
+        <w:rPr>
+          <w:rFonts w:ascii="Arial" w:hAnsi="Arial" w:cs="Arial"/>
+          <w:i/>
+        </w:rPr>
+        <w:t xml:space="preserve">the   </w:t>
+      </w:r>
+      <w:proofErr w:type="gramEnd"/>
+      <w:r>
+        <w:fldChar w:fldCharType="begin"/>
+      </w:r>
+      <w:r>
+        <w:instrText xml:space="preserve"> HYPERLINK "http://www.newtonfund.ac.uk/about/what-is-oda/" </w:instrText>
+      </w:r>
+      <w:r>
+        <w:fldChar w:fldCharType="separate"/>
+      </w:r>
+      <w:r>
+        <w:rPr>
+          <w:rFonts w:ascii="Arial" w:hAnsi="Arial" w:cs="Arial"/>
+          <w:i/>
+          <w:color w:val="0070C0"/>
+          <w:u w:val="single"/>
+        </w:rPr>
+        <w:t>http://www.newtonfund.ac.uk/about/what-is-oda/</w:t>
+      </w:r>
+      <w:r>
+        <w:rPr>
+          <w:rFonts w:ascii="Arial" w:hAnsi="Arial" w:cs="Arial"/>
+          <w:i/>
+          <w:color w:val="0070C0"/>
+          <w:u w:val="single"/>
+        </w:rPr>
+        <w:fldChar w:fldCharType="end"/>
+      </w:r>
       <w:r>
         <w:rPr>
           <w:rFonts w:ascii="Arial" w:hAnsi="Arial" w:cs="Arial"/>
@@ -1695,7 +1756,7 @@
         </w:rPr>
         <w:t xml:space="preserve"> and </w:t>
       </w:r>
-      <w:hyperlink r:id="rId21">
+      <w:hyperlink r:id="rId20">
         <w:r>
           <w:rPr>
             <w:rFonts w:ascii="Arial" w:hAnsi="Arial" w:cs="Arial"/>
@@ -1819,7 +1880,7 @@
               </w:rPr>
               <w:t>As an upper middle-income country, Thailand has already successfully tackled many of the greatest problems of developing countries, such as basic infrastructure development. Instead, the primary economic challenge that Thailand now faces is to develop into a high-income economy. The Thai government has recognised that a key means of achieving this is by training a highly skilled workforce able to compete internationally in high-value-added sectors that rely heavily on innovation (</w:t>
             </w:r>
-            <w:hyperlink r:id="rId22" w:history="1">
+            <w:hyperlink r:id="rId21" w:history="1">
               <w:r>
                 <w:rPr>
                   <w:rStyle w:val="Hyperlink"/>
@@ -1832,19 +1893,49 @@
               <w:rPr>
                 <w:rFonts w:ascii="Arial" w:hAnsi="Arial" w:cs="Arial"/>
               </w:rPr>
-              <w:t>), such as those listed in section one. Today, many of these sectors involve the collection of large amounts of digital data, whether in the form of customer information, patient medical records, information of crop growth, logistical information about a production line or distribution network, stock prices, etc. Many of these sectors have been earmarked by the Thai Board of Investment (BOI) as eligible for investment promotion (</w:t>
-            </w:r>
+              <w:t xml:space="preserve">), such as those listed in section one. Today, many of these sectors involve the collection of large amounts of digital data, whether in the form of customer information, patient medical records, information of crop growth, logistical information about a production line or distribution network, stock prices, etc. </w:t>
+            </w:r>
+            <w:proofErr w:type="gramStart"/>
+            <w:r>
+              <w:rPr>
+                <w:rFonts w:ascii="Arial" w:hAnsi="Arial" w:cs="Arial"/>
+              </w:rPr>
+              <w:t>Many of these sectors have been earmarked by the Thai Board of Investment (BOI) as eligible for investment promotion (</w:t>
+            </w:r>
+            <w:proofErr w:type="gramEnd"/>
             <w:r>
               <w:rPr>
                 <w:rFonts w:ascii="Arial" w:hAnsi="Arial" w:cs="Arial"/>
               </w:rPr>
               <w:t>http://bit.ly/2djPB06</w:t>
             </w:r>
-            <w:r>
-              <w:rPr>
-                <w:rFonts w:ascii="Arial" w:hAnsi="Arial" w:cs="Arial"/>
-              </w:rPr>
-              <w:t xml:space="preserve">). To successfully develop within these economically important sectors, it is vital that the Thai economy has access to home-grown talent trained in handling large amounts of digital data. The main objective of our project is to increase the skill level and experience of Thai </w:t>
+            <w:proofErr w:type="gramStart"/>
+            <w:r>
+              <w:rPr>
+                <w:rFonts w:ascii="Arial" w:hAnsi="Arial" w:cs="Arial"/>
+              </w:rPr>
+              <w:t>)</w:t>
+            </w:r>
+            <w:proofErr w:type="gramEnd"/>
+            <w:r>
+              <w:rPr>
+                <w:rFonts w:ascii="Arial" w:hAnsi="Arial" w:cs="Arial"/>
+              </w:rPr>
+              <w:t xml:space="preserve">. To successfully develop within these economically important sectors, it is vital that the Thai economy has access to </w:t>
+            </w:r>
+            <w:proofErr w:type="gramStart"/>
+            <w:r>
+              <w:rPr>
+                <w:rFonts w:ascii="Arial" w:hAnsi="Arial" w:cs="Arial"/>
+              </w:rPr>
+              <w:t>home-grown</w:t>
+            </w:r>
+            <w:proofErr w:type="gramEnd"/>
+            <w:r>
+              <w:rPr>
+                <w:rFonts w:ascii="Arial" w:hAnsi="Arial" w:cs="Arial"/>
+              </w:rPr>
+              <w:t xml:space="preserve"> talent trained in handling large amounts of digital data. The main objective of our project is to increase the skill level and experience of Thai </w:t>
             </w:r>
             <w:r>
               <w:rPr>
@@ -1960,8 +2051,33 @@
                 <w:rFonts w:ascii="Arial" w:hAnsi="Arial" w:cs="Arial"/>
                 <w:lang w:val="en-US"/>
               </w:rPr>
-              <w:t>Mae Fah Luang</w:t>
-            </w:r>
+              <w:t xml:space="preserve">Mae </w:t>
+            </w:r>
+            <w:proofErr w:type="spellStart"/>
+            <w:r>
+              <w:rPr>
+                <w:rFonts w:ascii="Arial" w:hAnsi="Arial" w:cs="Arial"/>
+                <w:lang w:val="en-US"/>
+              </w:rPr>
+              <w:t>Fah</w:t>
+            </w:r>
+            <w:proofErr w:type="spellEnd"/>
+            <w:r>
+              <w:rPr>
+                <w:rFonts w:ascii="Arial" w:hAnsi="Arial" w:cs="Arial"/>
+                <w:lang w:val="en-US"/>
+              </w:rPr>
+              <w:t xml:space="preserve"> </w:t>
+            </w:r>
+            <w:proofErr w:type="spellStart"/>
+            <w:r>
+              <w:rPr>
+                <w:rFonts w:ascii="Arial" w:hAnsi="Arial" w:cs="Arial"/>
+                <w:lang w:val="en-US"/>
+              </w:rPr>
+              <w:t>Luang</w:t>
+            </w:r>
+            <w:proofErr w:type="spellEnd"/>
             <w:r>
               <w:rPr>
                 <w:rFonts w:ascii="Arial" w:hAnsi="Arial" w:cs="Arial"/>
@@ -1972,6 +2088,16 @@
         </w:tc>
       </w:tr>
     </w:tbl>
+    <w:p>
+      <w:pPr>
+        <w:spacing w:after="0"/>
+        <w:jc w:val="both"/>
+        <w:rPr>
+          <w:rFonts w:ascii="Arial" w:hAnsi="Arial" w:cs="Arial"/>
+          <w:b/>
+        </w:rPr>
+      </w:pPr>
+    </w:p>
     <w:p>
       <w:pPr>
         <w:spacing w:after="0"/>
@@ -2003,18 +2129,9 @@
           <w:b/>
           <w:sz w:val="24"/>
         </w:rPr>
+        <w:lastRenderedPageBreak/>
         <w:t>Detailed Research Information</w:t>
       </w:r>
-    </w:p>
-    <w:p>
-      <w:pPr>
-        <w:spacing w:after="0"/>
-        <w:jc w:val="both"/>
-        <w:rPr>
-          <w:rFonts w:ascii="Arial" w:hAnsi="Arial" w:cs="Arial"/>
-          <w:b/>
-        </w:rPr>
-      </w:pPr>
     </w:p>
     <w:p>
       <w:pPr>
@@ -2126,6 +2243,7 @@
           <w:i/>
         </w:rPr>
       </w:pPr>
+      <w:proofErr w:type="gramStart"/>
       <w:r>
         <w:rPr>
           <w:rFonts w:ascii="Arial" w:hAnsi="Arial" w:cs="Arial"/>
@@ -2154,6 +2272,7 @@
         </w:rPr>
         <w:t>].</w:t>
       </w:r>
+      <w:proofErr w:type="gramEnd"/>
     </w:p>
     <w:tbl>
       <w:tblPr>
@@ -2200,7 +2319,21 @@
               <w:rPr>
                 <w:rFonts w:ascii="Arial" w:hAnsi="Arial" w:cs="Arial"/>
               </w:rPr>
-              <w:t xml:space="preserve">project is to help address the challenge of developing Thailand from an upper-middle to a high-income economy through training in high-level data-handling skills. A secondary objective is the development of an automated data-handling pipeline to organise and analyse large amounts of astronomical survey data obtained by the Gravitational-wave Optical Transient Observatory (GOTO) on La Palma, Spain. GOTO is a major new observatory, funded by the UK Universities of Warwick, Sheffield, and Leicester, Monash University (Australia), NARIT (Thailand) and the Observatory of Armagh (UK) that </w:t>
+              <w:t xml:space="preserve">project is to help address the challenge of developing Thailand from an upper-middle to a high-income economy through training in high-level data-handling skills. A secondary objective is the development of an automated data-handling pipeline to organise and analyse large amounts of astronomical survey data obtained by the Gravitational-wave Optical Transient Observatory (GOTO) on La Palma, Spain. GOTO is a major new observatory, funded by the UK Universities of Warwick, Sheffield, and Leicester, </w:t>
+            </w:r>
+            <w:proofErr w:type="spellStart"/>
+            <w:r>
+              <w:rPr>
+                <w:rFonts w:ascii="Arial" w:hAnsi="Arial" w:cs="Arial"/>
+              </w:rPr>
+              <w:t>Monash</w:t>
+            </w:r>
+            <w:proofErr w:type="spellEnd"/>
+            <w:r>
+              <w:rPr>
+                <w:rFonts w:ascii="Arial" w:hAnsi="Arial" w:cs="Arial"/>
+              </w:rPr>
+              <w:t xml:space="preserve"> University (Australia), NARIT (Thailand) and the Observatory of Armagh (UK) that </w:t>
             </w:r>
             <w:r>
               <w:rPr>
@@ -2476,7 +2609,35 @@
               <w:rPr>
                 <w:rFonts w:ascii="Arial" w:hAnsi="Arial" w:cs="Arial"/>
               </w:rPr>
-              <w:t xml:space="preserve"> on small networks based at Mae Fah Luang University</w:t>
+              <w:t xml:space="preserve"> on small networks based at Mae </w:t>
+            </w:r>
+            <w:proofErr w:type="spellStart"/>
+            <w:r>
+              <w:rPr>
+                <w:rFonts w:ascii="Arial" w:hAnsi="Arial" w:cs="Arial"/>
+              </w:rPr>
+              <w:t>Fah</w:t>
+            </w:r>
+            <w:proofErr w:type="spellEnd"/>
+            <w:r>
+              <w:rPr>
+                <w:rFonts w:ascii="Arial" w:hAnsi="Arial" w:cs="Arial"/>
+              </w:rPr>
+              <w:t xml:space="preserve"> </w:t>
+            </w:r>
+            <w:proofErr w:type="spellStart"/>
+            <w:r>
+              <w:rPr>
+                <w:rFonts w:ascii="Arial" w:hAnsi="Arial" w:cs="Arial"/>
+              </w:rPr>
+              <w:t>Luang</w:t>
+            </w:r>
+            <w:proofErr w:type="spellEnd"/>
+            <w:r>
+              <w:rPr>
+                <w:rFonts w:ascii="Arial" w:hAnsi="Arial" w:cs="Arial"/>
+              </w:rPr>
+              <w:t xml:space="preserve"> University</w:t>
             </w:r>
             <w:r>
               <w:rPr>
@@ -2592,8 +2753,6 @@
                 <w:b/>
               </w:rPr>
             </w:pPr>
-            <w:bookmarkStart w:id="0" w:name="_GoBack"/>
-            <w:bookmarkEnd w:id="0"/>
           </w:p>
         </w:tc>
       </w:tr>
@@ -2751,6 +2910,432 @@
                 <w:b/>
               </w:rPr>
             </w:pPr>
+            <w:r>
+              <w:rPr>
+                <w:rFonts w:ascii="Arial" w:hAnsi="Arial" w:cs="Arial"/>
+                <w:b/>
+              </w:rPr>
+              <w:t>1. Project synopsis</w:t>
+            </w:r>
+          </w:p>
+          <w:p>
+            <w:pPr>
+              <w:jc w:val="both"/>
+              <w:rPr>
+                <w:rFonts w:ascii="Arial" w:hAnsi="Arial" w:cs="Arial"/>
+              </w:rPr>
+            </w:pPr>
+            <w:r>
+              <w:rPr>
+                <w:rFonts w:ascii="Arial" w:hAnsi="Arial" w:cs="Arial"/>
+              </w:rPr>
+              <w:t xml:space="preserve">As highlighted </w:t>
+            </w:r>
+            <w:r>
+              <w:rPr>
+                <w:rFonts w:ascii="Arial" w:hAnsi="Arial" w:cs="Arial"/>
+              </w:rPr>
+              <w:t>above, our team has proven</w:t>
+            </w:r>
+            <w:r>
+              <w:rPr>
+                <w:rFonts w:ascii="Arial" w:hAnsi="Arial" w:cs="Arial"/>
+              </w:rPr>
+              <w:t xml:space="preserve"> our ability to train Thai graduate students in advanced data handling techniques by using large amounts of astronomical data</w:t>
+            </w:r>
+            <w:r>
+              <w:rPr>
+                <w:rFonts w:ascii="Arial" w:hAnsi="Arial" w:cs="Arial"/>
+              </w:rPr>
+              <w:t xml:space="preserve"> as </w:t>
+            </w:r>
+            <w:r>
+              <w:rPr>
+                <w:rFonts w:ascii="Arial" w:hAnsi="Arial" w:cs="Arial"/>
+              </w:rPr>
+              <w:t>training set</w:t>
+            </w:r>
+            <w:r>
+              <w:rPr>
+                <w:rFonts w:ascii="Arial" w:hAnsi="Arial" w:cs="Arial"/>
+              </w:rPr>
+              <w:t>s</w:t>
+            </w:r>
+            <w:r>
+              <w:rPr>
+                <w:rFonts w:ascii="Arial" w:hAnsi="Arial" w:cs="Arial"/>
+              </w:rPr>
+              <w:t>.</w:t>
+            </w:r>
+            <w:r>
+              <w:rPr>
+                <w:rFonts w:ascii="Arial" w:hAnsi="Arial" w:cs="Arial"/>
+              </w:rPr>
+              <w:t xml:space="preserve"> </w:t>
+            </w:r>
+            <w:r>
+              <w:rPr>
+                <w:rFonts w:ascii="Arial" w:hAnsi="Arial" w:cs="Arial"/>
+              </w:rPr>
+              <w:t xml:space="preserve">We </w:t>
+            </w:r>
+            <w:r>
+              <w:rPr>
+                <w:rFonts w:ascii="Arial" w:hAnsi="Arial" w:cs="Arial"/>
+              </w:rPr>
+              <w:t xml:space="preserve">now </w:t>
+            </w:r>
+            <w:r>
+              <w:rPr>
+                <w:rFonts w:ascii="Arial" w:hAnsi="Arial" w:cs="Arial"/>
+              </w:rPr>
+              <w:t xml:space="preserve">wish to use the </w:t>
+            </w:r>
+            <w:r>
+              <w:rPr>
+                <w:rFonts w:ascii="Arial" w:hAnsi="Arial" w:cs="Arial"/>
+              </w:rPr>
+              <w:t>experience</w:t>
+            </w:r>
+            <w:r>
+              <w:rPr>
+                <w:rFonts w:ascii="Arial" w:hAnsi="Arial" w:cs="Arial"/>
+              </w:rPr>
+              <w:t xml:space="preserve"> and skills</w:t>
+            </w:r>
+            <w:r>
+              <w:rPr>
+                <w:rFonts w:ascii="Arial" w:hAnsi="Arial" w:cs="Arial"/>
+              </w:rPr>
+              <w:t xml:space="preserve"> of our team (including students)</w:t>
+            </w:r>
+            <w:r>
+              <w:rPr>
+                <w:rFonts w:ascii="Arial" w:hAnsi="Arial" w:cs="Arial"/>
+              </w:rPr>
+              <w:t xml:space="preserve"> to help train others</w:t>
+            </w:r>
+            <w:r>
+              <w:rPr>
+                <w:rFonts w:ascii="Arial" w:hAnsi="Arial" w:cs="Arial"/>
+              </w:rPr>
+              <w:t xml:space="preserve"> through practical workshops</w:t>
+            </w:r>
+            <w:r>
+              <w:rPr>
+                <w:rFonts w:ascii="Arial" w:hAnsi="Arial" w:cs="Arial"/>
+              </w:rPr>
+              <w:t xml:space="preserve">, thereby </w:t>
+            </w:r>
+            <w:r>
+              <w:rPr>
+                <w:rFonts w:ascii="Arial" w:hAnsi="Arial" w:cs="Arial"/>
+              </w:rPr>
+              <w:t>broaden</w:t>
+            </w:r>
+            <w:r>
+              <w:rPr>
+                <w:rFonts w:ascii="Arial" w:hAnsi="Arial" w:cs="Arial"/>
+              </w:rPr>
+              <w:t>ing</w:t>
+            </w:r>
+            <w:r>
+              <w:rPr>
+                <w:rFonts w:ascii="Arial" w:hAnsi="Arial" w:cs="Arial"/>
+              </w:rPr>
+              <w:t xml:space="preserve"> the overall impact of the project.</w:t>
+            </w:r>
+            <w:r>
+              <w:rPr>
+                <w:rFonts w:ascii="Arial" w:hAnsi="Arial" w:cs="Arial"/>
+              </w:rPr>
+              <w:t xml:space="preserve"> </w:t>
+            </w:r>
+            <w:r>
+              <w:rPr>
+                <w:rFonts w:ascii="Arial" w:hAnsi="Arial" w:cs="Arial"/>
+              </w:rPr>
+              <w:t xml:space="preserve">Further, with the staff team members having overcome the steep learning curve associated with the early stages of multidisciplinary research, </w:t>
+            </w:r>
+            <w:r>
+              <w:rPr>
+                <w:rFonts w:ascii="Arial" w:hAnsi="Arial" w:cs="Arial"/>
+              </w:rPr>
+              <w:t xml:space="preserve">we </w:t>
+            </w:r>
+            <w:r>
+              <w:rPr>
+                <w:rFonts w:ascii="Arial" w:hAnsi="Arial" w:cs="Arial"/>
+              </w:rPr>
+              <w:t>will</w:t>
+            </w:r>
+            <w:r>
+              <w:rPr>
+                <w:rFonts w:ascii="Arial" w:hAnsi="Arial" w:cs="Arial"/>
+              </w:rPr>
+              <w:t xml:space="preserve"> train another </w:t>
+            </w:r>
+            <w:r>
+              <w:rPr>
+                <w:rFonts w:ascii="Arial" w:hAnsi="Arial" w:cs="Arial"/>
+              </w:rPr>
+              <w:t xml:space="preserve">cohort of graduate research students with even greater efficiency. </w:t>
+            </w:r>
+            <w:r>
+              <w:rPr>
+                <w:rFonts w:ascii="Arial" w:hAnsi="Arial" w:cs="Arial"/>
+              </w:rPr>
+              <w:t>Here,</w:t>
+            </w:r>
+            <w:r>
+              <w:rPr>
+                <w:rFonts w:ascii="Arial" w:hAnsi="Arial" w:cs="Arial"/>
+              </w:rPr>
+              <w:t xml:space="preserve"> </w:t>
+            </w:r>
+            <w:r>
+              <w:rPr>
+                <w:rFonts w:ascii="Arial" w:hAnsi="Arial" w:cs="Arial"/>
+              </w:rPr>
+              <w:t xml:space="preserve">we </w:t>
+            </w:r>
+            <w:r>
+              <w:rPr>
+                <w:rFonts w:ascii="Arial" w:hAnsi="Arial" w:cs="Arial"/>
+              </w:rPr>
+              <w:t xml:space="preserve">request funds to </w:t>
+            </w:r>
+            <w:r>
+              <w:rPr>
+                <w:rFonts w:ascii="Arial" w:hAnsi="Arial" w:cs="Arial"/>
+              </w:rPr>
+              <w:t xml:space="preserve">achieve these goals, thereby </w:t>
+            </w:r>
+            <w:r>
+              <w:rPr>
+                <w:rFonts w:ascii="Arial" w:hAnsi="Arial" w:cs="Arial"/>
+              </w:rPr>
+              <w:t>capitalizing</w:t>
+            </w:r>
+            <w:r>
+              <w:rPr>
+                <w:rFonts w:ascii="Arial" w:hAnsi="Arial" w:cs="Arial"/>
+              </w:rPr>
+              <w:t xml:space="preserve"> on </w:t>
+            </w:r>
+            <w:r>
+              <w:rPr>
+                <w:rFonts w:ascii="Arial" w:hAnsi="Arial" w:cs="Arial"/>
+              </w:rPr>
+              <w:t>our</w:t>
+            </w:r>
+            <w:r>
+              <w:rPr>
+                <w:rFonts w:ascii="Arial" w:hAnsi="Arial" w:cs="Arial"/>
+              </w:rPr>
+              <w:t xml:space="preserve"> experience </w:t>
+            </w:r>
+            <w:r>
+              <w:rPr>
+                <w:rFonts w:ascii="Arial" w:hAnsi="Arial" w:cs="Arial"/>
+              </w:rPr>
+              <w:t>and ensuring</w:t>
+            </w:r>
+            <w:r>
+              <w:rPr>
+                <w:rFonts w:ascii="Arial" w:hAnsi="Arial" w:cs="Arial"/>
+              </w:rPr>
+              <w:t xml:space="preserve"> that our project has sustainable, long-term impact on Thaila</w:t>
+            </w:r>
+            <w:r>
+              <w:rPr>
+                <w:rFonts w:ascii="Arial" w:hAnsi="Arial" w:cs="Arial"/>
+              </w:rPr>
+              <w:t>nd’s continued economic growth.</w:t>
+            </w:r>
+          </w:p>
+          <w:p>
+            <w:pPr>
+              <w:jc w:val="both"/>
+              <w:rPr>
+                <w:rFonts w:ascii="Arial" w:hAnsi="Arial" w:cs="Arial"/>
+              </w:rPr>
+            </w:pPr>
+          </w:p>
+          <w:p>
+            <w:pPr>
+              <w:pStyle w:val="ListParagraph"/>
+              <w:numPr>
+                <w:ilvl w:val="0"/>
+                <w:numId w:val="1"/>
+              </w:numPr>
+              <w:jc w:val="both"/>
+              <w:rPr>
+                <w:rFonts w:ascii="Arial" w:hAnsi="Arial" w:cs="Arial"/>
+                <w:b/>
+              </w:rPr>
+            </w:pPr>
+            <w:r>
+              <w:rPr>
+                <w:rFonts w:ascii="Arial" w:hAnsi="Arial" w:cs="Arial"/>
+                <w:b/>
+              </w:rPr>
+              <w:t>Achieving the project goals</w:t>
+            </w:r>
+          </w:p>
+          <w:p>
+            <w:pPr>
+              <w:jc w:val="both"/>
+              <w:rPr>
+                <w:rFonts w:ascii="Arial" w:hAnsi="Arial" w:cs="Arial"/>
+              </w:rPr>
+            </w:pPr>
+            <w:r>
+              <w:rPr>
+                <w:rFonts w:ascii="Arial" w:hAnsi="Arial" w:cs="Arial"/>
+              </w:rPr>
+              <w:t>To maximise the impact of our training, our project will consist of two main components:</w:t>
+            </w:r>
+          </w:p>
+          <w:p>
+            <w:pPr>
+              <w:pStyle w:val="ListParagraph"/>
+              <w:numPr>
+                <w:ilvl w:val="0"/>
+                <w:numId w:val="16"/>
+              </w:numPr>
+              <w:jc w:val="both"/>
+              <w:rPr>
+                <w:rFonts w:ascii="Arial" w:hAnsi="Arial" w:cs="Arial"/>
+              </w:rPr>
+            </w:pPr>
+            <w:proofErr w:type="gramStart"/>
+            <w:r>
+              <w:rPr>
+                <w:rFonts w:ascii="Arial" w:hAnsi="Arial" w:cs="Arial"/>
+              </w:rPr>
+              <w:t>two</w:t>
+            </w:r>
+            <w:proofErr w:type="gramEnd"/>
+            <w:r>
+              <w:rPr>
+                <w:rFonts w:ascii="Arial" w:hAnsi="Arial" w:cs="Arial"/>
+              </w:rPr>
+              <w:t xml:space="preserve"> week-</w:t>
+            </w:r>
+            <w:r>
+              <w:rPr>
+                <w:rFonts w:ascii="Arial" w:hAnsi="Arial" w:cs="Arial"/>
+              </w:rPr>
+              <w:t>long practical workshops to be held in June/July of each year of funding (i.e., 2018 and 2019);</w:t>
+            </w:r>
+          </w:p>
+          <w:p>
+            <w:pPr>
+              <w:pStyle w:val="ListParagraph"/>
+              <w:numPr>
+                <w:ilvl w:val="0"/>
+                <w:numId w:val="16"/>
+              </w:numPr>
+              <w:jc w:val="both"/>
+              <w:rPr>
+                <w:rFonts w:ascii="Arial" w:hAnsi="Arial" w:cs="Arial"/>
+              </w:rPr>
+            </w:pPr>
+            <w:proofErr w:type="gramStart"/>
+            <w:r>
+              <w:rPr>
+                <w:rFonts w:ascii="Arial" w:hAnsi="Arial" w:cs="Arial"/>
+              </w:rPr>
+              <w:t>a</w:t>
+            </w:r>
+            <w:proofErr w:type="gramEnd"/>
+            <w:r>
+              <w:rPr>
+                <w:rFonts w:ascii="Arial" w:hAnsi="Arial" w:cs="Arial"/>
+              </w:rPr>
+              <w:t xml:space="preserve"> series of two-year long research projects during which </w:t>
+            </w:r>
+            <w:r>
+              <w:rPr>
+                <w:rFonts w:ascii="Arial" w:hAnsi="Arial" w:cs="Arial"/>
+              </w:rPr>
+              <w:t>four Thai students (3 MSc, 1 PhD) will continue to research optimal techniques to organise and analyse large astronomical datasets.</w:t>
+            </w:r>
+          </w:p>
+          <w:p>
+            <w:pPr>
+              <w:jc w:val="both"/>
+              <w:rPr>
+                <w:rFonts w:ascii="Arial" w:hAnsi="Arial" w:cs="Arial"/>
+              </w:rPr>
+            </w:pPr>
+            <w:bookmarkStart w:id="0" w:name="_GoBack"/>
+            <w:bookmarkEnd w:id="0"/>
+            <w:r>
+              <w:rPr>
+                <w:rFonts w:ascii="Arial" w:hAnsi="Arial" w:cs="Arial"/>
+              </w:rPr>
+              <w:t>The practical workshops will be</w:t>
+            </w:r>
+            <w:r>
+              <w:rPr>
+                <w:rFonts w:ascii="Arial" w:hAnsi="Arial" w:cs="Arial"/>
+              </w:rPr>
+              <w:t xml:space="preserve"> attended by up to 50 staff and students based at various institutes, including NARIT. Part of their goal will be to teach the new cohort of graduate students the </w:t>
+            </w:r>
+            <w:r>
+              <w:rPr>
+                <w:rFonts w:ascii="Arial" w:hAnsi="Arial" w:cs="Arial"/>
+              </w:rPr>
+              <w:t xml:space="preserve">science background to the project and technical skills that will help them get started with their research projects. After their first year of research, these same students will contribute to the second practical workshop by sharing the knowledge and skills they have acquired over the past 12 months of research. </w:t>
+            </w:r>
+            <w:r>
+              <w:rPr>
+                <w:rFonts w:ascii="Arial" w:hAnsi="Arial" w:cs="Arial"/>
+              </w:rPr>
+              <w:t xml:space="preserve">Below, we </w:t>
+            </w:r>
+            <w:r>
+              <w:rPr>
+                <w:rFonts w:ascii="Arial" w:hAnsi="Arial" w:cs="Arial"/>
+              </w:rPr>
+              <w:t xml:space="preserve">describe in detail what will be covered in the practical workshops, the focus of the </w:t>
+            </w:r>
+            <w:r>
+              <w:rPr>
+                <w:rFonts w:ascii="Arial" w:hAnsi="Arial" w:cs="Arial"/>
+              </w:rPr>
+              <w:t>research project</w:t>
+            </w:r>
+            <w:r>
+              <w:rPr>
+                <w:rFonts w:ascii="Arial" w:hAnsi="Arial" w:cs="Arial"/>
+              </w:rPr>
+              <w:t>s</w:t>
+            </w:r>
+            <w:r>
+              <w:rPr>
+                <w:rFonts w:ascii="Arial" w:hAnsi="Arial" w:cs="Arial"/>
+              </w:rPr>
+              <w:t>. First, however, we provide some context with a brief description of GOTO and the challenges the research component will attempt to overcome.</w:t>
+            </w:r>
+          </w:p>
+          <w:p>
+            <w:pPr>
+              <w:jc w:val="both"/>
+              <w:rPr>
+                <w:rFonts w:ascii="Arial" w:hAnsi="Arial" w:cs="Arial"/>
+              </w:rPr>
+            </w:pPr>
+          </w:p>
+          <w:p>
+            <w:pPr>
+              <w:jc w:val="both"/>
+              <w:rPr>
+                <w:rFonts w:ascii="Arial" w:hAnsi="Arial" w:cs="Arial"/>
+              </w:rPr>
+            </w:pPr>
           </w:p>
           <w:p>
             <w:pPr>
@@ -2769,7 +3354,21 @@
               <w:rPr>
                 <w:rFonts w:ascii="Arial" w:hAnsi="Arial" w:cs="Arial"/>
               </w:rPr>
-              <w:t xml:space="preserve"> what we’ve already learned re: ML and databasing via a series of summer workshops.</w:t>
+              <w:t xml:space="preserve"> what we’ve already learned re: ML and </w:t>
+            </w:r>
+            <w:proofErr w:type="spellStart"/>
+            <w:r>
+              <w:rPr>
+                <w:rFonts w:ascii="Arial" w:hAnsi="Arial" w:cs="Arial"/>
+              </w:rPr>
+              <w:t>databasing</w:t>
+            </w:r>
+            <w:proofErr w:type="spellEnd"/>
+            <w:r>
+              <w:rPr>
+                <w:rFonts w:ascii="Arial" w:hAnsi="Arial" w:cs="Arial"/>
+              </w:rPr>
+              <w:t xml:space="preserve"> via a series of summer workshops.</w:t>
             </w:r>
           </w:p>
           <w:p>
@@ -3472,6 +4071,7 @@
           <w:b w:val="0"/>
           <w:i/>
         </w:rPr>
+        <w:lastRenderedPageBreak/>
         <w:t xml:space="preserve">Please identify any ethical </w:t>
       </w:r>
       <w:r>
@@ -4264,6 +4864,7 @@
         <w:rPr>
           <w:i/>
         </w:rPr>
+        <w:lastRenderedPageBreak/>
         <w:t>A statement that:</w:t>
       </w:r>
     </w:p>
@@ -4329,7 +4930,7 @@
         </w:rPr>
         <w:t>They will follow the guidelines laid out in the</w:t>
       </w:r>
-      <w:hyperlink r:id="rId23" w:history="1">
+      <w:hyperlink r:id="rId22" w:history="1">
         <w:r>
           <w:rPr>
             <w:rStyle w:val="Hyperlink"/>
@@ -4674,7 +5275,23 @@
           <w:rFonts w:ascii="Arial" w:hAnsi="Arial" w:cs="Arial"/>
           <w:i/>
         </w:rPr>
-        <w:t>Any additional information which was not included in the proposal document but which is pertinent to the animal research proposed and which the funders should be aware of.</w:t>
+        <w:t xml:space="preserve">Any additional </w:t>
+      </w:r>
+      <w:proofErr w:type="gramStart"/>
+      <w:r>
+        <w:rPr>
+          <w:rFonts w:ascii="Arial" w:hAnsi="Arial" w:cs="Arial"/>
+          <w:i/>
+        </w:rPr>
+        <w:t>information which was not</w:t>
+      </w:r>
+      <w:proofErr w:type="gramEnd"/>
+      <w:r>
+        <w:rPr>
+          <w:rFonts w:ascii="Arial" w:hAnsi="Arial" w:cs="Arial"/>
+          <w:i/>
+        </w:rPr>
+        <w:t xml:space="preserve"> included in the proposal document but which is pertinent to the animal research proposed and which the funders should be aware of.</w:t>
       </w:r>
     </w:p>
     <w:p>
@@ -4749,7 +5366,6 @@
               <w:rPr>
                 <w:rFonts w:ascii="Arial" w:hAnsi="Arial" w:cs="Arial"/>
               </w:rPr>
-              <w:lastRenderedPageBreak/>
               <w:t>Not applicable</w:t>
             </w:r>
           </w:p>
@@ -4854,7 +5470,6 @@
           <w:rFonts w:ascii="Arial" w:hAnsi="Arial" w:cs="Arial"/>
           <w:b/>
         </w:rPr>
-        <w:lastRenderedPageBreak/>
         <w:t>Work plan</w:t>
       </w:r>
     </w:p>
@@ -5330,12 +5945,12 @@
       </w:r>
     </w:p>
     <w:sectPr>
-      <w:headerReference w:type="even" r:id="rId24"/>
-      <w:headerReference w:type="default" r:id="rId25"/>
-      <w:footerReference w:type="even" r:id="rId26"/>
-      <w:footerReference w:type="default" r:id="rId27"/>
-      <w:headerReference w:type="first" r:id="rId28"/>
-      <w:footerReference w:type="first" r:id="rId29"/>
+      <w:headerReference w:type="even" r:id="rId23"/>
+      <w:headerReference w:type="default" r:id="rId24"/>
+      <w:footerReference w:type="even" r:id="rId25"/>
+      <w:footerReference w:type="default" r:id="rId26"/>
+      <w:headerReference w:type="first" r:id="rId27"/>
+      <w:footerReference w:type="first" r:id="rId28"/>
       <w:pgSz w:w="11906" w:h="16838"/>
       <w:pgMar w:top="1440" w:right="1440" w:bottom="1440" w:left="1440" w:header="708" w:footer="708" w:gutter="0"/>
       <w:cols w:space="708"/>
@@ -5400,7 +6015,7 @@
       <w:rPr>
         <w:noProof/>
       </w:rPr>
-      <w:t>8</w:t>
+      <w:t>5</w:t>
     </w:r>
     <w:r>
       <w:rPr>
@@ -6125,6 +6740,119 @@
     </w:lvl>
   </w:abstractNum>
   <w:abstractNum w:abstractNumId="6">
+    <w:nsid w:val="341F4847"/>
+    <w:multiLevelType w:val="hybridMultilevel"/>
+    <w:tmpl w:val="33C2E8B8"/>
+    <w:lvl w:ilvl="0" w:tplc="04090001">
+      <w:start w:val="1"/>
+      <w:numFmt w:val="bullet"/>
+      <w:lvlText w:val=""/>
+      <w:lvlJc w:val="left"/>
+      <w:pPr>
+        <w:ind w:left="720" w:hanging="360"/>
+      </w:pPr>
+      <w:rPr>
+        <w:rFonts w:ascii="Symbol" w:hAnsi="Symbol" w:hint="default"/>
+      </w:rPr>
+    </w:lvl>
+    <w:lvl w:ilvl="1" w:tplc="04090003" w:tentative="1">
+      <w:start w:val="1"/>
+      <w:numFmt w:val="bullet"/>
+      <w:lvlText w:val="o"/>
+      <w:lvlJc w:val="left"/>
+      <w:pPr>
+        <w:ind w:left="1440" w:hanging="360"/>
+      </w:pPr>
+      <w:rPr>
+        <w:rFonts w:ascii="Courier New" w:hAnsi="Courier New" w:hint="default"/>
+      </w:rPr>
+    </w:lvl>
+    <w:lvl w:ilvl="2" w:tplc="04090005" w:tentative="1">
+      <w:start w:val="1"/>
+      <w:numFmt w:val="bullet"/>
+      <w:lvlText w:val=""/>
+      <w:lvlJc w:val="left"/>
+      <w:pPr>
+        <w:ind w:left="2160" w:hanging="360"/>
+      </w:pPr>
+      <w:rPr>
+        <w:rFonts w:ascii="Wingdings" w:hAnsi="Wingdings" w:hint="default"/>
+      </w:rPr>
+    </w:lvl>
+    <w:lvl w:ilvl="3" w:tplc="04090001" w:tentative="1">
+      <w:start w:val="1"/>
+      <w:numFmt w:val="bullet"/>
+      <w:lvlText w:val=""/>
+      <w:lvlJc w:val="left"/>
+      <w:pPr>
+        <w:ind w:left="2880" w:hanging="360"/>
+      </w:pPr>
+      <w:rPr>
+        <w:rFonts w:ascii="Symbol" w:hAnsi="Symbol" w:hint="default"/>
+      </w:rPr>
+    </w:lvl>
+    <w:lvl w:ilvl="4" w:tplc="04090003" w:tentative="1">
+      <w:start w:val="1"/>
+      <w:numFmt w:val="bullet"/>
+      <w:lvlText w:val="o"/>
+      <w:lvlJc w:val="left"/>
+      <w:pPr>
+        <w:ind w:left="3600" w:hanging="360"/>
+      </w:pPr>
+      <w:rPr>
+        <w:rFonts w:ascii="Courier New" w:hAnsi="Courier New" w:hint="default"/>
+      </w:rPr>
+    </w:lvl>
+    <w:lvl w:ilvl="5" w:tplc="04090005" w:tentative="1">
+      <w:start w:val="1"/>
+      <w:numFmt w:val="bullet"/>
+      <w:lvlText w:val=""/>
+      <w:lvlJc w:val="left"/>
+      <w:pPr>
+        <w:ind w:left="4320" w:hanging="360"/>
+      </w:pPr>
+      <w:rPr>
+        <w:rFonts w:ascii="Wingdings" w:hAnsi="Wingdings" w:hint="default"/>
+      </w:rPr>
+    </w:lvl>
+    <w:lvl w:ilvl="6" w:tplc="04090001" w:tentative="1">
+      <w:start w:val="1"/>
+      <w:numFmt w:val="bullet"/>
+      <w:lvlText w:val=""/>
+      <w:lvlJc w:val="left"/>
+      <w:pPr>
+        <w:ind w:left="5040" w:hanging="360"/>
+      </w:pPr>
+      <w:rPr>
+        <w:rFonts w:ascii="Symbol" w:hAnsi="Symbol" w:hint="default"/>
+      </w:rPr>
+    </w:lvl>
+    <w:lvl w:ilvl="7" w:tplc="04090003" w:tentative="1">
+      <w:start w:val="1"/>
+      <w:numFmt w:val="bullet"/>
+      <w:lvlText w:val="o"/>
+      <w:lvlJc w:val="left"/>
+      <w:pPr>
+        <w:ind w:left="5760" w:hanging="360"/>
+      </w:pPr>
+      <w:rPr>
+        <w:rFonts w:ascii="Courier New" w:hAnsi="Courier New" w:hint="default"/>
+      </w:rPr>
+    </w:lvl>
+    <w:lvl w:ilvl="8" w:tplc="04090005" w:tentative="1">
+      <w:start w:val="1"/>
+      <w:numFmt w:val="bullet"/>
+      <w:lvlText w:val=""/>
+      <w:lvlJc w:val="left"/>
+      <w:pPr>
+        <w:ind w:left="6480" w:hanging="360"/>
+      </w:pPr>
+      <w:rPr>
+        <w:rFonts w:ascii="Wingdings" w:hAnsi="Wingdings" w:hint="default"/>
+      </w:rPr>
+    </w:lvl>
+  </w:abstractNum>
+  <w:abstractNum w:abstractNumId="7">
     <w:nsid w:val="3DBD2C6C"/>
     <w:multiLevelType w:val="hybridMultilevel"/>
     <w:tmpl w:val="C960E404"/>
@@ -6237,7 +6965,7 @@
       </w:rPr>
     </w:lvl>
   </w:abstractNum>
-  <w:abstractNum w:abstractNumId="7">
+  <w:abstractNum w:abstractNumId="8">
     <w:nsid w:val="4A0B4810"/>
     <w:multiLevelType w:val="hybridMultilevel"/>
     <w:tmpl w:val="C3589EE8"/>
@@ -6350,7 +7078,7 @@
       </w:rPr>
     </w:lvl>
   </w:abstractNum>
-  <w:abstractNum w:abstractNumId="8">
+  <w:abstractNum w:abstractNumId="9">
     <w:nsid w:val="4C4C477F"/>
     <w:multiLevelType w:val="hybridMultilevel"/>
     <w:tmpl w:val="27BCAF68"/>
@@ -6463,7 +7191,7 @@
       </w:rPr>
     </w:lvl>
   </w:abstractNum>
-  <w:abstractNum w:abstractNumId="9">
+  <w:abstractNum w:abstractNumId="10">
     <w:nsid w:val="52647A52"/>
     <w:multiLevelType w:val="hybridMultilevel"/>
     <w:tmpl w:val="3AA2B378"/>
@@ -6555,7 +7283,7 @@
       </w:pPr>
     </w:lvl>
   </w:abstractNum>
-  <w:abstractNum w:abstractNumId="10">
+  <w:abstractNum w:abstractNumId="11">
     <w:nsid w:val="563B53E9"/>
     <w:multiLevelType w:val="hybridMultilevel"/>
     <w:tmpl w:val="8D489A9A"/>
@@ -6668,7 +7396,7 @@
       </w:rPr>
     </w:lvl>
   </w:abstractNum>
-  <w:abstractNum w:abstractNumId="11">
+  <w:abstractNum w:abstractNumId="12">
     <w:nsid w:val="589765D3"/>
     <w:multiLevelType w:val="hybridMultilevel"/>
     <w:tmpl w:val="C59C68D6"/>
@@ -6761,7 +7489,7 @@
       </w:pPr>
     </w:lvl>
   </w:abstractNum>
-  <w:abstractNum w:abstractNumId="12">
+  <w:abstractNum w:abstractNumId="13">
     <w:nsid w:val="5E1D3FC0"/>
     <w:multiLevelType w:val="hybridMultilevel"/>
     <w:tmpl w:val="FA728010"/>
@@ -6854,7 +7582,7 @@
       </w:pPr>
     </w:lvl>
   </w:abstractNum>
-  <w:abstractNum w:abstractNumId="13">
+  <w:abstractNum w:abstractNumId="14">
     <w:nsid w:val="6C7E76E2"/>
     <w:multiLevelType w:val="hybridMultilevel"/>
     <w:tmpl w:val="E342F8C6"/>
@@ -6940,7 +7668,7 @@
       </w:pPr>
     </w:lvl>
   </w:abstractNum>
-  <w:abstractNum w:abstractNumId="14">
+  <w:abstractNum w:abstractNumId="15">
     <w:nsid w:val="716C127D"/>
     <w:multiLevelType w:val="hybridMultilevel"/>
     <w:tmpl w:val="F39E7A1A"/>
@@ -7054,7 +7782,7 @@
     </w:lvl>
   </w:abstractNum>
   <w:num w:numId="1">
-    <w:abstractNumId w:val="9"/>
+    <w:abstractNumId w:val="10"/>
   </w:num>
   <w:num w:numId="2">
     <w:abstractNumId w:val="5"/>
@@ -7063,7 +7791,7 @@
     <w:abstractNumId w:val="4"/>
   </w:num>
   <w:num w:numId="4">
-    <w:abstractNumId w:val="13"/>
+    <w:abstractNumId w:val="14"/>
   </w:num>
   <w:num w:numId="5">
     <w:abstractNumId w:val="1"/>
@@ -7075,28 +7803,31 @@
     <w:abstractNumId w:val="3"/>
   </w:num>
   <w:num w:numId="8">
-    <w:abstractNumId w:val="8"/>
+    <w:abstractNumId w:val="9"/>
   </w:num>
   <w:num w:numId="9">
-    <w:abstractNumId w:val="7"/>
+    <w:abstractNumId w:val="8"/>
   </w:num>
   <w:num w:numId="10">
     <w:abstractNumId w:val="2"/>
   </w:num>
   <w:num w:numId="11">
-    <w:abstractNumId w:val="6"/>
+    <w:abstractNumId w:val="7"/>
   </w:num>
   <w:num w:numId="12">
+    <w:abstractNumId w:val="13"/>
+  </w:num>
+  <w:num w:numId="13">
+    <w:abstractNumId w:val="11"/>
+  </w:num>
+  <w:num w:numId="14">
     <w:abstractNumId w:val="12"/>
   </w:num>
-  <w:num w:numId="13">
-    <w:abstractNumId w:val="10"/>
+  <w:num w:numId="15">
+    <w:abstractNumId w:val="15"/>
   </w:num>
-  <w:num w:numId="14">
-    <w:abstractNumId w:val="11"/>
-  </w:num>
-  <w:num w:numId="15">
-    <w:abstractNumId w:val="14"/>
+  <w:num w:numId="16">
+    <w:abstractNumId w:val="6"/>
   </w:num>
 </w:numbering>
 </file>
@@ -8606,7 +9337,7 @@
 </file>
 
 <file path=customXml/itemProps6.xml><?xml version="1.0" encoding="utf-8"?>
-<ds:datastoreItem xmlns:ds="http://schemas.openxmlformats.org/officeDocument/2006/customXml" ds:itemID="{84BA2D28-BE98-264F-A08E-638ABDCCA8C1}">
+<ds:datastoreItem xmlns:ds="http://schemas.openxmlformats.org/officeDocument/2006/customXml" ds:itemID="{B48C4ECD-AA95-6843-A772-0E7A3C6BE965}">
   <ds:schemaRefs>
     <ds:schemaRef ds:uri="http://schemas.openxmlformats.org/officeDocument/2006/bibliography"/>
   </ds:schemaRefs>

</xml_diff>

<commit_message>
Up to section 2p3 of section 3b of CfS
</commit_message>
<xml_diff>
--- a/STFC-NARITCaseforSupport2017.docx
+++ b/STFC-NARITCaseforSupport2017.docx
@@ -3221,25 +3221,7 @@
               <w:rPr>
                 <w:rFonts w:ascii="Arial" w:hAnsi="Arial" w:cs="Arial"/>
               </w:rPr>
-              <w:t>The primary science goal of GOTO is to identify transient optical sources that are the counterparts of gravitational-wave (GW) sources detected with the Laser Interferometer Gravitational-w</w:t>
-            </w:r>
-            <w:r>
-              <w:rPr>
-                <w:rFonts w:ascii="Arial" w:hAnsi="Arial" w:cs="Arial"/>
-              </w:rPr>
-              <w:t xml:space="preserve">ave Observatory (LIGO). It can </w:t>
-            </w:r>
-            <w:r>
-              <w:rPr>
-                <w:rFonts w:ascii="Arial" w:hAnsi="Arial" w:cs="Arial"/>
-              </w:rPr>
-              <w:t xml:space="preserve">achieve this by rapidly scanning the large (~100 sq. deg) error circle of the GW detection as soon as it receives a trigger from LIGO. When not following-up </w:t>
-            </w:r>
-            <w:r>
-              <w:rPr>
-                <w:rFonts w:ascii="Arial" w:hAnsi="Arial" w:cs="Arial"/>
-              </w:rPr>
-              <w:t xml:space="preserve">GW triggers, GOTO </w:t>
+              <w:t xml:space="preserve">The primary science goal of GOTO is to identify transient optical sources that are the counterparts of gravitational-wave (GW) sources detected with the Laser Interferometer Gravitational-wave Observatory (LIGO). It can achieve this by rapidly scanning the large (~100 sq. deg) error circle of the GW detection as soon as it receives a trigger from LIGO. When not following-up GW triggers, GOTO </w:t>
             </w:r>
             <w:r>
               <w:rPr>
@@ -3271,14 +3253,271 @@
               </w:rPr>
               <w:t>earlier this year and, having recently undergone a hardware upgrade, is currently delivering data</w:t>
             </w:r>
+            <w:r>
+              <w:rPr>
+                <w:rFonts w:ascii="Arial" w:hAnsi="Arial" w:cs="Arial"/>
+              </w:rPr>
+              <w:t>.</w:t>
+            </w:r>
+          </w:p>
+          <w:p>
+            <w:pPr>
+              <w:jc w:val="both"/>
+              <w:rPr>
+                <w:rFonts w:ascii="Arial" w:hAnsi="Arial" w:cs="Arial"/>
+              </w:rPr>
+            </w:pPr>
+          </w:p>
+          <w:p>
+            <w:pPr>
+              <w:jc w:val="both"/>
+              <w:rPr>
+                <w:rFonts w:ascii="Arial" w:hAnsi="Arial" w:cs="Arial"/>
+                <w:i/>
+              </w:rPr>
+            </w:pPr>
+            <w:r>
+              <w:rPr>
+                <w:rFonts w:ascii="Arial" w:hAnsi="Arial" w:cs="Arial"/>
+                <w:i/>
+              </w:rPr>
+              <w:t>2.2 GOTO’s Data Handling Challenge</w:t>
+            </w:r>
+          </w:p>
+          <w:p>
+            <w:pPr>
+              <w:jc w:val="both"/>
+              <w:rPr>
+                <w:rFonts w:ascii="Arial" w:hAnsi="Arial" w:cs="Arial"/>
+              </w:rPr>
+            </w:pPr>
+            <w:r>
+              <w:rPr>
+                <w:rFonts w:ascii="Arial" w:hAnsi="Arial" w:cs="Arial"/>
+              </w:rPr>
+              <w:t xml:space="preserve">On a typical night of observations, GOTO will observe between five and ten million sources (predominantly stars and galaxies, but also asteroids, satellites, etc). All these sources must be detected, measured, categorised and </w:t>
+            </w:r>
+            <w:r>
+              <w:rPr>
+                <w:rFonts w:ascii="Arial" w:hAnsi="Arial" w:cs="Arial"/>
+              </w:rPr>
+              <w:t>the resulting information recorded</w:t>
+            </w:r>
+            <w:r>
+              <w:rPr>
+                <w:rFonts w:ascii="Arial" w:hAnsi="Arial" w:cs="Arial"/>
+              </w:rPr>
+              <w:t xml:space="preserve">. The detection and measurement stages are solved problems in astronomy, even for such large </w:t>
+            </w:r>
+            <w:r>
+              <w:rPr>
+                <w:rFonts w:ascii="Arial" w:hAnsi="Arial" w:cs="Arial"/>
+              </w:rPr>
+              <w:lastRenderedPageBreak/>
+              <w:t>data rates</w:t>
+            </w:r>
+            <w:r>
+              <w:rPr>
+                <w:rFonts w:ascii="Arial" w:hAnsi="Arial" w:cs="Arial"/>
+              </w:rPr>
+              <w:t xml:space="preserve"> as GOTO</w:t>
+            </w:r>
+            <w:r>
+              <w:rPr>
+                <w:rFonts w:ascii="Arial" w:hAnsi="Arial" w:cs="Arial"/>
+              </w:rPr>
+              <w:t>.</w:t>
+            </w:r>
+            <w:r>
+              <w:rPr>
+                <w:rFonts w:ascii="Arial" w:hAnsi="Arial" w:cs="Arial"/>
+              </w:rPr>
+              <w:t xml:space="preserve"> By contrast, categorizing such large numbers of sources </w:t>
+            </w:r>
+            <w:r>
+              <w:rPr>
+                <w:rFonts w:ascii="Arial" w:hAnsi="Arial" w:cs="Arial"/>
+              </w:rPr>
+              <w:t xml:space="preserve">on short timescales </w:t>
+            </w:r>
+            <w:r>
+              <w:rPr>
+                <w:rFonts w:ascii="Arial" w:hAnsi="Arial" w:cs="Arial"/>
+              </w:rPr>
+              <w:t>presents a significa</w:t>
+            </w:r>
+            <w:r>
+              <w:rPr>
+                <w:rFonts w:ascii="Arial" w:hAnsi="Arial" w:cs="Arial"/>
+              </w:rPr>
+              <w:t xml:space="preserve">nt challenge to astronomers. With manual classification an impossibility on these scales, we must instead turn to ML-based classification algorithms. </w:t>
+            </w:r>
+            <w:r>
+              <w:rPr>
+                <w:rFonts w:ascii="Arial" w:hAnsi="Arial" w:cs="Arial"/>
+              </w:rPr>
+              <w:t xml:space="preserve">Further, while storing large amounts of data is now feasible in terms of cost, organising this data in such a way that it is easily accessible on sufficiently short timescales for automatic analysis represents another significant </w:t>
+            </w:r>
+            <w:r>
+              <w:rPr>
+                <w:rFonts w:ascii="Arial" w:hAnsi="Arial" w:cs="Arial"/>
+              </w:rPr>
+              <w:t>unsolved</w:t>
+            </w:r>
+            <w:r>
+              <w:rPr>
+                <w:rFonts w:ascii="Arial" w:hAnsi="Arial" w:cs="Arial"/>
+              </w:rPr>
+              <w:t xml:space="preserve"> challenge for GOTO. </w:t>
+            </w:r>
+          </w:p>
+          <w:p>
+            <w:pPr>
+              <w:jc w:val="both"/>
+              <w:rPr>
+                <w:rFonts w:ascii="Arial" w:hAnsi="Arial" w:cs="Arial"/>
+              </w:rPr>
+            </w:pPr>
+          </w:p>
+          <w:p>
+            <w:pPr>
+              <w:jc w:val="both"/>
+              <w:rPr>
+                <w:rFonts w:ascii="Arial" w:hAnsi="Arial" w:cs="Arial"/>
+                <w:i/>
+              </w:rPr>
+            </w:pPr>
+            <w:r>
+              <w:rPr>
+                <w:rFonts w:ascii="Arial" w:hAnsi="Arial" w:cs="Arial"/>
+                <w:i/>
+              </w:rPr>
+              <w:t>2.3 The practical workshops</w:t>
+            </w:r>
+          </w:p>
+          <w:p>
+            <w:pPr>
+              <w:jc w:val="both"/>
+              <w:rPr>
+                <w:rFonts w:ascii="Arial" w:hAnsi="Arial" w:cs="Arial"/>
+              </w:rPr>
+            </w:pPr>
+          </w:p>
+          <w:p>
+            <w:pPr>
+              <w:jc w:val="both"/>
+              <w:rPr>
+                <w:rFonts w:ascii="Arial" w:hAnsi="Arial" w:cs="Arial"/>
+                <w:i/>
+              </w:rPr>
+            </w:pPr>
+            <w:r>
+              <w:rPr>
+                <w:rFonts w:ascii="Arial" w:hAnsi="Arial" w:cs="Arial"/>
+                <w:i/>
+              </w:rPr>
+              <w:t>2.4 The research projects</w:t>
+            </w:r>
+          </w:p>
+          <w:p>
+            <w:pPr>
+              <w:jc w:val="both"/>
+              <w:rPr>
+                <w:rFonts w:ascii="Arial" w:hAnsi="Arial" w:cs="Arial"/>
+              </w:rPr>
+            </w:pPr>
+          </w:p>
+          <w:p>
+            <w:pPr>
+              <w:jc w:val="both"/>
+              <w:rPr>
+                <w:rFonts w:ascii="Arial" w:hAnsi="Arial" w:cs="Arial"/>
+              </w:rPr>
+            </w:pPr>
+          </w:p>
+          <w:p>
+            <w:pPr>
+              <w:jc w:val="both"/>
+              <w:rPr>
+                <w:rFonts w:ascii="Arial" w:hAnsi="Arial" w:cs="Arial"/>
+              </w:rPr>
+            </w:pPr>
             <w:bookmarkStart w:id="0" w:name="_GoBack"/>
             <w:bookmarkEnd w:id="0"/>
             <w:r>
               <w:rPr>
                 <w:rFonts w:ascii="Arial" w:hAnsi="Arial" w:cs="Arial"/>
               </w:rPr>
-              <w:t>.</w:t>
-            </w:r>
+              <w:t>Our team has already made progress in this area by developing algorithms to discriminate between true and false transient sources in simulated GOTO data. However, this is only the first part of a much larger cha</w:t>
+            </w:r>
+            <w:r>
+              <w:rPr>
+                <w:rFonts w:ascii="Arial" w:hAnsi="Arial" w:cs="Arial"/>
+              </w:rPr>
+              <w:t>llenge. With</w:t>
+            </w:r>
+            <w:r>
+              <w:rPr>
+                <w:rFonts w:ascii="Arial" w:hAnsi="Arial" w:cs="Arial"/>
+              </w:rPr>
+              <w:t xml:space="preserve"> </w:t>
+            </w:r>
+            <w:r>
+              <w:rPr>
+                <w:rFonts w:ascii="Arial" w:hAnsi="Arial" w:cs="Arial"/>
+              </w:rPr>
+              <w:t xml:space="preserve">GOTO </w:t>
+            </w:r>
+            <w:r>
+              <w:rPr>
+                <w:rFonts w:ascii="Arial" w:hAnsi="Arial" w:cs="Arial"/>
+              </w:rPr>
+              <w:t xml:space="preserve">now delivering data our students will research how to adapt their algorithms to handle the complications of real data, while to be really successful GOTO </w:t>
+            </w:r>
+            <w:r>
+              <w:rPr>
+                <w:rFonts w:ascii="Arial" w:hAnsi="Arial" w:cs="Arial"/>
+              </w:rPr>
+              <w:t>must be able classify different types of source</w:t>
+            </w:r>
+            <w:r>
+              <w:rPr>
+                <w:rFonts w:ascii="Arial" w:hAnsi="Arial" w:cs="Arial"/>
+              </w:rPr>
+              <w:t xml:space="preserve"> (e.g., star, galaxy, supernova, neutron-neutron st</w:t>
+            </w:r>
+            <w:r>
+              <w:rPr>
+                <w:rFonts w:ascii="Arial" w:hAnsi="Arial" w:cs="Arial"/>
+              </w:rPr>
+              <w:t>ar merger) in order to prioriti</w:t>
+            </w:r>
+            <w:r>
+              <w:rPr>
+                <w:rFonts w:ascii="Arial" w:hAnsi="Arial" w:cs="Arial"/>
+              </w:rPr>
+              <w:t>s</w:t>
+            </w:r>
+            <w:r>
+              <w:rPr>
+                <w:rFonts w:ascii="Arial" w:hAnsi="Arial" w:cs="Arial"/>
+              </w:rPr>
+              <w:t>e</w:t>
+            </w:r>
+            <w:r>
+              <w:rPr>
+                <w:rFonts w:ascii="Arial" w:hAnsi="Arial" w:cs="Arial"/>
+              </w:rPr>
+              <w:t xml:space="preserve"> follow-up observations.</w:t>
+            </w:r>
+          </w:p>
+          <w:p>
+            <w:pPr>
+              <w:jc w:val="both"/>
+              <w:rPr>
+                <w:rFonts w:ascii="Arial" w:hAnsi="Arial" w:cs="Arial"/>
+              </w:rPr>
+            </w:pPr>
           </w:p>
           <w:p>
             <w:pPr>
@@ -3830,7 +4069,6 @@
           <w:rFonts w:ascii="Arial" w:hAnsi="Arial" w:cs="Arial"/>
           <w:i/>
         </w:rPr>
-        <w:lastRenderedPageBreak/>
         <w:t xml:space="preserve">Please provide the following information </w:t>
       </w:r>
       <w:r>
@@ -4438,6 +4676,7 @@
               <w:rPr>
                 <w:rFonts w:ascii="Arial" w:hAnsi="Arial" w:cs="Arial"/>
               </w:rPr>
+              <w:lastRenderedPageBreak/>
               <w:t>Not applicable</w:t>
             </w:r>
           </w:p>
@@ -4670,7 +4909,6 @@
           <w:rFonts w:ascii="Arial" w:hAnsi="Arial" w:cs="Arial"/>
           <w:i/>
         </w:rPr>
-        <w:lastRenderedPageBreak/>
         <w:t xml:space="preserve">Sufficient information and justification regarding </w:t>
       </w:r>
       <w:r>
@@ -5119,6 +5357,7 @@
           <w:rFonts w:ascii="Arial" w:hAnsi="Arial" w:cs="Arial"/>
           <w:i/>
         </w:rPr>
+        <w:lastRenderedPageBreak/>
         <w:t xml:space="preserve">Adequate information concerning methodological issues. </w:t>
       </w:r>
     </w:p>
@@ -5391,7 +5630,6 @@
           <w:rFonts w:ascii="Arial" w:hAnsi="Arial" w:cs="Arial"/>
           <w:b/>
         </w:rPr>
-        <w:lastRenderedPageBreak/>
         <w:t>Work plan</w:t>
       </w:r>
     </w:p>
@@ -5752,6 +5990,7 @@
           <w:rFonts w:ascii="Arial" w:hAnsi="Arial" w:cs="Arial"/>
           <w:i/>
         </w:rPr>
+        <w:lastRenderedPageBreak/>
         <w:t>Date</w:t>
       </w:r>
       <w:r>
@@ -5937,7 +6176,7 @@
       <w:rPr>
         <w:noProof/>
       </w:rPr>
-      <w:t>5</w:t>
+      <w:t>6</w:t>
     </w:r>
     <w:r>
       <w:rPr>
@@ -7945,6 +8184,7 @@
   <w:style w:type="character" w:default="1" w:styleId="DefaultParagraphFont">
     <w:name w:val="Default Paragraph Font"/>
     <w:uiPriority w:val="1"/>
+    <w:semiHidden/>
     <w:unhideWhenUsed/>
   </w:style>
   <w:style w:type="table" w:default="1" w:styleId="TableNormal">
@@ -8444,6 +8684,7 @@
   <w:style w:type="character" w:default="1" w:styleId="DefaultParagraphFont">
     <w:name w:val="Default Paragraph Font"/>
     <w:uiPriority w:val="1"/>
+    <w:semiHidden/>
     <w:unhideWhenUsed/>
   </w:style>
   <w:style w:type="table" w:default="1" w:styleId="TableNormal">
@@ -9259,7 +9500,7 @@
 </file>
 
 <file path=customXml/itemProps6.xml><?xml version="1.0" encoding="utf-8"?>
-<ds:datastoreItem xmlns:ds="http://schemas.openxmlformats.org/officeDocument/2006/customXml" ds:itemID="{7F0CA72C-FA6D-3B4F-AF88-5B566AEF90C4}">
+<ds:datastoreItem xmlns:ds="http://schemas.openxmlformats.org/officeDocument/2006/customXml" ds:itemID="{99011BB1-F9BD-F042-A9EC-1B885491B75D}">
   <ds:schemaRefs>
     <ds:schemaRef ds:uri="http://schemas.openxmlformats.org/officeDocument/2006/bibliography"/>
   </ds:schemaRefs>

</xml_diff>

<commit_message>
Editing Section 3a: DM component
</commit_message>
<xml_diff>
--- a/STFC-NARITCaseforSupport2017.docx
+++ b/STFC-NARITCaseforSupport2017.docx
@@ -2264,19 +2264,6 @@
     <w:p>
       <w:pPr>
         <w:pStyle w:val="ListParagraph"/>
-        <w:spacing w:after="0"/>
-        <w:ind w:left="360"/>
-        <w:jc w:val="both"/>
-        <w:rPr>
-          <w:rFonts w:ascii="Arial" w:hAnsi="Arial" w:cs="Arial"/>
-          <w:b/>
-          <w:sz w:val="24"/>
-        </w:rPr>
-      </w:pPr>
-    </w:p>
-    <w:p>
-      <w:pPr>
-        <w:pStyle w:val="ListParagraph"/>
         <w:numPr>
           <w:ilvl w:val="0"/>
           <w:numId w:val="14"/>
@@ -2295,6 +2282,7 @@
           <w:b/>
           <w:sz w:val="24"/>
         </w:rPr>
+        <w:lastRenderedPageBreak/>
         <w:t>Detailed Research Information</w:t>
       </w:r>
     </w:p>
@@ -2542,49 +2530,7 @@
               <w:rPr>
                 <w:rFonts w:ascii="Arial" w:hAnsi="Arial" w:cs="Arial"/>
               </w:rPr>
-              <w:t>for the project. To be effective, the GOTO collaboration must overcome</w:t>
-            </w:r>
-            <w:r>
-              <w:rPr>
-                <w:rFonts w:ascii="Arial" w:hAnsi="Arial" w:cs="Arial"/>
-              </w:rPr>
-              <w:t xml:space="preserve"> the challenge of </w:t>
-            </w:r>
-            <w:r>
-              <w:rPr>
-                <w:rFonts w:ascii="Arial" w:hAnsi="Arial" w:cs="Arial"/>
-              </w:rPr>
-              <w:t xml:space="preserve">organising and </w:t>
-            </w:r>
-            <w:r>
-              <w:rPr>
-                <w:rFonts w:ascii="Arial" w:hAnsi="Arial" w:cs="Arial"/>
-              </w:rPr>
-              <w:t>analysing the</w:t>
-            </w:r>
-            <w:r>
-              <w:rPr>
-                <w:rFonts w:ascii="Arial" w:hAnsi="Arial" w:cs="Arial"/>
-              </w:rPr>
-              <w:t xml:space="preserve"> vast amounts</w:t>
-            </w:r>
-            <w:r>
-              <w:rPr>
-                <w:rFonts w:ascii="Arial" w:hAnsi="Arial" w:cs="Arial"/>
-              </w:rPr>
-              <w:t xml:space="preserve"> data </w:t>
-            </w:r>
-            <w:r>
-              <w:rPr>
-                <w:rFonts w:ascii="Arial" w:hAnsi="Arial" w:cs="Arial"/>
-              </w:rPr>
-              <w:t xml:space="preserve">it delivers </w:t>
-            </w:r>
-            <w:r>
-              <w:rPr>
-                <w:rFonts w:ascii="Arial" w:hAnsi="Arial" w:cs="Arial"/>
-              </w:rPr>
-              <w:t xml:space="preserve">in a fast, automated way. </w:t>
+              <w:t xml:space="preserve">for the project. </w:t>
             </w:r>
             <w:r>
               <w:rPr>
@@ -2671,7 +2617,19 @@
               <w:rPr>
                 <w:rFonts w:ascii="Arial" w:hAnsi="Arial" w:cs="Arial"/>
               </w:rPr>
-              <w:t>two image of the same patch of sky taken at different times are subtracted from each other to reveal those sources that have changed in brightness.</w:t>
+              <w:t xml:space="preserve">two </w:t>
+            </w:r>
+            <w:r>
+              <w:rPr>
+                <w:rFonts w:ascii="Arial" w:hAnsi="Arial" w:cs="Arial"/>
+              </w:rPr>
+              <w:t>images</w:t>
+            </w:r>
+            <w:r>
+              <w:rPr>
+                <w:rFonts w:ascii="Arial" w:hAnsi="Arial" w:cs="Arial"/>
+              </w:rPr>
+              <w:t xml:space="preserve"> of the same patch of sky taken at different times are subtracted from each other to reveal those sources that have changed in brightness.</w:t>
             </w:r>
             <w:r>
               <w:rPr>
@@ -2689,7 +2647,19 @@
               <w:rPr>
                 <w:rFonts w:ascii="Arial" w:hAnsi="Arial" w:cs="Arial"/>
               </w:rPr>
-              <w:t>effects such as differences in the point spread function (PSF) between the two images and imperfect image alignment and typically outnumber true po</w:t>
+              <w:t>effects such as differences in the point spread function (PSF) between the two images and imperfect image alignment</w:t>
+            </w:r>
+            <w:r>
+              <w:rPr>
+                <w:rFonts w:ascii="Arial" w:hAnsi="Arial" w:cs="Arial"/>
+              </w:rPr>
+              <w:t xml:space="preserve">. They </w:t>
+            </w:r>
+            <w:r>
+              <w:rPr>
+                <w:rFonts w:ascii="Arial" w:hAnsi="Arial" w:cs="Arial"/>
+              </w:rPr>
+              <w:t>typically outnumber true po</w:t>
             </w:r>
             <w:r>
               <w:rPr>
@@ -2697,13 +2667,47 @@
               </w:rPr>
               <w:t>sitives by many hundreds to one</w:t>
             </w:r>
-            <w:bookmarkStart w:id="0" w:name="_GoBack"/>
-            <w:bookmarkEnd w:id="0"/>
-            <w:r>
-              <w:rPr>
-                <w:rFonts w:ascii="Arial" w:hAnsi="Arial" w:cs="Arial"/>
-              </w:rPr>
-              <w:t>. Such “unbalanced” data is problematic for traditional algorithms as they struggle to find the defining characteristics of the rare true sources, leading to low success rates (e.g., identify</w:t>
+            <w:r>
+              <w:rPr>
+                <w:rFonts w:ascii="Arial" w:hAnsi="Arial" w:cs="Arial"/>
+              </w:rPr>
+              <w:t>. Such “unbalanced” dat</w:t>
+            </w:r>
+            <w:r>
+              <w:rPr>
+                <w:rFonts w:ascii="Arial" w:hAnsi="Arial" w:cs="Arial"/>
+              </w:rPr>
+              <w:t>a is problematic for basic</w:t>
+            </w:r>
+            <w:r>
+              <w:rPr>
+                <w:rFonts w:ascii="Arial" w:hAnsi="Arial" w:cs="Arial"/>
+              </w:rPr>
+              <w:t xml:space="preserve"> </w:t>
+            </w:r>
+            <w:r>
+              <w:rPr>
+                <w:rFonts w:ascii="Arial" w:hAnsi="Arial" w:cs="Arial"/>
+              </w:rPr>
+              <w:t xml:space="preserve">ML </w:t>
+            </w:r>
+            <w:r>
+              <w:rPr>
+                <w:rFonts w:ascii="Arial" w:hAnsi="Arial" w:cs="Arial"/>
+              </w:rPr>
+              <w:t>algorithms as they struggle to find the defining characteristics of the rare true sources, le</w:t>
+            </w:r>
+            <w:r>
+              <w:rPr>
+                <w:rFonts w:ascii="Arial" w:hAnsi="Arial" w:cs="Arial"/>
+              </w:rPr>
+              <w:t>ading to low success rates (i.e.</w:t>
+            </w:r>
+            <w:r>
+              <w:rPr>
+                <w:rFonts w:ascii="Arial" w:hAnsi="Arial" w:cs="Arial"/>
+              </w:rPr>
+              <w:t>, identify</w:t>
             </w:r>
             <w:r>
               <w:rPr>
@@ -2727,7 +2731,19 @@
               <w:rPr>
                 <w:rFonts w:ascii="Arial" w:hAnsi="Arial" w:cs="Arial"/>
               </w:rPr>
-              <w:t>true positives). To tackle this, one of our</w:t>
+              <w:t xml:space="preserve">true positives). </w:t>
+            </w:r>
+            <w:r>
+              <w:rPr>
+                <w:rFonts w:ascii="Arial" w:hAnsi="Arial" w:cs="Arial"/>
+              </w:rPr>
+              <w:t>Unbalanced ML problems arise in many economically important sectors such as, for example, in detecting rare instances of fraud amongst the many millions of legal daily transactions. To tackle the problem of unbalanced data in GOTO difference imaging</w:t>
+            </w:r>
+            <w:r>
+              <w:rPr>
+                <w:rFonts w:ascii="Arial" w:hAnsi="Arial" w:cs="Arial"/>
+              </w:rPr>
+              <w:t xml:space="preserve"> one of our</w:t>
             </w:r>
             <w:r>
               <w:rPr>
@@ -2763,7 +2779,19 @@
               <w:rPr>
                 <w:rFonts w:ascii="Arial" w:hAnsi="Arial" w:cs="Arial"/>
               </w:rPr>
-              <w:t xml:space="preserve">true positives and, in doing so, is obtaining significantly higher success rates (e.g., identifying &gt;90% of true positives). A description of this work has recently been accepted in the </w:t>
+              <w:t>true positives and, in doing so, is obtaining signific</w:t>
+            </w:r>
+            <w:r>
+              <w:rPr>
+                <w:rFonts w:ascii="Arial" w:hAnsi="Arial" w:cs="Arial"/>
+              </w:rPr>
+              <w:t>antly higher success rates (i.e.</w:t>
+            </w:r>
+            <w:r>
+              <w:rPr>
+                <w:rFonts w:ascii="Arial" w:hAnsi="Arial" w:cs="Arial"/>
+              </w:rPr>
+              <w:t xml:space="preserve">, identifying &gt;90% of true positives). A description of this work has recently been accepted in the </w:t>
             </w:r>
             <w:r>
               <w:rPr>
@@ -2799,7 +2827,43 @@
               <w:rPr>
                 <w:rFonts w:ascii="Arial" w:hAnsi="Arial" w:cs="Arial"/>
               </w:rPr>
-              <w:t xml:space="preserve"> To date, however, this research has been based on simulated data, so a key goal of the next phase is to research the applicability of our current techniques to real GOTO data.</w:t>
+              <w:t xml:space="preserve"> To date, however, this research has been ba</w:t>
+            </w:r>
+            <w:r>
+              <w:rPr>
+                <w:rFonts w:ascii="Arial" w:hAnsi="Arial" w:cs="Arial"/>
+              </w:rPr>
+              <w:t xml:space="preserve">sed on simulated data, so a key </w:t>
+            </w:r>
+            <w:r>
+              <w:rPr>
+                <w:rFonts w:ascii="Arial" w:hAnsi="Arial" w:cs="Arial"/>
+              </w:rPr>
+              <w:t xml:space="preserve">goal of </w:t>
+            </w:r>
+            <w:r>
+              <w:rPr>
+                <w:rFonts w:ascii="Arial" w:hAnsi="Arial" w:cs="Arial"/>
+              </w:rPr>
+              <w:t>Phase 2</w:t>
+            </w:r>
+            <w:r>
+              <w:rPr>
+                <w:rFonts w:ascii="Arial" w:hAnsi="Arial" w:cs="Arial"/>
+              </w:rPr>
+              <w:t xml:space="preserve"> is to research the</w:t>
+            </w:r>
+            <w:r>
+              <w:rPr>
+                <w:rFonts w:ascii="Arial" w:hAnsi="Arial" w:cs="Arial"/>
+              </w:rPr>
+              <w:t xml:space="preserve"> applicability of our </w:t>
+            </w:r>
+            <w:r>
+              <w:rPr>
+                <w:rFonts w:ascii="Arial" w:hAnsi="Arial" w:cs="Arial"/>
+              </w:rPr>
+              <w:t>techniques to real GOTO data.</w:t>
             </w:r>
           </w:p>
           <w:p>
@@ -2814,13 +2878,19 @@
                 <w:rFonts w:ascii="Arial" w:hAnsi="Arial" w:cs="Arial"/>
               </w:rPr>
               <w:tab/>
-              <w:t>For the dat</w:t>
-            </w:r>
-            <w:r>
-              <w:rPr>
-                <w:rFonts w:ascii="Arial" w:hAnsi="Arial" w:cs="Arial"/>
-              </w:rPr>
-              <w:t xml:space="preserve">abase component, another of our graduate students has been researching the suitability of different data management systems </w:t>
+              <w:t xml:space="preserve">For the </w:t>
+            </w:r>
+            <w:r>
+              <w:rPr>
+                <w:rFonts w:ascii="Arial" w:hAnsi="Arial" w:cs="Arial"/>
+              </w:rPr>
+              <w:t>DM</w:t>
+            </w:r>
+            <w:r>
+              <w:rPr>
+                <w:rFonts w:ascii="Arial" w:hAnsi="Arial" w:cs="Arial"/>
+              </w:rPr>
+              <w:t xml:space="preserve"> component, another of our graduate students has been researching the suitability of different data management systems </w:t>
             </w:r>
             <w:r>
               <w:rPr>
@@ -2838,79 +2908,99 @@
               <w:rPr>
                 <w:rFonts w:ascii="Arial" w:hAnsi="Arial" w:cs="Arial"/>
               </w:rPr>
-              <w:t>In addition to setting up our own relational database system (as used by SDSS), he has also been assessing the suitability of non-relational databases (as used extensively in tech industries)</w:t>
-            </w:r>
-            <w:r>
-              <w:rPr>
-                <w:rFonts w:ascii="Arial" w:hAnsi="Arial" w:cs="Arial"/>
-              </w:rPr>
-              <w:t xml:space="preserve">, which offer greater flexibility and, potentially, speed benefits. </w:t>
-            </w:r>
-            <w:r>
-              <w:rPr>
-                <w:rFonts w:ascii="Arial" w:hAnsi="Arial" w:cs="Arial"/>
-              </w:rPr>
-              <w:t xml:space="preserve">Our student has set up </w:t>
-            </w:r>
-            <w:r>
-              <w:rPr>
-                <w:rFonts w:ascii="Arial" w:hAnsi="Arial" w:cs="Arial"/>
-              </w:rPr>
-              <w:t xml:space="preserve">and demonstrated the feasibility of </w:t>
-            </w:r>
-            <w:r>
-              <w:rPr>
-                <w:rFonts w:ascii="Arial" w:hAnsi="Arial" w:cs="Arial"/>
-              </w:rPr>
-              <w:t>both DMS</w:t>
-            </w:r>
-            <w:r>
-              <w:rPr>
-                <w:rFonts w:ascii="Arial" w:hAnsi="Arial" w:cs="Arial"/>
-              </w:rPr>
-              <w:t xml:space="preserve"> on small networks based at Mae Fah Luang University</w:t>
-            </w:r>
-            <w:r>
-              <w:rPr>
-                <w:rFonts w:ascii="Arial" w:hAnsi="Arial" w:cs="Arial"/>
-              </w:rPr>
-              <w:t xml:space="preserve">. We now request funding to </w:t>
-            </w:r>
-            <w:r>
-              <w:rPr>
-                <w:rFonts w:ascii="Arial" w:hAnsi="Arial" w:cs="Arial"/>
-              </w:rPr>
-              <w:t>test the scalability of both</w:t>
-            </w:r>
-            <w:r>
-              <w:rPr>
-                <w:rFonts w:ascii="Arial" w:hAnsi="Arial" w:cs="Arial"/>
-              </w:rPr>
-              <w:t xml:space="preserve"> system</w:t>
-            </w:r>
-            <w:r>
-              <w:rPr>
-                <w:rFonts w:ascii="Arial" w:hAnsi="Arial" w:cs="Arial"/>
-              </w:rPr>
-              <w:t>s</w:t>
-            </w:r>
-            <w:r>
-              <w:rPr>
-                <w:rFonts w:ascii="Arial" w:hAnsi="Arial" w:cs="Arial"/>
-              </w:rPr>
-              <w:t xml:space="preserve"> for the size and delivery </w:t>
-            </w:r>
-            <w:r>
-              <w:rPr>
-                <w:rFonts w:ascii="Arial" w:hAnsi="Arial" w:cs="Arial"/>
-              </w:rPr>
-              <w:t xml:space="preserve">rate </w:t>
-            </w:r>
-            <w:r>
-              <w:rPr>
-                <w:rFonts w:ascii="Arial" w:hAnsi="Arial" w:cs="Arial"/>
-              </w:rPr>
-              <w:t>of GOTO data.</w:t>
+              <w:t>In addition to setting up our own relati</w:t>
+            </w:r>
+            <w:r>
+              <w:rPr>
+                <w:rFonts w:ascii="Arial" w:hAnsi="Arial" w:cs="Arial"/>
+              </w:rPr>
+              <w:t>onal database system (as implemented by other astronomy surveys, e.g.,</w:t>
+            </w:r>
+            <w:r>
+              <w:rPr>
+                <w:rFonts w:ascii="Arial" w:hAnsi="Arial" w:cs="Arial"/>
+              </w:rPr>
+              <w:t xml:space="preserve"> SDSS), he has also </w:t>
+            </w:r>
+            <w:r>
+              <w:rPr>
+                <w:rFonts w:ascii="Arial" w:hAnsi="Arial" w:cs="Arial"/>
+              </w:rPr>
+              <w:t>set up our own non-relational database based on</w:t>
+            </w:r>
+            <w:r>
+              <w:rPr>
+                <w:rFonts w:ascii="Arial" w:hAnsi="Arial" w:cs="Arial"/>
+              </w:rPr>
+              <w:t xml:space="preserve"> the Hadoop Distributed File S</w:t>
+            </w:r>
+            <w:r>
+              <w:rPr>
+                <w:rFonts w:ascii="Arial" w:hAnsi="Arial" w:cs="Arial"/>
+              </w:rPr>
+              <w:t>ystem</w:t>
+            </w:r>
+            <w:r>
+              <w:rPr>
+                <w:rFonts w:ascii="Arial" w:hAnsi="Arial" w:cs="Arial"/>
+              </w:rPr>
+              <w:t xml:space="preserve"> (HDFS).</w:t>
+            </w:r>
+            <w:r>
+              <w:rPr>
+                <w:rFonts w:ascii="Arial" w:hAnsi="Arial" w:cs="Arial"/>
+              </w:rPr>
+              <w:t xml:space="preserve"> HDFS is used extensively throughout the tech industries for its flexibility, scalability and speed advantages over relational databases</w:t>
+            </w:r>
+            <w:r>
+              <w:rPr>
+                <w:rFonts w:ascii="Arial" w:hAnsi="Arial" w:cs="Arial"/>
+              </w:rPr>
+              <w:t>. As su</w:t>
+            </w:r>
+            <w:r>
+              <w:rPr>
+                <w:rFonts w:ascii="Arial" w:hAnsi="Arial" w:cs="Arial"/>
+              </w:rPr>
+              <w:t xml:space="preserve">ch, this experience </w:t>
+            </w:r>
+            <w:bookmarkStart w:id="0" w:name="_GoBack"/>
+            <w:bookmarkEnd w:id="0"/>
+            <w:r>
+              <w:rPr>
+                <w:rFonts w:ascii="Arial" w:hAnsi="Arial" w:cs="Arial"/>
+              </w:rPr>
+              <w:t>provides</w:t>
+            </w:r>
+            <w:r>
+              <w:rPr>
+                <w:rFonts w:ascii="Arial" w:hAnsi="Arial" w:cs="Arial"/>
+              </w:rPr>
+              <w:t xml:space="preserve"> our trainees</w:t>
+            </w:r>
+            <w:r>
+              <w:rPr>
+                <w:rFonts w:ascii="Arial" w:hAnsi="Arial" w:cs="Arial"/>
+              </w:rPr>
+              <w:t xml:space="preserve"> with skills that are </w:t>
+            </w:r>
+            <w:r>
+              <w:rPr>
+                <w:rFonts w:ascii="Arial" w:hAnsi="Arial" w:cs="Arial"/>
+              </w:rPr>
+              <w:t xml:space="preserve">directly </w:t>
+            </w:r>
+            <w:r>
+              <w:rPr>
+                <w:rFonts w:ascii="Arial" w:hAnsi="Arial" w:cs="Arial"/>
+              </w:rPr>
+              <w:t>transferrable</w:t>
+            </w:r>
+            <w:r>
+              <w:rPr>
+                <w:rFonts w:ascii="Arial" w:hAnsi="Arial" w:cs="Arial"/>
+              </w:rPr>
+              <w:t xml:space="preserve"> to many economically important sectors.</w:t>
             </w:r>
           </w:p>
           <w:p>
@@ -2920,11 +3010,106 @@
                 <w:rFonts w:ascii="Arial" w:hAnsi="Arial" w:cs="Arial"/>
               </w:rPr>
             </w:pPr>
+          </w:p>
+          <w:p>
+            <w:pPr>
+              <w:jc w:val="both"/>
+              <w:rPr>
+                <w:rFonts w:ascii="Arial" w:hAnsi="Arial" w:cs="Arial"/>
+              </w:rPr>
+            </w:pPr>
+            <w:r>
+              <w:rPr>
+                <w:rFonts w:ascii="Arial" w:hAnsi="Arial" w:cs="Arial"/>
+              </w:rPr>
+              <w:t>been assessing the suitability of non-relational databases (as used extensively in tech industries)</w:t>
+            </w:r>
+            <w:r>
+              <w:rPr>
+                <w:rFonts w:ascii="Arial" w:hAnsi="Arial" w:cs="Arial"/>
+              </w:rPr>
+              <w:t xml:space="preserve">, which offer greater flexibility and, potentially, speed benefits. </w:t>
+            </w:r>
+            <w:r>
+              <w:rPr>
+                <w:rFonts w:ascii="Arial" w:hAnsi="Arial" w:cs="Arial"/>
+              </w:rPr>
+              <w:t xml:space="preserve">Our student has set up </w:t>
+            </w:r>
+            <w:r>
+              <w:rPr>
+                <w:rFonts w:ascii="Arial" w:hAnsi="Arial" w:cs="Arial"/>
+              </w:rPr>
+              <w:t xml:space="preserve">and demonstrated the feasibility of </w:t>
+            </w:r>
+            <w:r>
+              <w:rPr>
+                <w:rFonts w:ascii="Arial" w:hAnsi="Arial" w:cs="Arial"/>
+              </w:rPr>
+              <w:t>both DMS</w:t>
+            </w:r>
+            <w:r>
+              <w:rPr>
+                <w:rFonts w:ascii="Arial" w:hAnsi="Arial" w:cs="Arial"/>
+              </w:rPr>
+              <w:t xml:space="preserve"> on small networks based at Mae Fah Luang University</w:t>
+            </w:r>
+            <w:r>
+              <w:rPr>
+                <w:rFonts w:ascii="Arial" w:hAnsi="Arial" w:cs="Arial"/>
+              </w:rPr>
+              <w:t xml:space="preserve">. We now request funding to </w:t>
+            </w:r>
+            <w:r>
+              <w:rPr>
+                <w:rFonts w:ascii="Arial" w:hAnsi="Arial" w:cs="Arial"/>
+              </w:rPr>
+              <w:t>test the scalability of both</w:t>
+            </w:r>
+            <w:r>
+              <w:rPr>
+                <w:rFonts w:ascii="Arial" w:hAnsi="Arial" w:cs="Arial"/>
+              </w:rPr>
+              <w:t xml:space="preserve"> system</w:t>
+            </w:r>
+            <w:r>
+              <w:rPr>
+                <w:rFonts w:ascii="Arial" w:hAnsi="Arial" w:cs="Arial"/>
+              </w:rPr>
+              <w:t>s</w:t>
+            </w:r>
+            <w:r>
+              <w:rPr>
+                <w:rFonts w:ascii="Arial" w:hAnsi="Arial" w:cs="Arial"/>
+              </w:rPr>
+              <w:t xml:space="preserve"> for the size and delivery </w:t>
+            </w:r>
+            <w:r>
+              <w:rPr>
+                <w:rFonts w:ascii="Arial" w:hAnsi="Arial" w:cs="Arial"/>
+              </w:rPr>
+              <w:t xml:space="preserve">rate </w:t>
+            </w:r>
+            <w:r>
+              <w:rPr>
+                <w:rFonts w:ascii="Arial" w:hAnsi="Arial" w:cs="Arial"/>
+              </w:rPr>
+              <w:t>of GOTO data.</w:t>
+            </w:r>
+          </w:p>
+          <w:p>
+            <w:pPr>
+              <w:jc w:val="both"/>
+              <w:rPr>
+                <w:rFonts w:ascii="Arial" w:hAnsi="Arial" w:cs="Arial"/>
+              </w:rPr>
+            </w:pPr>
             <w:r>
               <w:rPr>
                 <w:rFonts w:ascii="Arial" w:hAnsi="Arial" w:cs="Arial"/>
                 <w:b/>
               </w:rPr>
+              <w:lastRenderedPageBreak/>
               <w:tab/>
             </w:r>
             <w:r>
@@ -2984,7 +3169,6 @@
           <w:rFonts w:ascii="Arial" w:hAnsi="Arial" w:cs="Arial"/>
           <w:i/>
         </w:rPr>
-        <w:lastRenderedPageBreak/>
         <w:t>Please describe the research and partnership activities proposed</w:t>
       </w:r>
       <w:r>
@@ -3648,7 +3832,14 @@
               <w:rPr>
                 <w:rFonts w:ascii="Arial" w:hAnsi="Arial" w:cs="Arial"/>
               </w:rPr>
-              <w:t>. The detection and measurement stages are solved problems in astronomy, even for such large data rates</w:t>
+              <w:t xml:space="preserve">. The detection and measurement stages are solved problems in astronomy, even for such large </w:t>
+            </w:r>
+            <w:r>
+              <w:rPr>
+                <w:rFonts w:ascii="Arial" w:hAnsi="Arial" w:cs="Arial"/>
+              </w:rPr>
+              <w:lastRenderedPageBreak/>
+              <w:t>data rates</w:t>
             </w:r>
             <w:r>
               <w:rPr>
@@ -3690,7 +3881,6 @@
               <w:rPr>
                 <w:rFonts w:ascii="Arial" w:hAnsi="Arial" w:cs="Arial"/>
               </w:rPr>
-              <w:lastRenderedPageBreak/>
               <w:t xml:space="preserve">Further, while storing large amounts of data is now feasible in terms of cost, organising this data in such a way that it is easily accessible on sufficiently short timescales for automatic analysis represents another significant </w:t>
             </w:r>
             <w:r>
@@ -4220,6 +4410,7 @@
           <w:rFonts w:ascii="Arial" w:hAnsi="Arial" w:cs="Arial"/>
           <w:b/>
         </w:rPr>
+        <w:lastRenderedPageBreak/>
         <w:t>Human Participation</w:t>
       </w:r>
     </w:p>
@@ -4236,7 +4427,6 @@
           <w:rFonts w:ascii="Arial" w:hAnsi="Arial" w:cs="Arial"/>
           <w:i/>
         </w:rPr>
-        <w:lastRenderedPageBreak/>
         <w:t xml:space="preserve">Please provide the following information </w:t>
       </w:r>
       <w:r>
@@ -9148,7 +9338,7 @@
 </file>
 
 <file path=customXml/itemProps6.xml><?xml version="1.0" encoding="utf-8"?>
-<ds:datastoreItem xmlns:ds="http://schemas.openxmlformats.org/officeDocument/2006/customXml" ds:itemID="{65AFA736-7514-1945-96AA-478D50384E4B}">
+<ds:datastoreItem xmlns:ds="http://schemas.openxmlformats.org/officeDocument/2006/customXml" ds:itemID="{35F0AA92-F402-044C-B87B-40D897C273E4}">
   <ds:schemaRefs>
     <ds:schemaRef ds:uri="http://schemas.openxmlformats.org/officeDocument/2006/bibliography"/>
   </ds:schemaRefs>

</xml_diff>

<commit_message>
Edited part 1 to reflect changes to part 3
</commit_message>
<xml_diff>
--- a/STFC-NARITCaseforSupport2017.docx
+++ b/STFC-NARITCaseforSupport2017.docx
@@ -1317,7 +1317,14 @@
                 <w:rFonts w:ascii="Arial" w:hAnsi="Arial" w:cs="Arial"/>
                 <w:lang w:val="en-US"/>
               </w:rPr>
-              <w:t xml:space="preserve">make our team </w:t>
+              <w:t>makes</w:t>
+            </w:r>
+            <w:r>
+              <w:rPr>
+                <w:rFonts w:ascii="Arial" w:hAnsi="Arial" w:cs="Arial"/>
+                <w:lang w:val="en-US"/>
+              </w:rPr>
+              <w:t xml:space="preserve"> our team </w:t>
             </w:r>
             <w:r>
               <w:rPr>
@@ -1454,43 +1461,79 @@
               <w:rPr>
                 <w:rFonts w:ascii="Arial" w:hAnsi="Arial" w:cs="Arial"/>
               </w:rPr>
-              <w:t xml:space="preserve"> funds to: (a) disseminate the knowledge and skills we have acquired to date through two 5-day practical workshops aimed at research staff and students based at NARIT and other Thai research institutes, (b) continue our successful graduate training programme in which students gain </w:t>
-            </w:r>
-            <w:r>
-              <w:rPr>
-                <w:rFonts w:ascii="Arial" w:hAnsi="Arial" w:cs="Arial"/>
-              </w:rPr>
-              <w:t xml:space="preserve">experience in </w:t>
-            </w:r>
-            <w:r>
-              <w:rPr>
-                <w:rFonts w:ascii="Arial" w:hAnsi="Arial" w:cs="Arial"/>
-              </w:rPr>
-              <w:t xml:space="preserve">advanced data-handling </w:t>
-            </w:r>
-            <w:r>
-              <w:rPr>
-                <w:rFonts w:ascii="Arial" w:hAnsi="Arial" w:cs="Arial"/>
-              </w:rPr>
-              <w:t xml:space="preserve">through </w:t>
-            </w:r>
-            <w:r>
-              <w:rPr>
-                <w:rFonts w:ascii="Arial" w:hAnsi="Arial" w:cs="Arial"/>
-              </w:rPr>
-              <w:t xml:space="preserve">cutting-edge research projects, and (c) establish a </w:t>
-            </w:r>
-            <w:r>
-              <w:rPr>
-                <w:rFonts w:ascii="Arial" w:hAnsi="Arial" w:cs="Arial"/>
-              </w:rPr>
-              <w:t xml:space="preserve">GOTO </w:t>
-            </w:r>
-            <w:r>
-              <w:rPr>
-                <w:rFonts w:ascii="Arial" w:hAnsi="Arial" w:cs="Arial"/>
-              </w:rPr>
-              <w:t>data centre based in NARIT which, as well as being an important research asset in itself, will be used as a training aid for NARIT staff and students both during the project and beyond.</w:t>
+              <w:t xml:space="preserve"> funds to: </w:t>
+            </w:r>
+            <w:r>
+              <w:rPr>
+                <w:rFonts w:ascii="Arial" w:hAnsi="Arial" w:cs="Arial"/>
+              </w:rPr>
+              <w:t>(a</w:t>
+            </w:r>
+            <w:r>
+              <w:rPr>
+                <w:rFonts w:ascii="Arial" w:hAnsi="Arial" w:cs="Arial"/>
+              </w:rPr>
+              <w:t xml:space="preserve">) establish a GOTO </w:t>
+            </w:r>
+            <w:r>
+              <w:rPr>
+                <w:rFonts w:ascii="Arial" w:hAnsi="Arial" w:cs="Arial"/>
+              </w:rPr>
+              <w:t>data centre based in Thailand</w:t>
+            </w:r>
+            <w:r>
+              <w:rPr>
+                <w:rFonts w:ascii="Arial" w:hAnsi="Arial" w:cs="Arial"/>
+              </w:rPr>
+              <w:t xml:space="preserve"> that will double as a “Big Data” training resource for the broader Thai scientific community, </w:t>
+            </w:r>
+            <w:r>
+              <w:rPr>
+                <w:rFonts w:ascii="Arial" w:hAnsi="Arial" w:cs="Arial"/>
+              </w:rPr>
+              <w:t>(b) continue our successful graduate training programme in which students gain experience in advanced data-handling through cutting-edge research projects,</w:t>
+            </w:r>
+            <w:r>
+              <w:rPr>
+                <w:rFonts w:ascii="Arial" w:hAnsi="Arial" w:cs="Arial"/>
+              </w:rPr>
+              <w:t xml:space="preserve"> and (c</w:t>
+            </w:r>
+            <w:r>
+              <w:rPr>
+                <w:rFonts w:ascii="Arial" w:hAnsi="Arial" w:cs="Arial"/>
+              </w:rPr>
+              <w:t>) disseminate our team’s</w:t>
+            </w:r>
+            <w:r>
+              <w:rPr>
+                <w:rFonts w:ascii="Arial" w:hAnsi="Arial" w:cs="Arial"/>
+              </w:rPr>
+              <w:t xml:space="preserve"> knowledge </w:t>
+            </w:r>
+            <w:r>
+              <w:rPr>
+                <w:rFonts w:ascii="Arial" w:hAnsi="Arial" w:cs="Arial"/>
+              </w:rPr>
+              <w:t xml:space="preserve">of data handling </w:t>
+            </w:r>
+            <w:r>
+              <w:rPr>
+                <w:rFonts w:ascii="Arial" w:hAnsi="Arial" w:cs="Arial"/>
+              </w:rPr>
+              <w:t>through two 5-day practical workshops aimed at research staff and students based at NARIT and other Thai resear</w:t>
+            </w:r>
+            <w:r>
+              <w:rPr>
+                <w:rFonts w:ascii="Arial" w:hAnsi="Arial" w:cs="Arial"/>
+              </w:rPr>
+              <w:t>ch institutes</w:t>
+            </w:r>
+            <w:r>
+              <w:rPr>
+                <w:rFonts w:ascii="Arial" w:hAnsi="Arial" w:cs="Arial"/>
+              </w:rPr>
+              <w:t>.</w:t>
             </w:r>
           </w:p>
           <w:p>
@@ -1505,7 +1548,165 @@
                 <w:rFonts w:ascii="Arial" w:hAnsi="Arial" w:cs="Arial"/>
               </w:rPr>
               <w:tab/>
-              <w:t>For (a), all</w:t>
+              <w:t>For (a),</w:t>
+            </w:r>
+            <w:r>
+              <w:rPr>
+                <w:rFonts w:ascii="Arial" w:hAnsi="Arial" w:cs="Arial"/>
+              </w:rPr>
+              <w:t xml:space="preserve"> a Thai data-science student will visit UK for a 3-month visit to</w:t>
+            </w:r>
+            <w:r>
+              <w:rPr>
+                <w:rFonts w:ascii="Arial" w:hAnsi="Arial" w:cs="Arial"/>
+              </w:rPr>
+              <w:t xml:space="preserve"> obtaining training in database design and implementation by </w:t>
+            </w:r>
+            <w:r>
+              <w:rPr>
+                <w:rFonts w:ascii="Arial" w:hAnsi="Arial" w:cs="Arial"/>
+              </w:rPr>
+              <w:t>work</w:t>
+            </w:r>
+            <w:r>
+              <w:rPr>
+                <w:rFonts w:ascii="Arial" w:hAnsi="Arial" w:cs="Arial"/>
+              </w:rPr>
+              <w:t>ing</w:t>
+            </w:r>
+            <w:r>
+              <w:rPr>
+                <w:rFonts w:ascii="Arial" w:hAnsi="Arial" w:cs="Arial"/>
+              </w:rPr>
+              <w:t xml:space="preserve"> alongside GOT</w:t>
+            </w:r>
+            <w:r>
+              <w:rPr>
+                <w:rFonts w:ascii="Arial" w:hAnsi="Arial" w:cs="Arial"/>
+              </w:rPr>
+              <w:t>O scientists in establishing</w:t>
+            </w:r>
+            <w:r>
+              <w:rPr>
+                <w:rFonts w:ascii="Arial" w:hAnsi="Arial" w:cs="Arial"/>
+              </w:rPr>
+              <w:t xml:space="preserve"> a UK data centre. He will then take the knowledge gained from that experience back to Thailand to </w:t>
+            </w:r>
+            <w:r>
+              <w:rPr>
+                <w:rFonts w:ascii="Arial" w:hAnsi="Arial" w:cs="Arial"/>
+              </w:rPr>
+              <w:t xml:space="preserve">assist in </w:t>
+            </w:r>
+            <w:r>
+              <w:rPr>
+                <w:rFonts w:ascii="Arial" w:hAnsi="Arial" w:cs="Arial"/>
+              </w:rPr>
+              <w:t>establish</w:t>
+            </w:r>
+            <w:r>
+              <w:rPr>
+                <w:rFonts w:ascii="Arial" w:hAnsi="Arial" w:cs="Arial"/>
+              </w:rPr>
+              <w:t>ing</w:t>
+            </w:r>
+            <w:r>
+              <w:rPr>
+                <w:rFonts w:ascii="Arial" w:hAnsi="Arial" w:cs="Arial"/>
+              </w:rPr>
+              <w:t xml:space="preserve"> a</w:t>
+            </w:r>
+            <w:r>
+              <w:rPr>
+                <w:rFonts w:ascii="Arial" w:hAnsi="Arial" w:cs="Arial"/>
+              </w:rPr>
+              <w:t xml:space="preserve"> GOTO database </w:t>
+            </w:r>
+            <w:r>
+              <w:rPr>
+                <w:rFonts w:ascii="Arial" w:hAnsi="Arial" w:cs="Arial"/>
+              </w:rPr>
+              <w:t>with</w:t>
+            </w:r>
+            <w:r>
+              <w:rPr>
+                <w:rFonts w:ascii="Arial" w:hAnsi="Arial" w:cs="Arial"/>
+              </w:rPr>
+              <w:t>in NARIT.</w:t>
+            </w:r>
+            <w:r>
+              <w:rPr>
+                <w:rFonts w:ascii="Arial" w:hAnsi="Arial" w:cs="Arial"/>
+              </w:rPr>
+              <w:t xml:space="preserve"> </w:t>
+            </w:r>
+            <w:r>
+              <w:rPr>
+                <w:rFonts w:ascii="Arial" w:hAnsi="Arial" w:cs="Arial"/>
+              </w:rPr>
+              <w:t xml:space="preserve">However, rather than simply being a mirror of the UK data centre, it is important that the NARIT data centre also meets the data handling training needs of Thai researchers. To ensure this, </w:t>
+            </w:r>
+            <w:r>
+              <w:rPr>
+                <w:rFonts w:ascii="Arial" w:hAnsi="Arial" w:cs="Arial"/>
+              </w:rPr>
+              <w:t xml:space="preserve">we will test various different software and hardware systems by leasing facilities provided by Amazon Web Services. This </w:t>
+            </w:r>
+            <w:r>
+              <w:rPr>
+                <w:rFonts w:ascii="Arial" w:hAnsi="Arial" w:cs="Arial"/>
+              </w:rPr>
+              <w:t>will provide</w:t>
+            </w:r>
+            <w:r>
+              <w:rPr>
+                <w:rFonts w:ascii="Arial" w:hAnsi="Arial" w:cs="Arial"/>
+              </w:rPr>
+              <w:t xml:space="preserve"> an extremely cost-effective way of ensuring the effectiveness of the data centre </w:t>
+            </w:r>
+            <w:r>
+              <w:rPr>
+                <w:rFonts w:ascii="Arial" w:hAnsi="Arial" w:cs="Arial"/>
+              </w:rPr>
+              <w:t xml:space="preserve">for training purposes </w:t>
+            </w:r>
+            <w:r>
+              <w:rPr>
+                <w:rFonts w:ascii="Arial" w:hAnsi="Arial" w:cs="Arial"/>
+              </w:rPr>
+              <w:t>prior to</w:t>
+            </w:r>
+            <w:bookmarkStart w:id="0" w:name="_GoBack"/>
+            <w:bookmarkEnd w:id="0"/>
+            <w:r>
+              <w:rPr>
+                <w:rFonts w:ascii="Arial" w:hAnsi="Arial" w:cs="Arial"/>
+              </w:rPr>
+              <w:t xml:space="preserve"> investing in major infrastructure.</w:t>
+            </w:r>
+            <w:r>
+              <w:rPr>
+                <w:rFonts w:ascii="Arial" w:hAnsi="Arial" w:cs="Arial"/>
+              </w:rPr>
+              <w:t xml:space="preserve"> </w:t>
+            </w:r>
+            <w:r>
+              <w:rPr>
+                <w:rFonts w:ascii="Arial" w:hAnsi="Arial" w:cs="Arial"/>
+              </w:rPr>
+              <w:t>For (b), following the success of Phase 1, the data scientists and astronomers will jointly supervise four graduate students (3 MSc, 1 PhD) in advancing the research undertaken in Phase 1 (see Section 3) by (i) applying what we have learned from simulated data to real GOTO data, (ii) researching pixel-based deep-learning analysis, and (iii) researching how well the DM systems explored in Phase 1 scale to the large data rates provided by GOTO</w:t>
+            </w:r>
+            <w:r>
+              <w:rPr>
+                <w:rFonts w:ascii="Arial" w:hAnsi="Arial" w:cs="Arial"/>
+              </w:rPr>
+              <w:t xml:space="preserve">. Finally, for (c), </w:t>
+            </w:r>
+            <w:r>
+              <w:rPr>
+                <w:rFonts w:ascii="Arial" w:hAnsi="Arial" w:cs="Arial"/>
+              </w:rPr>
+              <w:t>all</w:t>
             </w:r>
             <w:r>
               <w:rPr>
@@ -1529,13 +1730,31 @@
               <w:rPr>
                 <w:rFonts w:ascii="Arial" w:hAnsi="Arial" w:cs="Arial"/>
               </w:rPr>
-              <w:t xml:space="preserve">in DM and the basics of ML </w:t>
-            </w:r>
-            <w:r>
-              <w:rPr>
-                <w:rFonts w:ascii="Arial" w:hAnsi="Arial" w:cs="Arial"/>
-              </w:rPr>
-              <w:t>to around 50 trainees via a series of lectures, practical sessions</w:t>
+              <w:t xml:space="preserve">in DM and </w:t>
+            </w:r>
+            <w:r>
+              <w:rPr>
+                <w:rFonts w:ascii="Arial" w:hAnsi="Arial" w:cs="Arial"/>
+              </w:rPr>
+              <w:t xml:space="preserve">ML </w:t>
+            </w:r>
+            <w:r>
+              <w:rPr>
+                <w:rFonts w:ascii="Arial" w:hAnsi="Arial" w:cs="Arial"/>
+              </w:rPr>
+              <w:t>to up to</w:t>
+            </w:r>
+            <w:r>
+              <w:rPr>
+                <w:rFonts w:ascii="Arial" w:hAnsi="Arial" w:cs="Arial"/>
+              </w:rPr>
+              <w:t xml:space="preserve"> 3</w:t>
+            </w:r>
+            <w:r>
+              <w:rPr>
+                <w:rFonts w:ascii="Arial" w:hAnsi="Arial" w:cs="Arial"/>
+              </w:rPr>
+              <w:t>0 trainees via a series of lectures, practical sessions</w:t>
             </w:r>
             <w:r>
               <w:rPr>
@@ -1547,272 +1766,66 @@
               <w:rPr>
                 <w:rFonts w:ascii="Arial" w:hAnsi="Arial" w:cs="Arial"/>
               </w:rPr>
-              <w:t xml:space="preserve"> and homeworks held over five days during July 2018 and 2019. </w:t>
-            </w:r>
-            <w:r>
-              <w:rPr>
-                <w:rFonts w:ascii="Arial" w:hAnsi="Arial" w:cs="Arial"/>
-              </w:rPr>
-              <w:t>For the practical sessions and homeworks, we will precon</w:t>
-            </w:r>
-            <w:r>
-              <w:rPr>
-                <w:rFonts w:ascii="Arial" w:hAnsi="Arial" w:cs="Arial"/>
-              </w:rPr>
-              <w:t xml:space="preserve">figure cloud-based systems into which </w:t>
-            </w:r>
-            <w:r>
-              <w:rPr>
-                <w:rFonts w:ascii="Arial" w:hAnsi="Arial" w:cs="Arial"/>
-              </w:rPr>
-              <w:t>the trainees</w:t>
-            </w:r>
-            <w:r>
-              <w:rPr>
-                <w:rFonts w:ascii="Arial" w:hAnsi="Arial" w:cs="Arial"/>
-              </w:rPr>
-              <w:t xml:space="preserve"> </w:t>
-            </w:r>
-            <w:r>
-              <w:rPr>
-                <w:rFonts w:ascii="Arial" w:hAnsi="Arial" w:cs="Arial"/>
-              </w:rPr>
-              <w:t xml:space="preserve">will be able to login </w:t>
-            </w:r>
-            <w:r>
-              <w:rPr>
-                <w:rFonts w:ascii="Arial" w:hAnsi="Arial" w:cs="Arial"/>
-              </w:rPr>
-              <w:t xml:space="preserve">in order to gain hands-on experience. </w:t>
-            </w:r>
-            <w:r>
-              <w:rPr>
-                <w:rFonts w:ascii="Arial" w:hAnsi="Arial" w:cs="Arial"/>
-              </w:rPr>
-              <w:t>To meet this requirement economically</w:t>
-            </w:r>
-            <w:r>
-              <w:rPr>
-                <w:rFonts w:ascii="Arial" w:hAnsi="Arial" w:cs="Arial"/>
-              </w:rPr>
-              <w:t xml:space="preserve">, a public cloud service based on </w:t>
-            </w:r>
-            <w:r>
-              <w:rPr>
-                <w:rFonts w:ascii="Arial" w:hAnsi="Arial" w:cs="Arial"/>
-              </w:rPr>
-              <w:t xml:space="preserve">Amazon AWS (especially its education version) can be exploited for </w:t>
-            </w:r>
-            <w:r>
-              <w:rPr>
-                <w:rFonts w:ascii="Arial" w:hAnsi="Arial" w:cs="Arial"/>
-              </w:rPr>
-              <w:t xml:space="preserve">this </w:t>
-            </w:r>
-            <w:r>
-              <w:rPr>
-                <w:rFonts w:ascii="Arial" w:hAnsi="Arial" w:cs="Arial"/>
-              </w:rPr>
-              <w:t>trai</w:t>
-            </w:r>
-            <w:r>
-              <w:rPr>
-                <w:rFonts w:ascii="Arial" w:hAnsi="Arial" w:cs="Arial"/>
-              </w:rPr>
-              <w:t xml:space="preserve">ning, </w:t>
-            </w:r>
-            <w:r>
-              <w:rPr>
-                <w:rFonts w:ascii="Arial" w:hAnsi="Arial" w:cs="Arial"/>
-              </w:rPr>
-              <w:t>thereby</w:t>
-            </w:r>
-            <w:r>
-              <w:rPr>
-                <w:rFonts w:ascii="Arial" w:hAnsi="Arial" w:cs="Arial"/>
-              </w:rPr>
-              <w:t xml:space="preserve"> </w:t>
-            </w:r>
-            <w:r>
-              <w:rPr>
-                <w:rFonts w:ascii="Arial" w:hAnsi="Arial" w:cs="Arial"/>
-              </w:rPr>
-              <w:t xml:space="preserve">avoiding </w:t>
-            </w:r>
-            <w:r>
-              <w:rPr>
-                <w:rFonts w:ascii="Arial" w:hAnsi="Arial" w:cs="Arial"/>
-              </w:rPr>
-              <w:t>having to invest i</w:t>
-            </w:r>
-            <w:r>
-              <w:rPr>
-                <w:rFonts w:ascii="Arial" w:hAnsi="Arial" w:cs="Arial"/>
-              </w:rPr>
-              <w:t>n expensive hardware system</w:t>
-            </w:r>
-            <w:r>
-              <w:rPr>
-                <w:rFonts w:ascii="Arial" w:hAnsi="Arial" w:cs="Arial"/>
-              </w:rPr>
-              <w:t xml:space="preserve">s </w:t>
-            </w:r>
-            <w:r>
-              <w:rPr>
-                <w:rFonts w:ascii="Arial" w:hAnsi="Arial" w:cs="Arial"/>
-              </w:rPr>
-              <w:t xml:space="preserve">and removing any security concerns that may </w:t>
-            </w:r>
-            <w:r>
-              <w:rPr>
-                <w:rFonts w:ascii="Arial" w:hAnsi="Arial" w:cs="Arial"/>
-              </w:rPr>
-              <w:t xml:space="preserve">arise </w:t>
-            </w:r>
-            <w:r>
-              <w:rPr>
-                <w:rFonts w:ascii="Arial" w:hAnsi="Arial" w:cs="Arial"/>
-              </w:rPr>
-              <w:t xml:space="preserve">if </w:t>
-            </w:r>
-            <w:r>
-              <w:rPr>
-                <w:rFonts w:ascii="Arial" w:hAnsi="Arial" w:cs="Arial"/>
-              </w:rPr>
-              <w:t xml:space="preserve">they were to log into </w:t>
-            </w:r>
-            <w:r>
-              <w:rPr>
-                <w:rFonts w:ascii="Arial" w:hAnsi="Arial" w:cs="Arial"/>
-              </w:rPr>
-              <w:t>NARIT’s servers</w:t>
-            </w:r>
-            <w:r>
-              <w:rPr>
-                <w:rFonts w:ascii="Arial" w:hAnsi="Arial" w:cs="Arial"/>
-              </w:rPr>
-              <w:t>. For (b), fo</w:t>
-            </w:r>
-            <w:r>
-              <w:rPr>
-                <w:rFonts w:ascii="Arial" w:hAnsi="Arial" w:cs="Arial"/>
-              </w:rPr>
-              <w:t xml:space="preserve">llowing the success of Phase 1, </w:t>
-            </w:r>
-            <w:r>
-              <w:rPr>
-                <w:rFonts w:ascii="Arial" w:hAnsi="Arial" w:cs="Arial"/>
-              </w:rPr>
-              <w:t xml:space="preserve">the data scientists </w:t>
-            </w:r>
-            <w:r>
-              <w:rPr>
-                <w:rFonts w:ascii="Arial" w:hAnsi="Arial" w:cs="Arial"/>
-              </w:rPr>
-              <w:t>and astronomers will jointly supervise</w:t>
-            </w:r>
-            <w:r>
-              <w:rPr>
-                <w:rFonts w:ascii="Arial" w:hAnsi="Arial" w:cs="Arial"/>
-              </w:rPr>
-              <w:t xml:space="preserve"> </w:t>
-            </w:r>
-            <w:r>
-              <w:rPr>
-                <w:rFonts w:ascii="Arial" w:hAnsi="Arial" w:cs="Arial"/>
-              </w:rPr>
-              <w:t>four graduate students (3 MSc, 1 PhD) in advancing the research undertaken in Phase 1 (see Section 3) by (i) applying what we have learned from simulated data to real GOTO data, (ii) researching pixel-based deep-learning analysis, and (iii) researching h</w:t>
-            </w:r>
-            <w:r>
-              <w:rPr>
-                <w:rFonts w:ascii="Arial" w:hAnsi="Arial" w:cs="Arial"/>
-              </w:rPr>
-              <w:t>ow well the DM systems explored</w:t>
-            </w:r>
-            <w:r>
-              <w:rPr>
-                <w:rFonts w:ascii="Arial" w:hAnsi="Arial" w:cs="Arial"/>
-              </w:rPr>
-              <w:t xml:space="preserve"> in Phase 1 scale to the large data rates provided by GOTO. Finally, for (c), a Thai data-s</w:t>
-            </w:r>
-            <w:r>
-              <w:rPr>
-                <w:rFonts w:ascii="Arial" w:hAnsi="Arial" w:cs="Arial"/>
-              </w:rPr>
-              <w:t xml:space="preserve">cience student will visit </w:t>
-            </w:r>
-            <w:r>
-              <w:rPr>
-                <w:rFonts w:ascii="Arial" w:hAnsi="Arial" w:cs="Arial"/>
-              </w:rPr>
-              <w:t xml:space="preserve">UK </w:t>
-            </w:r>
-            <w:r>
-              <w:rPr>
-                <w:rFonts w:ascii="Arial" w:hAnsi="Arial" w:cs="Arial"/>
-              </w:rPr>
-              <w:t>for a</w:t>
-            </w:r>
-            <w:r>
-              <w:rPr>
-                <w:rFonts w:ascii="Arial" w:hAnsi="Arial" w:cs="Arial"/>
-              </w:rPr>
-              <w:t xml:space="preserve"> </w:t>
-            </w:r>
-            <w:r>
-              <w:rPr>
-                <w:rFonts w:ascii="Arial" w:hAnsi="Arial" w:cs="Arial"/>
-              </w:rPr>
-              <w:t>3-month</w:t>
-            </w:r>
-            <w:r>
-              <w:rPr>
-                <w:rFonts w:ascii="Arial" w:hAnsi="Arial" w:cs="Arial"/>
-              </w:rPr>
-              <w:t xml:space="preserve"> visit to work alongside</w:t>
-            </w:r>
-            <w:r>
-              <w:rPr>
-                <w:rFonts w:ascii="Arial" w:hAnsi="Arial" w:cs="Arial"/>
-              </w:rPr>
-              <w:t xml:space="preserve"> GOT</w:t>
-            </w:r>
-            <w:r>
-              <w:rPr>
-                <w:rFonts w:ascii="Arial" w:hAnsi="Arial" w:cs="Arial"/>
-              </w:rPr>
-              <w:t>O scientists in setting-up a UK</w:t>
-            </w:r>
-            <w:r>
-              <w:rPr>
-                <w:rFonts w:ascii="Arial" w:hAnsi="Arial" w:cs="Arial"/>
-              </w:rPr>
-              <w:t xml:space="preserve"> data centre. He will then tak</w:t>
-            </w:r>
-            <w:r>
-              <w:rPr>
-                <w:rFonts w:ascii="Arial" w:hAnsi="Arial" w:cs="Arial"/>
-              </w:rPr>
-              <w:t>e the knowledge gained from that</w:t>
-            </w:r>
-            <w:r>
-              <w:rPr>
-                <w:rFonts w:ascii="Arial" w:hAnsi="Arial" w:cs="Arial"/>
-              </w:rPr>
-              <w:t xml:space="preserve"> experience back to Thailand to help set-up a mirror </w:t>
-            </w:r>
-            <w:r>
-              <w:rPr>
-                <w:rFonts w:ascii="Arial" w:hAnsi="Arial" w:cs="Arial"/>
-              </w:rPr>
-              <w:t xml:space="preserve">GOTO </w:t>
-            </w:r>
-            <w:r>
-              <w:rPr>
-                <w:rFonts w:ascii="Arial" w:hAnsi="Arial" w:cs="Arial"/>
-              </w:rPr>
-              <w:t>database in NARIT.</w:t>
-            </w:r>
+              <w:t xml:space="preserve"> and homeworks held over five </w:t>
+            </w:r>
+            <w:r>
+              <w:rPr>
+                <w:rFonts w:ascii="Arial" w:hAnsi="Arial" w:cs="Arial"/>
+              </w:rPr>
+              <w:t>days</w:t>
+            </w:r>
+            <w:r>
+              <w:rPr>
+                <w:rFonts w:ascii="Arial" w:hAnsi="Arial" w:cs="Arial"/>
+              </w:rPr>
+              <w:t xml:space="preserve"> during</w:t>
+            </w:r>
+            <w:r>
+              <w:rPr>
+                <w:rFonts w:ascii="Arial" w:hAnsi="Arial" w:cs="Arial"/>
+              </w:rPr>
+              <w:t xml:space="preserve"> each</w:t>
+            </w:r>
+            <w:r>
+              <w:rPr>
+                <w:rFonts w:ascii="Arial" w:hAnsi="Arial" w:cs="Arial"/>
+              </w:rPr>
+              <w:t xml:space="preserve"> July</w:t>
+            </w:r>
+            <w:r>
+              <w:rPr>
+                <w:rFonts w:ascii="Arial" w:hAnsi="Arial" w:cs="Arial"/>
+              </w:rPr>
+              <w:t xml:space="preserve"> of the funding</w:t>
+            </w:r>
+            <w:r>
+              <w:rPr>
+                <w:rFonts w:ascii="Arial" w:hAnsi="Arial" w:cs="Arial"/>
+              </w:rPr>
+              <w:t>.</w:t>
+            </w:r>
+            <w:r>
+              <w:rPr>
+                <w:rFonts w:ascii="Arial" w:hAnsi="Arial" w:cs="Arial"/>
+              </w:rPr>
+              <w:tab/>
+            </w:r>
+          </w:p>
+          <w:p>
+            <w:pPr>
+              <w:jc w:val="both"/>
+              <w:rPr>
+                <w:rFonts w:ascii="Arial" w:hAnsi="Arial" w:cs="Arial"/>
+              </w:rPr>
+            </w:pPr>
+          </w:p>
+          <w:p>
+            <w:pPr>
+              <w:jc w:val="both"/>
+              <w:rPr>
+                <w:rFonts w:ascii="Arial" w:hAnsi="Arial" w:cs="Arial"/>
+              </w:rPr>
+            </w:pPr>
           </w:p>
         </w:tc>
       </w:tr>
@@ -2255,7 +2268,14 @@
               <w:rPr>
                 <w:rFonts w:ascii="Arial" w:hAnsi="Arial" w:cs="Arial"/>
               </w:rPr>
-              <w:t>. It thereby satisfies the ODA’s guideline of being “provided by official agencies, including state and local governments, or by their executive agencies” [point 3 of “Official Development Assistance – RCUK Newton Fund Guidance”].</w:t>
+              <w:t xml:space="preserve">. It thereby satisfies the ODA’s guideline of being “provided by official agencies, including state and local governments, or by their </w:t>
+            </w:r>
+            <w:r>
+              <w:rPr>
+                <w:rFonts w:ascii="Arial" w:hAnsi="Arial" w:cs="Arial"/>
+              </w:rPr>
+              <w:lastRenderedPageBreak/>
+              <w:t>executive agencies” [point 3 of “Official Development Assistance – RCUK Newton Fund Guidance”].</w:t>
             </w:r>
           </w:p>
         </w:tc>
@@ -3149,7 +3169,14 @@
               <w:rPr>
                 <w:rFonts w:ascii="Arial" w:hAnsi="Arial" w:cs="Arial"/>
               </w:rPr>
-              <w:t>MSs. In Phase 1 Pruangpharch</w:t>
+              <w:t xml:space="preserve">MSs. In Phase 1 </w:t>
+            </w:r>
+            <w:r>
+              <w:rPr>
+                <w:rFonts w:ascii="Arial" w:hAnsi="Arial" w:cs="Arial"/>
+              </w:rPr>
+              <w:lastRenderedPageBreak/>
+              <w:t>Pruangpharch</w:t>
             </w:r>
             <w:r>
               <w:rPr>
@@ -3752,19 +3779,7 @@
               <w:rPr>
                 <w:rFonts w:ascii="Arial" w:hAnsi="Arial" w:cs="Arial"/>
               </w:rPr>
-              <w:t>a series of 18</w:t>
-            </w:r>
-            <w:r>
-              <w:rPr>
-                <w:rFonts w:ascii="Arial" w:hAnsi="Arial" w:cs="Arial"/>
-              </w:rPr>
-              <w:t xml:space="preserve"> to 24</w:t>
-            </w:r>
-            <w:r>
-              <w:rPr>
-                <w:rFonts w:ascii="Arial" w:hAnsi="Arial" w:cs="Arial"/>
-              </w:rPr>
-              <w:t>-month</w:t>
+              <w:t>a series of 18 to 24-month</w:t>
             </w:r>
             <w:r>
               <w:rPr>
@@ -3825,19 +3840,7 @@
               <w:rPr>
                 <w:rFonts w:ascii="Arial" w:hAnsi="Arial" w:cs="Arial"/>
               </w:rPr>
-              <w:t>use</w:t>
-            </w:r>
-            <w:r>
-              <w:rPr>
-                <w:rFonts w:ascii="Arial" w:hAnsi="Arial" w:cs="Arial"/>
-              </w:rPr>
-              <w:t xml:space="preserve"> the data centres as training assets</w:t>
-            </w:r>
-            <w:r>
-              <w:rPr>
-                <w:rFonts w:ascii="Arial" w:hAnsi="Arial" w:cs="Arial"/>
-              </w:rPr>
-              <w:t xml:space="preserve"> </w:t>
+              <w:t xml:space="preserve">use the data centres as training assets </w:t>
             </w:r>
             <w:r>
               <w:rPr>
@@ -4126,8 +4129,6 @@
               </w:rPr>
               <w:t xml:space="preserve">students will </w:t>
             </w:r>
-            <w:bookmarkStart w:id="0" w:name="_GoBack"/>
-            <w:bookmarkEnd w:id="0"/>
             <w:r>
               <w:rPr>
                 <w:rFonts w:ascii="Arial" w:hAnsi="Arial" w:cs="Arial"/>
@@ -4332,20 +4333,20 @@
               <w:rPr>
                 <w:rFonts w:ascii="Arial" w:hAnsi="Arial" w:cs="Arial"/>
               </w:rPr>
-              <w:t>As well as enabling the student to use the pipelines and train others in their use, through this experience he will gain a thorough understanding of the data products held within GOTO’s data centres which he can be disseminate to others. The s</w:t>
-            </w:r>
-            <w:r>
-              <w:rPr>
-                <w:rFonts w:ascii="Arial" w:hAnsi="Arial" w:cs="Arial"/>
-              </w:rPr>
-              <w:t xml:space="preserve">tudent staying for three months will work alongside GOTO scientists with </w:t>
+              <w:t xml:space="preserve">As well as enabling the student to use the pipelines and train others in their use, through this experience he will gain a thorough understanding </w:t>
             </w:r>
             <w:r>
               <w:rPr>
                 <w:rFonts w:ascii="Arial" w:hAnsi="Arial" w:cs="Arial"/>
               </w:rPr>
               <w:lastRenderedPageBreak/>
-              <w:t>further guidance from Boongoen and Iam-On to set-up GOTO’s UK database system.</w:t>
+              <w:t>of the data products held within GOTO’s data centres which he can be disseminate to others. The s</w:t>
+            </w:r>
+            <w:r>
+              <w:rPr>
+                <w:rFonts w:ascii="Arial" w:hAnsi="Arial" w:cs="Arial"/>
+              </w:rPr>
+              <w:t>tudent staying for three months will work alongside GOTO scientists with further guidance from Boongoen and Iam-On to set-up GOTO’s UK database system.</w:t>
             </w:r>
             <w:r>
               <w:rPr>
@@ -4423,25 +4424,13 @@
               <w:rPr>
                 <w:rFonts w:ascii="Arial" w:hAnsi="Arial" w:cs="Arial"/>
               </w:rPr>
-              <w:t>.</w:t>
-            </w:r>
-            <w:r>
-              <w:rPr>
-                <w:rFonts w:ascii="Arial" w:hAnsi="Arial" w:cs="Arial"/>
-              </w:rPr>
-              <w:t xml:space="preserve"> </w:t>
-            </w:r>
-            <w:r>
-              <w:rPr>
-                <w:rFonts w:ascii="Arial" w:hAnsi="Arial" w:cs="Arial"/>
-              </w:rPr>
-              <w:t>D</w:t>
-            </w:r>
-            <w:r>
-              <w:rPr>
-                <w:rFonts w:ascii="Arial" w:hAnsi="Arial" w:cs="Arial"/>
-              </w:rPr>
-              <w:t>uring the remaining 18 months of funding</w:t>
+              <w:t xml:space="preserve">. </w:t>
+            </w:r>
+            <w:r>
+              <w:rPr>
+                <w:rFonts w:ascii="Arial" w:hAnsi="Arial" w:cs="Arial"/>
+              </w:rPr>
+              <w:t>During the remaining 18 months of funding</w:t>
             </w:r>
             <w:r>
               <w:rPr>
@@ -4879,7 +4868,14 @@
               <w:rPr>
                 <w:rFonts w:ascii="Arial" w:hAnsi="Arial" w:cs="Arial"/>
               </w:rPr>
-              <w:t xml:space="preserve">. In the next round of funding, this student will spend three months </w:t>
+              <w:t xml:space="preserve">. In the next round of funding, this student will spend </w:t>
+            </w:r>
+            <w:r>
+              <w:rPr>
+                <w:rFonts w:ascii="Arial" w:hAnsi="Arial" w:cs="Arial"/>
+              </w:rPr>
+              <w:lastRenderedPageBreak/>
+              <w:t xml:space="preserve">three months </w:t>
             </w:r>
             <w:r>
               <w:rPr>
@@ -4939,14 +4935,7 @@
               <w:rPr>
                 <w:rFonts w:ascii="Arial" w:hAnsi="Arial" w:cs="Arial"/>
               </w:rPr>
-              <w:t xml:space="preserve">skills </w:t>
-            </w:r>
-            <w:r>
-              <w:rPr>
-                <w:rFonts w:ascii="Arial" w:hAnsi="Arial" w:cs="Arial"/>
-              </w:rPr>
-              <w:lastRenderedPageBreak/>
-              <w:t>acquired during this exp</w:t>
+              <w:t>skills acquired during this exp</w:t>
             </w:r>
             <w:r>
               <w:rPr>
@@ -7043,7 +7032,7 @@
       <w:rPr>
         <w:noProof/>
       </w:rPr>
-      <w:t>5</w:t>
+      <w:t>1</w:t>
     </w:r>
     <w:r>
       <w:rPr>
@@ -10079,7 +10068,7 @@
 </file>
 
 <file path=customXml/itemProps6.xml><?xml version="1.0" encoding="utf-8"?>
-<ds:datastoreItem xmlns:ds="http://schemas.openxmlformats.org/officeDocument/2006/customXml" ds:itemID="{0C8A36D0-4F1D-6A4D-BA00-74F47854739D}">
+<ds:datastoreItem xmlns:ds="http://schemas.openxmlformats.org/officeDocument/2006/customXml" ds:itemID="{C1B2C2F4-71E6-7341-B7E8-AB1AB3652A6C}">
   <ds:schemaRefs>
     <ds:schemaRef ds:uri="http://schemas.openxmlformats.org/officeDocument/2006/bibliography"/>
   </ds:schemaRefs>

</xml_diff>

<commit_message>
Second full draft of CoS
</commit_message>
<xml_diff>
--- a/STFC-NARITCaseforSupport2017.docx
+++ b/STFC-NARITCaseforSupport2017.docx
@@ -1467,13 +1467,7 @@
               <w:rPr>
                 <w:rFonts w:ascii="Arial" w:hAnsi="Arial" w:cs="Arial"/>
               </w:rPr>
-              <w:t>(a</w:t>
-            </w:r>
-            <w:r>
-              <w:rPr>
-                <w:rFonts w:ascii="Arial" w:hAnsi="Arial" w:cs="Arial"/>
-              </w:rPr>
-              <w:t xml:space="preserve">) establish a GOTO </w:t>
+              <w:t xml:space="preserve">(a) establish a GOTO </w:t>
             </w:r>
             <w:r>
               <w:rPr>
@@ -1485,19 +1479,7 @@
               <w:rPr>
                 <w:rFonts w:ascii="Arial" w:hAnsi="Arial" w:cs="Arial"/>
               </w:rPr>
-              <w:t xml:space="preserve"> that will double as a “Big Data” training resource for the broader Thai scientific community, </w:t>
-            </w:r>
-            <w:r>
-              <w:rPr>
-                <w:rFonts w:ascii="Arial" w:hAnsi="Arial" w:cs="Arial"/>
-              </w:rPr>
-              <w:t>(b) continue our successful graduate training programme in which students gain experience in advanced data-handling through cutting-edge research projects,</w:t>
-            </w:r>
-            <w:r>
-              <w:rPr>
-                <w:rFonts w:ascii="Arial" w:hAnsi="Arial" w:cs="Arial"/>
-              </w:rPr>
-              <w:t xml:space="preserve"> and (c</w:t>
+              <w:t xml:space="preserve"> that will double as a “Big Data” training resource for the broader Thai scientific community, (b) continue our successful graduate training programme in which students gain experience in advanced data-handling through cutting-edge research projects, and (c</w:t>
             </w:r>
             <w:r>
               <w:rPr>
@@ -1548,25 +1530,31 @@
                 <w:rFonts w:ascii="Arial" w:hAnsi="Arial" w:cs="Arial"/>
               </w:rPr>
               <w:tab/>
-              <w:t>For (a),</w:t>
-            </w:r>
-            <w:r>
-              <w:rPr>
-                <w:rFonts w:ascii="Arial" w:hAnsi="Arial" w:cs="Arial"/>
-              </w:rPr>
-              <w:t xml:space="preserve"> a Thai data-science student will visit UK for a 3-month visit to</w:t>
-            </w:r>
-            <w:r>
-              <w:rPr>
-                <w:rFonts w:ascii="Arial" w:hAnsi="Arial" w:cs="Arial"/>
-              </w:rPr>
-              <w:t xml:space="preserve"> obtaining training in database design and implementation by </w:t>
-            </w:r>
-            <w:r>
-              <w:rPr>
-                <w:rFonts w:ascii="Arial" w:hAnsi="Arial" w:cs="Arial"/>
-              </w:rPr>
-              <w:t>work</w:t>
+              <w:t>For (a), a Thai data-science student will visit UK for a 3-month visit to obtaining training in database design and implementation by working alongside GOT</w:t>
+            </w:r>
+            <w:r>
+              <w:rPr>
+                <w:rFonts w:ascii="Arial" w:hAnsi="Arial" w:cs="Arial"/>
+              </w:rPr>
+              <w:t>O scientists in establishing</w:t>
+            </w:r>
+            <w:r>
+              <w:rPr>
+                <w:rFonts w:ascii="Arial" w:hAnsi="Arial" w:cs="Arial"/>
+              </w:rPr>
+              <w:t xml:space="preserve"> a UK data centre. He will then take the knowledge gained from that experience back to Thailand to </w:t>
+            </w:r>
+            <w:r>
+              <w:rPr>
+                <w:rFonts w:ascii="Arial" w:hAnsi="Arial" w:cs="Arial"/>
+              </w:rPr>
+              <w:t xml:space="preserve">assist in </w:t>
+            </w:r>
+            <w:r>
+              <w:rPr>
+                <w:rFonts w:ascii="Arial" w:hAnsi="Arial" w:cs="Arial"/>
+              </w:rPr>
+              <w:t>establish</w:t>
             </w:r>
             <w:r>
               <w:rPr>
@@ -1578,42 +1566,6 @@
               <w:rPr>
                 <w:rFonts w:ascii="Arial" w:hAnsi="Arial" w:cs="Arial"/>
               </w:rPr>
-              <w:t xml:space="preserve"> alongside GOT</w:t>
-            </w:r>
-            <w:r>
-              <w:rPr>
-                <w:rFonts w:ascii="Arial" w:hAnsi="Arial" w:cs="Arial"/>
-              </w:rPr>
-              <w:t>O scientists in establishing</w:t>
-            </w:r>
-            <w:r>
-              <w:rPr>
-                <w:rFonts w:ascii="Arial" w:hAnsi="Arial" w:cs="Arial"/>
-              </w:rPr>
-              <w:t xml:space="preserve"> a UK data centre. He will then take the knowledge gained from that experience back to Thailand to </w:t>
-            </w:r>
-            <w:r>
-              <w:rPr>
-                <w:rFonts w:ascii="Arial" w:hAnsi="Arial" w:cs="Arial"/>
-              </w:rPr>
-              <w:t xml:space="preserve">assist in </w:t>
-            </w:r>
-            <w:r>
-              <w:rPr>
-                <w:rFonts w:ascii="Arial" w:hAnsi="Arial" w:cs="Arial"/>
-              </w:rPr>
-              <w:t>establish</w:t>
-            </w:r>
-            <w:r>
-              <w:rPr>
-                <w:rFonts w:ascii="Arial" w:hAnsi="Arial" w:cs="Arial"/>
-              </w:rPr>
-              <w:t>ing</w:t>
-            </w:r>
-            <w:r>
-              <w:rPr>
-                <w:rFonts w:ascii="Arial" w:hAnsi="Arial" w:cs="Arial"/>
-              </w:rPr>
               <w:t xml:space="preserve"> a</w:t>
             </w:r>
             <w:r>
@@ -1668,7 +1620,13 @@
               <w:rPr>
                 <w:rFonts w:ascii="Arial" w:hAnsi="Arial" w:cs="Arial"/>
               </w:rPr>
-              <w:t xml:space="preserve">for training purposes </w:t>
+              <w:t>as a research asset and training resource for Thai scientists</w:t>
+            </w:r>
+            <w:r>
+              <w:rPr>
+                <w:rFonts w:ascii="Arial" w:hAnsi="Arial" w:cs="Arial"/>
+              </w:rPr>
+              <w:t xml:space="preserve"> </w:t>
             </w:r>
             <w:r>
               <w:rPr>
@@ -1680,25 +1638,13 @@
               <w:rPr>
                 <w:rFonts w:ascii="Arial" w:hAnsi="Arial" w:cs="Arial"/>
               </w:rPr>
-              <w:t xml:space="preserve"> investing in major infrastructure.</w:t>
-            </w:r>
-            <w:r>
-              <w:rPr>
-                <w:rFonts w:ascii="Arial" w:hAnsi="Arial" w:cs="Arial"/>
-              </w:rPr>
-              <w:t xml:space="preserve"> </w:t>
-            </w:r>
-            <w:r>
-              <w:rPr>
-                <w:rFonts w:ascii="Arial" w:hAnsi="Arial" w:cs="Arial"/>
-              </w:rPr>
-              <w:t>For (b), following the success of Phase 1, the data scientists and astronomers will jointly supervise four graduate students (3 MSc, 1 PhD) in advancing the research undertaken in Phase 1 (see Section 3) by (i) applying what we have learned from simulated data to real GOTO data, (ii) researching pixel-based deep-learning analysis, and (iii) researching how well the DM systems explored in Phase 1 scale to the large data rates provided by GOTO</w:t>
-            </w:r>
-            <w:r>
-              <w:rPr>
-                <w:rFonts w:ascii="Arial" w:hAnsi="Arial" w:cs="Arial"/>
-              </w:rPr>
-              <w:t xml:space="preserve">. Finally, for (c), </w:t>
+              <w:t xml:space="preserve"> investing in major infrastructure. </w:t>
+            </w:r>
+            <w:r>
+              <w:rPr>
+                <w:rFonts w:ascii="Arial" w:hAnsi="Arial" w:cs="Arial"/>
+              </w:rPr>
+              <w:t xml:space="preserve">For (b), following the success of Phase 1, the data scientists and astronomers will jointly supervise four graduate students (3 MSc, 1 PhD) in advancing the research undertaken in Phase 1 (see Section 3) by (i) applying what we have learned from simulated data to real GOTO data, (ii) researching pixel-based deep-learning analysis, and (iii) researching how well the DM systems explored in Phase 1 scale to the large data rates provided by GOTO. Finally, for (c), </w:t>
             </w:r>
             <w:r>
               <w:rPr>
@@ -1802,8 +1748,6 @@
               </w:rPr>
               <w:t>.</w:t>
             </w:r>
-            <w:bookmarkStart w:id="0" w:name="_GoBack"/>
-            <w:bookmarkEnd w:id="0"/>
           </w:p>
         </w:tc>
       </w:tr>
@@ -3617,25 +3561,20 @@
           </w:p>
           <w:p>
             <w:pPr>
+              <w:spacing w:before="60"/>
               <w:jc w:val="both"/>
               <w:rPr>
                 <w:rFonts w:ascii="Arial" w:hAnsi="Arial" w:cs="Arial"/>
+                <w:b/>
               </w:rPr>
             </w:pPr>
-          </w:p>
-          <w:p>
-            <w:pPr>
-              <w:pStyle w:val="ListParagraph"/>
-              <w:numPr>
-                <w:ilvl w:val="0"/>
-                <w:numId w:val="1"/>
-              </w:numPr>
-              <w:jc w:val="both"/>
+            <w:r>
               <w:rPr>
                 <w:rFonts w:ascii="Arial" w:hAnsi="Arial" w:cs="Arial"/>
                 <w:b/>
               </w:rPr>
-            </w:pPr>
+              <w:t xml:space="preserve">2. </w:t>
+            </w:r>
             <w:r>
               <w:rPr>
                 <w:rFonts w:ascii="Arial" w:hAnsi="Arial" w:cs="Arial"/>
@@ -3715,6 +3654,7 @@
                 <w:ilvl w:val="0"/>
                 <w:numId w:val="16"/>
               </w:numPr>
+              <w:ind w:left="576"/>
               <w:jc w:val="both"/>
               <w:rPr>
                 <w:rFonts w:ascii="Arial" w:hAnsi="Arial" w:cs="Arial"/>
@@ -3734,6 +3674,7 @@
                 <w:ilvl w:val="0"/>
                 <w:numId w:val="16"/>
               </w:numPr>
+              <w:ind w:left="576"/>
               <w:jc w:val="both"/>
               <w:rPr>
                 <w:rFonts w:ascii="Arial" w:hAnsi="Arial" w:cs="Arial"/>
@@ -3765,6 +3706,7 @@
                 <w:ilvl w:val="0"/>
                 <w:numId w:val="16"/>
               </w:numPr>
+              <w:ind w:left="576"/>
               <w:jc w:val="both"/>
               <w:rPr>
                 <w:rFonts w:ascii="Arial" w:hAnsi="Arial" w:cs="Arial"/>
@@ -3866,7 +3808,19 @@
               <w:rPr>
                 <w:rFonts w:ascii="Arial" w:hAnsi="Arial" w:cs="Arial"/>
               </w:rPr>
-              <w:t xml:space="preserve"> we detail the features of each</w:t>
+              <w:t xml:space="preserve"> we detail the features </w:t>
+            </w:r>
+            <w:r>
+              <w:rPr>
+                <w:rFonts w:ascii="Arial" w:hAnsi="Arial" w:cs="Arial"/>
+              </w:rPr>
+              <w:t xml:space="preserve">and training benefits </w:t>
+            </w:r>
+            <w:r>
+              <w:rPr>
+                <w:rFonts w:ascii="Arial" w:hAnsi="Arial" w:cs="Arial"/>
+              </w:rPr>
+              <w:t>of each</w:t>
             </w:r>
             <w:r>
               <w:rPr>
@@ -3878,7 +3832,31 @@
               <w:rPr>
                 <w:rFonts w:ascii="Arial" w:hAnsi="Arial" w:cs="Arial"/>
               </w:rPr>
-              <w:t>, including their respective training benefits.</w:t>
+              <w:t>:</w:t>
+            </w:r>
+          </w:p>
+          <w:p>
+            <w:pPr>
+              <w:spacing w:before="60"/>
+              <w:jc w:val="both"/>
+              <w:rPr>
+                <w:rFonts w:ascii="Arial" w:hAnsi="Arial" w:cs="Arial"/>
+                <w:i/>
+              </w:rPr>
+            </w:pPr>
+            <w:r>
+              <w:rPr>
+                <w:rFonts w:ascii="Arial" w:hAnsi="Arial" w:cs="Arial"/>
+                <w:i/>
+              </w:rPr>
+              <w:t>2.1</w:t>
+            </w:r>
+            <w:r>
+              <w:rPr>
+                <w:rFonts w:ascii="Arial" w:hAnsi="Arial" w:cs="Arial"/>
+                <w:i/>
+              </w:rPr>
+              <w:t xml:space="preserve"> Extended visits to the UK </w:t>
             </w:r>
           </w:p>
           <w:p>
@@ -3888,12 +3866,520 @@
                 <w:rFonts w:ascii="Arial" w:hAnsi="Arial" w:cs="Arial"/>
               </w:rPr>
             </w:pPr>
+            <w:r>
+              <w:rPr>
+                <w:rFonts w:ascii="Arial" w:hAnsi="Arial" w:cs="Arial"/>
+              </w:rPr>
+              <w:t xml:space="preserve">To date, </w:t>
+            </w:r>
+            <w:r>
+              <w:rPr>
+                <w:rFonts w:ascii="Arial" w:hAnsi="Arial" w:cs="Arial"/>
+              </w:rPr>
+              <w:t xml:space="preserve">the </w:t>
+            </w:r>
+            <w:r>
+              <w:rPr>
+                <w:rFonts w:ascii="Arial" w:hAnsi="Arial" w:cs="Arial"/>
+              </w:rPr>
+              <w:t>GOTO</w:t>
+            </w:r>
+            <w:r>
+              <w:rPr>
+                <w:rFonts w:ascii="Arial" w:hAnsi="Arial" w:cs="Arial"/>
+              </w:rPr>
+              <w:t xml:space="preserve"> collaboration’s priorities have</w:t>
+            </w:r>
+            <w:r>
+              <w:rPr>
+                <w:rFonts w:ascii="Arial" w:hAnsi="Arial" w:cs="Arial"/>
+              </w:rPr>
+              <w:t>, necessarily,</w:t>
+            </w:r>
+            <w:r>
+              <w:rPr>
+                <w:rFonts w:ascii="Arial" w:hAnsi="Arial" w:cs="Arial"/>
+              </w:rPr>
+              <w:t xml:space="preserve"> focussed on hardware development (telescope, dome construction etc.), control software and data processing (as opposed to analysis).</w:t>
+            </w:r>
+            <w:r>
+              <w:rPr>
+                <w:rFonts w:ascii="Arial" w:hAnsi="Arial" w:cs="Arial"/>
+              </w:rPr>
+              <w:t xml:space="preserve"> With GOTO now fully operational, a major priority is the establishment of GOTO data centres to provide ready data access.</w:t>
+            </w:r>
+            <w:r>
+              <w:rPr>
+                <w:rFonts w:ascii="Arial" w:hAnsi="Arial" w:cs="Arial"/>
+              </w:rPr>
+              <w:t xml:space="preserve"> This represents an excellent training opportunity for Thai students and staff to work alongside GOTO scie</w:t>
+            </w:r>
+            <w:r>
+              <w:rPr>
+                <w:rFonts w:ascii="Arial" w:hAnsi="Arial" w:cs="Arial"/>
+              </w:rPr>
+              <w:t xml:space="preserve">ntists to </w:t>
+            </w:r>
+            <w:r>
+              <w:rPr>
+                <w:rFonts w:ascii="Arial" w:hAnsi="Arial" w:cs="Arial"/>
+              </w:rPr>
+              <w:t>esta</w:t>
+            </w:r>
+            <w:r>
+              <w:rPr>
+                <w:rFonts w:ascii="Arial" w:hAnsi="Arial" w:cs="Arial"/>
+              </w:rPr>
+              <w:t>blish</w:t>
+            </w:r>
+            <w:r>
+              <w:rPr>
+                <w:rFonts w:ascii="Arial" w:hAnsi="Arial" w:cs="Arial"/>
+              </w:rPr>
+              <w:t xml:space="preserve"> the first </w:t>
+            </w:r>
+            <w:r>
+              <w:rPr>
+                <w:rFonts w:ascii="Arial" w:hAnsi="Arial" w:cs="Arial"/>
+              </w:rPr>
+              <w:t xml:space="preserve">fully-functional </w:t>
+            </w:r>
+            <w:r>
+              <w:rPr>
+                <w:rFonts w:ascii="Arial" w:hAnsi="Arial" w:cs="Arial"/>
+              </w:rPr>
+              <w:t>GOTO</w:t>
+            </w:r>
+            <w:r>
+              <w:rPr>
+                <w:rFonts w:ascii="Arial" w:hAnsi="Arial" w:cs="Arial"/>
+              </w:rPr>
+              <w:t xml:space="preserve"> </w:t>
+            </w:r>
+            <w:r>
+              <w:rPr>
+                <w:rFonts w:ascii="Arial" w:hAnsi="Arial" w:cs="Arial"/>
+              </w:rPr>
+              <w:t xml:space="preserve">UK </w:t>
+            </w:r>
+            <w:r>
+              <w:rPr>
+                <w:rFonts w:ascii="Arial" w:hAnsi="Arial" w:cs="Arial"/>
+              </w:rPr>
+              <w:t>data centre</w:t>
+            </w:r>
+            <w:r>
+              <w:rPr>
+                <w:rFonts w:ascii="Arial" w:hAnsi="Arial" w:cs="Arial"/>
+              </w:rPr>
+              <w:t xml:space="preserve"> </w:t>
+            </w:r>
+            <w:r>
+              <w:rPr>
+                <w:rFonts w:ascii="Arial" w:hAnsi="Arial" w:cs="Arial"/>
+              </w:rPr>
+              <w:t xml:space="preserve">in preparation for </w:t>
+            </w:r>
+            <w:r>
+              <w:rPr>
+                <w:rFonts w:ascii="Arial" w:hAnsi="Arial" w:cs="Arial"/>
+              </w:rPr>
+              <w:t xml:space="preserve">setting-up </w:t>
+            </w:r>
+            <w:r>
+              <w:rPr>
+                <w:rFonts w:ascii="Arial" w:hAnsi="Arial" w:cs="Arial"/>
+              </w:rPr>
+              <w:t xml:space="preserve">a </w:t>
+            </w:r>
+            <w:r>
+              <w:rPr>
+                <w:rFonts w:ascii="Arial" w:hAnsi="Arial" w:cs="Arial"/>
+              </w:rPr>
+              <w:t>data centre</w:t>
+            </w:r>
+            <w:r>
+              <w:rPr>
+                <w:rFonts w:ascii="Arial" w:hAnsi="Arial" w:cs="Arial"/>
+              </w:rPr>
+              <w:t xml:space="preserve"> in Thailand</w:t>
+            </w:r>
+            <w:r>
+              <w:rPr>
+                <w:rFonts w:ascii="Arial" w:hAnsi="Arial" w:cs="Arial"/>
+              </w:rPr>
+              <w:t>.</w:t>
+            </w:r>
+            <w:r>
+              <w:rPr>
+                <w:rFonts w:ascii="Arial" w:hAnsi="Arial" w:cs="Arial"/>
+              </w:rPr>
+              <w:t xml:space="preserve"> </w:t>
+            </w:r>
+            <w:r>
+              <w:rPr>
+                <w:rFonts w:ascii="Arial" w:hAnsi="Arial" w:cs="Arial"/>
+              </w:rPr>
+              <w:t xml:space="preserve">To </w:t>
+            </w:r>
+            <w:r>
+              <w:rPr>
+                <w:rFonts w:ascii="Arial" w:hAnsi="Arial" w:cs="Arial"/>
+              </w:rPr>
+              <w:t>fully exploit this opportunity,</w:t>
+            </w:r>
+            <w:r>
+              <w:rPr>
+                <w:rFonts w:ascii="Arial" w:hAnsi="Arial" w:cs="Arial"/>
+              </w:rPr>
+              <w:t xml:space="preserve"> two Thai staff and two Thai </w:t>
+            </w:r>
+            <w:r>
+              <w:rPr>
+                <w:rFonts w:ascii="Arial" w:hAnsi="Arial" w:cs="Arial"/>
+              </w:rPr>
+              <w:t xml:space="preserve">students will </w:t>
+            </w:r>
+            <w:r>
+              <w:rPr>
+                <w:rFonts w:ascii="Arial" w:hAnsi="Arial" w:cs="Arial"/>
+              </w:rPr>
+              <w:t>visit the UK</w:t>
+            </w:r>
+            <w:r>
+              <w:rPr>
+                <w:rFonts w:ascii="Arial" w:hAnsi="Arial" w:cs="Arial"/>
+              </w:rPr>
+              <w:t xml:space="preserve"> to collaborate </w:t>
+            </w:r>
+            <w:r>
+              <w:rPr>
+                <w:rFonts w:ascii="Arial" w:hAnsi="Arial" w:cs="Arial"/>
+              </w:rPr>
+              <w:t xml:space="preserve">on designing and setting-up </w:t>
+            </w:r>
+            <w:r>
+              <w:rPr>
+                <w:rFonts w:ascii="Arial" w:hAnsi="Arial" w:cs="Arial"/>
+              </w:rPr>
+              <w:t>GOTO</w:t>
+            </w:r>
+            <w:r>
+              <w:rPr>
+                <w:rFonts w:ascii="Arial" w:hAnsi="Arial" w:cs="Arial"/>
+              </w:rPr>
+              <w:t>’s UK</w:t>
+            </w:r>
+            <w:r>
+              <w:rPr>
+                <w:rFonts w:ascii="Arial" w:hAnsi="Arial" w:cs="Arial"/>
+              </w:rPr>
+              <w:t xml:space="preserve"> database.</w:t>
+            </w:r>
           </w:p>
           <w:p>
             <w:pPr>
               <w:jc w:val="both"/>
               <w:rPr>
                 <w:rFonts w:ascii="Arial" w:hAnsi="Arial" w:cs="Arial"/>
+              </w:rPr>
+            </w:pPr>
+            <w:r>
+              <w:rPr>
+                <w:rFonts w:ascii="Arial" w:hAnsi="Arial" w:cs="Arial"/>
+              </w:rPr>
+              <w:tab/>
+            </w:r>
+            <w:r>
+              <w:rPr>
+                <w:rFonts w:ascii="Arial" w:hAnsi="Arial" w:cs="Arial"/>
+              </w:rPr>
+              <w:t xml:space="preserve">The </w:t>
+            </w:r>
+            <w:r>
+              <w:rPr>
+                <w:rFonts w:ascii="Arial" w:hAnsi="Arial" w:cs="Arial"/>
+              </w:rPr>
+              <w:t xml:space="preserve">two </w:t>
+            </w:r>
+            <w:r>
+              <w:rPr>
+                <w:rFonts w:ascii="Arial" w:hAnsi="Arial" w:cs="Arial"/>
+              </w:rPr>
+              <w:t xml:space="preserve">visiting Thai staff (Boongoen, </w:t>
+            </w:r>
+            <w:r>
+              <w:rPr>
+                <w:rFonts w:ascii="Arial" w:hAnsi="Arial" w:cs="Arial"/>
+              </w:rPr>
+              <w:t>Iam-on)</w:t>
+            </w:r>
+            <w:r>
+              <w:rPr>
+                <w:rFonts w:ascii="Arial" w:hAnsi="Arial" w:cs="Arial"/>
+              </w:rPr>
+              <w:t xml:space="preserve"> are data scientists that have extensive experience of database development. They will visit the UK for two weeks in Mach, 2018, to discuss with GOTO scientists the database requirements.</w:t>
+            </w:r>
+            <w:r>
+              <w:rPr>
+                <w:rFonts w:ascii="Arial" w:hAnsi="Arial" w:cs="Arial"/>
+              </w:rPr>
+              <w:t xml:space="preserve"> Jo</w:t>
+            </w:r>
+            <w:r>
+              <w:rPr>
+                <w:rFonts w:ascii="Arial" w:hAnsi="Arial" w:cs="Arial"/>
+              </w:rPr>
+              <w:t>ining them will be the two</w:t>
+            </w:r>
+            <w:r>
+              <w:rPr>
+                <w:rFonts w:ascii="Arial" w:hAnsi="Arial" w:cs="Arial"/>
+              </w:rPr>
+              <w:t xml:space="preserve"> students, </w:t>
+            </w:r>
+            <w:r>
+              <w:rPr>
+                <w:rFonts w:ascii="Arial" w:hAnsi="Arial" w:cs="Arial"/>
+              </w:rPr>
+              <w:t xml:space="preserve">one of whom </w:t>
+            </w:r>
+            <w:r>
+              <w:rPr>
+                <w:rFonts w:ascii="Arial" w:hAnsi="Arial" w:cs="Arial"/>
+              </w:rPr>
+              <w:t xml:space="preserve">will remain in the UK for </w:t>
+            </w:r>
+            <w:r>
+              <w:rPr>
+                <w:rFonts w:ascii="Arial" w:hAnsi="Arial" w:cs="Arial"/>
+              </w:rPr>
+              <w:t>one month</w:t>
+            </w:r>
+            <w:r>
+              <w:rPr>
+                <w:rFonts w:ascii="Arial" w:hAnsi="Arial" w:cs="Arial"/>
+              </w:rPr>
+              <w:t>,</w:t>
+            </w:r>
+            <w:r>
+              <w:rPr>
+                <w:rFonts w:ascii="Arial" w:hAnsi="Arial" w:cs="Arial"/>
+              </w:rPr>
+              <w:t xml:space="preserve"> the other for </w:t>
+            </w:r>
+            <w:r>
+              <w:rPr>
+                <w:rFonts w:ascii="Arial" w:hAnsi="Arial" w:cs="Arial"/>
+              </w:rPr>
+              <w:t>three</w:t>
+            </w:r>
+            <w:r>
+              <w:rPr>
+                <w:rFonts w:ascii="Arial" w:hAnsi="Arial" w:cs="Arial"/>
+              </w:rPr>
+              <w:t xml:space="preserve"> month</w:t>
+            </w:r>
+            <w:r>
+              <w:rPr>
+                <w:rFonts w:ascii="Arial" w:hAnsi="Arial" w:cs="Arial"/>
+              </w:rPr>
+              <w:t>s</w:t>
+            </w:r>
+            <w:r>
+              <w:rPr>
+                <w:rFonts w:ascii="Arial" w:hAnsi="Arial" w:cs="Arial"/>
+              </w:rPr>
+              <w:t>.</w:t>
+            </w:r>
+            <w:r>
+              <w:rPr>
+                <w:rFonts w:ascii="Arial" w:hAnsi="Arial" w:cs="Arial"/>
+              </w:rPr>
+              <w:t xml:space="preserve"> </w:t>
+            </w:r>
+            <w:r>
+              <w:rPr>
+                <w:rFonts w:ascii="Arial" w:hAnsi="Arial" w:cs="Arial"/>
+              </w:rPr>
+              <w:t>The student staying for one mon</w:t>
+            </w:r>
+            <w:r>
+              <w:rPr>
+                <w:rFonts w:ascii="Arial" w:hAnsi="Arial" w:cs="Arial"/>
+              </w:rPr>
+              <w:t xml:space="preserve">th will receive training in </w:t>
+            </w:r>
+            <w:r>
+              <w:rPr>
+                <w:rFonts w:ascii="Arial" w:hAnsi="Arial" w:cs="Arial"/>
+              </w:rPr>
+              <w:t>GOTO</w:t>
+            </w:r>
+            <w:r>
+              <w:rPr>
+                <w:rFonts w:ascii="Arial" w:hAnsi="Arial" w:cs="Arial"/>
+              </w:rPr>
+              <w:t>’s two data processing pipelines – the in-house GOTOflow and the other base</w:t>
+            </w:r>
+            <w:r>
+              <w:rPr>
+                <w:rFonts w:ascii="Arial" w:hAnsi="Arial" w:cs="Arial"/>
+              </w:rPr>
+              <w:t>d</w:t>
+            </w:r>
+            <w:r>
+              <w:rPr>
+                <w:rFonts w:ascii="Arial" w:hAnsi="Arial" w:cs="Arial"/>
+              </w:rPr>
+              <w:t xml:space="preserve"> on the Large Synoptic Survey Telescope’s (LSST) pipeline.</w:t>
+            </w:r>
+            <w:r>
+              <w:rPr>
+                <w:rFonts w:ascii="Arial" w:hAnsi="Arial" w:cs="Arial"/>
+              </w:rPr>
+              <w:t xml:space="preserve"> </w:t>
+            </w:r>
+            <w:r>
+              <w:rPr>
+                <w:rFonts w:ascii="Arial" w:hAnsi="Arial" w:cs="Arial"/>
+              </w:rPr>
+              <w:t>As well as enabling the student to use the pipelines and train others in their use, through this experience he will gain a thorough understanding of the data products held within GOTO’s data centres which he can be disseminate to others. The s</w:t>
+            </w:r>
+            <w:r>
+              <w:rPr>
+                <w:rFonts w:ascii="Arial" w:hAnsi="Arial" w:cs="Arial"/>
+              </w:rPr>
+              <w:t xml:space="preserve">tudent staying for three months </w:t>
+            </w:r>
+            <w:r>
+              <w:rPr>
+                <w:rFonts w:ascii="Arial" w:hAnsi="Arial" w:cs="Arial"/>
+              </w:rPr>
+              <w:t>(</w:t>
+            </w:r>
+            <w:r>
+              <w:rPr>
+                <w:rFonts w:ascii="Arial" w:hAnsi="Arial" w:cs="Arial"/>
+              </w:rPr>
+              <w:t>Pruangpharch</w:t>
+            </w:r>
+            <w:r>
+              <w:rPr>
+                <w:rFonts w:ascii="Arial" w:hAnsi="Arial" w:cs="Arial"/>
+              </w:rPr>
+              <w:t xml:space="preserve">) </w:t>
+            </w:r>
+            <w:r>
+              <w:rPr>
+                <w:rFonts w:ascii="Arial" w:hAnsi="Arial" w:cs="Arial"/>
+              </w:rPr>
+              <w:t>will work alongside GOTO scientists with further guidance from Boongoen and Iam-On to set-up GOTO’s UK database system.</w:t>
+            </w:r>
+            <w:r>
+              <w:rPr>
+                <w:rFonts w:ascii="Arial" w:hAnsi="Arial" w:cs="Arial"/>
+              </w:rPr>
+              <w:t xml:space="preserve"> This experience will provide the student with extensive </w:t>
+            </w:r>
+            <w:r>
+              <w:rPr>
+                <w:rFonts w:ascii="Arial" w:hAnsi="Arial" w:cs="Arial"/>
+              </w:rPr>
+              <w:t xml:space="preserve">hands-on </w:t>
+            </w:r>
+            <w:r>
+              <w:rPr>
+                <w:rFonts w:ascii="Arial" w:hAnsi="Arial" w:cs="Arial"/>
+              </w:rPr>
+              <w:t>training</w:t>
+            </w:r>
+            <w:r>
+              <w:rPr>
+                <w:rFonts w:ascii="Arial" w:hAnsi="Arial" w:cs="Arial"/>
+              </w:rPr>
+              <w:t xml:space="preserve"> </w:t>
+            </w:r>
+            <w:r>
+              <w:rPr>
+                <w:rFonts w:ascii="Arial" w:hAnsi="Arial" w:cs="Arial"/>
+              </w:rPr>
+              <w:lastRenderedPageBreak/>
+              <w:t xml:space="preserve">in </w:t>
+            </w:r>
+            <w:r>
+              <w:rPr>
+                <w:rFonts w:ascii="Arial" w:hAnsi="Arial" w:cs="Arial"/>
+              </w:rPr>
+              <w:t xml:space="preserve">DMS and designing </w:t>
+            </w:r>
+            <w:r>
+              <w:rPr>
+                <w:rFonts w:ascii="Arial" w:hAnsi="Arial" w:cs="Arial"/>
+              </w:rPr>
+              <w:t>database</w:t>
+            </w:r>
+            <w:r>
+              <w:rPr>
+                <w:rFonts w:ascii="Arial" w:hAnsi="Arial" w:cs="Arial"/>
+              </w:rPr>
+              <w:t xml:space="preserve"> infrastructure capable of organising vast amounts of digital data</w:t>
+            </w:r>
+            <w:r>
+              <w:rPr>
+                <w:rFonts w:ascii="Arial" w:hAnsi="Arial" w:cs="Arial"/>
+              </w:rPr>
+              <w:t xml:space="preserve">. </w:t>
+            </w:r>
+            <w:r>
+              <w:rPr>
+                <w:rFonts w:ascii="Arial" w:hAnsi="Arial" w:cs="Arial"/>
+              </w:rPr>
+              <w:t xml:space="preserve">Toward the end of his visit, the student will set-up a smaller cloud-based database built on the same principles </w:t>
+            </w:r>
+            <w:r>
+              <w:rPr>
+                <w:rFonts w:ascii="Arial" w:hAnsi="Arial" w:cs="Arial"/>
+              </w:rPr>
+              <w:t>as the UK data centre to</w:t>
+            </w:r>
+            <w:r>
+              <w:rPr>
+                <w:rFonts w:ascii="Arial" w:hAnsi="Arial" w:cs="Arial"/>
+              </w:rPr>
+              <w:t xml:space="preserve"> be used as a training resource by attendees of the </w:t>
+            </w:r>
+            <w:r>
+              <w:rPr>
+                <w:rFonts w:ascii="Arial" w:hAnsi="Arial" w:cs="Arial"/>
+              </w:rPr>
+              <w:t>first</w:t>
+            </w:r>
+            <w:r>
+              <w:rPr>
+                <w:rFonts w:ascii="Arial" w:hAnsi="Arial" w:cs="Arial"/>
+              </w:rPr>
+              <w:t xml:space="preserve"> 5-day practical workshop</w:t>
+            </w:r>
+            <w:r>
+              <w:rPr>
+                <w:rFonts w:ascii="Arial" w:hAnsi="Arial" w:cs="Arial"/>
+              </w:rPr>
+              <w:t xml:space="preserve"> in July, 2018</w:t>
+            </w:r>
+            <w:r>
+              <w:rPr>
+                <w:rFonts w:ascii="Arial" w:hAnsi="Arial" w:cs="Arial"/>
+              </w:rPr>
+              <w:t>.</w:t>
+            </w:r>
+          </w:p>
+          <w:p>
+            <w:pPr>
+              <w:spacing w:before="60"/>
+              <w:jc w:val="both"/>
+              <w:rPr>
+                <w:rFonts w:ascii="Arial" w:hAnsi="Arial" w:cs="Arial"/>
                 <w:i/>
               </w:rPr>
             </w:pPr>
@@ -3902,14 +4388,14 @@
                 <w:rFonts w:ascii="Arial" w:hAnsi="Arial" w:cs="Arial"/>
                 <w:i/>
               </w:rPr>
-              <w:t>2.1</w:t>
+              <w:t>2.2</w:t>
             </w:r>
             <w:r>
               <w:rPr>
                 <w:rFonts w:ascii="Arial" w:hAnsi="Arial" w:cs="Arial"/>
                 <w:i/>
               </w:rPr>
-              <w:t xml:space="preserve"> Extended visits to the UK </w:t>
+              <w:t xml:space="preserve"> The research projects</w:t>
             </w:r>
           </w:p>
           <w:p>
@@ -3923,211 +4409,19 @@
               <w:rPr>
                 <w:rFonts w:ascii="Arial" w:hAnsi="Arial" w:cs="Arial"/>
               </w:rPr>
-              <w:t xml:space="preserve">To date, </w:t>
-            </w:r>
-            <w:r>
-              <w:rPr>
-                <w:rFonts w:ascii="Arial" w:hAnsi="Arial" w:cs="Arial"/>
-              </w:rPr>
-              <w:t xml:space="preserve">the </w:t>
-            </w:r>
-            <w:r>
-              <w:rPr>
-                <w:rFonts w:ascii="Arial" w:hAnsi="Arial" w:cs="Arial"/>
-              </w:rPr>
-              <w:t>GOTO</w:t>
-            </w:r>
-            <w:r>
-              <w:rPr>
-                <w:rFonts w:ascii="Arial" w:hAnsi="Arial" w:cs="Arial"/>
-              </w:rPr>
-              <w:t xml:space="preserve"> collaboration’s priorities have</w:t>
-            </w:r>
-            <w:r>
-              <w:rPr>
-                <w:rFonts w:ascii="Arial" w:hAnsi="Arial" w:cs="Arial"/>
-              </w:rPr>
-              <w:t>, necessarily,</w:t>
-            </w:r>
-            <w:r>
-              <w:rPr>
-                <w:rFonts w:ascii="Arial" w:hAnsi="Arial" w:cs="Arial"/>
-              </w:rPr>
-              <w:t xml:space="preserve"> focussed on hardware development (telescope, dome construction etc.), control software and data processing (as opposed to analysis).</w:t>
-            </w:r>
-            <w:r>
-              <w:rPr>
-                <w:rFonts w:ascii="Arial" w:hAnsi="Arial" w:cs="Arial"/>
-              </w:rPr>
-              <w:t xml:space="preserve"> With GOTO now fully operational, a major priority is the establishment of GOTO data centres to provide ready data access.</w:t>
-            </w:r>
-            <w:r>
-              <w:rPr>
-                <w:rFonts w:ascii="Arial" w:hAnsi="Arial" w:cs="Arial"/>
-              </w:rPr>
-              <w:t xml:space="preserve"> This represents an excellent training opportunity for Thai students and staff to work alongside GOTO scie</w:t>
-            </w:r>
-            <w:r>
-              <w:rPr>
-                <w:rFonts w:ascii="Arial" w:hAnsi="Arial" w:cs="Arial"/>
-              </w:rPr>
-              <w:t xml:space="preserve">ntists to </w:t>
-            </w:r>
-            <w:r>
-              <w:rPr>
-                <w:rFonts w:ascii="Arial" w:hAnsi="Arial" w:cs="Arial"/>
-              </w:rPr>
-              <w:t>esta</w:t>
-            </w:r>
-            <w:r>
-              <w:rPr>
-                <w:rFonts w:ascii="Arial" w:hAnsi="Arial" w:cs="Arial"/>
-              </w:rPr>
-              <w:t>blish</w:t>
-            </w:r>
-            <w:r>
-              <w:rPr>
-                <w:rFonts w:ascii="Arial" w:hAnsi="Arial" w:cs="Arial"/>
-              </w:rPr>
-              <w:t xml:space="preserve"> the first </w:t>
-            </w:r>
-            <w:r>
-              <w:rPr>
-                <w:rFonts w:ascii="Arial" w:hAnsi="Arial" w:cs="Arial"/>
-              </w:rPr>
-              <w:t xml:space="preserve">fully-functional </w:t>
-            </w:r>
-            <w:r>
-              <w:rPr>
-                <w:rFonts w:ascii="Arial" w:hAnsi="Arial" w:cs="Arial"/>
-              </w:rPr>
-              <w:t>GOTO</w:t>
-            </w:r>
-            <w:r>
-              <w:rPr>
-                <w:rFonts w:ascii="Arial" w:hAnsi="Arial" w:cs="Arial"/>
-              </w:rPr>
-              <w:t xml:space="preserve"> </w:t>
-            </w:r>
-            <w:r>
-              <w:rPr>
-                <w:rFonts w:ascii="Arial" w:hAnsi="Arial" w:cs="Arial"/>
-              </w:rPr>
-              <w:t xml:space="preserve">UK </w:t>
-            </w:r>
-            <w:r>
-              <w:rPr>
-                <w:rFonts w:ascii="Arial" w:hAnsi="Arial" w:cs="Arial"/>
-              </w:rPr>
-              <w:t>data centre</w:t>
-            </w:r>
-            <w:r>
-              <w:rPr>
-                <w:rFonts w:ascii="Arial" w:hAnsi="Arial" w:cs="Arial"/>
-              </w:rPr>
-              <w:t xml:space="preserve"> </w:t>
-            </w:r>
-            <w:r>
-              <w:rPr>
-                <w:rFonts w:ascii="Arial" w:hAnsi="Arial" w:cs="Arial"/>
-              </w:rPr>
-              <w:t xml:space="preserve">in preparation for </w:t>
-            </w:r>
-            <w:r>
-              <w:rPr>
-                <w:rFonts w:ascii="Arial" w:hAnsi="Arial" w:cs="Arial"/>
-              </w:rPr>
-              <w:t xml:space="preserve">setting-up </w:t>
-            </w:r>
-            <w:r>
-              <w:rPr>
-                <w:rFonts w:ascii="Arial" w:hAnsi="Arial" w:cs="Arial"/>
-              </w:rPr>
-              <w:t xml:space="preserve">a </w:t>
-            </w:r>
-            <w:r>
-              <w:rPr>
-                <w:rFonts w:ascii="Arial" w:hAnsi="Arial" w:cs="Arial"/>
-              </w:rPr>
-              <w:t>data centre</w:t>
-            </w:r>
-            <w:r>
-              <w:rPr>
-                <w:rFonts w:ascii="Arial" w:hAnsi="Arial" w:cs="Arial"/>
-              </w:rPr>
-              <w:t xml:space="preserve"> in Thailand</w:t>
-            </w:r>
-            <w:r>
-              <w:rPr>
-                <w:rFonts w:ascii="Arial" w:hAnsi="Arial" w:cs="Arial"/>
-              </w:rPr>
-              <w:t>.</w:t>
-            </w:r>
-            <w:r>
-              <w:rPr>
-                <w:rFonts w:ascii="Arial" w:hAnsi="Arial" w:cs="Arial"/>
-              </w:rPr>
-              <w:t xml:space="preserve"> </w:t>
-            </w:r>
-            <w:r>
-              <w:rPr>
-                <w:rFonts w:ascii="Arial" w:hAnsi="Arial" w:cs="Arial"/>
-              </w:rPr>
-              <w:t xml:space="preserve">To </w:t>
-            </w:r>
-            <w:r>
-              <w:rPr>
-                <w:rFonts w:ascii="Arial" w:hAnsi="Arial" w:cs="Arial"/>
-              </w:rPr>
-              <w:t>fully exploit this opportunity,</w:t>
-            </w:r>
-            <w:r>
-              <w:rPr>
-                <w:rFonts w:ascii="Arial" w:hAnsi="Arial" w:cs="Arial"/>
-              </w:rPr>
-              <w:t xml:space="preserve"> two Thai staff and two Thai </w:t>
-            </w:r>
-            <w:r>
-              <w:rPr>
-                <w:rFonts w:ascii="Arial" w:hAnsi="Arial" w:cs="Arial"/>
-              </w:rPr>
-              <w:t xml:space="preserve">students will </w:t>
-            </w:r>
-            <w:r>
-              <w:rPr>
-                <w:rFonts w:ascii="Arial" w:hAnsi="Arial" w:cs="Arial"/>
-              </w:rPr>
-              <w:t>visit the UK</w:t>
-            </w:r>
-            <w:r>
-              <w:rPr>
-                <w:rFonts w:ascii="Arial" w:hAnsi="Arial" w:cs="Arial"/>
-              </w:rPr>
-              <w:t xml:space="preserve"> to collaborate </w:t>
-            </w:r>
-            <w:r>
-              <w:rPr>
-                <w:rFonts w:ascii="Arial" w:hAnsi="Arial" w:cs="Arial"/>
-              </w:rPr>
-              <w:t xml:space="preserve">on designing and setting-up </w:t>
-            </w:r>
-            <w:r>
-              <w:rPr>
-                <w:rFonts w:ascii="Arial" w:hAnsi="Arial" w:cs="Arial"/>
-              </w:rPr>
-              <w:t>GOTO</w:t>
-            </w:r>
-            <w:r>
-              <w:rPr>
-                <w:rFonts w:ascii="Arial" w:hAnsi="Arial" w:cs="Arial"/>
-              </w:rPr>
-              <w:t>’s UK</w:t>
-            </w:r>
-            <w:r>
-              <w:rPr>
-                <w:rFonts w:ascii="Arial" w:hAnsi="Arial" w:cs="Arial"/>
-              </w:rPr>
-              <w:t xml:space="preserve"> database.</w:t>
+              <w:t>Four postgraduate students will receive training-through-research by working on three research projects. The focus of these projects is to maximise the effectiveness of GOTO’</w:t>
+            </w:r>
+            <w:r>
+              <w:rPr>
+                <w:rFonts w:ascii="Arial" w:hAnsi="Arial" w:cs="Arial"/>
+              </w:rPr>
+              <w:t>s Thai data centre</w:t>
+            </w:r>
+            <w:r>
+              <w:rPr>
+                <w:rFonts w:ascii="Arial" w:hAnsi="Arial" w:cs="Arial"/>
+              </w:rPr>
+              <w:t xml:space="preserve"> as an asset for research and as a training resource for handling Big Data. </w:t>
             </w:r>
           </w:p>
           <w:p>
@@ -4140,104 +4434,140 @@
             <w:r>
               <w:rPr>
                 <w:rFonts w:ascii="Arial" w:hAnsi="Arial" w:cs="Arial"/>
-              </w:rPr>
-              <w:tab/>
-            </w:r>
-            <w:r>
-              <w:rPr>
-                <w:rFonts w:ascii="Arial" w:hAnsi="Arial" w:cs="Arial"/>
-              </w:rPr>
-              <w:t xml:space="preserve">The </w:t>
-            </w:r>
-            <w:r>
-              <w:rPr>
-                <w:rFonts w:ascii="Arial" w:hAnsi="Arial" w:cs="Arial"/>
-              </w:rPr>
-              <w:t xml:space="preserve">two </w:t>
-            </w:r>
-            <w:r>
-              <w:rPr>
-                <w:rFonts w:ascii="Arial" w:hAnsi="Arial" w:cs="Arial"/>
-              </w:rPr>
-              <w:t xml:space="preserve">visiting Thai staff (Boongoen, </w:t>
-            </w:r>
-            <w:r>
-              <w:rPr>
-                <w:rFonts w:ascii="Arial" w:hAnsi="Arial" w:cs="Arial"/>
-              </w:rPr>
-              <w:t>Iam-on)</w:t>
-            </w:r>
-            <w:r>
-              <w:rPr>
-                <w:rFonts w:ascii="Arial" w:hAnsi="Arial" w:cs="Arial"/>
-              </w:rPr>
-              <w:t xml:space="preserve"> are data scientists that have extensive experience of database development. They will visit the UK for two weeks in Mach, 2018, to discuss with GOTO scientists the database requirements.</w:t>
-            </w:r>
-            <w:r>
-              <w:rPr>
-                <w:rFonts w:ascii="Arial" w:hAnsi="Arial" w:cs="Arial"/>
-              </w:rPr>
-              <w:t xml:space="preserve"> Jo</w:t>
-            </w:r>
-            <w:r>
-              <w:rPr>
-                <w:rFonts w:ascii="Arial" w:hAnsi="Arial" w:cs="Arial"/>
-              </w:rPr>
-              <w:t>ining them will be the two</w:t>
-            </w:r>
-            <w:r>
-              <w:rPr>
-                <w:rFonts w:ascii="Arial" w:hAnsi="Arial" w:cs="Arial"/>
-              </w:rPr>
-              <w:t xml:space="preserve"> students, </w:t>
-            </w:r>
-            <w:r>
-              <w:rPr>
-                <w:rFonts w:ascii="Arial" w:hAnsi="Arial" w:cs="Arial"/>
-              </w:rPr>
-              <w:t xml:space="preserve">one of whom </w:t>
-            </w:r>
-            <w:r>
-              <w:rPr>
-                <w:rFonts w:ascii="Arial" w:hAnsi="Arial" w:cs="Arial"/>
-              </w:rPr>
-              <w:t xml:space="preserve">will remain in the UK for </w:t>
-            </w:r>
-            <w:r>
-              <w:rPr>
-                <w:rFonts w:ascii="Arial" w:hAnsi="Arial" w:cs="Arial"/>
-              </w:rPr>
-              <w:t>one month</w:t>
-            </w:r>
-            <w:r>
-              <w:rPr>
-                <w:rFonts w:ascii="Arial" w:hAnsi="Arial" w:cs="Arial"/>
-              </w:rPr>
-              <w:t>,</w:t>
-            </w:r>
-            <w:r>
-              <w:rPr>
-                <w:rFonts w:ascii="Arial" w:hAnsi="Arial" w:cs="Arial"/>
-              </w:rPr>
-              <w:t xml:space="preserve"> the other for </w:t>
-            </w:r>
-            <w:r>
-              <w:rPr>
-                <w:rFonts w:ascii="Arial" w:hAnsi="Arial" w:cs="Arial"/>
-              </w:rPr>
-              <w:t>three</w:t>
-            </w:r>
-            <w:r>
-              <w:rPr>
-                <w:rFonts w:ascii="Arial" w:hAnsi="Arial" w:cs="Arial"/>
-              </w:rPr>
-              <w:t xml:space="preserve"> month</w:t>
-            </w:r>
-            <w:r>
-              <w:rPr>
-                <w:rFonts w:ascii="Arial" w:hAnsi="Arial" w:cs="Arial"/>
-              </w:rPr>
-              <w:t>s</w:t>
+                <w:i/>
+              </w:rPr>
+              <w:t>(i</w:t>
+            </w:r>
+            <w:r>
+              <w:rPr>
+                <w:rFonts w:ascii="Arial" w:hAnsi="Arial" w:cs="Arial"/>
+                <w:i/>
+              </w:rPr>
+              <w:t xml:space="preserve">) </w:t>
+            </w:r>
+            <w:r>
+              <w:rPr>
+                <w:rFonts w:ascii="Arial" w:hAnsi="Arial" w:cs="Arial"/>
+                <w:i/>
+              </w:rPr>
+              <w:t>A</w:t>
+            </w:r>
+            <w:r>
+              <w:rPr>
+                <w:rFonts w:ascii="Arial" w:hAnsi="Arial" w:cs="Arial"/>
+                <w:i/>
+              </w:rPr>
+              <w:t>dapt our ML algorithms to real GOTO data</w:t>
+            </w:r>
+            <w:r>
+              <w:rPr>
+                <w:rFonts w:ascii="Arial" w:hAnsi="Arial" w:cs="Arial"/>
+                <w:i/>
+              </w:rPr>
+              <w:t xml:space="preserve"> (1 student)</w:t>
+            </w:r>
+            <w:r>
+              <w:rPr>
+                <w:rFonts w:ascii="Arial" w:hAnsi="Arial" w:cs="Arial"/>
+                <w:i/>
+              </w:rPr>
+              <w:t>:</w:t>
+            </w:r>
+            <w:r>
+              <w:rPr>
+                <w:rFonts w:ascii="Arial" w:hAnsi="Arial" w:cs="Arial"/>
+              </w:rPr>
+              <w:t xml:space="preserve"> To date, our research has been based on si</w:t>
+            </w:r>
+            <w:r>
+              <w:rPr>
+                <w:rFonts w:ascii="Arial" w:hAnsi="Arial" w:cs="Arial"/>
+              </w:rPr>
+              <w:t>mulated GOTO data. This was</w:t>
+            </w:r>
+            <w:r>
+              <w:rPr>
+                <w:rFonts w:ascii="Arial" w:hAnsi="Arial" w:cs="Arial"/>
+              </w:rPr>
+              <w:t xml:space="preserve"> for two reasons: </w:t>
+            </w:r>
+            <w:r>
+              <w:rPr>
+                <w:rFonts w:ascii="Arial" w:hAnsi="Arial" w:cs="Arial"/>
+              </w:rPr>
+              <w:t xml:space="preserve">first, </w:t>
+            </w:r>
+            <w:r>
+              <w:rPr>
+                <w:rFonts w:ascii="Arial" w:hAnsi="Arial" w:cs="Arial"/>
+              </w:rPr>
+              <w:t>simulat</w:t>
+            </w:r>
+            <w:r>
+              <w:rPr>
+                <w:rFonts w:ascii="Arial" w:hAnsi="Arial" w:cs="Arial"/>
+              </w:rPr>
+              <w:t xml:space="preserve">ed data </w:t>
+            </w:r>
+            <w:r>
+              <w:rPr>
+                <w:rFonts w:ascii="Arial" w:hAnsi="Arial" w:cs="Arial"/>
+              </w:rPr>
+              <w:t>was</w:t>
+            </w:r>
+            <w:r>
+              <w:rPr>
+                <w:rFonts w:ascii="Arial" w:hAnsi="Arial" w:cs="Arial"/>
+              </w:rPr>
+              <w:t xml:space="preserve"> a powerful tool during early </w:t>
+            </w:r>
+            <w:r>
+              <w:rPr>
+                <w:rFonts w:ascii="Arial" w:hAnsi="Arial" w:cs="Arial"/>
+              </w:rPr>
+              <w:t xml:space="preserve">development of </w:t>
+            </w:r>
+            <w:r>
+              <w:rPr>
+                <w:rFonts w:ascii="Arial" w:hAnsi="Arial" w:cs="Arial"/>
+              </w:rPr>
+              <w:t>ML algorithms</w:t>
+            </w:r>
+            <w:r>
+              <w:rPr>
+                <w:rFonts w:ascii="Arial" w:hAnsi="Arial" w:cs="Arial"/>
+              </w:rPr>
+              <w:t xml:space="preserve"> as </w:t>
+            </w:r>
+            <w:r>
+              <w:rPr>
+                <w:rFonts w:ascii="Arial" w:hAnsi="Arial" w:cs="Arial"/>
+              </w:rPr>
+              <w:t xml:space="preserve">it </w:t>
+            </w:r>
+            <w:r>
+              <w:rPr>
+                <w:rFonts w:ascii="Arial" w:hAnsi="Arial" w:cs="Arial"/>
+              </w:rPr>
+              <w:t xml:space="preserve">allowed us to </w:t>
+            </w:r>
+            <w:r>
+              <w:rPr>
+                <w:rFonts w:ascii="Arial" w:hAnsi="Arial" w:cs="Arial"/>
+              </w:rPr>
+              <w:t>test the outputs against known inputs</w:t>
+            </w:r>
+            <w:r>
+              <w:rPr>
+                <w:rFonts w:ascii="Arial" w:hAnsi="Arial" w:cs="Arial"/>
+              </w:rPr>
+              <w:t xml:space="preserve">, second, GOTO was not operational at the start of </w:t>
+            </w:r>
+            <w:r>
+              <w:rPr>
+                <w:rFonts w:ascii="Arial" w:hAnsi="Arial" w:cs="Arial"/>
+              </w:rPr>
+              <w:t>Phase 1</w:t>
             </w:r>
             <w:r>
               <w:rPr>
@@ -4249,206 +4579,121 @@
               <w:rPr>
                 <w:rFonts w:ascii="Arial" w:hAnsi="Arial" w:cs="Arial"/>
               </w:rPr>
+              <w:t xml:space="preserve"> Having used simulated data in Phase 1 to develop a ML-based true/false-positive classification algorithm, in Phase 2 we will adapt this algorithm</w:t>
+            </w:r>
+            <w:r>
+              <w:rPr>
+                <w:rFonts w:ascii="Arial" w:hAnsi="Arial" w:cs="Arial"/>
+              </w:rPr>
+              <w:t xml:space="preserve"> to real </w:t>
+            </w:r>
+            <w:r>
+              <w:rPr>
+                <w:rFonts w:ascii="Arial" w:hAnsi="Arial" w:cs="Arial"/>
+              </w:rPr>
+              <w:t xml:space="preserve">GOTO data. </w:t>
+            </w:r>
+            <w:r>
+              <w:rPr>
+                <w:rFonts w:ascii="Arial" w:hAnsi="Arial" w:cs="Arial"/>
+              </w:rPr>
+              <w:t xml:space="preserve">Even with our </w:t>
+            </w:r>
+            <w:r>
+              <w:rPr>
+                <w:rFonts w:ascii="Arial" w:hAnsi="Arial" w:cs="Arial"/>
+              </w:rPr>
+              <w:t xml:space="preserve">Phase 1 </w:t>
+            </w:r>
+            <w:r>
+              <w:rPr>
+                <w:rFonts w:ascii="Arial" w:hAnsi="Arial" w:cs="Arial"/>
+              </w:rPr>
+              <w:t xml:space="preserve">experience, </w:t>
+            </w:r>
+            <w:r>
+              <w:rPr>
+                <w:rFonts w:ascii="Arial" w:hAnsi="Arial" w:cs="Arial"/>
+              </w:rPr>
+              <w:t>overcoming</w:t>
+            </w:r>
+            <w:r>
+              <w:rPr>
+                <w:rFonts w:ascii="Arial" w:hAnsi="Arial" w:cs="Arial"/>
+              </w:rPr>
+              <w:t xml:space="preserve"> the </w:t>
+            </w:r>
+            <w:r>
+              <w:rPr>
+                <w:rFonts w:ascii="Arial" w:hAnsi="Arial" w:cs="Arial"/>
+              </w:rPr>
+              <w:t>imperfections of real data while</w:t>
+            </w:r>
+            <w:r>
+              <w:rPr>
+                <w:rFonts w:ascii="Arial" w:hAnsi="Arial" w:cs="Arial"/>
+              </w:rPr>
+              <w:t xml:space="preserve"> ensuring our algorit</w:t>
+            </w:r>
+            <w:r>
+              <w:rPr>
+                <w:rFonts w:ascii="Arial" w:hAnsi="Arial" w:cs="Arial"/>
+              </w:rPr>
+              <w:t>hm</w:t>
+            </w:r>
+            <w:r>
+              <w:rPr>
+                <w:rFonts w:ascii="Arial" w:hAnsi="Arial" w:cs="Arial"/>
+              </w:rPr>
+              <w:t xml:space="preserve"> can work quic</w:t>
+            </w:r>
+            <w:r>
+              <w:rPr>
+                <w:rFonts w:ascii="Arial" w:hAnsi="Arial" w:cs="Arial"/>
+              </w:rPr>
+              <w:t>k</w:t>
+            </w:r>
+            <w:r>
+              <w:rPr>
+                <w:rFonts w:ascii="Arial" w:hAnsi="Arial" w:cs="Arial"/>
+              </w:rPr>
+              <w:t>ly</w:t>
+            </w:r>
+            <w:r>
+              <w:rPr>
+                <w:rFonts w:ascii="Arial" w:hAnsi="Arial" w:cs="Arial"/>
+              </w:rPr>
+              <w:t xml:space="preserve"> enough to handle GOTO’s data rate</w:t>
+            </w:r>
+            <w:r>
+              <w:rPr>
+                <w:rFonts w:ascii="Arial" w:hAnsi="Arial" w:cs="Arial"/>
+              </w:rPr>
               <w:t xml:space="preserve"> </w:t>
             </w:r>
             <w:r>
               <w:rPr>
                 <w:rFonts w:ascii="Arial" w:hAnsi="Arial" w:cs="Arial"/>
               </w:rPr>
-              <w:t>The student staying for one mon</w:t>
-            </w:r>
-            <w:r>
-              <w:rPr>
-                <w:rFonts w:ascii="Arial" w:hAnsi="Arial" w:cs="Arial"/>
-              </w:rPr>
-              <w:t xml:space="preserve">th will receive training in </w:t>
-            </w:r>
-            <w:r>
-              <w:rPr>
-                <w:rFonts w:ascii="Arial" w:hAnsi="Arial" w:cs="Arial"/>
-              </w:rPr>
-              <w:t>GOTO</w:t>
-            </w:r>
-            <w:r>
-              <w:rPr>
-                <w:rFonts w:ascii="Arial" w:hAnsi="Arial" w:cs="Arial"/>
-              </w:rPr>
-              <w:t>’s two data processing pipelines – the in-house GOTOflow and the other base</w:t>
-            </w:r>
-            <w:r>
-              <w:rPr>
-                <w:rFonts w:ascii="Arial" w:hAnsi="Arial" w:cs="Arial"/>
-              </w:rPr>
-              <w:t>d</w:t>
-            </w:r>
-            <w:r>
-              <w:rPr>
-                <w:rFonts w:ascii="Arial" w:hAnsi="Arial" w:cs="Arial"/>
-              </w:rPr>
-              <w:t xml:space="preserve"> on the Large Synoptic Survey Telescope’s (LSST) pipeline.</w:t>
-            </w:r>
-            <w:r>
-              <w:rPr>
-                <w:rFonts w:ascii="Arial" w:hAnsi="Arial" w:cs="Arial"/>
-              </w:rPr>
-              <w:t xml:space="preserve"> </w:t>
-            </w:r>
-            <w:r>
-              <w:rPr>
-                <w:rFonts w:ascii="Arial" w:hAnsi="Arial" w:cs="Arial"/>
-              </w:rPr>
-              <w:t>As well as enabling the student to use the pipelines and train others in their use, through this experience he will gain a thorough understanding of the data products held within GOTO’s data centres which he can be disseminate to others. The s</w:t>
-            </w:r>
-            <w:r>
-              <w:rPr>
-                <w:rFonts w:ascii="Arial" w:hAnsi="Arial" w:cs="Arial"/>
-              </w:rPr>
-              <w:t xml:space="preserve">tudent staying for three months will work alongside GOTO scientists with </w:t>
-            </w:r>
-            <w:r>
-              <w:rPr>
-                <w:rFonts w:ascii="Arial" w:hAnsi="Arial" w:cs="Arial"/>
-              </w:rPr>
-              <w:lastRenderedPageBreak/>
-              <w:t>further guidance from Boongoen and Iam-On to set-up GOTO’s UK database system.</w:t>
-            </w:r>
-            <w:r>
-              <w:rPr>
-                <w:rFonts w:ascii="Arial" w:hAnsi="Arial" w:cs="Arial"/>
-              </w:rPr>
-              <w:t xml:space="preserve"> This experience will provide the student with extensive </w:t>
-            </w:r>
-            <w:r>
-              <w:rPr>
-                <w:rFonts w:ascii="Arial" w:hAnsi="Arial" w:cs="Arial"/>
-              </w:rPr>
-              <w:t xml:space="preserve">hands-on </w:t>
-            </w:r>
-            <w:r>
-              <w:rPr>
-                <w:rFonts w:ascii="Arial" w:hAnsi="Arial" w:cs="Arial"/>
-              </w:rPr>
-              <w:t>training</w:t>
-            </w:r>
-            <w:r>
-              <w:rPr>
-                <w:rFonts w:ascii="Arial" w:hAnsi="Arial" w:cs="Arial"/>
-              </w:rPr>
-              <w:t xml:space="preserve"> in </w:t>
-            </w:r>
-            <w:r>
-              <w:rPr>
-                <w:rFonts w:ascii="Arial" w:hAnsi="Arial" w:cs="Arial"/>
-              </w:rPr>
-              <w:t xml:space="preserve">DMS and designing </w:t>
-            </w:r>
-            <w:r>
-              <w:rPr>
-                <w:rFonts w:ascii="Arial" w:hAnsi="Arial" w:cs="Arial"/>
-              </w:rPr>
-              <w:t>database</w:t>
-            </w:r>
-            <w:r>
-              <w:rPr>
-                <w:rFonts w:ascii="Arial" w:hAnsi="Arial" w:cs="Arial"/>
-              </w:rPr>
-              <w:t xml:space="preserve"> infrastructure capable of organising vast amounts of digital data</w:t>
-            </w:r>
-            <w:r>
-              <w:rPr>
-                <w:rFonts w:ascii="Arial" w:hAnsi="Arial" w:cs="Arial"/>
-              </w:rPr>
-              <w:t xml:space="preserve">. </w:t>
-            </w:r>
-            <w:r>
-              <w:rPr>
-                <w:rFonts w:ascii="Arial" w:hAnsi="Arial" w:cs="Arial"/>
-              </w:rPr>
-              <w:t xml:space="preserve">Toward the end of his visit, the student will set-up a smaller cloud-based database built on the same principles as the UK data centre which will be used as a training resource by attendees of the </w:t>
-            </w:r>
-            <w:r>
-              <w:rPr>
-                <w:rFonts w:ascii="Arial" w:hAnsi="Arial" w:cs="Arial"/>
-              </w:rPr>
-              <w:t>first</w:t>
-            </w:r>
-            <w:r>
-              <w:rPr>
-                <w:rFonts w:ascii="Arial" w:hAnsi="Arial" w:cs="Arial"/>
-              </w:rPr>
-              <w:t xml:space="preserve"> 5-day practical workshop</w:t>
-            </w:r>
-            <w:r>
-              <w:rPr>
-                <w:rFonts w:ascii="Arial" w:hAnsi="Arial" w:cs="Arial"/>
-              </w:rPr>
-              <w:t xml:space="preserve"> in July, 2018</w:t>
-            </w:r>
-            <w:r>
-              <w:rPr>
-                <w:rFonts w:ascii="Arial" w:hAnsi="Arial" w:cs="Arial"/>
-              </w:rPr>
-              <w:t xml:space="preserve">. </w:t>
-            </w:r>
-            <w:r>
-              <w:rPr>
-                <w:rFonts w:ascii="Arial" w:hAnsi="Arial" w:cs="Arial"/>
-              </w:rPr>
-              <w:t>During the remaining 18 months of funding</w:t>
-            </w:r>
-            <w:r>
-              <w:rPr>
-                <w:rFonts w:ascii="Arial" w:hAnsi="Arial" w:cs="Arial"/>
-              </w:rPr>
-              <w:t xml:space="preserve">, the student will </w:t>
-            </w:r>
-            <w:r>
-              <w:rPr>
-                <w:rFonts w:ascii="Arial" w:hAnsi="Arial" w:cs="Arial"/>
-              </w:rPr>
-              <w:t xml:space="preserve">exploit </w:t>
-            </w:r>
-            <w:r>
-              <w:rPr>
-                <w:rFonts w:ascii="Arial" w:hAnsi="Arial" w:cs="Arial"/>
-              </w:rPr>
-              <w:t>his training to establish</w:t>
-            </w:r>
-            <w:r>
-              <w:rPr>
-                <w:rFonts w:ascii="Arial" w:hAnsi="Arial" w:cs="Arial"/>
-              </w:rPr>
-              <w:t>, develop</w:t>
-            </w:r>
-            <w:r>
-              <w:rPr>
-                <w:rFonts w:ascii="Arial" w:hAnsi="Arial" w:cs="Arial"/>
-              </w:rPr>
-              <w:t xml:space="preserve"> </w:t>
-            </w:r>
-            <w:r>
-              <w:rPr>
-                <w:rFonts w:ascii="Arial" w:hAnsi="Arial" w:cs="Arial"/>
-              </w:rPr>
-              <w:t xml:space="preserve">and maintain </w:t>
-            </w:r>
-            <w:r>
-              <w:rPr>
-                <w:rFonts w:ascii="Arial" w:hAnsi="Arial" w:cs="Arial"/>
-              </w:rPr>
-              <w:t>GOTO’s Thai data centre</w:t>
-            </w:r>
-            <w:r>
-              <w:rPr>
-                <w:rFonts w:ascii="Arial" w:hAnsi="Arial" w:cs="Arial"/>
-              </w:rPr>
-              <w:t xml:space="preserve"> and train NARIT and other Thai researcher in its use</w:t>
-            </w:r>
-            <w:r>
-              <w:rPr>
-                <w:rFonts w:ascii="Arial" w:hAnsi="Arial" w:cs="Arial"/>
-              </w:rPr>
-              <w:t xml:space="preserve">. </w:t>
+              <w:t>is a major</w:t>
+            </w:r>
+            <w:r>
+              <w:rPr>
+                <w:rFonts w:ascii="Arial" w:hAnsi="Arial" w:cs="Arial"/>
+              </w:rPr>
+              <w:t xml:space="preserve"> research</w:t>
+            </w:r>
+            <w:r>
+              <w:rPr>
+                <w:rFonts w:ascii="Arial" w:hAnsi="Arial" w:cs="Arial"/>
+              </w:rPr>
+              <w:t xml:space="preserve"> challenge</w:t>
+            </w:r>
+            <w:r>
+              <w:rPr>
+                <w:rFonts w:ascii="Arial" w:hAnsi="Arial" w:cs="Arial"/>
+              </w:rPr>
+              <w:t>.</w:t>
             </w:r>
           </w:p>
           <w:p>
@@ -4458,28 +4703,448 @@
                 <w:rFonts w:ascii="Arial" w:hAnsi="Arial" w:cs="Arial"/>
               </w:rPr>
             </w:pPr>
+            <w:r>
+              <w:rPr>
+                <w:rFonts w:ascii="Arial" w:hAnsi="Arial" w:cs="Arial"/>
+                <w:i/>
+              </w:rPr>
+              <w:t xml:space="preserve">(ii) </w:t>
+            </w:r>
+            <w:r>
+              <w:rPr>
+                <w:rFonts w:ascii="Arial" w:hAnsi="Arial" w:cs="Arial"/>
+                <w:i/>
+              </w:rPr>
+              <w:t>Automated s</w:t>
+            </w:r>
+            <w:r>
+              <w:rPr>
+                <w:rFonts w:ascii="Arial" w:hAnsi="Arial" w:cs="Arial"/>
+                <w:i/>
+              </w:rPr>
+              <w:t>ource classification</w:t>
+            </w:r>
+            <w:r>
+              <w:rPr>
+                <w:rFonts w:ascii="Arial" w:hAnsi="Arial" w:cs="Arial"/>
+                <w:i/>
+              </w:rPr>
+              <w:t xml:space="preserve"> (2 students)</w:t>
+            </w:r>
+            <w:r>
+              <w:rPr>
+                <w:rFonts w:ascii="Arial" w:hAnsi="Arial" w:cs="Arial"/>
+                <w:i/>
+              </w:rPr>
+              <w:t>:</w:t>
+            </w:r>
+            <w:r>
+              <w:rPr>
+                <w:rFonts w:ascii="Arial" w:hAnsi="Arial" w:cs="Arial"/>
+              </w:rPr>
+              <w:t xml:space="preserve"> </w:t>
+            </w:r>
+            <w:r>
+              <w:rPr>
+                <w:rFonts w:ascii="Arial" w:hAnsi="Arial" w:cs="Arial"/>
+              </w:rPr>
+              <w:t xml:space="preserve">In addition to true/false positive classification, it is also vital that GOTO can classify different types of true sources </w:t>
+            </w:r>
+            <w:r>
+              <w:rPr>
+                <w:rFonts w:ascii="Arial" w:hAnsi="Arial" w:cs="Arial"/>
+              </w:rPr>
+              <w:t xml:space="preserve">(e.g., stars, galaxies, supernovae, AGN) </w:t>
+            </w:r>
+            <w:r>
+              <w:rPr>
+                <w:rFonts w:ascii="Arial" w:hAnsi="Arial" w:cs="Arial"/>
+              </w:rPr>
+              <w:t xml:space="preserve">in order to prioritise follow-up observations. </w:t>
+            </w:r>
+            <w:r>
+              <w:rPr>
+                <w:rFonts w:ascii="Arial" w:hAnsi="Arial" w:cs="Arial"/>
+              </w:rPr>
+              <w:t>During Phase 2</w:t>
+            </w:r>
+            <w:r>
+              <w:rPr>
+                <w:rFonts w:ascii="Arial" w:hAnsi="Arial" w:cs="Arial"/>
+              </w:rPr>
+              <w:t xml:space="preserve">, we will research ML-algorithms to classify sources in GOTO data. One student will research feature-based ML analyses, whereby features measured by the GOTO processing pipeline (e.g., colour, shape, profile, etc) are used as inputs. Another student will research pixel-based ML algorithms, whereby the computer “looks” at the images directly and classifies based on the raw data (i.e., more akin to human classification). </w:t>
+            </w:r>
           </w:p>
           <w:p>
             <w:pPr>
               <w:jc w:val="both"/>
               <w:rPr>
                 <w:rFonts w:ascii="Arial" w:hAnsi="Arial" w:cs="Arial"/>
+              </w:rPr>
+            </w:pPr>
+            <w:r>
+              <w:rPr>
+                <w:rFonts w:ascii="Arial" w:hAnsi="Arial" w:cs="Arial"/>
                 <w:i/>
               </w:rPr>
+              <w:t>(iii)</w:t>
+            </w:r>
+            <w:r>
+              <w:rPr>
+                <w:rFonts w:ascii="Arial" w:hAnsi="Arial" w:cs="Arial"/>
+                <w:i/>
+              </w:rPr>
+              <w:t xml:space="preserve"> Data centre development</w:t>
+            </w:r>
+            <w:r>
+              <w:rPr>
+                <w:rFonts w:ascii="Arial" w:hAnsi="Arial" w:cs="Arial"/>
+                <w:i/>
+              </w:rPr>
+              <w:t xml:space="preserve"> (1 student</w:t>
+            </w:r>
+            <w:r>
+              <w:rPr>
+                <w:rFonts w:ascii="Arial" w:hAnsi="Arial" w:cs="Arial"/>
+                <w:i/>
+              </w:rPr>
+              <w:t xml:space="preserve">; </w:t>
+            </w:r>
+            <w:r>
+              <w:rPr>
+                <w:rFonts w:ascii="Arial" w:hAnsi="Arial" w:cs="Arial"/>
+                <w:i/>
+              </w:rPr>
+              <w:t>Pruangpharch</w:t>
+            </w:r>
+            <w:r>
+              <w:rPr>
+                <w:rFonts w:ascii="Arial" w:hAnsi="Arial" w:cs="Arial"/>
+                <w:i/>
+              </w:rPr>
+              <w:t>)</w:t>
+            </w:r>
+            <w:r>
+              <w:rPr>
+                <w:rFonts w:ascii="Arial" w:hAnsi="Arial" w:cs="Arial"/>
+                <w:i/>
+              </w:rPr>
+              <w:t>:</w:t>
+            </w:r>
+            <w:r>
+              <w:rPr>
+                <w:rFonts w:ascii="Arial" w:hAnsi="Arial" w:cs="Arial"/>
+                <w:i/>
+              </w:rPr>
+              <w:t xml:space="preserve"> </w:t>
+            </w:r>
+            <w:r>
+              <w:rPr>
+                <w:rFonts w:ascii="Arial" w:hAnsi="Arial" w:cs="Arial"/>
+              </w:rPr>
+              <w:t>For GOTO</w:t>
+            </w:r>
+            <w:r>
+              <w:rPr>
+                <w:rFonts w:ascii="Arial" w:hAnsi="Arial" w:cs="Arial"/>
+              </w:rPr>
+              <w:t xml:space="preserve"> to succeed, it is </w:t>
+            </w:r>
+            <w:r>
+              <w:rPr>
+                <w:rFonts w:ascii="Arial" w:hAnsi="Arial" w:cs="Arial"/>
+              </w:rPr>
+              <w:t xml:space="preserve">vital that it outputs automatically-prioritised targets for follow-up with other facilities, </w:t>
+            </w:r>
+            <w:r>
+              <w:rPr>
+                <w:rFonts w:ascii="Arial" w:hAnsi="Arial" w:cs="Arial"/>
+              </w:rPr>
+              <w:t>including those operated by NARIT</w:t>
+            </w:r>
+            <w:r>
+              <w:rPr>
+                <w:rFonts w:ascii="Arial" w:hAnsi="Arial" w:cs="Arial"/>
+              </w:rPr>
+              <w:t>. For this</w:t>
+            </w:r>
+            <w:r>
+              <w:rPr>
+                <w:rFonts w:ascii="Arial" w:hAnsi="Arial" w:cs="Arial"/>
+              </w:rPr>
+              <w:t xml:space="preserve"> </w:t>
+            </w:r>
+            <w:r>
+              <w:rPr>
+                <w:rFonts w:ascii="Arial" w:hAnsi="Arial" w:cs="Arial"/>
+              </w:rPr>
+              <w:t xml:space="preserve">to </w:t>
+            </w:r>
+            <w:r>
+              <w:rPr>
+                <w:rFonts w:ascii="Arial" w:hAnsi="Arial" w:cs="Arial"/>
+              </w:rPr>
+              <w:t>happen as</w:t>
+            </w:r>
+            <w:r>
+              <w:rPr>
+                <w:rFonts w:ascii="Arial" w:hAnsi="Arial" w:cs="Arial"/>
+              </w:rPr>
+              <w:t xml:space="preserve"> </w:t>
+            </w:r>
+            <w:r>
+              <w:rPr>
+                <w:rFonts w:ascii="Arial" w:hAnsi="Arial" w:cs="Arial"/>
+              </w:rPr>
+              <w:t>quickly</w:t>
+            </w:r>
+            <w:r>
+              <w:rPr>
+                <w:rFonts w:ascii="Arial" w:hAnsi="Arial" w:cs="Arial"/>
+              </w:rPr>
+              <w:t xml:space="preserve"> as needed</w:t>
+            </w:r>
+            <w:r>
+              <w:rPr>
+                <w:rFonts w:ascii="Arial" w:hAnsi="Arial" w:cs="Arial"/>
+              </w:rPr>
+              <w:t>, all analysis</w:t>
+            </w:r>
+            <w:r>
+              <w:rPr>
+                <w:rFonts w:ascii="Arial" w:hAnsi="Arial" w:cs="Arial"/>
+              </w:rPr>
+              <w:t xml:space="preserve"> must be performed within the data centres.</w:t>
+            </w:r>
+            <w:r>
+              <w:rPr>
+                <w:rFonts w:ascii="Arial" w:hAnsi="Arial" w:cs="Arial"/>
+              </w:rPr>
+              <w:t xml:space="preserve"> To ensure </w:t>
+            </w:r>
+            <w:r>
+              <w:rPr>
+                <w:rFonts w:ascii="Arial" w:hAnsi="Arial" w:cs="Arial"/>
+              </w:rPr>
+              <w:t xml:space="preserve">a seamless interface between algorithm and data, we will research </w:t>
+            </w:r>
+            <w:r>
+              <w:rPr>
+                <w:rFonts w:ascii="Arial" w:hAnsi="Arial" w:cs="Arial"/>
+              </w:rPr>
+              <w:t>the benefits of both PostgreSQL and HDFS DMS in terms of speed and usability.</w:t>
+            </w:r>
+            <w:r>
+              <w:rPr>
+                <w:rFonts w:ascii="Arial" w:hAnsi="Arial" w:cs="Arial"/>
+              </w:rPr>
+              <w:t xml:space="preserve"> </w:t>
+            </w:r>
+            <w:r>
+              <w:rPr>
+                <w:rFonts w:ascii="Arial" w:hAnsi="Arial" w:cs="Arial"/>
+              </w:rPr>
+              <w:t>Since the</w:t>
+            </w:r>
+            <w:r>
+              <w:rPr>
+                <w:rFonts w:ascii="Arial" w:hAnsi="Arial" w:cs="Arial"/>
+              </w:rPr>
+              <w:t>se</w:t>
+            </w:r>
+            <w:r>
+              <w:rPr>
+                <w:rFonts w:ascii="Arial" w:hAnsi="Arial" w:cs="Arial"/>
+              </w:rPr>
+              <w:t xml:space="preserve"> systems require different hardware infrastructure, the first stages of the research will be conducted on AW</w:t>
+            </w:r>
+            <w:r>
+              <w:rPr>
+                <w:rFonts w:ascii="Arial" w:hAnsi="Arial" w:cs="Arial"/>
+              </w:rPr>
+              <w:t xml:space="preserve">S, </w:t>
+            </w:r>
+            <w:r>
+              <w:rPr>
+                <w:rFonts w:ascii="Arial" w:hAnsi="Arial" w:cs="Arial"/>
+              </w:rPr>
+              <w:t>mitigatin</w:t>
+            </w:r>
+            <w:r>
+              <w:rPr>
+                <w:rFonts w:ascii="Arial" w:hAnsi="Arial" w:cs="Arial"/>
+              </w:rPr>
+              <w:t xml:space="preserve">g the need for </w:t>
+            </w:r>
+            <w:r>
+              <w:rPr>
+                <w:rFonts w:ascii="Arial" w:hAnsi="Arial" w:cs="Arial"/>
+              </w:rPr>
+              <w:t>invest</w:t>
+            </w:r>
+            <w:r>
+              <w:rPr>
+                <w:rFonts w:ascii="Arial" w:hAnsi="Arial" w:cs="Arial"/>
+              </w:rPr>
+              <w:t>ment</w:t>
+            </w:r>
+            <w:r>
+              <w:rPr>
+                <w:rFonts w:ascii="Arial" w:hAnsi="Arial" w:cs="Arial"/>
+              </w:rPr>
+              <w:t xml:space="preserve"> in</w:t>
+            </w:r>
+            <w:r>
+              <w:rPr>
+                <w:rFonts w:ascii="Arial" w:hAnsi="Arial" w:cs="Arial"/>
+              </w:rPr>
+              <w:t xml:space="preserve"> </w:t>
+            </w:r>
+            <w:r>
+              <w:rPr>
+                <w:rFonts w:ascii="Arial" w:hAnsi="Arial" w:cs="Arial"/>
+              </w:rPr>
+              <w:t xml:space="preserve">infrastructure </w:t>
+            </w:r>
+            <w:r>
+              <w:rPr>
+                <w:rFonts w:ascii="Arial" w:hAnsi="Arial" w:cs="Arial"/>
+              </w:rPr>
+              <w:t>until after the optimum system has been identified</w:t>
+            </w:r>
+            <w:r>
+              <w:rPr>
+                <w:rFonts w:ascii="Arial" w:hAnsi="Arial" w:cs="Arial"/>
+              </w:rPr>
+              <w:t>.</w:t>
+            </w:r>
+            <w:r>
+              <w:rPr>
+                <w:rFonts w:ascii="Arial" w:hAnsi="Arial" w:cs="Arial"/>
+              </w:rPr>
+              <w:t xml:space="preserve"> </w:t>
+            </w:r>
+            <w:r>
+              <w:rPr>
+                <w:rFonts w:ascii="Arial" w:hAnsi="Arial" w:cs="Arial"/>
+              </w:rPr>
+              <w:t xml:space="preserve">This research will make the </w:t>
+            </w:r>
+            <w:r>
+              <w:rPr>
+                <w:rFonts w:ascii="Arial" w:hAnsi="Arial" w:cs="Arial"/>
+              </w:rPr>
+              <w:t xml:space="preserve">Thai </w:t>
+            </w:r>
+            <w:r>
+              <w:rPr>
+                <w:rFonts w:ascii="Arial" w:hAnsi="Arial" w:cs="Arial"/>
+              </w:rPr>
+              <w:t xml:space="preserve">data centre itself </w:t>
+            </w:r>
+            <w:r>
+              <w:rPr>
+                <w:rFonts w:ascii="Arial" w:hAnsi="Arial" w:cs="Arial"/>
+              </w:rPr>
+              <w:t>an important</w:t>
+            </w:r>
+            <w:r>
+              <w:rPr>
+                <w:rFonts w:ascii="Arial" w:hAnsi="Arial" w:cs="Arial"/>
+              </w:rPr>
+              <w:t xml:space="preserve"> research proje</w:t>
+            </w:r>
+            <w:r>
+              <w:rPr>
+                <w:rFonts w:ascii="Arial" w:hAnsi="Arial" w:cs="Arial"/>
+              </w:rPr>
+              <w:t xml:space="preserve">ct within </w:t>
+            </w:r>
+            <w:r>
+              <w:rPr>
+                <w:rFonts w:ascii="Arial" w:hAnsi="Arial" w:cs="Arial"/>
+              </w:rPr>
+              <w:t>GOTO</w:t>
+            </w:r>
+            <w:r>
+              <w:rPr>
+                <w:rFonts w:ascii="Arial" w:hAnsi="Arial" w:cs="Arial"/>
+              </w:rPr>
+              <w:t>.</w:t>
+            </w:r>
+          </w:p>
+          <w:p>
+            <w:pPr>
+              <w:spacing w:before="60"/>
+              <w:jc w:val="both"/>
+              <w:rPr>
+                <w:rFonts w:ascii="Arial" w:hAnsi="Arial" w:cs="Arial"/>
+              </w:rPr>
             </w:pPr>
             <w:r>
               <w:rPr>
                 <w:rFonts w:ascii="Arial" w:hAnsi="Arial" w:cs="Arial"/>
+              </w:rPr>
+              <w:t xml:space="preserve">These research </w:t>
+            </w:r>
+            <w:r>
+              <w:rPr>
+                <w:rFonts w:ascii="Arial" w:hAnsi="Arial" w:cs="Arial"/>
+              </w:rPr>
+              <w:t>projects will ensure</w:t>
+            </w:r>
+            <w:r>
+              <w:rPr>
+                <w:rFonts w:ascii="Arial" w:hAnsi="Arial" w:cs="Arial"/>
+              </w:rPr>
+              <w:t xml:space="preserve"> that Thai GOTO</w:t>
+            </w:r>
+            <w:r>
+              <w:rPr>
+                <w:rFonts w:ascii="Arial" w:hAnsi="Arial" w:cs="Arial"/>
+              </w:rPr>
+              <w:t xml:space="preserve"> data centre is at the forefront of data handling research</w:t>
+            </w:r>
+            <w:r>
+              <w:rPr>
+                <w:rFonts w:ascii="Arial" w:hAnsi="Arial" w:cs="Arial"/>
+              </w:rPr>
+              <w:t xml:space="preserve"> in astronomy</w:t>
+            </w:r>
+            <w:r>
+              <w:rPr>
+                <w:rFonts w:ascii="Arial" w:hAnsi="Arial" w:cs="Arial"/>
+              </w:rPr>
+              <w:t xml:space="preserve">, not just within the GOTO collaboration, but </w:t>
+            </w:r>
+            <w:r>
+              <w:rPr>
+                <w:rFonts w:ascii="Arial" w:hAnsi="Arial" w:cs="Arial"/>
+              </w:rPr>
+              <w:t>globally</w:t>
+            </w:r>
+            <w:r>
+              <w:rPr>
+                <w:rFonts w:ascii="Arial" w:hAnsi="Arial" w:cs="Arial"/>
+              </w:rPr>
+              <w:t>.</w:t>
+            </w:r>
+          </w:p>
+          <w:p>
+            <w:pPr>
+              <w:spacing w:before="60"/>
+              <w:jc w:val="both"/>
+              <w:rPr>
+                <w:rFonts w:ascii="Arial" w:hAnsi="Arial" w:cs="Arial"/>
                 <w:i/>
               </w:rPr>
-              <w:t>2.2</w:t>
-            </w:r>
+            </w:pPr>
             <w:r>
               <w:rPr>
                 <w:rFonts w:ascii="Arial" w:hAnsi="Arial" w:cs="Arial"/>
                 <w:i/>
               </w:rPr>
-              <w:t xml:space="preserve"> The research projects</w:t>
+              <w:t>2.3 The practical workshops</w:t>
             </w:r>
           </w:p>
           <w:p>
@@ -4493,135 +5158,121 @@
               <w:rPr>
                 <w:rFonts w:ascii="Arial" w:hAnsi="Arial" w:cs="Arial"/>
               </w:rPr>
-              <w:t>(i) applying what we have learned from si</w:t>
-            </w:r>
-            <w:r>
-              <w:rPr>
-                <w:rFonts w:ascii="Arial" w:hAnsi="Arial" w:cs="Arial"/>
-              </w:rPr>
-              <w:t>mulated data to real GOTO data</w:t>
-            </w:r>
-          </w:p>
-          <w:p>
-            <w:pPr>
-              <w:jc w:val="both"/>
-              <w:rPr>
-                <w:rFonts w:ascii="Arial" w:hAnsi="Arial" w:cs="Arial"/>
-              </w:rPr>
-            </w:pPr>
-            <w:r>
-              <w:rPr>
-                <w:rFonts w:ascii="Arial" w:hAnsi="Arial" w:cs="Arial"/>
-              </w:rPr>
-              <w:t>(ii) researching pixel-ba</w:t>
-            </w:r>
-            <w:r>
-              <w:rPr>
-                <w:rFonts w:ascii="Arial" w:hAnsi="Arial" w:cs="Arial"/>
-              </w:rPr>
-              <w:t>sed deep-learning analysis</w:t>
-            </w:r>
-          </w:p>
-          <w:p>
-            <w:pPr>
-              <w:jc w:val="both"/>
-              <w:rPr>
-                <w:rFonts w:ascii="Arial" w:hAnsi="Arial" w:cs="Arial"/>
-              </w:rPr>
-            </w:pPr>
-            <w:r>
-              <w:rPr>
-                <w:rFonts w:ascii="Arial" w:hAnsi="Arial" w:cs="Arial"/>
-              </w:rPr>
-              <w:t>(iii) researching how well the DM systems explored in Phase 1 scale to the large data rates provided by GOTO</w:t>
-            </w:r>
-          </w:p>
-          <w:p>
-            <w:pPr>
-              <w:jc w:val="both"/>
-              <w:rPr>
-                <w:rFonts w:ascii="Arial" w:hAnsi="Arial" w:cs="Arial"/>
-                <w:i/>
-              </w:rPr>
-            </w:pPr>
-            <w:r>
-              <w:rPr>
-                <w:rFonts w:ascii="Arial" w:hAnsi="Arial" w:cs="Arial"/>
-                <w:i/>
+              <w:t xml:space="preserve">We will hold two </w:t>
+            </w:r>
+            <w:r>
+              <w:rPr>
+                <w:rFonts w:ascii="Arial" w:hAnsi="Arial" w:cs="Arial"/>
+              </w:rPr>
+              <w:t>5-day</w:t>
+            </w:r>
+            <w:r>
+              <w:rPr>
+                <w:rFonts w:ascii="Arial" w:hAnsi="Arial" w:cs="Arial"/>
+              </w:rPr>
+              <w:t xml:space="preserve"> workshops </w:t>
+            </w:r>
+            <w:r>
+              <w:rPr>
+                <w:rFonts w:ascii="Arial" w:hAnsi="Arial" w:cs="Arial"/>
+              </w:rPr>
+              <w:t>held</w:t>
+            </w:r>
+            <w:r>
+              <w:rPr>
+                <w:rFonts w:ascii="Arial" w:hAnsi="Arial" w:cs="Arial"/>
               </w:rPr>
               <w:t xml:space="preserve"> </w:t>
             </w:r>
-          </w:p>
-          <w:p>
-            <w:pPr>
-              <w:jc w:val="both"/>
-              <w:rPr>
-                <w:rFonts w:ascii="Arial" w:hAnsi="Arial" w:cs="Arial"/>
-                <w:i/>
-              </w:rPr>
-            </w:pPr>
-            <w:r>
-              <w:rPr>
-                <w:rFonts w:ascii="Arial" w:hAnsi="Arial" w:cs="Arial"/>
-                <w:i/>
-              </w:rPr>
-              <w:t>2.3 The practical workshops</w:t>
-            </w:r>
-          </w:p>
-          <w:p>
-            <w:pPr>
-              <w:jc w:val="both"/>
-              <w:rPr>
-                <w:rFonts w:ascii="Arial" w:hAnsi="Arial" w:cs="Arial"/>
-              </w:rPr>
-            </w:pPr>
-            <w:r>
-              <w:rPr>
-                <w:rFonts w:ascii="Arial" w:hAnsi="Arial" w:cs="Arial"/>
-              </w:rPr>
-              <w:t>We will hold two week-long workshops during the 24-month period of</w:t>
-            </w:r>
-            <w:r>
-              <w:rPr>
-                <w:rFonts w:ascii="Arial" w:hAnsi="Arial" w:cs="Arial"/>
-              </w:rPr>
-              <w:t xml:space="preserve"> the funding; the first in </w:t>
-            </w:r>
-            <w:r>
-              <w:rPr>
-                <w:rFonts w:ascii="Arial" w:hAnsi="Arial" w:cs="Arial"/>
-              </w:rPr>
-              <w:t>July 2018, the second 12 months later. They will be held in Chiang Mai and will be open to up to 50 attendees from various institutes</w:t>
-            </w:r>
-            <w:r>
-              <w:rPr>
-                <w:rFonts w:ascii="Arial" w:hAnsi="Arial" w:cs="Arial"/>
-              </w:rPr>
-              <w:t>, but with a particular emphasis on training NARIT staff and students in data handling.</w:t>
-            </w:r>
-            <w:r>
-              <w:rPr>
-                <w:rFonts w:ascii="Arial" w:hAnsi="Arial" w:cs="Arial"/>
-              </w:rPr>
-              <w:t xml:space="preserve"> The focus of these workshops will be on disseminating practical skills that our team have acquired over the previous ~18 months</w:t>
-            </w:r>
-            <w:r>
-              <w:rPr>
-                <w:rFonts w:ascii="Arial" w:hAnsi="Arial" w:cs="Arial"/>
-              </w:rPr>
-              <w:t xml:space="preserve"> of the project. There will be a </w:t>
-            </w:r>
-            <w:r>
-              <w:rPr>
-                <w:rFonts w:ascii="Arial" w:hAnsi="Arial" w:cs="Arial"/>
-              </w:rPr>
-              <w:t>particular emphasis on database management</w:t>
-            </w:r>
-            <w:r>
-              <w:rPr>
-                <w:rFonts w:ascii="Arial" w:hAnsi="Arial" w:cs="Arial"/>
-              </w:rPr>
-              <w:t xml:space="preserve">, covering topics including an introduction to relational and non-relational database, how to set up a </w:t>
+            <w:r>
+              <w:rPr>
+                <w:rFonts w:ascii="Arial" w:hAnsi="Arial" w:cs="Arial"/>
+              </w:rPr>
+              <w:t>each July during Phase 2</w:t>
+            </w:r>
+            <w:r>
+              <w:rPr>
+                <w:rFonts w:ascii="Arial" w:hAnsi="Arial" w:cs="Arial"/>
+              </w:rPr>
+              <w:t>. They will be held in Chiang</w:t>
+            </w:r>
+            <w:r>
+              <w:rPr>
+                <w:rFonts w:ascii="Arial" w:hAnsi="Arial" w:cs="Arial"/>
+              </w:rPr>
+              <w:t xml:space="preserve"> Mai and will be open to up to 3</w:t>
+            </w:r>
+            <w:r>
+              <w:rPr>
+                <w:rFonts w:ascii="Arial" w:hAnsi="Arial" w:cs="Arial"/>
+              </w:rPr>
+              <w:t xml:space="preserve">0 attendees from </w:t>
+            </w:r>
+            <w:r>
+              <w:rPr>
+                <w:rFonts w:ascii="Arial" w:hAnsi="Arial" w:cs="Arial"/>
+              </w:rPr>
+              <w:t>NARIT and other Thai research institutes</w:t>
+            </w:r>
+            <w:r>
+              <w:rPr>
+                <w:rFonts w:ascii="Arial" w:hAnsi="Arial" w:cs="Arial"/>
+              </w:rPr>
+              <w:t>.</w:t>
+            </w:r>
+            <w:r>
+              <w:rPr>
+                <w:rFonts w:ascii="Arial" w:hAnsi="Arial" w:cs="Arial"/>
+              </w:rPr>
+              <w:t xml:space="preserve"> The focus of these workshops will be on disseminating practical skills that our team have acquired</w:t>
+            </w:r>
+            <w:r>
+              <w:rPr>
+                <w:rFonts w:ascii="Arial" w:hAnsi="Arial" w:cs="Arial"/>
+              </w:rPr>
+              <w:t xml:space="preserve"> during the</w:t>
+            </w:r>
+            <w:r>
+              <w:rPr>
+                <w:rFonts w:ascii="Arial" w:hAnsi="Arial" w:cs="Arial"/>
+              </w:rPr>
+              <w:t xml:space="preserve"> </w:t>
+            </w:r>
+            <w:r>
+              <w:rPr>
+                <w:rFonts w:ascii="Arial" w:hAnsi="Arial" w:cs="Arial"/>
+              </w:rPr>
+              <w:t>project</w:t>
+            </w:r>
+            <w:r>
+              <w:rPr>
+                <w:rFonts w:ascii="Arial" w:hAnsi="Arial" w:cs="Arial"/>
+              </w:rPr>
+              <w:t xml:space="preserve">. </w:t>
+            </w:r>
+            <w:r>
+              <w:rPr>
+                <w:rFonts w:ascii="Arial" w:hAnsi="Arial" w:cs="Arial"/>
+              </w:rPr>
+              <w:t>We will cover</w:t>
+            </w:r>
+            <w:r>
+              <w:rPr>
+                <w:rFonts w:ascii="Arial" w:hAnsi="Arial" w:cs="Arial"/>
+              </w:rPr>
+              <w:t xml:space="preserve"> topics including an introduction</w:t>
+            </w:r>
+            <w:r>
+              <w:rPr>
+                <w:rFonts w:ascii="Arial" w:hAnsi="Arial" w:cs="Arial"/>
+              </w:rPr>
+              <w:t xml:space="preserve"> to SQL and HDFS</w:t>
+            </w:r>
+            <w:r>
+              <w:rPr>
+                <w:rFonts w:ascii="Arial" w:hAnsi="Arial" w:cs="Arial"/>
+              </w:rPr>
+              <w:t xml:space="preserve">, how to set up a </w:t>
             </w:r>
             <w:r>
               <w:rPr>
@@ -4633,7 +5284,13 @@
               <w:rPr>
                 <w:rFonts w:ascii="Arial" w:hAnsi="Arial" w:cs="Arial"/>
               </w:rPr>
-              <w:t>relational (i.e., SQL-based) database, and how to ingest data into and query these types of database</w:t>
+              <w:t>SQL</w:t>
+            </w:r>
+            <w:r>
+              <w:rPr>
+                <w:rFonts w:ascii="Arial" w:hAnsi="Arial" w:cs="Arial"/>
+              </w:rPr>
+              <w:t xml:space="preserve"> database, and how to ingest data into and query these types of database</w:t>
             </w:r>
             <w:r>
               <w:rPr>
@@ -4669,408 +5326,153 @@
               <w:rPr>
                 <w:rFonts w:ascii="Arial" w:hAnsi="Arial" w:cs="Arial"/>
               </w:rPr>
-              <w:t xml:space="preserve"> Teaching will be via lectures, hands-on experience (i.e., logging into cloud-based servers and working through pre-assigned tasks) and homeworks and will </w:t>
-            </w:r>
-            <w:r>
-              <w:rPr>
-                <w:rFonts w:ascii="Arial" w:hAnsi="Arial" w:cs="Arial"/>
-              </w:rPr>
-              <w:t>be conducted by staff team members and, crucially, graduate students from the first phase of funding</w:t>
-            </w:r>
-            <w:r>
-              <w:rPr>
-                <w:rFonts w:ascii="Arial" w:hAnsi="Arial" w:cs="Arial"/>
-              </w:rPr>
-              <w:t xml:space="preserve">. </w:t>
+              <w:t xml:space="preserve"> Teaching will be vi</w:t>
+            </w:r>
+            <w:r>
+              <w:rPr>
+                <w:rFonts w:ascii="Arial" w:hAnsi="Arial" w:cs="Arial"/>
+              </w:rPr>
+              <w:t>a lectures, hands-on experience</w:t>
+            </w:r>
+            <w:r>
+              <w:rPr>
+                <w:rFonts w:ascii="Arial" w:hAnsi="Arial" w:cs="Arial"/>
+              </w:rPr>
+              <w:t xml:space="preserve"> and homeworks and will </w:t>
+            </w:r>
+            <w:r>
+              <w:rPr>
+                <w:rFonts w:ascii="Arial" w:hAnsi="Arial" w:cs="Arial"/>
+              </w:rPr>
+              <w:t>be conducted by st</w:t>
+            </w:r>
+            <w:r>
+              <w:rPr>
+                <w:rFonts w:ascii="Arial" w:hAnsi="Arial" w:cs="Arial"/>
+              </w:rPr>
+              <w:t>aff and</w:t>
+            </w:r>
+            <w:bookmarkStart w:id="0" w:name="_GoBack"/>
+            <w:bookmarkEnd w:id="0"/>
+            <w:r>
+              <w:rPr>
+                <w:rFonts w:ascii="Arial" w:hAnsi="Arial" w:cs="Arial"/>
+              </w:rPr>
+              <w:t xml:space="preserve"> graduate students</w:t>
+            </w:r>
+            <w:r>
+              <w:rPr>
+                <w:rFonts w:ascii="Arial" w:hAnsi="Arial" w:cs="Arial"/>
+              </w:rPr>
+              <w:t xml:space="preserve"> involved in the project</w:t>
+            </w:r>
+            <w:r>
+              <w:rPr>
+                <w:rFonts w:ascii="Arial" w:hAnsi="Arial" w:cs="Arial"/>
+              </w:rPr>
+              <w:t>.</w:t>
+            </w:r>
+            <w:r>
+              <w:rPr>
+                <w:rFonts w:ascii="Arial" w:hAnsi="Arial" w:cs="Arial"/>
+              </w:rPr>
+              <w:t xml:space="preserve"> For the practical sessions and hom</w:t>
+            </w:r>
+            <w:r>
+              <w:rPr>
+                <w:rFonts w:ascii="Arial" w:hAnsi="Arial" w:cs="Arial"/>
+              </w:rPr>
+              <w:t>eworks, students will log into</w:t>
+            </w:r>
+            <w:r>
+              <w:rPr>
+                <w:rFonts w:ascii="Arial" w:hAnsi="Arial" w:cs="Arial"/>
+              </w:rPr>
+              <w:t xml:space="preserve"> to a </w:t>
+            </w:r>
+            <w:r>
+              <w:rPr>
+                <w:rFonts w:ascii="Arial" w:hAnsi="Arial" w:cs="Arial"/>
+              </w:rPr>
+              <w:t xml:space="preserve">smaller, cloud-based reproduction of the </w:t>
+            </w:r>
+            <w:r>
+              <w:rPr>
+                <w:rFonts w:ascii="Arial" w:hAnsi="Arial" w:cs="Arial"/>
+              </w:rPr>
+              <w:t>Thai GOTO data centre hosted on AWS</w:t>
+            </w:r>
+            <w:r>
+              <w:rPr>
+                <w:rFonts w:ascii="Arial" w:hAnsi="Arial" w:cs="Arial"/>
+              </w:rPr>
+              <w:t>’s</w:t>
+            </w:r>
+            <w:r>
+              <w:rPr>
+                <w:rFonts w:ascii="Arial" w:hAnsi="Arial" w:cs="Arial"/>
+              </w:rPr>
+              <w:t xml:space="preserve"> Educate service</w:t>
+            </w:r>
+            <w:r>
+              <w:rPr>
+                <w:rFonts w:ascii="Arial" w:hAnsi="Arial" w:cs="Arial"/>
+              </w:rPr>
+              <w:t xml:space="preserve"> and containing simulated data. This is to mitigate against (a) NARIT’s data centre not being set-up prior to the first workshop and (b) security </w:t>
+            </w:r>
+            <w:r>
+              <w:rPr>
+                <w:rFonts w:ascii="Arial" w:hAnsi="Arial" w:cs="Arial"/>
+              </w:rPr>
+              <w:t xml:space="preserve">and data access </w:t>
+            </w:r>
+            <w:r>
+              <w:rPr>
+                <w:rFonts w:ascii="Arial" w:hAnsi="Arial" w:cs="Arial"/>
+              </w:rPr>
+              <w:t xml:space="preserve">issues </w:t>
+            </w:r>
+            <w:r>
+              <w:rPr>
+                <w:rFonts w:ascii="Arial" w:hAnsi="Arial" w:cs="Arial"/>
+              </w:rPr>
+              <w:t>that may arise should</w:t>
+            </w:r>
+            <w:r>
+              <w:rPr>
+                <w:rFonts w:ascii="Arial" w:hAnsi="Arial" w:cs="Arial"/>
+              </w:rPr>
+              <w:t xml:space="preserve"> non-NARIT </w:t>
+            </w:r>
+            <w:r>
+              <w:rPr>
+                <w:rFonts w:ascii="Arial" w:hAnsi="Arial" w:cs="Arial"/>
+              </w:rPr>
+              <w:t xml:space="preserve">trainees </w:t>
+            </w:r>
+            <w:r>
+              <w:rPr>
+                <w:rFonts w:ascii="Arial" w:hAnsi="Arial" w:cs="Arial"/>
+              </w:rPr>
+              <w:t>l</w:t>
+            </w:r>
+            <w:r>
+              <w:rPr>
+                <w:rFonts w:ascii="Arial" w:hAnsi="Arial" w:cs="Arial"/>
+              </w:rPr>
+              <w:t>og</w:t>
+            </w:r>
+            <w:r>
+              <w:rPr>
+                <w:rFonts w:ascii="Arial" w:hAnsi="Arial" w:cs="Arial"/>
+              </w:rPr>
+              <w:t xml:space="preserve"> into the data centre proper. </w:t>
             </w:r>
             <w:r>
               <w:rPr>
                 <w:rFonts w:ascii="Arial" w:hAnsi="Arial" w:cs="Arial"/>
               </w:rPr>
               <w:t xml:space="preserve">Where possible, teaching will be conducted in Thai to ensure maximal inclusivity. </w:t>
-            </w:r>
-            <w:r>
-              <w:rPr>
-                <w:rFonts w:ascii="Arial" w:hAnsi="Arial" w:cs="Arial"/>
-              </w:rPr>
-              <w:t>By the end of each workshop</w:t>
-            </w:r>
-            <w:r>
-              <w:rPr>
-                <w:rFonts w:ascii="Arial" w:hAnsi="Arial" w:cs="Arial"/>
-              </w:rPr>
-              <w:t xml:space="preserve">, attendees will be able to set up a relational database of arbitrary size and have a foundation in ML basics with which to build upon to suit their own </w:t>
-            </w:r>
-            <w:r>
-              <w:rPr>
-                <w:rFonts w:ascii="Arial" w:hAnsi="Arial" w:cs="Arial"/>
-              </w:rPr>
-              <w:t xml:space="preserve">analysis </w:t>
-            </w:r>
-            <w:r>
-              <w:rPr>
-                <w:rFonts w:ascii="Arial" w:hAnsi="Arial" w:cs="Arial"/>
-              </w:rPr>
-              <w:t>needs.</w:t>
-            </w:r>
-            <w:r>
-              <w:rPr>
-                <w:rFonts w:ascii="Arial" w:hAnsi="Arial" w:cs="Arial"/>
-              </w:rPr>
-              <w:t xml:space="preserve"> All material, including lectures, will be made openly available online and staff and students will offer post-workshop assistance to attendees.</w:t>
-            </w:r>
-          </w:p>
-          <w:p>
-            <w:pPr>
-              <w:jc w:val="both"/>
-              <w:rPr>
-                <w:rFonts w:ascii="Arial" w:hAnsi="Arial" w:cs="Arial"/>
-              </w:rPr>
-            </w:pPr>
-          </w:p>
-          <w:p>
-            <w:pPr>
-              <w:jc w:val="both"/>
-              <w:rPr>
-                <w:rFonts w:ascii="Arial" w:hAnsi="Arial" w:cs="Arial"/>
-              </w:rPr>
-            </w:pPr>
-            <w:r>
-              <w:rPr>
-                <w:rFonts w:ascii="Arial" w:hAnsi="Arial" w:cs="Arial"/>
-              </w:rPr>
-              <w:t xml:space="preserve">The practical workshops will be attended by up to 50 staff and students based at various institutes, including NARIT. Part of their goal will be to teach the new cohort of graduate students the science background to the project and technical skills that will help them get started with their research projects. After their first year of research, these same students will contribute to the second practical workshop by sharing the knowledge and skills they have acquired over the past 12 months of research. </w:t>
-            </w:r>
-            <w:r>
-              <w:rPr>
-                <w:rFonts w:ascii="Arial" w:hAnsi="Arial" w:cs="Arial"/>
-              </w:rPr>
-              <w:t xml:space="preserve">Below, we </w:t>
-            </w:r>
-            <w:r>
-              <w:rPr>
-                <w:rFonts w:ascii="Arial" w:hAnsi="Arial" w:cs="Arial"/>
-              </w:rPr>
-              <w:t xml:space="preserve">describe in detail what will be covered in the practical workshops and the focus of the </w:t>
-            </w:r>
-            <w:r>
-              <w:rPr>
-                <w:rFonts w:ascii="Arial" w:hAnsi="Arial" w:cs="Arial"/>
-              </w:rPr>
-              <w:t>research project</w:t>
-            </w:r>
-            <w:r>
-              <w:rPr>
-                <w:rFonts w:ascii="Arial" w:hAnsi="Arial" w:cs="Arial"/>
-              </w:rPr>
-              <w:t>s</w:t>
-            </w:r>
-            <w:r>
-              <w:rPr>
-                <w:rFonts w:ascii="Arial" w:hAnsi="Arial" w:cs="Arial"/>
-              </w:rPr>
-              <w:t>. First, however, we provide some context with a brief description of GOTO and the challenges the research component will attempt to overcome.</w:t>
-            </w:r>
-          </w:p>
-          <w:p>
-            <w:pPr>
-              <w:jc w:val="both"/>
-              <w:rPr>
-                <w:rFonts w:ascii="Arial" w:hAnsi="Arial" w:cs="Arial"/>
-                <w:i/>
-              </w:rPr>
-            </w:pPr>
-          </w:p>
-          <w:p>
-            <w:pPr>
-              <w:jc w:val="both"/>
-              <w:rPr>
-                <w:rFonts w:ascii="Arial" w:hAnsi="Arial" w:cs="Arial"/>
-                <w:i/>
-              </w:rPr>
-            </w:pPr>
-            <w:r>
-              <w:rPr>
-                <w:rFonts w:ascii="Arial" w:hAnsi="Arial" w:cs="Arial"/>
-                <w:i/>
-              </w:rPr>
-              <w:t>2.4 The research projects</w:t>
-            </w:r>
-          </w:p>
-          <w:p>
-            <w:pPr>
-              <w:jc w:val="both"/>
-              <w:rPr>
-                <w:rFonts w:ascii="Arial" w:hAnsi="Arial" w:cs="Arial"/>
-              </w:rPr>
-            </w:pPr>
-            <w:r>
-              <w:rPr>
-                <w:rFonts w:ascii="Arial" w:hAnsi="Arial" w:cs="Arial"/>
-              </w:rPr>
-              <w:t xml:space="preserve">To continue to train students in advanced data handling techniques (that they can then disseminate to others), it is vital that we continue our highly successful postgraduate research projects. </w:t>
-            </w:r>
-            <w:r>
-              <w:rPr>
-                <w:rFonts w:ascii="Arial" w:hAnsi="Arial" w:cs="Arial"/>
-              </w:rPr>
-              <w:t xml:space="preserve">One of our current MSc students has been researching the suitability of </w:t>
-            </w:r>
-            <w:r>
-              <w:rPr>
-                <w:rFonts w:ascii="Arial" w:hAnsi="Arial" w:cs="Arial"/>
-              </w:rPr>
-              <w:t xml:space="preserve">different </w:t>
-            </w:r>
-            <w:r>
-              <w:rPr>
-                <w:rFonts w:ascii="Arial" w:hAnsi="Arial" w:cs="Arial"/>
-              </w:rPr>
-              <w:t>DMS for the GOTO project</w:t>
-            </w:r>
-            <w:r>
-              <w:rPr>
-                <w:rFonts w:ascii="Arial" w:hAnsi="Arial" w:cs="Arial"/>
-              </w:rPr>
-              <w:t xml:space="preserve">. In the next round of funding, this student will spend three months </w:t>
-            </w:r>
-            <w:r>
-              <w:rPr>
-                <w:rFonts w:ascii="Arial" w:hAnsi="Arial" w:cs="Arial"/>
-              </w:rPr>
-              <w:t xml:space="preserve">(April-June, 2018) </w:t>
-            </w:r>
-            <w:r>
-              <w:rPr>
-                <w:rFonts w:ascii="Arial" w:hAnsi="Arial" w:cs="Arial"/>
-              </w:rPr>
-              <w:t>based in the UK</w:t>
-            </w:r>
-            <w:r>
-              <w:rPr>
-                <w:rFonts w:ascii="Arial" w:hAnsi="Arial" w:cs="Arial"/>
-              </w:rPr>
-              <w:t xml:space="preserve"> </w:t>
-            </w:r>
-            <w:r>
-              <w:rPr>
-                <w:rFonts w:ascii="Arial" w:hAnsi="Arial" w:cs="Arial"/>
-              </w:rPr>
-              <w:t xml:space="preserve">applying his knowledge to </w:t>
-            </w:r>
-            <w:r>
-              <w:rPr>
-                <w:rFonts w:ascii="Arial" w:hAnsi="Arial" w:cs="Arial"/>
-              </w:rPr>
-              <w:t>working with GOTO scientists in</w:t>
-            </w:r>
-            <w:r>
-              <w:rPr>
-                <w:rFonts w:ascii="Arial" w:hAnsi="Arial" w:cs="Arial"/>
-              </w:rPr>
-              <w:t xml:space="preserve"> set</w:t>
-            </w:r>
-            <w:r>
-              <w:rPr>
-                <w:rFonts w:ascii="Arial" w:hAnsi="Arial" w:cs="Arial"/>
-              </w:rPr>
-              <w:t>ting-</w:t>
-            </w:r>
-            <w:r>
-              <w:rPr>
-                <w:rFonts w:ascii="Arial" w:hAnsi="Arial" w:cs="Arial"/>
-              </w:rPr>
-              <w:t xml:space="preserve">up the GOTO database. He will then take the </w:t>
-            </w:r>
-            <w:r>
-              <w:rPr>
-                <w:rFonts w:ascii="Arial" w:hAnsi="Arial" w:cs="Arial"/>
-              </w:rPr>
-              <w:t xml:space="preserve">additional </w:t>
-            </w:r>
-            <w:r>
-              <w:rPr>
-                <w:rFonts w:ascii="Arial" w:hAnsi="Arial" w:cs="Arial"/>
-              </w:rPr>
-              <w:t xml:space="preserve">skills </w:t>
-            </w:r>
-            <w:r>
-              <w:rPr>
-                <w:rFonts w:ascii="Arial" w:hAnsi="Arial" w:cs="Arial"/>
-              </w:rPr>
-              <w:lastRenderedPageBreak/>
-              <w:t>acquired during this exp</w:t>
-            </w:r>
-            <w:r>
-              <w:rPr>
-                <w:rFonts w:ascii="Arial" w:hAnsi="Arial" w:cs="Arial"/>
-              </w:rPr>
-              <w:t xml:space="preserve">erience back to Thailand to work with NARIT staff </w:t>
-            </w:r>
-            <w:r>
-              <w:rPr>
-                <w:rFonts w:ascii="Arial" w:hAnsi="Arial" w:cs="Arial"/>
-              </w:rPr>
-              <w:t xml:space="preserve">in </w:t>
-            </w:r>
-            <w:r>
-              <w:rPr>
-                <w:rFonts w:ascii="Arial" w:hAnsi="Arial" w:cs="Arial"/>
-              </w:rPr>
-              <w:t>set</w:t>
-            </w:r>
-            <w:r>
-              <w:rPr>
-                <w:rFonts w:ascii="Arial" w:hAnsi="Arial" w:cs="Arial"/>
-              </w:rPr>
-              <w:t>ting</w:t>
-            </w:r>
-            <w:r>
-              <w:rPr>
-                <w:rFonts w:ascii="Arial" w:hAnsi="Arial" w:cs="Arial"/>
-              </w:rPr>
-              <w:t xml:space="preserve"> up a mirror </w:t>
-            </w:r>
-            <w:r>
-              <w:rPr>
-                <w:rFonts w:ascii="Arial" w:hAnsi="Arial" w:cs="Arial"/>
-              </w:rPr>
-              <w:t xml:space="preserve">GOTO </w:t>
-            </w:r>
-            <w:r>
-              <w:rPr>
-                <w:rFonts w:ascii="Arial" w:hAnsi="Arial" w:cs="Arial"/>
-              </w:rPr>
-              <w:t>database</w:t>
-            </w:r>
-            <w:r>
-              <w:rPr>
-                <w:rFonts w:ascii="Arial" w:hAnsi="Arial" w:cs="Arial"/>
-              </w:rPr>
-              <w:t xml:space="preserve"> in Thailand</w:t>
-            </w:r>
-            <w:r>
-              <w:rPr>
-                <w:rFonts w:ascii="Arial" w:hAnsi="Arial" w:cs="Arial"/>
-              </w:rPr>
-              <w:t xml:space="preserve">. </w:t>
-            </w:r>
-            <w:r>
-              <w:rPr>
-                <w:rFonts w:ascii="Arial" w:hAnsi="Arial" w:cs="Arial"/>
-              </w:rPr>
-              <w:t>He will also continue to research the benefits and pitfalls of different DMS as the GOTO project’</w:t>
-            </w:r>
-            <w:r>
-              <w:rPr>
-                <w:rFonts w:ascii="Arial" w:hAnsi="Arial" w:cs="Arial"/>
-              </w:rPr>
-              <w:t>s</w:t>
-            </w:r>
-            <w:r>
-              <w:rPr>
-                <w:rFonts w:ascii="Arial" w:hAnsi="Arial" w:cs="Arial"/>
-              </w:rPr>
-              <w:t xml:space="preserve"> </w:t>
-            </w:r>
-            <w:r>
-              <w:rPr>
-                <w:rFonts w:ascii="Arial" w:hAnsi="Arial" w:cs="Arial"/>
-              </w:rPr>
-              <w:t>needs evolve</w:t>
-            </w:r>
-            <w:r>
-              <w:rPr>
-                <w:rFonts w:ascii="Arial" w:hAnsi="Arial" w:cs="Arial"/>
-              </w:rPr>
-              <w:t xml:space="preserve"> to include greater amounts of more diverse data</w:t>
-            </w:r>
-            <w:r>
-              <w:rPr>
-                <w:rFonts w:ascii="Arial" w:hAnsi="Arial" w:cs="Arial"/>
-              </w:rPr>
-              <w:t>.</w:t>
-            </w:r>
-          </w:p>
-          <w:p>
-            <w:pPr>
-              <w:jc w:val="both"/>
-              <w:rPr>
-                <w:rFonts w:ascii="Arial" w:hAnsi="Arial" w:cs="Arial"/>
-              </w:rPr>
-            </w:pPr>
-            <w:r>
-              <w:rPr>
-                <w:rFonts w:ascii="Arial" w:hAnsi="Arial" w:cs="Arial"/>
-              </w:rPr>
-              <w:tab/>
-              <w:t xml:space="preserve">For the ML aspect of our project, </w:t>
-            </w:r>
-            <w:r>
-              <w:rPr>
-                <w:rFonts w:ascii="Arial" w:hAnsi="Arial" w:cs="Arial"/>
-              </w:rPr>
-              <w:t>our current MSc student w</w:t>
-            </w:r>
-            <w:r>
-              <w:rPr>
-                <w:rFonts w:ascii="Arial" w:hAnsi="Arial" w:cs="Arial"/>
-              </w:rPr>
-              <w:t xml:space="preserve">ill build upon the research </w:t>
-            </w:r>
-            <w:r>
-              <w:rPr>
-                <w:rFonts w:ascii="Arial" w:hAnsi="Arial" w:cs="Arial"/>
-              </w:rPr>
-              <w:t xml:space="preserve">she has </w:t>
-            </w:r>
-            <w:r>
-              <w:rPr>
-                <w:rFonts w:ascii="Arial" w:hAnsi="Arial" w:cs="Arial"/>
-              </w:rPr>
-              <w:t>carried out duri</w:t>
-            </w:r>
-            <w:r>
-              <w:rPr>
-                <w:rFonts w:ascii="Arial" w:hAnsi="Arial" w:cs="Arial"/>
-              </w:rPr>
-              <w:t xml:space="preserve">ng the first phase by </w:t>
-            </w:r>
-            <w:r>
-              <w:rPr>
-                <w:rFonts w:ascii="Arial" w:hAnsi="Arial" w:cs="Arial"/>
-              </w:rPr>
-              <w:t xml:space="preserve">applying what we have learned </w:t>
-            </w:r>
-            <w:r>
-              <w:rPr>
-                <w:rFonts w:ascii="Arial" w:hAnsi="Arial" w:cs="Arial"/>
-              </w:rPr>
-              <w:t xml:space="preserve">regarding automated false-positive rejection </w:t>
-            </w:r>
-            <w:r>
-              <w:rPr>
-                <w:rFonts w:ascii="Arial" w:hAnsi="Arial" w:cs="Arial"/>
-              </w:rPr>
-              <w:t>from simulated data to r</w:t>
-            </w:r>
-            <w:r>
-              <w:rPr>
-                <w:rFonts w:ascii="Arial" w:hAnsi="Arial" w:cs="Arial"/>
-              </w:rPr>
-              <w:t>eal GOTO data.</w:t>
-            </w:r>
-            <w:r>
-              <w:rPr>
-                <w:rFonts w:ascii="Arial" w:hAnsi="Arial" w:cs="Arial"/>
-              </w:rPr>
-              <w:t xml:space="preserve"> To be truly successful, GOTO must also be able classify different types of source (e.g., star, galaxy, supernova, neutron-neutron star merger) in order to prioritise follow-up observations. </w:t>
-            </w:r>
-            <w:r>
-              <w:rPr>
-                <w:rFonts w:ascii="Arial" w:hAnsi="Arial" w:cs="Arial"/>
-              </w:rPr>
-              <w:t xml:space="preserve">For this, we will work with our current ML MSc student and an additional MSc student in using both simulated and real GOTO data to research ML-based techniques to perform source classification. Following the success of our true/false positive work, we will start by exploring feature-based analysis, in which the input to the ML algorithms are measured features of the sources (e.g., size, brightness, etc). However, we will also explore the possibility of pixel-based analysis, in which the algorithm considers the imaging data directly, more akin to human classification. </w:t>
             </w:r>
           </w:p>
         </w:tc>
@@ -6011,6 +6413,7 @@
           <w:rFonts w:ascii="Arial" w:hAnsi="Arial" w:cs="Arial"/>
           <w:i/>
         </w:rPr>
+        <w:lastRenderedPageBreak/>
         <w:t>They will follow the guidelines laid out in the</w:t>
       </w:r>
       <w:hyperlink r:id="rId23" w:history="1">
@@ -6996,7 +7399,7 @@
       <w:rPr>
         <w:noProof/>
       </w:rPr>
-      <w:t>1</w:t>
+      <w:t>5</w:t>
     </w:r>
     <w:r>
       <w:rPr>
@@ -7293,6 +7696,95 @@
     </w:lvl>
   </w:abstractNum>
   <w:abstractNum w:abstractNumId="2">
+    <w:nsid w:val="0808528F"/>
+    <w:multiLevelType w:val="hybridMultilevel"/>
+    <w:tmpl w:val="6D363C94"/>
+    <w:lvl w:ilvl="0" w:tplc="4C688C80">
+      <w:start w:val="1"/>
+      <w:numFmt w:val="lowerRoman"/>
+      <w:lvlText w:val="(%1)"/>
+      <w:lvlJc w:val="left"/>
+      <w:pPr>
+        <w:ind w:left="1080" w:hanging="720"/>
+      </w:pPr>
+      <w:rPr>
+        <w:rFonts w:hint="default"/>
+      </w:rPr>
+    </w:lvl>
+    <w:lvl w:ilvl="1" w:tplc="08090019" w:tentative="1">
+      <w:start w:val="1"/>
+      <w:numFmt w:val="lowerLetter"/>
+      <w:lvlText w:val="%2."/>
+      <w:lvlJc w:val="left"/>
+      <w:pPr>
+        <w:ind w:left="1440" w:hanging="360"/>
+      </w:pPr>
+    </w:lvl>
+    <w:lvl w:ilvl="2" w:tplc="0809001B" w:tentative="1">
+      <w:start w:val="1"/>
+      <w:numFmt w:val="lowerRoman"/>
+      <w:lvlText w:val="%3."/>
+      <w:lvlJc w:val="right"/>
+      <w:pPr>
+        <w:ind w:left="2160" w:hanging="180"/>
+      </w:pPr>
+    </w:lvl>
+    <w:lvl w:ilvl="3" w:tplc="0809000F" w:tentative="1">
+      <w:start w:val="1"/>
+      <w:numFmt w:val="decimal"/>
+      <w:lvlText w:val="%4."/>
+      <w:lvlJc w:val="left"/>
+      <w:pPr>
+        <w:ind w:left="2880" w:hanging="360"/>
+      </w:pPr>
+    </w:lvl>
+    <w:lvl w:ilvl="4" w:tplc="08090019" w:tentative="1">
+      <w:start w:val="1"/>
+      <w:numFmt w:val="lowerLetter"/>
+      <w:lvlText w:val="%5."/>
+      <w:lvlJc w:val="left"/>
+      <w:pPr>
+        <w:ind w:left="3600" w:hanging="360"/>
+      </w:pPr>
+    </w:lvl>
+    <w:lvl w:ilvl="5" w:tplc="0809001B" w:tentative="1">
+      <w:start w:val="1"/>
+      <w:numFmt w:val="lowerRoman"/>
+      <w:lvlText w:val="%6."/>
+      <w:lvlJc w:val="right"/>
+      <w:pPr>
+        <w:ind w:left="4320" w:hanging="180"/>
+      </w:pPr>
+    </w:lvl>
+    <w:lvl w:ilvl="6" w:tplc="0809000F" w:tentative="1">
+      <w:start w:val="1"/>
+      <w:numFmt w:val="decimal"/>
+      <w:lvlText w:val="%7."/>
+      <w:lvlJc w:val="left"/>
+      <w:pPr>
+        <w:ind w:left="5040" w:hanging="360"/>
+      </w:pPr>
+    </w:lvl>
+    <w:lvl w:ilvl="7" w:tplc="08090019" w:tentative="1">
+      <w:start w:val="1"/>
+      <w:numFmt w:val="lowerLetter"/>
+      <w:lvlText w:val="%8."/>
+      <w:lvlJc w:val="left"/>
+      <w:pPr>
+        <w:ind w:left="5760" w:hanging="360"/>
+      </w:pPr>
+    </w:lvl>
+    <w:lvl w:ilvl="8" w:tplc="0809001B" w:tentative="1">
+      <w:start w:val="1"/>
+      <w:numFmt w:val="lowerRoman"/>
+      <w:lvlText w:val="%9."/>
+      <w:lvlJc w:val="right"/>
+      <w:pPr>
+        <w:ind w:left="6480" w:hanging="180"/>
+      </w:pPr>
+    </w:lvl>
+  </w:abstractNum>
+  <w:abstractNum w:abstractNumId="3">
     <w:nsid w:val="131716B8"/>
     <w:multiLevelType w:val="hybridMultilevel"/>
     <w:tmpl w:val="A4BEB556"/>
@@ -7405,7 +7897,7 @@
       </w:rPr>
     </w:lvl>
   </w:abstractNum>
-  <w:abstractNum w:abstractNumId="3">
+  <w:abstractNum w:abstractNumId="4">
     <w:nsid w:val="13C4682C"/>
     <w:multiLevelType w:val="hybridMultilevel"/>
     <w:tmpl w:val="49EE94A2"/>
@@ -7518,7 +8010,7 @@
       </w:rPr>
     </w:lvl>
   </w:abstractNum>
-  <w:abstractNum w:abstractNumId="4">
+  <w:abstractNum w:abstractNumId="5">
     <w:nsid w:val="19411536"/>
     <w:multiLevelType w:val="hybridMultilevel"/>
     <w:tmpl w:val="EB9C708C"/>
@@ -7604,7 +8096,7 @@
       </w:pPr>
     </w:lvl>
   </w:abstractNum>
-  <w:abstractNum w:abstractNumId="5">
+  <w:abstractNum w:abstractNumId="6">
     <w:nsid w:val="28201854"/>
     <w:multiLevelType w:val="hybridMultilevel"/>
     <w:tmpl w:val="E232545E"/>
@@ -7690,7 +8182,7 @@
       </w:pPr>
     </w:lvl>
   </w:abstractNum>
-  <w:abstractNum w:abstractNumId="6">
+  <w:abstractNum w:abstractNumId="7">
     <w:nsid w:val="341F4847"/>
     <w:multiLevelType w:val="hybridMultilevel"/>
     <w:tmpl w:val="33C2E8B8"/>
@@ -7803,7 +8295,7 @@
       </w:rPr>
     </w:lvl>
   </w:abstractNum>
-  <w:abstractNum w:abstractNumId="7">
+  <w:abstractNum w:abstractNumId="8">
     <w:nsid w:val="3DBD2C6C"/>
     <w:multiLevelType w:val="hybridMultilevel"/>
     <w:tmpl w:val="C960E404"/>
@@ -7916,7 +8408,7 @@
       </w:rPr>
     </w:lvl>
   </w:abstractNum>
-  <w:abstractNum w:abstractNumId="8">
+  <w:abstractNum w:abstractNumId="9">
     <w:nsid w:val="4A0B4810"/>
     <w:multiLevelType w:val="hybridMultilevel"/>
     <w:tmpl w:val="C3589EE8"/>
@@ -8029,7 +8521,7 @@
       </w:rPr>
     </w:lvl>
   </w:abstractNum>
-  <w:abstractNum w:abstractNumId="9">
+  <w:abstractNum w:abstractNumId="10">
     <w:nsid w:val="4C4C477F"/>
     <w:multiLevelType w:val="hybridMultilevel"/>
     <w:tmpl w:val="27BCAF68"/>
@@ -8142,7 +8634,7 @@
       </w:rPr>
     </w:lvl>
   </w:abstractNum>
-  <w:abstractNum w:abstractNumId="10">
+  <w:abstractNum w:abstractNumId="11">
     <w:nsid w:val="52647A52"/>
     <w:multiLevelType w:val="hybridMultilevel"/>
     <w:tmpl w:val="3AA2B378"/>
@@ -8234,7 +8726,7 @@
       </w:pPr>
     </w:lvl>
   </w:abstractNum>
-  <w:abstractNum w:abstractNumId="11">
+  <w:abstractNum w:abstractNumId="12">
     <w:nsid w:val="563B53E9"/>
     <w:multiLevelType w:val="hybridMultilevel"/>
     <w:tmpl w:val="8D489A9A"/>
@@ -8347,7 +8839,7 @@
       </w:rPr>
     </w:lvl>
   </w:abstractNum>
-  <w:abstractNum w:abstractNumId="12">
+  <w:abstractNum w:abstractNumId="13">
     <w:nsid w:val="589765D3"/>
     <w:multiLevelType w:val="hybridMultilevel"/>
     <w:tmpl w:val="C59C68D6"/>
@@ -8440,7 +8932,7 @@
       </w:pPr>
     </w:lvl>
   </w:abstractNum>
-  <w:abstractNum w:abstractNumId="13">
+  <w:abstractNum w:abstractNumId="14">
     <w:nsid w:val="5E1D3FC0"/>
     <w:multiLevelType w:val="hybridMultilevel"/>
     <w:tmpl w:val="FA728010"/>
@@ -8533,7 +9025,7 @@
       </w:pPr>
     </w:lvl>
   </w:abstractNum>
-  <w:abstractNum w:abstractNumId="14">
+  <w:abstractNum w:abstractNumId="15">
     <w:nsid w:val="6C7E76E2"/>
     <w:multiLevelType w:val="hybridMultilevel"/>
     <w:tmpl w:val="E342F8C6"/>
@@ -8619,7 +9111,7 @@
       </w:pPr>
     </w:lvl>
   </w:abstractNum>
-  <w:abstractNum w:abstractNumId="15">
+  <w:abstractNum w:abstractNumId="16">
     <w:nsid w:val="716C127D"/>
     <w:multiLevelType w:val="hybridMultilevel"/>
     <w:tmpl w:val="F39E7A1A"/>
@@ -8733,16 +9225,16 @@
     </w:lvl>
   </w:abstractNum>
   <w:num w:numId="1">
-    <w:abstractNumId w:val="10"/>
+    <w:abstractNumId w:val="11"/>
   </w:num>
   <w:num w:numId="2">
+    <w:abstractNumId w:val="6"/>
+  </w:num>
+  <w:num w:numId="3">
     <w:abstractNumId w:val="5"/>
   </w:num>
-  <w:num w:numId="3">
-    <w:abstractNumId w:val="4"/>
-  </w:num>
   <w:num w:numId="4">
-    <w:abstractNumId w:val="14"/>
+    <w:abstractNumId w:val="15"/>
   </w:num>
   <w:num w:numId="5">
     <w:abstractNumId w:val="1"/>
@@ -8751,34 +9243,37 @@
     <w:abstractNumId w:val="0"/>
   </w:num>
   <w:num w:numId="7">
+    <w:abstractNumId w:val="4"/>
+  </w:num>
+  <w:num w:numId="8">
+    <w:abstractNumId w:val="10"/>
+  </w:num>
+  <w:num w:numId="9">
+    <w:abstractNumId w:val="9"/>
+  </w:num>
+  <w:num w:numId="10">
     <w:abstractNumId w:val="3"/>
   </w:num>
-  <w:num w:numId="8">
-    <w:abstractNumId w:val="9"/>
-  </w:num>
-  <w:num w:numId="9">
+  <w:num w:numId="11">
     <w:abstractNumId w:val="8"/>
   </w:num>
-  <w:num w:numId="10">
-    <w:abstractNumId w:val="2"/>
+  <w:num w:numId="12">
+    <w:abstractNumId w:val="14"/>
   </w:num>
-  <w:num w:numId="11">
+  <w:num w:numId="13">
+    <w:abstractNumId w:val="12"/>
+  </w:num>
+  <w:num w:numId="14">
+    <w:abstractNumId w:val="13"/>
+  </w:num>
+  <w:num w:numId="15">
+    <w:abstractNumId w:val="16"/>
+  </w:num>
+  <w:num w:numId="16">
     <w:abstractNumId w:val="7"/>
   </w:num>
-  <w:num w:numId="12">
-    <w:abstractNumId w:val="13"/>
-  </w:num>
-  <w:num w:numId="13">
-    <w:abstractNumId w:val="11"/>
-  </w:num>
-  <w:num w:numId="14">
-    <w:abstractNumId w:val="12"/>
-  </w:num>
-  <w:num w:numId="15">
-    <w:abstractNumId w:val="15"/>
-  </w:num>
-  <w:num w:numId="16">
-    <w:abstractNumId w:val="6"/>
+  <w:num w:numId="17">
+    <w:abstractNumId w:val="2"/>
   </w:num>
 </w:numbering>
 </file>
@@ -10032,7 +10527,7 @@
 </file>
 
 <file path=customXml/itemProps6.xml><?xml version="1.0" encoding="utf-8"?>
-<ds:datastoreItem xmlns:ds="http://schemas.openxmlformats.org/officeDocument/2006/customXml" ds:itemID="{170FCDF8-F140-CD4A-B18C-9FE7E3CBD213}">
+<ds:datastoreItem xmlns:ds="http://schemas.openxmlformats.org/officeDocument/2006/customXml" ds:itemID="{669C2AA2-9E27-114E-B127-017B2C5623C1}">
   <ds:schemaRefs>
     <ds:schemaRef ds:uri="http://schemas.openxmlformats.org/officeDocument/2006/bibliography"/>
   </ds:schemaRefs>

</xml_diff>

<commit_message>
Minor changes to CfS
</commit_message>
<xml_diff>
--- a/STFC-NARITCaseforSupport2017.docx
+++ b/STFC-NARITCaseforSupport2017.docx
@@ -1572,7 +1572,15 @@
               <w:rPr>
                 <w:rFonts w:ascii="Arial" w:hAnsi="Arial" w:cs="Arial"/>
               </w:rPr>
-              <w:t xml:space="preserve"> GOTO database </w:t>
+              <w:t xml:space="preserve"> GOTO data centre</w:t>
+            </w:r>
+            <w:bookmarkStart w:id="0" w:name="_GoBack"/>
+            <w:bookmarkEnd w:id="0"/>
+            <w:r>
+              <w:rPr>
+                <w:rFonts w:ascii="Arial" w:hAnsi="Arial" w:cs="Arial"/>
+              </w:rPr>
+              <w:t xml:space="preserve"> </w:t>
             </w:r>
             <w:r>
               <w:rPr>
@@ -4256,19 +4264,7 @@
               <w:rPr>
                 <w:rFonts w:ascii="Arial" w:hAnsi="Arial" w:cs="Arial"/>
               </w:rPr>
-              <w:t>(</w:t>
-            </w:r>
-            <w:r>
-              <w:rPr>
-                <w:rFonts w:ascii="Arial" w:hAnsi="Arial" w:cs="Arial"/>
-              </w:rPr>
-              <w:t>Pruangpharch</w:t>
-            </w:r>
-            <w:r>
-              <w:rPr>
-                <w:rFonts w:ascii="Arial" w:hAnsi="Arial" w:cs="Arial"/>
-              </w:rPr>
-              <w:t xml:space="preserve">) </w:t>
+              <w:t xml:space="preserve">(Pruangpharch) </w:t>
             </w:r>
             <w:r>
               <w:rPr>
@@ -5352,8 +5348,6 @@
               </w:rPr>
               <w:t>aff and</w:t>
             </w:r>
-            <w:bookmarkStart w:id="0" w:name="_GoBack"/>
-            <w:bookmarkEnd w:id="0"/>
             <w:r>
               <w:rPr>
                 <w:rFonts w:ascii="Arial" w:hAnsi="Arial" w:cs="Arial"/>
@@ -7399,7 +7393,7 @@
       <w:rPr>
         <w:noProof/>
       </w:rPr>
-      <w:t>5</w:t>
+      <w:t>1</w:t>
     </w:r>
     <w:r>
       <w:rPr>
@@ -10527,7 +10521,7 @@
 </file>
 
 <file path=customXml/itemProps6.xml><?xml version="1.0" encoding="utf-8"?>
-<ds:datastoreItem xmlns:ds="http://schemas.openxmlformats.org/officeDocument/2006/customXml" ds:itemID="{669C2AA2-9E27-114E-B127-017B2C5623C1}">
+<ds:datastoreItem xmlns:ds="http://schemas.openxmlformats.org/officeDocument/2006/customXml" ds:itemID="{9D617D87-1471-4849-98F2-3388F90DB8B1}">
   <ds:schemaRefs>
     <ds:schemaRef ds:uri="http://schemas.openxmlformats.org/officeDocument/2006/bibliography"/>
   </ds:schemaRefs>

</xml_diff>